<commit_message>
modify api and corresponding doc
</commit_message>
<xml_diff>
--- a/doc/api文档.docx
+++ b/doc/api文档.docx
@@ -73,27 +73,7 @@
           <w:sz w:val="22"/>
           <w:szCs w:val="22"/>
         </w:rPr>
-        <w:t xml:space="preserve">请求（script.js的 </w:t>
-      </w:r>
-      <w:proofErr w:type="spellStart"/>
-      <w:r>
-        <w:rPr>
-          <w:rFonts w:ascii="Microsoft YaHei" w:eastAsia="Microsoft YaHei" w:hAnsi="Microsoft YaHei" w:cs="Times New Roman" w:hint="eastAsia"/>
-          <w:kern w:val="0"/>
-          <w:sz w:val="22"/>
-          <w:szCs w:val="22"/>
-        </w:rPr>
-        <w:t>loadContentOfItem</w:t>
-      </w:r>
-      <w:proofErr w:type="spellEnd"/>
-      <w:r>
-        <w:rPr>
-          <w:rFonts w:ascii="Microsoft YaHei" w:eastAsia="Microsoft YaHei" w:hAnsi="Microsoft YaHei" w:cs="Times New Roman" w:hint="eastAsia"/>
-          <w:kern w:val="0"/>
-          <w:sz w:val="22"/>
-          <w:szCs w:val="22"/>
-        </w:rPr>
-        <w:t>() 中）</w:t>
+        <w:t>请求（script.js的 loadContentOfItem() 中）</w:t>
       </w:r>
     </w:p>
     <w:p>
@@ -140,45 +120,14 @@
           <w:szCs w:val="22"/>
         </w:rPr>
       </w:pPr>
-      <w:proofErr w:type="spellStart"/>
-      <w:r>
-        <w:rPr>
-          <w:rFonts w:ascii="Microsoft YaHei" w:eastAsia="Microsoft YaHei" w:hAnsi="Microsoft YaHei" w:cs="Times New Roman" w:hint="eastAsia"/>
-          <w:kern w:val="0"/>
-          <w:sz w:val="22"/>
-          <w:szCs w:val="22"/>
-        </w:rPr>
-        <w:t>act_type</w:t>
-      </w:r>
-      <w:proofErr w:type="spellEnd"/>
-      <w:r>
-        <w:rPr>
-          <w:rFonts w:ascii="Microsoft YaHei" w:eastAsia="Microsoft YaHei" w:hAnsi="Microsoft YaHei" w:cs="Times New Roman" w:hint="eastAsia"/>
-          <w:kern w:val="0"/>
-          <w:sz w:val="22"/>
-          <w:szCs w:val="22"/>
-        </w:rPr>
-        <w:t>: string类型，表示问卷的类型：enroll、</w:t>
-      </w:r>
-      <w:proofErr w:type="spellStart"/>
-      <w:r>
-        <w:rPr>
-          <w:rFonts w:ascii="Microsoft YaHei" w:eastAsia="Microsoft YaHei" w:hAnsi="Microsoft YaHei" w:cs="Times New Roman" w:hint="eastAsia"/>
-          <w:kern w:val="0"/>
-          <w:sz w:val="22"/>
-          <w:szCs w:val="22"/>
-        </w:rPr>
-        <w:t>recuit</w:t>
-      </w:r>
-      <w:proofErr w:type="spellEnd"/>
-      <w:r>
-        <w:rPr>
-          <w:rFonts w:ascii="Microsoft YaHei" w:eastAsia="Microsoft YaHei" w:hAnsi="Microsoft YaHei" w:cs="Times New Roman" w:hint="eastAsia"/>
-          <w:kern w:val="0"/>
-          <w:sz w:val="22"/>
-          <w:szCs w:val="22"/>
-        </w:rPr>
-        <w:t>、vote</w:t>
+      <w:r>
+        <w:rPr>
+          <w:rFonts w:ascii="Microsoft YaHei" w:eastAsia="Microsoft YaHei" w:hAnsi="Microsoft YaHei" w:cs="Times New Roman" w:hint="eastAsia"/>
+          <w:kern w:val="0"/>
+          <w:sz w:val="22"/>
+          <w:szCs w:val="22"/>
+        </w:rPr>
+        <w:t>act_type: string类型，表示问卷的类型：enroll、recuit、vote</w:t>
       </w:r>
     </w:p>
     <w:p>
@@ -205,27 +154,7 @@
           <w:sz w:val="22"/>
           <w:szCs w:val="22"/>
         </w:rPr>
-        <w:t xml:space="preserve">time: </w:t>
-      </w:r>
-      <w:proofErr w:type="spellStart"/>
-      <w:r>
-        <w:rPr>
-          <w:rFonts w:ascii="Microsoft YaHei" w:eastAsia="Microsoft YaHei" w:hAnsi="Microsoft YaHei" w:cs="Times New Roman" w:hint="eastAsia"/>
-          <w:kern w:val="0"/>
-          <w:sz w:val="22"/>
-          <w:szCs w:val="22"/>
-        </w:rPr>
-        <w:t>int</w:t>
-      </w:r>
-      <w:proofErr w:type="spellEnd"/>
-      <w:r>
-        <w:rPr>
-          <w:rFonts w:ascii="Microsoft YaHei" w:eastAsia="Microsoft YaHei" w:hAnsi="Microsoft YaHei" w:cs="Times New Roman" w:hint="eastAsia"/>
-          <w:kern w:val="0"/>
-          <w:sz w:val="22"/>
-          <w:szCs w:val="22"/>
-        </w:rPr>
-        <w:t>类型，目前是2016，表示当前时间</w:t>
+        <w:t>time: int类型，目前是2016，表示当前时间</w:t>
       </w:r>
     </w:p>
     <w:p>
@@ -245,37 +174,24 @@
           <w:szCs w:val="22"/>
         </w:rPr>
       </w:pPr>
-      <w:proofErr w:type="spellStart"/>
-      <w:r>
-        <w:rPr>
-          <w:rFonts w:ascii="Microsoft YaHei" w:eastAsia="Microsoft YaHei" w:hAnsi="Microsoft YaHei" w:cs="Times New Roman" w:hint="eastAsia"/>
-          <w:kern w:val="0"/>
-          <w:sz w:val="22"/>
-          <w:szCs w:val="22"/>
-        </w:rPr>
-        <w:t>user_id</w:t>
-      </w:r>
-      <w:proofErr w:type="spellEnd"/>
-      <w:r>
-        <w:rPr>
-          <w:rFonts w:ascii="Microsoft YaHei" w:eastAsia="Microsoft YaHei" w:hAnsi="Microsoft YaHei" w:cs="Times New Roman" w:hint="eastAsia"/>
-          <w:kern w:val="0"/>
-          <w:sz w:val="22"/>
-          <w:szCs w:val="22"/>
-        </w:rPr>
-        <w:t>：</w:t>
-      </w:r>
-      <w:proofErr w:type="spellStart"/>
-      <w:r>
-        <w:rPr>
-          <w:rFonts w:ascii="Microsoft YaHei" w:eastAsia="Microsoft YaHei" w:hAnsi="Microsoft YaHei" w:cs="Times New Roman" w:hint="eastAsia"/>
-          <w:kern w:val="0"/>
-          <w:sz w:val="22"/>
-          <w:szCs w:val="22"/>
-        </w:rPr>
-        <w:t>int</w:t>
-      </w:r>
-      <w:proofErr w:type="spellEnd"/>
+      <w:r>
+        <w:rPr>
+          <w:rFonts w:ascii="Microsoft YaHei" w:eastAsia="Microsoft YaHei" w:hAnsi="Microsoft YaHei" w:cs="Times New Roman" w:hint="eastAsia"/>
+          <w:kern w:val="0"/>
+          <w:sz w:val="22"/>
+          <w:szCs w:val="22"/>
+        </w:rPr>
+        <w:t>user_id：</w:t>
+      </w:r>
+      <w:r>
+        <w:rPr>
+          <w:rFonts w:ascii="Microsoft YaHei" w:eastAsia="Microsoft YaHei" w:hAnsi="Microsoft YaHei" w:cs="Times New Roman" w:hint="eastAsia"/>
+          <w:kern w:val="0"/>
+          <w:sz w:val="22"/>
+          <w:szCs w:val="22"/>
+        </w:rPr>
+        <w:t>string</w:t>
+      </w:r>
       <w:r>
         <w:rPr>
           <w:rFonts w:ascii="Microsoft YaHei" w:eastAsia="Microsoft YaHei" w:hAnsi="Microsoft YaHei" w:cs="Times New Roman" w:hint="eastAsia"/>
@@ -328,36 +244,16 @@
           <w:sz w:val="22"/>
           <w:szCs w:val="22"/>
         </w:rPr>
-        <w:t>通过</w:t>
-      </w:r>
-      <w:proofErr w:type="spellStart"/>
-      <w:r>
-        <w:rPr>
-          <w:rFonts w:ascii="Microsoft YaHei" w:eastAsia="Microsoft YaHei" w:hAnsi="Microsoft YaHei" w:cs="Times New Roman" w:hint="eastAsia"/>
-          <w:kern w:val="0"/>
-          <w:sz w:val="22"/>
-          <w:szCs w:val="22"/>
-        </w:rPr>
-        <w:t>request</w:t>
-      </w:r>
-      <w:r>
-        <w:rPr>
-          <w:rFonts w:ascii="Calibri" w:eastAsia="Times New Roman" w:hAnsi="Calibri" w:cs="Times New Roman"/>
-          <w:kern w:val="0"/>
-          <w:sz w:val="22"/>
-          <w:szCs w:val="22"/>
-        </w:rPr>
-        <w:t>.POST</w:t>
-      </w:r>
-      <w:proofErr w:type="spellEnd"/>
-      <w:r>
-        <w:rPr>
-          <w:rFonts w:ascii="Calibri" w:eastAsia="Times New Roman" w:hAnsi="Calibri" w:cs="Times New Roman"/>
-          <w:kern w:val="0"/>
-          <w:sz w:val="22"/>
-          <w:szCs w:val="22"/>
-        </w:rPr>
-        <w:t>['</w:t>
+        <w:t>通过request</w:t>
+      </w:r>
+      <w:r>
+        <w:rPr>
+          <w:rFonts w:ascii="Calibri" w:eastAsia="Times New Roman" w:hAnsi="Calibri" w:cs="Times New Roman"/>
+          <w:kern w:val="0"/>
+          <w:sz w:val="22"/>
+          <w:szCs w:val="22"/>
+        </w:rPr>
+        <w:t>.POST['</w:t>
       </w:r>
       <w:r>
         <w:rPr>
@@ -411,47 +307,7 @@
           <w:sz w:val="22"/>
           <w:szCs w:val="22"/>
         </w:rPr>
-        <w:t>连接到</w:t>
-      </w:r>
-      <w:proofErr w:type="spellStart"/>
-      <w:r>
-        <w:rPr>
-          <w:rFonts w:ascii="Microsoft YaHei" w:eastAsia="Microsoft YaHei" w:hAnsi="Microsoft YaHei" w:cs="Times New Roman" w:hint="eastAsia"/>
-          <w:kern w:val="0"/>
-          <w:sz w:val="22"/>
-          <w:szCs w:val="22"/>
-        </w:rPr>
-        <w:t>api</w:t>
-      </w:r>
-      <w:proofErr w:type="spellEnd"/>
-      <w:r>
-        <w:rPr>
-          <w:rFonts w:ascii="Microsoft YaHei" w:eastAsia="Microsoft YaHei" w:hAnsi="Microsoft YaHei" w:cs="Times New Roman" w:hint="eastAsia"/>
-          <w:kern w:val="0"/>
-          <w:sz w:val="22"/>
-          <w:szCs w:val="22"/>
-        </w:rPr>
-        <w:t>的views.py中</w:t>
-      </w:r>
-      <w:proofErr w:type="spellStart"/>
-      <w:r>
-        <w:rPr>
-          <w:rFonts w:ascii="Microsoft YaHei" w:eastAsia="Microsoft YaHei" w:hAnsi="Microsoft YaHei" w:cs="Times New Roman" w:hint="eastAsia"/>
-          <w:kern w:val="0"/>
-          <w:sz w:val="22"/>
-          <w:szCs w:val="22"/>
-        </w:rPr>
-        <w:t>create_new_act</w:t>
-      </w:r>
-      <w:proofErr w:type="spellEnd"/>
-      <w:r>
-        <w:rPr>
-          <w:rFonts w:ascii="Microsoft YaHei" w:eastAsia="Microsoft YaHei" w:hAnsi="Microsoft YaHei" w:cs="Times New Roman" w:hint="eastAsia"/>
-          <w:kern w:val="0"/>
-          <w:sz w:val="22"/>
-          <w:szCs w:val="22"/>
-        </w:rPr>
-        <w:t>(request)函数</w:t>
+        <w:t>连接到api的views.py中create_new_act(request)函数</w:t>
       </w:r>
     </w:p>
     <w:p>
@@ -532,27 +388,7 @@
           <w:sz w:val="22"/>
           <w:szCs w:val="22"/>
         </w:rPr>
-        <w:t xml:space="preserve">id: </w:t>
-      </w:r>
-      <w:proofErr w:type="spellStart"/>
-      <w:r>
-        <w:rPr>
-          <w:rFonts w:ascii="Microsoft YaHei" w:eastAsia="Microsoft YaHei" w:hAnsi="Microsoft YaHei" w:cs="Times New Roman" w:hint="eastAsia"/>
-          <w:kern w:val="0"/>
-          <w:sz w:val="22"/>
-          <w:szCs w:val="22"/>
-        </w:rPr>
-        <w:t>int</w:t>
-      </w:r>
-      <w:proofErr w:type="spellEnd"/>
-      <w:r>
-        <w:rPr>
-          <w:rFonts w:ascii="Microsoft YaHei" w:eastAsia="Microsoft YaHei" w:hAnsi="Microsoft YaHei" w:cs="Times New Roman" w:hint="eastAsia"/>
-          <w:kern w:val="0"/>
-          <w:sz w:val="22"/>
-          <w:szCs w:val="22"/>
-        </w:rPr>
-        <w:t>类型，表示问卷id</w:t>
+        <w:t>id: int类型，表示问卷id</w:t>
       </w:r>
     </w:p>
     <w:p>
@@ -648,47 +484,7 @@
           <w:sz w:val="22"/>
           <w:szCs w:val="22"/>
         </w:rPr>
-        <w:t xml:space="preserve">请求（design.ajax.html中 </w:t>
-      </w:r>
-      <w:proofErr w:type="spellStart"/>
-      <w:r>
-        <w:rPr>
-          <w:rFonts w:ascii="Microsoft YaHei" w:eastAsia="Microsoft YaHei" w:hAnsi="Microsoft YaHei" w:cs="Times New Roman" w:hint="eastAsia"/>
-          <w:kern w:val="0"/>
-          <w:sz w:val="22"/>
-          <w:szCs w:val="22"/>
-        </w:rPr>
-        <w:t>createNewQst</w:t>
-      </w:r>
-      <w:proofErr w:type="spellEnd"/>
-      <w:r>
-        <w:rPr>
-          <w:rFonts w:ascii="Microsoft YaHei" w:eastAsia="Microsoft YaHei" w:hAnsi="Microsoft YaHei" w:cs="Times New Roman" w:hint="eastAsia"/>
-          <w:kern w:val="0"/>
-          <w:sz w:val="22"/>
-          <w:szCs w:val="22"/>
-        </w:rPr>
-        <w:t>(</w:t>
-      </w:r>
-      <w:proofErr w:type="spellStart"/>
-      <w:r>
-        <w:rPr>
-          <w:rFonts w:ascii="Microsoft YaHei" w:eastAsia="Microsoft YaHei" w:hAnsi="Microsoft YaHei" w:cs="Times New Roman" w:hint="eastAsia"/>
-          <w:kern w:val="0"/>
-          <w:sz w:val="22"/>
-          <w:szCs w:val="22"/>
-        </w:rPr>
-        <w:t>qst_type</w:t>
-      </w:r>
-      <w:proofErr w:type="spellEnd"/>
-      <w:r>
-        <w:rPr>
-          <w:rFonts w:ascii="Microsoft YaHei" w:eastAsia="Microsoft YaHei" w:hAnsi="Microsoft YaHei" w:cs="Times New Roman" w:hint="eastAsia"/>
-          <w:kern w:val="0"/>
-          <w:sz w:val="22"/>
-          <w:szCs w:val="22"/>
-        </w:rPr>
-        <w:t>) 函数）</w:t>
+        <w:t>请求（design.ajax.html中 createNewQst(qst_type) 函数）</w:t>
       </w:r>
     </w:p>
     <w:p>
@@ -735,45 +531,14 @@
           <w:szCs w:val="22"/>
         </w:rPr>
       </w:pPr>
-      <w:proofErr w:type="spellStart"/>
-      <w:r>
-        <w:rPr>
-          <w:rFonts w:ascii="Microsoft YaHei" w:eastAsia="Microsoft YaHei" w:hAnsi="Microsoft YaHei" w:cs="Times New Roman" w:hint="eastAsia"/>
-          <w:kern w:val="0"/>
-          <w:sz w:val="22"/>
-          <w:szCs w:val="22"/>
-        </w:rPr>
-        <w:t>act_id</w:t>
-      </w:r>
-      <w:proofErr w:type="spellEnd"/>
-      <w:r>
-        <w:rPr>
-          <w:rFonts w:ascii="Microsoft YaHei" w:eastAsia="Microsoft YaHei" w:hAnsi="Microsoft YaHei" w:cs="Times New Roman" w:hint="eastAsia"/>
-          <w:kern w:val="0"/>
-          <w:sz w:val="22"/>
-          <w:szCs w:val="22"/>
-        </w:rPr>
-        <w:t xml:space="preserve">: </w:t>
-      </w:r>
-      <w:proofErr w:type="spellStart"/>
-      <w:r>
-        <w:rPr>
-          <w:rFonts w:ascii="Microsoft YaHei" w:eastAsia="Microsoft YaHei" w:hAnsi="Microsoft YaHei" w:cs="Times New Roman" w:hint="eastAsia"/>
-          <w:kern w:val="0"/>
-          <w:sz w:val="22"/>
-          <w:szCs w:val="22"/>
-        </w:rPr>
-        <w:t>int</w:t>
-      </w:r>
-      <w:proofErr w:type="spellEnd"/>
-      <w:r>
-        <w:rPr>
-          <w:rFonts w:ascii="Microsoft YaHei" w:eastAsia="Microsoft YaHei" w:hAnsi="Microsoft YaHei" w:cs="Times New Roman" w:hint="eastAsia"/>
-          <w:kern w:val="0"/>
-          <w:sz w:val="22"/>
-          <w:szCs w:val="22"/>
-        </w:rPr>
-        <w:t>类型，表示所属问卷的id</w:t>
+      <w:r>
+        <w:rPr>
+          <w:rFonts w:ascii="Microsoft YaHei" w:eastAsia="Microsoft YaHei" w:hAnsi="Microsoft YaHei" w:cs="Times New Roman" w:hint="eastAsia"/>
+          <w:kern w:val="0"/>
+          <w:sz w:val="22"/>
+          <w:szCs w:val="22"/>
+        </w:rPr>
+        <w:t>act_id: int类型，表示所属问卷的id</w:t>
       </w:r>
     </w:p>
     <w:p>
@@ -793,45 +558,14 @@
           <w:szCs w:val="22"/>
         </w:rPr>
       </w:pPr>
-      <w:proofErr w:type="spellStart"/>
-      <w:r>
-        <w:rPr>
-          <w:rFonts w:ascii="Microsoft YaHei" w:eastAsia="Microsoft YaHei" w:hAnsi="Microsoft YaHei" w:cs="Times New Roman" w:hint="eastAsia"/>
-          <w:kern w:val="0"/>
-          <w:sz w:val="22"/>
-          <w:szCs w:val="22"/>
-        </w:rPr>
-        <w:t>qst_type</w:t>
-      </w:r>
-      <w:proofErr w:type="spellEnd"/>
-      <w:r>
-        <w:rPr>
-          <w:rFonts w:ascii="Microsoft YaHei" w:eastAsia="Microsoft YaHei" w:hAnsi="Microsoft YaHei" w:cs="Times New Roman" w:hint="eastAsia"/>
-          <w:kern w:val="0"/>
-          <w:sz w:val="22"/>
-          <w:szCs w:val="22"/>
-        </w:rPr>
-        <w:t>: string类型，表示问题类型：single、multi、</w:t>
-      </w:r>
-      <w:proofErr w:type="spellStart"/>
-      <w:r>
-        <w:rPr>
-          <w:rFonts w:ascii="Microsoft YaHei" w:eastAsia="Microsoft YaHei" w:hAnsi="Microsoft YaHei" w:cs="Times New Roman" w:hint="eastAsia"/>
-          <w:kern w:val="0"/>
-          <w:sz w:val="22"/>
-          <w:szCs w:val="22"/>
-        </w:rPr>
-        <w:t>fillin</w:t>
-      </w:r>
-      <w:proofErr w:type="spellEnd"/>
-      <w:r>
-        <w:rPr>
-          <w:rFonts w:ascii="Microsoft YaHei" w:eastAsia="Microsoft YaHei" w:hAnsi="Microsoft YaHei" w:cs="Times New Roman" w:hint="eastAsia"/>
-          <w:kern w:val="0"/>
-          <w:sz w:val="22"/>
-          <w:szCs w:val="22"/>
-        </w:rPr>
-        <w:t>、vote、mark、sort</w:t>
+      <w:r>
+        <w:rPr>
+          <w:rFonts w:ascii="Microsoft YaHei" w:eastAsia="Microsoft YaHei" w:hAnsi="Microsoft YaHei" w:cs="Times New Roman" w:hint="eastAsia"/>
+          <w:kern w:val="0"/>
+          <w:sz w:val="22"/>
+          <w:szCs w:val="22"/>
+        </w:rPr>
+        <w:t>qst_type: string类型，表示问题类型：single、multi、fillin、vote、mark、sort</w:t>
       </w:r>
     </w:p>
     <w:p>
@@ -851,7 +585,6 @@
           <w:szCs w:val="22"/>
         </w:rPr>
       </w:pPr>
-      <w:proofErr w:type="spellStart"/>
       <w:r>
         <w:rPr>
           <w:rFonts w:ascii="Microsoft YaHei" w:eastAsia="Microsoft YaHei" w:hAnsi="Microsoft YaHei" w:cs="Times New Roman" w:hint="eastAsia"/>
@@ -861,9 +594,8 @@
           <w:sz w:val="22"/>
           <w:szCs w:val="22"/>
         </w:rPr>
-        <w:t>qst_rank</w:t>
-      </w:r>
-      <w:proofErr w:type="spellEnd"/>
+        <w:t>qst_rank: int类型，表示问题序号，从</w:t>
+      </w:r>
       <w:r>
         <w:rPr>
           <w:rFonts w:ascii="Microsoft YaHei" w:eastAsia="Microsoft YaHei" w:hAnsi="Microsoft YaHei" w:cs="Times New Roman" w:hint="eastAsia"/>
@@ -873,9 +605,10 @@
           <w:sz w:val="22"/>
           <w:szCs w:val="22"/>
         </w:rPr>
-        <w:t xml:space="preserve">: </w:t>
-      </w:r>
-      <w:proofErr w:type="spellStart"/>
+        <w:t>1</w:t>
+      </w:r>
+      <w:bookmarkStart w:id="0" w:name="_GoBack"/>
+      <w:bookmarkEnd w:id="0"/>
       <w:r>
         <w:rPr>
           <w:rFonts w:ascii="Microsoft YaHei" w:eastAsia="Microsoft YaHei" w:hAnsi="Microsoft YaHei" w:cs="Times New Roman" w:hint="eastAsia"/>
@@ -885,9 +618,700 @@
           <w:sz w:val="22"/>
           <w:szCs w:val="22"/>
         </w:rPr>
-        <w:t>int</w:t>
-      </w:r>
-      <w:proofErr w:type="spellEnd"/>
+        <w:t>开始计数</w:t>
+      </w:r>
+    </w:p>
+    <w:p>
+      <w:pPr>
+        <w:widowControl/>
+        <w:numPr>
+          <w:ilvl w:val="1"/>
+          <w:numId w:val="7"/>
+        </w:numPr>
+        <w:ind w:left="1080"/>
+        <w:jc w:val="left"/>
+        <w:textAlignment w:val="center"/>
+        <w:rPr>
+          <w:rFonts w:ascii="Calibri" w:eastAsia="Times New Roman" w:hAnsi="Calibri" w:cs="Times New Roman"/>
+          <w:kern w:val="0"/>
+          <w:sz w:val="22"/>
+          <w:szCs w:val="22"/>
+        </w:rPr>
+      </w:pPr>
+      <w:r>
+        <w:rPr>
+          <w:rFonts w:ascii="Microsoft YaHei" w:eastAsia="Microsoft YaHei" w:hAnsi="Microsoft YaHei" w:cs="Times New Roman" w:hint="eastAsia"/>
+          <w:kern w:val="0"/>
+          <w:sz w:val="22"/>
+          <w:szCs w:val="22"/>
+        </w:rPr>
+        <w:t>连接到api的create_new_qst(request) 函数</w:t>
+      </w:r>
+    </w:p>
+    <w:p>
+      <w:pPr>
+        <w:widowControl/>
+        <w:numPr>
+          <w:ilvl w:val="2"/>
+          <w:numId w:val="7"/>
+        </w:numPr>
+        <w:ind w:left="1620"/>
+        <w:jc w:val="left"/>
+        <w:textAlignment w:val="center"/>
+        <w:rPr>
+          <w:rFonts w:ascii="Calibri" w:eastAsia="Times New Roman" w:hAnsi="Calibri" w:cs="Times New Roman"/>
+          <w:kern w:val="0"/>
+          <w:sz w:val="22"/>
+          <w:szCs w:val="22"/>
+        </w:rPr>
+      </w:pPr>
+      <w:r>
+        <w:rPr>
+          <w:rFonts w:ascii="Microsoft YaHei" w:eastAsia="Microsoft YaHei" w:hAnsi="Microsoft YaHei" w:cs="Times New Roman" w:hint="eastAsia"/>
+          <w:kern w:val="0"/>
+          <w:sz w:val="22"/>
+          <w:szCs w:val="22"/>
+        </w:rPr>
+        <w:t>需要返回JSON：</w:t>
+      </w:r>
+    </w:p>
+    <w:p>
+      <w:pPr>
+        <w:widowControl/>
+        <w:numPr>
+          <w:ilvl w:val="3"/>
+          <w:numId w:val="7"/>
+        </w:numPr>
+        <w:ind w:left="2160"/>
+        <w:jc w:val="left"/>
+        <w:textAlignment w:val="center"/>
+        <w:rPr>
+          <w:rFonts w:ascii="Calibri" w:eastAsia="Times New Roman" w:hAnsi="Calibri" w:cs="Times New Roman"/>
+          <w:kern w:val="0"/>
+          <w:sz w:val="22"/>
+          <w:szCs w:val="22"/>
+        </w:rPr>
+      </w:pPr>
+      <w:r>
+        <w:rPr>
+          <w:rFonts w:ascii="Microsoft YaHei" w:eastAsia="Microsoft YaHei" w:hAnsi="Microsoft YaHei" w:cs="Times New Roman" w:hint="eastAsia"/>
+          <w:kern w:val="0"/>
+          <w:sz w:val="22"/>
+          <w:szCs w:val="22"/>
+        </w:rPr>
+        <w:lastRenderedPageBreak/>
+        <w:t>status: string类型，表示状态，需要是“ok”</w:t>
+      </w:r>
+    </w:p>
+    <w:p>
+      <w:pPr>
+        <w:widowControl/>
+        <w:numPr>
+          <w:ilvl w:val="3"/>
+          <w:numId w:val="7"/>
+        </w:numPr>
+        <w:ind w:left="2160"/>
+        <w:jc w:val="left"/>
+        <w:textAlignment w:val="center"/>
+        <w:rPr>
+          <w:rFonts w:ascii="Calibri" w:eastAsia="Times New Roman" w:hAnsi="Calibri" w:cs="Times New Roman"/>
+          <w:kern w:val="0"/>
+          <w:sz w:val="22"/>
+          <w:szCs w:val="22"/>
+        </w:rPr>
+      </w:pPr>
+      <w:r>
+        <w:rPr>
+          <w:rFonts w:ascii="Microsoft YaHei" w:eastAsia="Microsoft YaHei" w:hAnsi="Microsoft YaHei" w:cs="Times New Roman" w:hint="eastAsia"/>
+          <w:kern w:val="0"/>
+          <w:sz w:val="22"/>
+          <w:szCs w:val="22"/>
+        </w:rPr>
+        <w:t>id: int类型，表示问题id</w:t>
+      </w:r>
+    </w:p>
+    <w:p>
+      <w:pPr>
+        <w:widowControl/>
+        <w:ind w:left="1620"/>
+        <w:jc w:val="left"/>
+        <w:rPr>
+          <w:rFonts w:ascii="Microsoft YaHei" w:eastAsia="Microsoft YaHei" w:hAnsi="Microsoft YaHei" w:cs="Times New Roman"/>
+          <w:kern w:val="0"/>
+          <w:sz w:val="22"/>
+          <w:szCs w:val="22"/>
+        </w:rPr>
+      </w:pPr>
+      <w:r>
+        <w:rPr>
+          <w:rFonts w:ascii="Microsoft YaHei" w:eastAsia="Microsoft YaHei" w:hAnsi="Microsoft YaHei" w:cs="Times New Roman" w:hint="eastAsia"/>
+          <w:kern w:val="0"/>
+          <w:sz w:val="22"/>
+          <w:szCs w:val="22"/>
+        </w:rPr>
+        <w:t> </w:t>
+      </w:r>
+    </w:p>
+    <w:p>
+      <w:pPr>
+        <w:widowControl/>
+        <w:numPr>
+          <w:ilvl w:val="0"/>
+          <w:numId w:val="8"/>
+        </w:numPr>
+        <w:ind w:left="540"/>
+        <w:jc w:val="left"/>
+        <w:textAlignment w:val="center"/>
+        <w:rPr>
+          <w:rFonts w:ascii="Calibri" w:eastAsia="Times New Roman" w:hAnsi="Calibri" w:cs="Times New Roman"/>
+          <w:kern w:val="0"/>
+          <w:sz w:val="22"/>
+          <w:szCs w:val="22"/>
+        </w:rPr>
+      </w:pPr>
+      <w:r>
+        <w:rPr>
+          <w:rFonts w:ascii="Microsoft YaHei" w:eastAsia="Microsoft YaHei" w:hAnsi="Microsoft YaHei" w:cs="Times New Roman" w:hint="eastAsia"/>
+          <w:kern w:val="0"/>
+          <w:sz w:val="22"/>
+          <w:szCs w:val="22"/>
+        </w:rPr>
+        <w:t>点击问卷题目和说明那里的”编辑“</w:t>
+      </w:r>
+    </w:p>
+    <w:p>
+      <w:pPr>
+        <w:widowControl/>
+        <w:numPr>
+          <w:ilvl w:val="1"/>
+          <w:numId w:val="8"/>
+        </w:numPr>
+        <w:ind w:left="1080"/>
+        <w:jc w:val="left"/>
+        <w:textAlignment w:val="center"/>
+        <w:rPr>
+          <w:rFonts w:ascii="Calibri" w:eastAsia="Times New Roman" w:hAnsi="Calibri" w:cs="Times New Roman"/>
+          <w:kern w:val="0"/>
+          <w:sz w:val="22"/>
+          <w:szCs w:val="22"/>
+        </w:rPr>
+      </w:pPr>
+      <w:r>
+        <w:rPr>
+          <w:rFonts w:ascii="Microsoft YaHei" w:eastAsia="Microsoft YaHei" w:hAnsi="Microsoft YaHei" w:cs="Times New Roman" w:hint="eastAsia"/>
+          <w:kern w:val="0"/>
+          <w:sz w:val="22"/>
+          <w:szCs w:val="22"/>
+        </w:rPr>
+        <w:t>显示modal（design_list.html中）</w:t>
+      </w:r>
+    </w:p>
+    <w:p>
+      <w:pPr>
+        <w:widowControl/>
+        <w:numPr>
+          <w:ilvl w:val="2"/>
+          <w:numId w:val="8"/>
+        </w:numPr>
+        <w:ind w:left="1620"/>
+        <w:jc w:val="left"/>
+        <w:textAlignment w:val="center"/>
+        <w:rPr>
+          <w:rFonts w:ascii="Calibri" w:eastAsia="Times New Roman" w:hAnsi="Calibri" w:cs="Times New Roman"/>
+          <w:kern w:val="0"/>
+          <w:sz w:val="22"/>
+          <w:szCs w:val="22"/>
+        </w:rPr>
+      </w:pPr>
+      <w:r>
+        <w:rPr>
+          <w:rFonts w:ascii="Microsoft YaHei" w:eastAsia="Microsoft YaHei" w:hAnsi="Microsoft YaHei" w:cs="Times New Roman" w:hint="eastAsia"/>
+          <w:kern w:val="0"/>
+          <w:sz w:val="22"/>
+          <w:szCs w:val="22"/>
+        </w:rPr>
+        <w:t>url参数：</w:t>
+      </w:r>
+    </w:p>
+    <w:p>
+      <w:pPr>
+        <w:widowControl/>
+        <w:numPr>
+          <w:ilvl w:val="3"/>
+          <w:numId w:val="8"/>
+        </w:numPr>
+        <w:ind w:left="2160"/>
+        <w:jc w:val="left"/>
+        <w:textAlignment w:val="center"/>
+        <w:rPr>
+          <w:rFonts w:ascii="Calibri" w:eastAsia="Times New Roman" w:hAnsi="Calibri" w:cs="Times New Roman"/>
+          <w:kern w:val="0"/>
+          <w:sz w:val="22"/>
+          <w:szCs w:val="22"/>
+        </w:rPr>
+      </w:pPr>
+      <w:r>
+        <w:rPr>
+          <w:rFonts w:ascii="Microsoft YaHei" w:eastAsia="Microsoft YaHei" w:hAnsi="Microsoft YaHei" w:cs="Times New Roman" w:hint="eastAsia"/>
+          <w:kern w:val="0"/>
+          <w:sz w:val="22"/>
+          <w:szCs w:val="22"/>
+        </w:rPr>
+        <w:t>qst_type：’qst_name‘</w:t>
+      </w:r>
+    </w:p>
+    <w:p>
+      <w:pPr>
+        <w:widowControl/>
+        <w:numPr>
+          <w:ilvl w:val="3"/>
+          <w:numId w:val="8"/>
+        </w:numPr>
+        <w:ind w:left="2160"/>
+        <w:jc w:val="left"/>
+        <w:textAlignment w:val="center"/>
+        <w:rPr>
+          <w:rFonts w:ascii="Calibri" w:eastAsia="Times New Roman" w:hAnsi="Calibri" w:cs="Times New Roman"/>
+          <w:kern w:val="0"/>
+          <w:sz w:val="22"/>
+          <w:szCs w:val="22"/>
+        </w:rPr>
+      </w:pPr>
+      <w:r>
+        <w:rPr>
+          <w:rFonts w:ascii="Microsoft YaHei" w:eastAsia="Microsoft YaHei" w:hAnsi="Microsoft YaHei" w:cs="Times New Roman" w:hint="eastAsia"/>
+          <w:kern w:val="0"/>
+          <w:sz w:val="22"/>
+          <w:szCs w:val="22"/>
+        </w:rPr>
+        <w:t>act_id：问卷中存的act_id</w:t>
+      </w:r>
+    </w:p>
+    <w:p>
+      <w:pPr>
+        <w:widowControl/>
+        <w:numPr>
+          <w:ilvl w:val="2"/>
+          <w:numId w:val="8"/>
+        </w:numPr>
+        <w:ind w:left="1620"/>
+        <w:jc w:val="left"/>
+        <w:textAlignment w:val="center"/>
+        <w:rPr>
+          <w:rFonts w:ascii="Calibri" w:eastAsia="Times New Roman" w:hAnsi="Calibri" w:cs="Times New Roman"/>
+          <w:kern w:val="0"/>
+          <w:sz w:val="22"/>
+          <w:szCs w:val="22"/>
+        </w:rPr>
+      </w:pPr>
+      <w:r>
+        <w:rPr>
+          <w:rFonts w:ascii="Microsoft YaHei" w:eastAsia="Microsoft YaHei" w:hAnsi="Microsoft YaHei" w:cs="Times New Roman" w:hint="eastAsia"/>
+          <w:kern w:val="0"/>
+          <w:sz w:val="22"/>
+          <w:szCs w:val="22"/>
+        </w:rPr>
+        <w:t>modal的网页id：</w:t>
+      </w:r>
+    </w:p>
+    <w:p>
+      <w:pPr>
+        <w:widowControl/>
+        <w:numPr>
+          <w:ilvl w:val="3"/>
+          <w:numId w:val="8"/>
+        </w:numPr>
+        <w:ind w:left="2160"/>
+        <w:jc w:val="left"/>
+        <w:textAlignment w:val="center"/>
+        <w:rPr>
+          <w:rFonts w:ascii="Calibri" w:eastAsia="Times New Roman" w:hAnsi="Calibri" w:cs="Times New Roman"/>
+          <w:kern w:val="0"/>
+          <w:sz w:val="22"/>
+          <w:szCs w:val="22"/>
+        </w:rPr>
+      </w:pPr>
+      <w:r>
+        <w:rPr>
+          <w:rFonts w:ascii="Microsoft YaHei" w:eastAsia="Microsoft YaHei" w:hAnsi="Microsoft YaHei" w:cs="Times New Roman" w:hint="eastAsia"/>
+          <w:kern w:val="0"/>
+          <w:sz w:val="22"/>
+          <w:szCs w:val="22"/>
+        </w:rPr>
+        <w:t>activity-modal</w:t>
+      </w:r>
+    </w:p>
+    <w:p>
+      <w:pPr>
+        <w:widowControl/>
+        <w:numPr>
+          <w:ilvl w:val="1"/>
+          <w:numId w:val="8"/>
+        </w:numPr>
+        <w:ind w:left="1080"/>
+        <w:jc w:val="left"/>
+        <w:textAlignment w:val="center"/>
+        <w:rPr>
+          <w:rFonts w:ascii="Calibri" w:eastAsia="Times New Roman" w:hAnsi="Calibri" w:cs="Times New Roman"/>
+          <w:kern w:val="0"/>
+          <w:sz w:val="22"/>
+          <w:szCs w:val="22"/>
+        </w:rPr>
+      </w:pPr>
+      <w:r>
+        <w:rPr>
+          <w:rFonts w:ascii="Microsoft YaHei" w:eastAsia="Microsoft YaHei" w:hAnsi="Microsoft YaHei" w:cs="Times New Roman" w:hint="eastAsia"/>
+          <w:kern w:val="0"/>
+          <w:sz w:val="22"/>
+          <w:szCs w:val="22"/>
+        </w:rPr>
+        <w:t>发</w:t>
+      </w:r>
+      <w:r>
+        <w:rPr>
+          <w:rFonts w:ascii="Calibri" w:eastAsia="Times New Roman" w:hAnsi="Calibri" w:cs="Times New Roman"/>
+          <w:kern w:val="0"/>
+          <w:sz w:val="22"/>
+          <w:szCs w:val="22"/>
+        </w:rPr>
+        <w:t>POST</w:t>
+      </w:r>
+      <w:r>
+        <w:rPr>
+          <w:rFonts w:ascii="Microsoft YaHei" w:eastAsia="Microsoft YaHei" w:hAnsi="Microsoft YaHei" w:cs="Times New Roman" w:hint="eastAsia"/>
+          <w:kern w:val="0"/>
+          <w:sz w:val="22"/>
+          <w:szCs w:val="22"/>
+        </w:rPr>
+        <w:t>请求（qst_name_modal.html中）</w:t>
+      </w:r>
+    </w:p>
+    <w:p>
+      <w:pPr>
+        <w:widowControl/>
+        <w:numPr>
+          <w:ilvl w:val="2"/>
+          <w:numId w:val="9"/>
+        </w:numPr>
+        <w:ind w:left="1620"/>
+        <w:jc w:val="left"/>
+        <w:textAlignment w:val="center"/>
+        <w:rPr>
+          <w:rFonts w:ascii="Calibri" w:eastAsia="Times New Roman" w:hAnsi="Calibri" w:cs="Times New Roman"/>
+          <w:kern w:val="0"/>
+          <w:sz w:val="22"/>
+          <w:szCs w:val="22"/>
+        </w:rPr>
+      </w:pPr>
+      <w:r>
+        <w:rPr>
+          <w:rFonts w:ascii="Microsoft YaHei" w:eastAsia="Microsoft YaHei" w:hAnsi="Microsoft YaHei" w:cs="Times New Roman" w:hint="eastAsia"/>
+          <w:kern w:val="0"/>
+          <w:sz w:val="22"/>
+          <w:szCs w:val="22"/>
+        </w:rPr>
+        <w:t>使用handleFormPost，form字典格式：</w:t>
+      </w:r>
+    </w:p>
+    <w:p>
+      <w:pPr>
+        <w:widowControl/>
+        <w:numPr>
+          <w:ilvl w:val="3"/>
+          <w:numId w:val="10"/>
+        </w:numPr>
+        <w:ind w:left="2160"/>
+        <w:jc w:val="left"/>
+        <w:textAlignment w:val="center"/>
+        <w:rPr>
+          <w:rFonts w:ascii="Calibri" w:eastAsia="Times New Roman" w:hAnsi="Calibri" w:cs="Times New Roman"/>
+          <w:kern w:val="0"/>
+          <w:sz w:val="22"/>
+          <w:szCs w:val="22"/>
+        </w:rPr>
+      </w:pPr>
+      <w:r>
+        <w:rPr>
+          <w:rFonts w:ascii="Microsoft YaHei" w:eastAsia="Microsoft YaHei" w:hAnsi="Microsoft YaHei" w:cs="Times New Roman" w:hint="eastAsia"/>
+          <w:kern w:val="0"/>
+          <w:sz w:val="22"/>
+          <w:szCs w:val="22"/>
+        </w:rPr>
+        <w:t>status：尚未定义</w:t>
+      </w:r>
+    </w:p>
+    <w:p>
+      <w:pPr>
+        <w:widowControl/>
+        <w:numPr>
+          <w:ilvl w:val="3"/>
+          <w:numId w:val="10"/>
+        </w:numPr>
+        <w:ind w:left="2160"/>
+        <w:jc w:val="left"/>
+        <w:textAlignment w:val="center"/>
+        <w:rPr>
+          <w:rFonts w:ascii="Calibri" w:eastAsia="Times New Roman" w:hAnsi="Calibri" w:cs="Times New Roman"/>
+          <w:kern w:val="0"/>
+          <w:sz w:val="22"/>
+          <w:szCs w:val="22"/>
+        </w:rPr>
+      </w:pPr>
+      <w:r>
+        <w:rPr>
+          <w:rFonts w:ascii="Microsoft YaHei" w:eastAsia="Microsoft YaHei" w:hAnsi="Microsoft YaHei" w:cs="Times New Roman" w:hint="eastAsia"/>
+          <w:kern w:val="0"/>
+          <w:sz w:val="22"/>
+          <w:szCs w:val="22"/>
+        </w:rPr>
+        <w:t>act_id：问卷id</w:t>
+      </w:r>
+    </w:p>
+    <w:p>
+      <w:pPr>
+        <w:widowControl/>
+        <w:numPr>
+          <w:ilvl w:val="3"/>
+          <w:numId w:val="10"/>
+        </w:numPr>
+        <w:ind w:left="2160"/>
+        <w:jc w:val="left"/>
+        <w:textAlignment w:val="center"/>
+        <w:rPr>
+          <w:rFonts w:ascii="Calibri" w:eastAsia="Times New Roman" w:hAnsi="Calibri" w:cs="Times New Roman"/>
+          <w:kern w:val="0"/>
+          <w:sz w:val="22"/>
+          <w:szCs w:val="22"/>
+        </w:rPr>
+      </w:pPr>
+      <w:r>
+        <w:rPr>
+          <w:rFonts w:ascii="Microsoft YaHei" w:eastAsia="Microsoft YaHei" w:hAnsi="Microsoft YaHei" w:cs="Times New Roman" w:hint="eastAsia"/>
+          <w:kern w:val="0"/>
+          <w:sz w:val="22"/>
+          <w:szCs w:val="22"/>
+        </w:rPr>
+        <w:t>csrfmiddlewaretoken：不懂</w:t>
+      </w:r>
+    </w:p>
+    <w:p>
+      <w:pPr>
+        <w:widowControl/>
+        <w:numPr>
+          <w:ilvl w:val="3"/>
+          <w:numId w:val="10"/>
+        </w:numPr>
+        <w:ind w:left="2160"/>
+        <w:jc w:val="left"/>
+        <w:textAlignment w:val="center"/>
+        <w:rPr>
+          <w:rFonts w:ascii="Calibri" w:eastAsia="Times New Roman" w:hAnsi="Calibri" w:cs="Times New Roman"/>
+          <w:kern w:val="0"/>
+          <w:sz w:val="22"/>
+          <w:szCs w:val="22"/>
+        </w:rPr>
+      </w:pPr>
+      <w:r>
+        <w:rPr>
+          <w:rFonts w:ascii="Microsoft YaHei" w:eastAsia="Microsoft YaHei" w:hAnsi="Microsoft YaHei" w:cs="Times New Roman" w:hint="eastAsia"/>
+          <w:kern w:val="0"/>
+          <w:sz w:val="22"/>
+          <w:szCs w:val="22"/>
+        </w:rPr>
+        <w:t>description：问卷描述</w:t>
+      </w:r>
+    </w:p>
+    <w:p>
+      <w:pPr>
+        <w:widowControl/>
+        <w:numPr>
+          <w:ilvl w:val="3"/>
+          <w:numId w:val="10"/>
+        </w:numPr>
+        <w:ind w:left="2160"/>
+        <w:jc w:val="left"/>
+        <w:textAlignment w:val="center"/>
+        <w:rPr>
+          <w:rFonts w:ascii="Calibri" w:eastAsia="Times New Roman" w:hAnsi="Calibri" w:cs="Times New Roman"/>
+          <w:kern w:val="0"/>
+          <w:sz w:val="22"/>
+          <w:szCs w:val="22"/>
+        </w:rPr>
+      </w:pPr>
+      <w:r>
+        <w:rPr>
+          <w:rFonts w:ascii="Microsoft YaHei" w:eastAsia="Microsoft YaHei" w:hAnsi="Microsoft YaHei" w:cs="Times New Roman" w:hint="eastAsia"/>
+          <w:kern w:val="0"/>
+          <w:sz w:val="22"/>
+          <w:szCs w:val="22"/>
+        </w:rPr>
+        <w:t>title：问卷题目</w:t>
+      </w:r>
+    </w:p>
+    <w:p>
+      <w:pPr>
+        <w:widowControl/>
+        <w:numPr>
+          <w:ilvl w:val="1"/>
+          <w:numId w:val="10"/>
+        </w:numPr>
+        <w:ind w:left="1080"/>
+        <w:jc w:val="left"/>
+        <w:textAlignment w:val="center"/>
+        <w:rPr>
+          <w:rFonts w:ascii="Calibri" w:eastAsia="Times New Roman" w:hAnsi="Calibri" w:cs="Times New Roman"/>
+          <w:kern w:val="0"/>
+          <w:sz w:val="22"/>
+          <w:szCs w:val="22"/>
+        </w:rPr>
+      </w:pPr>
+      <w:r>
+        <w:rPr>
+          <w:rFonts w:ascii="Microsoft YaHei" w:eastAsia="Microsoft YaHei" w:hAnsi="Microsoft YaHei" w:cs="Times New Roman" w:hint="eastAsia"/>
+          <w:kern w:val="0"/>
+          <w:sz w:val="22"/>
+          <w:szCs w:val="22"/>
+        </w:rPr>
+        <w:t>连接到api的modify_name（request）函数</w:t>
+      </w:r>
+    </w:p>
+    <w:p>
+      <w:pPr>
+        <w:widowControl/>
+        <w:numPr>
+          <w:ilvl w:val="2"/>
+          <w:numId w:val="10"/>
+        </w:numPr>
+        <w:ind w:left="1620"/>
+        <w:jc w:val="left"/>
+        <w:textAlignment w:val="center"/>
+        <w:rPr>
+          <w:rFonts w:ascii="Calibri" w:eastAsia="Times New Roman" w:hAnsi="Calibri" w:cs="Times New Roman"/>
+          <w:kern w:val="0"/>
+          <w:sz w:val="22"/>
+          <w:szCs w:val="22"/>
+        </w:rPr>
+      </w:pPr>
+      <w:r>
+        <w:rPr>
+          <w:rFonts w:ascii="Microsoft YaHei" w:eastAsia="Microsoft YaHei" w:hAnsi="Microsoft YaHei" w:cs="Times New Roman" w:hint="eastAsia"/>
+          <w:kern w:val="0"/>
+          <w:sz w:val="22"/>
+          <w:szCs w:val="22"/>
+        </w:rPr>
+        <w:t>其中的dict表示上述字典</w:t>
+      </w:r>
+    </w:p>
+    <w:p>
+      <w:pPr>
+        <w:widowControl/>
+        <w:numPr>
+          <w:ilvl w:val="2"/>
+          <w:numId w:val="10"/>
+        </w:numPr>
+        <w:ind w:left="1620"/>
+        <w:jc w:val="left"/>
+        <w:textAlignment w:val="center"/>
+        <w:rPr>
+          <w:rFonts w:ascii="Calibri" w:eastAsia="Times New Roman" w:hAnsi="Calibri" w:cs="Times New Roman"/>
+          <w:kern w:val="0"/>
+          <w:sz w:val="22"/>
+          <w:szCs w:val="22"/>
+        </w:rPr>
+      </w:pPr>
+      <w:r>
+        <w:rPr>
+          <w:rFonts w:ascii="Microsoft YaHei" w:eastAsia="Microsoft YaHei" w:hAnsi="Microsoft YaHei" w:cs="Times New Roman" w:hint="eastAsia"/>
+          <w:kern w:val="0"/>
+          <w:sz w:val="22"/>
+          <w:szCs w:val="22"/>
+        </w:rPr>
+        <w:t>需要返回</w:t>
+      </w:r>
+      <w:r>
+        <w:rPr>
+          <w:rFonts w:ascii="Calibri" w:eastAsia="Times New Roman" w:hAnsi="Calibri" w:cs="Times New Roman"/>
+          <w:kern w:val="0"/>
+          <w:sz w:val="22"/>
+          <w:szCs w:val="22"/>
+        </w:rPr>
+        <w:t>JSON</w:t>
+      </w:r>
+      <w:r>
+        <w:rPr>
+          <w:rFonts w:ascii="Microsoft YaHei" w:eastAsia="Microsoft YaHei" w:hAnsi="Microsoft YaHei" w:cs="Times New Roman" w:hint="eastAsia"/>
+          <w:kern w:val="0"/>
+          <w:sz w:val="22"/>
+          <w:szCs w:val="22"/>
+        </w:rPr>
+        <w:t>：</w:t>
+      </w:r>
+    </w:p>
+    <w:p>
+      <w:pPr>
+        <w:widowControl/>
+        <w:numPr>
+          <w:ilvl w:val="3"/>
+          <w:numId w:val="10"/>
+        </w:numPr>
+        <w:ind w:left="2160"/>
+        <w:jc w:val="left"/>
+        <w:textAlignment w:val="center"/>
+        <w:rPr>
+          <w:rFonts w:ascii="Calibri" w:eastAsia="Times New Roman" w:hAnsi="Calibri" w:cs="Times New Roman"/>
+          <w:kern w:val="0"/>
+          <w:sz w:val="22"/>
+          <w:szCs w:val="22"/>
+        </w:rPr>
+      </w:pPr>
+      <w:r>
+        <w:rPr>
+          <w:rFonts w:ascii="Microsoft YaHei" w:eastAsia="Microsoft YaHei" w:hAnsi="Microsoft YaHei" w:cs="Times New Roman" w:hint="eastAsia"/>
+          <w:kern w:val="0"/>
+          <w:sz w:val="22"/>
+          <w:szCs w:val="22"/>
+        </w:rPr>
+        <w:t>status：string类型，表示状态，需要是“ok”</w:t>
+      </w:r>
+    </w:p>
+    <w:p>
+      <w:pPr>
+        <w:widowControl/>
+        <w:jc w:val="left"/>
+        <w:rPr>
+          <w:rFonts w:ascii="Microsoft YaHei" w:eastAsia="Microsoft YaHei" w:hAnsi="Microsoft YaHei" w:cs="Times New Roman"/>
+          <w:kern w:val="0"/>
+          <w:sz w:val="22"/>
+          <w:szCs w:val="22"/>
+        </w:rPr>
+      </w:pPr>
+      <w:r>
+        <w:rPr>
+          <w:rFonts w:ascii="Microsoft YaHei" w:eastAsia="Microsoft YaHei" w:hAnsi="Microsoft YaHei" w:cs="Times New Roman" w:hint="eastAsia"/>
+          <w:kern w:val="0"/>
+          <w:sz w:val="22"/>
+          <w:szCs w:val="22"/>
+        </w:rPr>
+        <w:t> </w:t>
+      </w:r>
+    </w:p>
+    <w:p>
+      <w:pPr>
+        <w:widowControl/>
+        <w:numPr>
+          <w:ilvl w:val="0"/>
+          <w:numId w:val="11"/>
+        </w:numPr>
+        <w:ind w:left="540"/>
+        <w:jc w:val="left"/>
+        <w:textAlignment w:val="center"/>
+        <w:rPr>
+          <w:rFonts w:ascii="Calibri" w:eastAsia="Times New Roman" w:hAnsi="Calibri" w:cs="Times New Roman"/>
+          <w:kern w:val="0"/>
+          <w:sz w:val="22"/>
+          <w:szCs w:val="22"/>
+        </w:rPr>
+      </w:pPr>
       <w:r>
         <w:rPr>
           <w:rFonts w:ascii="Microsoft YaHei" w:eastAsia="Microsoft YaHei" w:hAnsi="Microsoft YaHei" w:cs="Times New Roman" w:hint="eastAsia"/>
@@ -897,7 +1321,7 @@
           <w:sz w:val="22"/>
           <w:szCs w:val="22"/>
         </w:rPr>
-        <w:t>类型，表示问题序号，从0开始计数</w:t>
+        <w:t>点击题目下拉菜单中的按钮（除”编辑“外）</w:t>
       </w:r>
     </w:p>
     <w:p>
@@ -905,909 +1329,9 @@
         <w:widowControl/>
         <w:numPr>
           <w:ilvl w:val="1"/>
-          <w:numId w:val="7"/>
+          <w:numId w:val="11"/>
         </w:numPr>
         <w:ind w:left="1080"/>
-        <w:jc w:val="left"/>
-        <w:textAlignment w:val="center"/>
-        <w:rPr>
-          <w:rFonts w:ascii="Calibri" w:eastAsia="Times New Roman" w:hAnsi="Calibri" w:cs="Times New Roman"/>
-          <w:kern w:val="0"/>
-          <w:sz w:val="22"/>
-          <w:szCs w:val="22"/>
-        </w:rPr>
-      </w:pPr>
-      <w:r>
-        <w:rPr>
-          <w:rFonts w:ascii="Microsoft YaHei" w:eastAsia="Microsoft YaHei" w:hAnsi="Microsoft YaHei" w:cs="Times New Roman" w:hint="eastAsia"/>
-          <w:kern w:val="0"/>
-          <w:sz w:val="22"/>
-          <w:szCs w:val="22"/>
-        </w:rPr>
-        <w:t>连接到</w:t>
-      </w:r>
-      <w:proofErr w:type="spellStart"/>
-      <w:r>
-        <w:rPr>
-          <w:rFonts w:ascii="Microsoft YaHei" w:eastAsia="Microsoft YaHei" w:hAnsi="Microsoft YaHei" w:cs="Times New Roman" w:hint="eastAsia"/>
-          <w:kern w:val="0"/>
-          <w:sz w:val="22"/>
-          <w:szCs w:val="22"/>
-        </w:rPr>
-        <w:t>api</w:t>
-      </w:r>
-      <w:proofErr w:type="spellEnd"/>
-      <w:r>
-        <w:rPr>
-          <w:rFonts w:ascii="Microsoft YaHei" w:eastAsia="Microsoft YaHei" w:hAnsi="Microsoft YaHei" w:cs="Times New Roman" w:hint="eastAsia"/>
-          <w:kern w:val="0"/>
-          <w:sz w:val="22"/>
-          <w:szCs w:val="22"/>
-        </w:rPr>
-        <w:t>的</w:t>
-      </w:r>
-      <w:proofErr w:type="spellStart"/>
-      <w:r>
-        <w:rPr>
-          <w:rFonts w:ascii="Microsoft YaHei" w:eastAsia="Microsoft YaHei" w:hAnsi="Microsoft YaHei" w:cs="Times New Roman" w:hint="eastAsia"/>
-          <w:kern w:val="0"/>
-          <w:sz w:val="22"/>
-          <w:szCs w:val="22"/>
-        </w:rPr>
-        <w:t>create_new_qst</w:t>
-      </w:r>
-      <w:proofErr w:type="spellEnd"/>
-      <w:r>
-        <w:rPr>
-          <w:rFonts w:ascii="Microsoft YaHei" w:eastAsia="Microsoft YaHei" w:hAnsi="Microsoft YaHei" w:cs="Times New Roman" w:hint="eastAsia"/>
-          <w:kern w:val="0"/>
-          <w:sz w:val="22"/>
-          <w:szCs w:val="22"/>
-        </w:rPr>
-        <w:t>(request) 函数</w:t>
-      </w:r>
-    </w:p>
-    <w:p>
-      <w:pPr>
-        <w:widowControl/>
-        <w:numPr>
-          <w:ilvl w:val="2"/>
-          <w:numId w:val="7"/>
-        </w:numPr>
-        <w:ind w:left="1620"/>
-        <w:jc w:val="left"/>
-        <w:textAlignment w:val="center"/>
-        <w:rPr>
-          <w:rFonts w:ascii="Calibri" w:eastAsia="Times New Roman" w:hAnsi="Calibri" w:cs="Times New Roman"/>
-          <w:kern w:val="0"/>
-          <w:sz w:val="22"/>
-          <w:szCs w:val="22"/>
-        </w:rPr>
-      </w:pPr>
-      <w:r>
-        <w:rPr>
-          <w:rFonts w:ascii="Microsoft YaHei" w:eastAsia="Microsoft YaHei" w:hAnsi="Microsoft YaHei" w:cs="Times New Roman" w:hint="eastAsia"/>
-          <w:kern w:val="0"/>
-          <w:sz w:val="22"/>
-          <w:szCs w:val="22"/>
-        </w:rPr>
-        <w:t>需要返回JSON：</w:t>
-      </w:r>
-    </w:p>
-    <w:p>
-      <w:pPr>
-        <w:widowControl/>
-        <w:numPr>
-          <w:ilvl w:val="3"/>
-          <w:numId w:val="7"/>
-        </w:numPr>
-        <w:ind w:left="2160"/>
-        <w:jc w:val="left"/>
-        <w:textAlignment w:val="center"/>
-        <w:rPr>
-          <w:rFonts w:ascii="Calibri" w:eastAsia="Times New Roman" w:hAnsi="Calibri" w:cs="Times New Roman"/>
-          <w:kern w:val="0"/>
-          <w:sz w:val="22"/>
-          <w:szCs w:val="22"/>
-        </w:rPr>
-      </w:pPr>
-      <w:r>
-        <w:rPr>
-          <w:rFonts w:ascii="Microsoft YaHei" w:eastAsia="Microsoft YaHei" w:hAnsi="Microsoft YaHei" w:cs="Times New Roman" w:hint="eastAsia"/>
-          <w:kern w:val="0"/>
-          <w:sz w:val="22"/>
-          <w:szCs w:val="22"/>
-        </w:rPr>
-        <w:lastRenderedPageBreak/>
-        <w:t>status: string类型，表示状态，需要是“ok”</w:t>
-      </w:r>
-    </w:p>
-    <w:p>
-      <w:pPr>
-        <w:widowControl/>
-        <w:numPr>
-          <w:ilvl w:val="3"/>
-          <w:numId w:val="7"/>
-        </w:numPr>
-        <w:ind w:left="2160"/>
-        <w:jc w:val="left"/>
-        <w:textAlignment w:val="center"/>
-        <w:rPr>
-          <w:rFonts w:ascii="Calibri" w:eastAsia="Times New Roman" w:hAnsi="Calibri" w:cs="Times New Roman"/>
-          <w:kern w:val="0"/>
-          <w:sz w:val="22"/>
-          <w:szCs w:val="22"/>
-        </w:rPr>
-      </w:pPr>
-      <w:r>
-        <w:rPr>
-          <w:rFonts w:ascii="Microsoft YaHei" w:eastAsia="Microsoft YaHei" w:hAnsi="Microsoft YaHei" w:cs="Times New Roman" w:hint="eastAsia"/>
-          <w:kern w:val="0"/>
-          <w:sz w:val="22"/>
-          <w:szCs w:val="22"/>
-        </w:rPr>
-        <w:t xml:space="preserve">id: </w:t>
-      </w:r>
-      <w:proofErr w:type="spellStart"/>
-      <w:r>
-        <w:rPr>
-          <w:rFonts w:ascii="Microsoft YaHei" w:eastAsia="Microsoft YaHei" w:hAnsi="Microsoft YaHei" w:cs="Times New Roman" w:hint="eastAsia"/>
-          <w:kern w:val="0"/>
-          <w:sz w:val="22"/>
-          <w:szCs w:val="22"/>
-        </w:rPr>
-        <w:t>int</w:t>
-      </w:r>
-      <w:proofErr w:type="spellEnd"/>
-      <w:r>
-        <w:rPr>
-          <w:rFonts w:ascii="Microsoft YaHei" w:eastAsia="Microsoft YaHei" w:hAnsi="Microsoft YaHei" w:cs="Times New Roman" w:hint="eastAsia"/>
-          <w:kern w:val="0"/>
-          <w:sz w:val="22"/>
-          <w:szCs w:val="22"/>
-        </w:rPr>
-        <w:t>类型，表示问题id</w:t>
-      </w:r>
-    </w:p>
-    <w:p>
-      <w:pPr>
-        <w:widowControl/>
-        <w:ind w:left="1620"/>
-        <w:jc w:val="left"/>
-        <w:rPr>
-          <w:rFonts w:ascii="Microsoft YaHei" w:eastAsia="Microsoft YaHei" w:hAnsi="Microsoft YaHei" w:cs="Times New Roman"/>
-          <w:kern w:val="0"/>
-          <w:sz w:val="22"/>
-          <w:szCs w:val="22"/>
-        </w:rPr>
-      </w:pPr>
-      <w:r>
-        <w:rPr>
-          <w:rFonts w:ascii="Microsoft YaHei" w:eastAsia="Microsoft YaHei" w:hAnsi="Microsoft YaHei" w:cs="Times New Roman" w:hint="eastAsia"/>
-          <w:kern w:val="0"/>
-          <w:sz w:val="22"/>
-          <w:szCs w:val="22"/>
-        </w:rPr>
-        <w:t> </w:t>
-      </w:r>
-    </w:p>
-    <w:p>
-      <w:pPr>
-        <w:widowControl/>
-        <w:numPr>
-          <w:ilvl w:val="0"/>
-          <w:numId w:val="8"/>
-        </w:numPr>
-        <w:ind w:left="540"/>
-        <w:jc w:val="left"/>
-        <w:textAlignment w:val="center"/>
-        <w:rPr>
-          <w:rFonts w:ascii="Calibri" w:eastAsia="Times New Roman" w:hAnsi="Calibri" w:cs="Times New Roman"/>
-          <w:kern w:val="0"/>
-          <w:sz w:val="22"/>
-          <w:szCs w:val="22"/>
-        </w:rPr>
-      </w:pPr>
-      <w:r>
-        <w:rPr>
-          <w:rFonts w:ascii="Microsoft YaHei" w:eastAsia="Microsoft YaHei" w:hAnsi="Microsoft YaHei" w:cs="Times New Roman" w:hint="eastAsia"/>
-          <w:kern w:val="0"/>
-          <w:sz w:val="22"/>
-          <w:szCs w:val="22"/>
-        </w:rPr>
-        <w:t>点击问卷题目和说明那里的”编辑“</w:t>
-      </w:r>
-    </w:p>
-    <w:p>
-      <w:pPr>
-        <w:widowControl/>
-        <w:numPr>
-          <w:ilvl w:val="1"/>
-          <w:numId w:val="8"/>
-        </w:numPr>
-        <w:ind w:left="1080"/>
-        <w:jc w:val="left"/>
-        <w:textAlignment w:val="center"/>
-        <w:rPr>
-          <w:rFonts w:ascii="Calibri" w:eastAsia="Times New Roman" w:hAnsi="Calibri" w:cs="Times New Roman"/>
-          <w:kern w:val="0"/>
-          <w:sz w:val="22"/>
-          <w:szCs w:val="22"/>
-        </w:rPr>
-      </w:pPr>
-      <w:r>
-        <w:rPr>
-          <w:rFonts w:ascii="Microsoft YaHei" w:eastAsia="Microsoft YaHei" w:hAnsi="Microsoft YaHei" w:cs="Times New Roman" w:hint="eastAsia"/>
-          <w:kern w:val="0"/>
-          <w:sz w:val="22"/>
-          <w:szCs w:val="22"/>
-        </w:rPr>
-        <w:t>显示modal（design_list.html中）</w:t>
-      </w:r>
-    </w:p>
-    <w:p>
-      <w:pPr>
-        <w:widowControl/>
-        <w:numPr>
-          <w:ilvl w:val="2"/>
-          <w:numId w:val="8"/>
-        </w:numPr>
-        <w:ind w:left="1620"/>
-        <w:jc w:val="left"/>
-        <w:textAlignment w:val="center"/>
-        <w:rPr>
-          <w:rFonts w:ascii="Calibri" w:eastAsia="Times New Roman" w:hAnsi="Calibri" w:cs="Times New Roman"/>
-          <w:kern w:val="0"/>
-          <w:sz w:val="22"/>
-          <w:szCs w:val="22"/>
-        </w:rPr>
-      </w:pPr>
-      <w:proofErr w:type="spellStart"/>
-      <w:r>
-        <w:rPr>
-          <w:rFonts w:ascii="Microsoft YaHei" w:eastAsia="Microsoft YaHei" w:hAnsi="Microsoft YaHei" w:cs="Times New Roman" w:hint="eastAsia"/>
-          <w:kern w:val="0"/>
-          <w:sz w:val="22"/>
-          <w:szCs w:val="22"/>
-        </w:rPr>
-        <w:t>url</w:t>
-      </w:r>
-      <w:proofErr w:type="spellEnd"/>
-      <w:r>
-        <w:rPr>
-          <w:rFonts w:ascii="Microsoft YaHei" w:eastAsia="Microsoft YaHei" w:hAnsi="Microsoft YaHei" w:cs="Times New Roman" w:hint="eastAsia"/>
-          <w:kern w:val="0"/>
-          <w:sz w:val="22"/>
-          <w:szCs w:val="22"/>
-        </w:rPr>
-        <w:t>参数：</w:t>
-      </w:r>
-    </w:p>
-    <w:p>
-      <w:pPr>
-        <w:widowControl/>
-        <w:numPr>
-          <w:ilvl w:val="3"/>
-          <w:numId w:val="8"/>
-        </w:numPr>
-        <w:ind w:left="2160"/>
-        <w:jc w:val="left"/>
-        <w:textAlignment w:val="center"/>
-        <w:rPr>
-          <w:rFonts w:ascii="Calibri" w:eastAsia="Times New Roman" w:hAnsi="Calibri" w:cs="Times New Roman"/>
-          <w:kern w:val="0"/>
-          <w:sz w:val="22"/>
-          <w:szCs w:val="22"/>
-        </w:rPr>
-      </w:pPr>
-      <w:proofErr w:type="spellStart"/>
-      <w:r>
-        <w:rPr>
-          <w:rFonts w:ascii="Microsoft YaHei" w:eastAsia="Microsoft YaHei" w:hAnsi="Microsoft YaHei" w:cs="Times New Roman" w:hint="eastAsia"/>
-          <w:kern w:val="0"/>
-          <w:sz w:val="22"/>
-          <w:szCs w:val="22"/>
-        </w:rPr>
-        <w:t>qst_type</w:t>
-      </w:r>
-      <w:proofErr w:type="spellEnd"/>
-      <w:r>
-        <w:rPr>
-          <w:rFonts w:ascii="Microsoft YaHei" w:eastAsia="Microsoft YaHei" w:hAnsi="Microsoft YaHei" w:cs="Times New Roman" w:hint="eastAsia"/>
-          <w:kern w:val="0"/>
-          <w:sz w:val="22"/>
-          <w:szCs w:val="22"/>
-        </w:rPr>
-        <w:t>：’</w:t>
-      </w:r>
-      <w:proofErr w:type="spellStart"/>
-      <w:r>
-        <w:rPr>
-          <w:rFonts w:ascii="Microsoft YaHei" w:eastAsia="Microsoft YaHei" w:hAnsi="Microsoft YaHei" w:cs="Times New Roman" w:hint="eastAsia"/>
-          <w:kern w:val="0"/>
-          <w:sz w:val="22"/>
-          <w:szCs w:val="22"/>
-        </w:rPr>
-        <w:t>qst_name</w:t>
-      </w:r>
-      <w:proofErr w:type="spellEnd"/>
-      <w:r>
-        <w:rPr>
-          <w:rFonts w:ascii="Microsoft YaHei" w:eastAsia="Microsoft YaHei" w:hAnsi="Microsoft YaHei" w:cs="Times New Roman" w:hint="eastAsia"/>
-          <w:kern w:val="0"/>
-          <w:sz w:val="22"/>
-          <w:szCs w:val="22"/>
-        </w:rPr>
-        <w:t>‘</w:t>
-      </w:r>
-    </w:p>
-    <w:p>
-      <w:pPr>
-        <w:widowControl/>
-        <w:numPr>
-          <w:ilvl w:val="3"/>
-          <w:numId w:val="8"/>
-        </w:numPr>
-        <w:ind w:left="2160"/>
-        <w:jc w:val="left"/>
-        <w:textAlignment w:val="center"/>
-        <w:rPr>
-          <w:rFonts w:ascii="Calibri" w:eastAsia="Times New Roman" w:hAnsi="Calibri" w:cs="Times New Roman"/>
-          <w:kern w:val="0"/>
-          <w:sz w:val="22"/>
-          <w:szCs w:val="22"/>
-        </w:rPr>
-      </w:pPr>
-      <w:proofErr w:type="spellStart"/>
-      <w:r>
-        <w:rPr>
-          <w:rFonts w:ascii="Microsoft YaHei" w:eastAsia="Microsoft YaHei" w:hAnsi="Microsoft YaHei" w:cs="Times New Roman" w:hint="eastAsia"/>
-          <w:kern w:val="0"/>
-          <w:sz w:val="22"/>
-          <w:szCs w:val="22"/>
-        </w:rPr>
-        <w:t>act_id</w:t>
-      </w:r>
-      <w:proofErr w:type="spellEnd"/>
-      <w:r>
-        <w:rPr>
-          <w:rFonts w:ascii="Microsoft YaHei" w:eastAsia="Microsoft YaHei" w:hAnsi="Microsoft YaHei" w:cs="Times New Roman" w:hint="eastAsia"/>
-          <w:kern w:val="0"/>
-          <w:sz w:val="22"/>
-          <w:szCs w:val="22"/>
-        </w:rPr>
-        <w:t>：问卷中存的</w:t>
-      </w:r>
-      <w:proofErr w:type="spellStart"/>
-      <w:r>
-        <w:rPr>
-          <w:rFonts w:ascii="Microsoft YaHei" w:eastAsia="Microsoft YaHei" w:hAnsi="Microsoft YaHei" w:cs="Times New Roman" w:hint="eastAsia"/>
-          <w:kern w:val="0"/>
-          <w:sz w:val="22"/>
-          <w:szCs w:val="22"/>
-        </w:rPr>
-        <w:t>act_id</w:t>
-      </w:r>
-      <w:proofErr w:type="spellEnd"/>
-    </w:p>
-    <w:p>
-      <w:pPr>
-        <w:widowControl/>
-        <w:numPr>
-          <w:ilvl w:val="2"/>
-          <w:numId w:val="8"/>
-        </w:numPr>
-        <w:ind w:left="1620"/>
-        <w:jc w:val="left"/>
-        <w:textAlignment w:val="center"/>
-        <w:rPr>
-          <w:rFonts w:ascii="Calibri" w:eastAsia="Times New Roman" w:hAnsi="Calibri" w:cs="Times New Roman"/>
-          <w:kern w:val="0"/>
-          <w:sz w:val="22"/>
-          <w:szCs w:val="22"/>
-        </w:rPr>
-      </w:pPr>
-      <w:r>
-        <w:rPr>
-          <w:rFonts w:ascii="Microsoft YaHei" w:eastAsia="Microsoft YaHei" w:hAnsi="Microsoft YaHei" w:cs="Times New Roman" w:hint="eastAsia"/>
-          <w:kern w:val="0"/>
-          <w:sz w:val="22"/>
-          <w:szCs w:val="22"/>
-        </w:rPr>
-        <w:t>modal的网页id：</w:t>
-      </w:r>
-    </w:p>
-    <w:p>
-      <w:pPr>
-        <w:widowControl/>
-        <w:numPr>
-          <w:ilvl w:val="3"/>
-          <w:numId w:val="8"/>
-        </w:numPr>
-        <w:ind w:left="2160"/>
-        <w:jc w:val="left"/>
-        <w:textAlignment w:val="center"/>
-        <w:rPr>
-          <w:rFonts w:ascii="Calibri" w:eastAsia="Times New Roman" w:hAnsi="Calibri" w:cs="Times New Roman"/>
-          <w:kern w:val="0"/>
-          <w:sz w:val="22"/>
-          <w:szCs w:val="22"/>
-        </w:rPr>
-      </w:pPr>
-      <w:r>
-        <w:rPr>
-          <w:rFonts w:ascii="Microsoft YaHei" w:eastAsia="Microsoft YaHei" w:hAnsi="Microsoft YaHei" w:cs="Times New Roman" w:hint="eastAsia"/>
-          <w:kern w:val="0"/>
-          <w:sz w:val="22"/>
-          <w:szCs w:val="22"/>
-        </w:rPr>
-        <w:t>activity-modal</w:t>
-      </w:r>
-    </w:p>
-    <w:p>
-      <w:pPr>
-        <w:widowControl/>
-        <w:numPr>
-          <w:ilvl w:val="1"/>
-          <w:numId w:val="8"/>
-        </w:numPr>
-        <w:ind w:left="1080"/>
-        <w:jc w:val="left"/>
-        <w:textAlignment w:val="center"/>
-        <w:rPr>
-          <w:rFonts w:ascii="Calibri" w:eastAsia="Times New Roman" w:hAnsi="Calibri" w:cs="Times New Roman"/>
-          <w:kern w:val="0"/>
-          <w:sz w:val="22"/>
-          <w:szCs w:val="22"/>
-        </w:rPr>
-      </w:pPr>
-      <w:r>
-        <w:rPr>
-          <w:rFonts w:ascii="Microsoft YaHei" w:eastAsia="Microsoft YaHei" w:hAnsi="Microsoft YaHei" w:cs="Times New Roman" w:hint="eastAsia"/>
-          <w:kern w:val="0"/>
-          <w:sz w:val="22"/>
-          <w:szCs w:val="22"/>
-        </w:rPr>
-        <w:t>发</w:t>
-      </w:r>
-      <w:r>
-        <w:rPr>
-          <w:rFonts w:ascii="Calibri" w:eastAsia="Times New Roman" w:hAnsi="Calibri" w:cs="Times New Roman"/>
-          <w:kern w:val="0"/>
-          <w:sz w:val="22"/>
-          <w:szCs w:val="22"/>
-        </w:rPr>
-        <w:t>POST</w:t>
-      </w:r>
-      <w:r>
-        <w:rPr>
-          <w:rFonts w:ascii="Microsoft YaHei" w:eastAsia="Microsoft YaHei" w:hAnsi="Microsoft YaHei" w:cs="Times New Roman" w:hint="eastAsia"/>
-          <w:kern w:val="0"/>
-          <w:sz w:val="22"/>
-          <w:szCs w:val="22"/>
-        </w:rPr>
-        <w:t>请求（qst_name_modal.html中）</w:t>
-      </w:r>
-    </w:p>
-    <w:p>
-      <w:pPr>
-        <w:widowControl/>
-        <w:numPr>
-          <w:ilvl w:val="2"/>
-          <w:numId w:val="9"/>
-        </w:numPr>
-        <w:ind w:left="1620"/>
-        <w:jc w:val="left"/>
-        <w:textAlignment w:val="center"/>
-        <w:rPr>
-          <w:rFonts w:ascii="Calibri" w:eastAsia="Times New Roman" w:hAnsi="Calibri" w:cs="Times New Roman"/>
-          <w:kern w:val="0"/>
-          <w:sz w:val="22"/>
-          <w:szCs w:val="22"/>
-        </w:rPr>
-      </w:pPr>
-      <w:r>
-        <w:rPr>
-          <w:rFonts w:ascii="Microsoft YaHei" w:eastAsia="Microsoft YaHei" w:hAnsi="Microsoft YaHei" w:cs="Times New Roman" w:hint="eastAsia"/>
-          <w:kern w:val="0"/>
-          <w:sz w:val="22"/>
-          <w:szCs w:val="22"/>
-        </w:rPr>
-        <w:t>使用</w:t>
-      </w:r>
-      <w:proofErr w:type="spellStart"/>
-      <w:r>
-        <w:rPr>
-          <w:rFonts w:ascii="Microsoft YaHei" w:eastAsia="Microsoft YaHei" w:hAnsi="Microsoft YaHei" w:cs="Times New Roman" w:hint="eastAsia"/>
-          <w:kern w:val="0"/>
-          <w:sz w:val="22"/>
-          <w:szCs w:val="22"/>
-        </w:rPr>
-        <w:t>handleFormPost</w:t>
-      </w:r>
-      <w:proofErr w:type="spellEnd"/>
-      <w:r>
-        <w:rPr>
-          <w:rFonts w:ascii="Microsoft YaHei" w:eastAsia="Microsoft YaHei" w:hAnsi="Microsoft YaHei" w:cs="Times New Roman" w:hint="eastAsia"/>
-          <w:kern w:val="0"/>
-          <w:sz w:val="22"/>
-          <w:szCs w:val="22"/>
-        </w:rPr>
-        <w:t>，form字典格式：</w:t>
-      </w:r>
-    </w:p>
-    <w:p>
-      <w:pPr>
-        <w:widowControl/>
-        <w:numPr>
-          <w:ilvl w:val="3"/>
-          <w:numId w:val="10"/>
-        </w:numPr>
-        <w:ind w:left="2160"/>
-        <w:jc w:val="left"/>
-        <w:textAlignment w:val="center"/>
-        <w:rPr>
-          <w:rFonts w:ascii="Calibri" w:eastAsia="Times New Roman" w:hAnsi="Calibri" w:cs="Times New Roman"/>
-          <w:kern w:val="0"/>
-          <w:sz w:val="22"/>
-          <w:szCs w:val="22"/>
-        </w:rPr>
-      </w:pPr>
-      <w:r>
-        <w:rPr>
-          <w:rFonts w:ascii="Microsoft YaHei" w:eastAsia="Microsoft YaHei" w:hAnsi="Microsoft YaHei" w:cs="Times New Roman" w:hint="eastAsia"/>
-          <w:kern w:val="0"/>
-          <w:sz w:val="22"/>
-          <w:szCs w:val="22"/>
-        </w:rPr>
-        <w:t>status：尚未定义</w:t>
-      </w:r>
-    </w:p>
-    <w:p>
-      <w:pPr>
-        <w:widowControl/>
-        <w:numPr>
-          <w:ilvl w:val="3"/>
-          <w:numId w:val="10"/>
-        </w:numPr>
-        <w:ind w:left="2160"/>
-        <w:jc w:val="left"/>
-        <w:textAlignment w:val="center"/>
-        <w:rPr>
-          <w:rFonts w:ascii="Calibri" w:eastAsia="Times New Roman" w:hAnsi="Calibri" w:cs="Times New Roman"/>
-          <w:kern w:val="0"/>
-          <w:sz w:val="22"/>
-          <w:szCs w:val="22"/>
-        </w:rPr>
-      </w:pPr>
-      <w:proofErr w:type="spellStart"/>
-      <w:r>
-        <w:rPr>
-          <w:rFonts w:ascii="Microsoft YaHei" w:eastAsia="Microsoft YaHei" w:hAnsi="Microsoft YaHei" w:cs="Times New Roman" w:hint="eastAsia"/>
-          <w:kern w:val="0"/>
-          <w:sz w:val="22"/>
-          <w:szCs w:val="22"/>
-        </w:rPr>
-        <w:t>act_id</w:t>
-      </w:r>
-      <w:proofErr w:type="spellEnd"/>
-      <w:r>
-        <w:rPr>
-          <w:rFonts w:ascii="Microsoft YaHei" w:eastAsia="Microsoft YaHei" w:hAnsi="Microsoft YaHei" w:cs="Times New Roman" w:hint="eastAsia"/>
-          <w:kern w:val="0"/>
-          <w:sz w:val="22"/>
-          <w:szCs w:val="22"/>
-        </w:rPr>
-        <w:t>：问卷id</w:t>
-      </w:r>
-    </w:p>
-    <w:p>
-      <w:pPr>
-        <w:widowControl/>
-        <w:numPr>
-          <w:ilvl w:val="3"/>
-          <w:numId w:val="10"/>
-        </w:numPr>
-        <w:ind w:left="2160"/>
-        <w:jc w:val="left"/>
-        <w:textAlignment w:val="center"/>
-        <w:rPr>
-          <w:rFonts w:ascii="Calibri" w:eastAsia="Times New Roman" w:hAnsi="Calibri" w:cs="Times New Roman"/>
-          <w:kern w:val="0"/>
-          <w:sz w:val="22"/>
-          <w:szCs w:val="22"/>
-        </w:rPr>
-      </w:pPr>
-      <w:proofErr w:type="spellStart"/>
-      <w:r>
-        <w:rPr>
-          <w:rFonts w:ascii="Microsoft YaHei" w:eastAsia="Microsoft YaHei" w:hAnsi="Microsoft YaHei" w:cs="Times New Roman" w:hint="eastAsia"/>
-          <w:kern w:val="0"/>
-          <w:sz w:val="22"/>
-          <w:szCs w:val="22"/>
-        </w:rPr>
-        <w:t>csrfmiddlewaretoken</w:t>
-      </w:r>
-      <w:proofErr w:type="spellEnd"/>
-      <w:r>
-        <w:rPr>
-          <w:rFonts w:ascii="Microsoft YaHei" w:eastAsia="Microsoft YaHei" w:hAnsi="Microsoft YaHei" w:cs="Times New Roman" w:hint="eastAsia"/>
-          <w:kern w:val="0"/>
-          <w:sz w:val="22"/>
-          <w:szCs w:val="22"/>
-        </w:rPr>
-        <w:t>：不懂</w:t>
-      </w:r>
-    </w:p>
-    <w:p>
-      <w:pPr>
-        <w:widowControl/>
-        <w:numPr>
-          <w:ilvl w:val="3"/>
-          <w:numId w:val="10"/>
-        </w:numPr>
-        <w:ind w:left="2160"/>
-        <w:jc w:val="left"/>
-        <w:textAlignment w:val="center"/>
-        <w:rPr>
-          <w:rFonts w:ascii="Calibri" w:eastAsia="Times New Roman" w:hAnsi="Calibri" w:cs="Times New Roman"/>
-          <w:kern w:val="0"/>
-          <w:sz w:val="22"/>
-          <w:szCs w:val="22"/>
-        </w:rPr>
-      </w:pPr>
-      <w:r>
-        <w:rPr>
-          <w:rFonts w:ascii="Microsoft YaHei" w:eastAsia="Microsoft YaHei" w:hAnsi="Microsoft YaHei" w:cs="Times New Roman" w:hint="eastAsia"/>
-          <w:kern w:val="0"/>
-          <w:sz w:val="22"/>
-          <w:szCs w:val="22"/>
-        </w:rPr>
-        <w:t>description：问卷描述</w:t>
-      </w:r>
-    </w:p>
-    <w:p>
-      <w:pPr>
-        <w:widowControl/>
-        <w:numPr>
-          <w:ilvl w:val="3"/>
-          <w:numId w:val="10"/>
-        </w:numPr>
-        <w:ind w:left="2160"/>
-        <w:jc w:val="left"/>
-        <w:textAlignment w:val="center"/>
-        <w:rPr>
-          <w:rFonts w:ascii="Calibri" w:eastAsia="Times New Roman" w:hAnsi="Calibri" w:cs="Times New Roman"/>
-          <w:kern w:val="0"/>
-          <w:sz w:val="22"/>
-          <w:szCs w:val="22"/>
-        </w:rPr>
-      </w:pPr>
-      <w:r>
-        <w:rPr>
-          <w:rFonts w:ascii="Microsoft YaHei" w:eastAsia="Microsoft YaHei" w:hAnsi="Microsoft YaHei" w:cs="Times New Roman" w:hint="eastAsia"/>
-          <w:kern w:val="0"/>
-          <w:sz w:val="22"/>
-          <w:szCs w:val="22"/>
-        </w:rPr>
-        <w:t>title：问卷题目</w:t>
-      </w:r>
-    </w:p>
-    <w:p>
-      <w:pPr>
-        <w:widowControl/>
-        <w:numPr>
-          <w:ilvl w:val="1"/>
-          <w:numId w:val="10"/>
-        </w:numPr>
-        <w:ind w:left="1080"/>
-        <w:jc w:val="left"/>
-        <w:textAlignment w:val="center"/>
-        <w:rPr>
-          <w:rFonts w:ascii="Calibri" w:eastAsia="Times New Roman" w:hAnsi="Calibri" w:cs="Times New Roman"/>
-          <w:kern w:val="0"/>
-          <w:sz w:val="22"/>
-          <w:szCs w:val="22"/>
-        </w:rPr>
-      </w:pPr>
-      <w:r>
-        <w:rPr>
-          <w:rFonts w:ascii="Microsoft YaHei" w:eastAsia="Microsoft YaHei" w:hAnsi="Microsoft YaHei" w:cs="Times New Roman" w:hint="eastAsia"/>
-          <w:kern w:val="0"/>
-          <w:sz w:val="22"/>
-          <w:szCs w:val="22"/>
-        </w:rPr>
-        <w:t>连接到</w:t>
-      </w:r>
-      <w:proofErr w:type="spellStart"/>
-      <w:r>
-        <w:rPr>
-          <w:rFonts w:ascii="Microsoft YaHei" w:eastAsia="Microsoft YaHei" w:hAnsi="Microsoft YaHei" w:cs="Times New Roman" w:hint="eastAsia"/>
-          <w:kern w:val="0"/>
-          <w:sz w:val="22"/>
-          <w:szCs w:val="22"/>
-        </w:rPr>
-        <w:t>api</w:t>
-      </w:r>
-      <w:proofErr w:type="spellEnd"/>
-      <w:r>
-        <w:rPr>
-          <w:rFonts w:ascii="Microsoft YaHei" w:eastAsia="Microsoft YaHei" w:hAnsi="Microsoft YaHei" w:cs="Times New Roman" w:hint="eastAsia"/>
-          <w:kern w:val="0"/>
-          <w:sz w:val="22"/>
-          <w:szCs w:val="22"/>
-        </w:rPr>
-        <w:t>的</w:t>
-      </w:r>
-      <w:proofErr w:type="spellStart"/>
-      <w:r>
-        <w:rPr>
-          <w:rFonts w:ascii="Microsoft YaHei" w:eastAsia="Microsoft YaHei" w:hAnsi="Microsoft YaHei" w:cs="Times New Roman" w:hint="eastAsia"/>
-          <w:kern w:val="0"/>
-          <w:sz w:val="22"/>
-          <w:szCs w:val="22"/>
-        </w:rPr>
-        <w:t>modify_name</w:t>
-      </w:r>
-      <w:proofErr w:type="spellEnd"/>
-      <w:r>
-        <w:rPr>
-          <w:rFonts w:ascii="Microsoft YaHei" w:eastAsia="Microsoft YaHei" w:hAnsi="Microsoft YaHei" w:cs="Times New Roman" w:hint="eastAsia"/>
-          <w:kern w:val="0"/>
-          <w:sz w:val="22"/>
-          <w:szCs w:val="22"/>
-        </w:rPr>
-        <w:t>（request）函数</w:t>
-      </w:r>
-    </w:p>
-    <w:p>
-      <w:pPr>
-        <w:widowControl/>
-        <w:numPr>
-          <w:ilvl w:val="2"/>
-          <w:numId w:val="10"/>
-        </w:numPr>
-        <w:ind w:left="1620"/>
-        <w:jc w:val="left"/>
-        <w:textAlignment w:val="center"/>
-        <w:rPr>
-          <w:rFonts w:ascii="Calibri" w:eastAsia="Times New Roman" w:hAnsi="Calibri" w:cs="Times New Roman"/>
-          <w:kern w:val="0"/>
-          <w:sz w:val="22"/>
-          <w:szCs w:val="22"/>
-        </w:rPr>
-      </w:pPr>
-      <w:r>
-        <w:rPr>
-          <w:rFonts w:ascii="Microsoft YaHei" w:eastAsia="Microsoft YaHei" w:hAnsi="Microsoft YaHei" w:cs="Times New Roman" w:hint="eastAsia"/>
-          <w:kern w:val="0"/>
-          <w:sz w:val="22"/>
-          <w:szCs w:val="22"/>
-        </w:rPr>
-        <w:t>其中的</w:t>
-      </w:r>
-      <w:proofErr w:type="spellStart"/>
-      <w:r>
-        <w:rPr>
-          <w:rFonts w:ascii="Microsoft YaHei" w:eastAsia="Microsoft YaHei" w:hAnsi="Microsoft YaHei" w:cs="Times New Roman" w:hint="eastAsia"/>
-          <w:kern w:val="0"/>
-          <w:sz w:val="22"/>
-          <w:szCs w:val="22"/>
-        </w:rPr>
-        <w:t>dict</w:t>
-      </w:r>
-      <w:proofErr w:type="spellEnd"/>
-      <w:r>
-        <w:rPr>
-          <w:rFonts w:ascii="Microsoft YaHei" w:eastAsia="Microsoft YaHei" w:hAnsi="Microsoft YaHei" w:cs="Times New Roman" w:hint="eastAsia"/>
-          <w:kern w:val="0"/>
-          <w:sz w:val="22"/>
-          <w:szCs w:val="22"/>
-        </w:rPr>
-        <w:t>表示上述字典</w:t>
-      </w:r>
-    </w:p>
-    <w:p>
-      <w:pPr>
-        <w:widowControl/>
-        <w:numPr>
-          <w:ilvl w:val="2"/>
-          <w:numId w:val="10"/>
-        </w:numPr>
-        <w:ind w:left="1620"/>
-        <w:jc w:val="left"/>
-        <w:textAlignment w:val="center"/>
-        <w:rPr>
-          <w:rFonts w:ascii="Calibri" w:eastAsia="Times New Roman" w:hAnsi="Calibri" w:cs="Times New Roman"/>
-          <w:kern w:val="0"/>
-          <w:sz w:val="22"/>
-          <w:szCs w:val="22"/>
-        </w:rPr>
-      </w:pPr>
-      <w:r>
-        <w:rPr>
-          <w:rFonts w:ascii="Microsoft YaHei" w:eastAsia="Microsoft YaHei" w:hAnsi="Microsoft YaHei" w:cs="Times New Roman" w:hint="eastAsia"/>
-          <w:kern w:val="0"/>
-          <w:sz w:val="22"/>
-          <w:szCs w:val="22"/>
-        </w:rPr>
-        <w:t>需要返回</w:t>
-      </w:r>
-      <w:r>
-        <w:rPr>
-          <w:rFonts w:ascii="Calibri" w:eastAsia="Times New Roman" w:hAnsi="Calibri" w:cs="Times New Roman"/>
-          <w:kern w:val="0"/>
-          <w:sz w:val="22"/>
-          <w:szCs w:val="22"/>
-        </w:rPr>
-        <w:t>JSON</w:t>
-      </w:r>
-      <w:r>
-        <w:rPr>
-          <w:rFonts w:ascii="Microsoft YaHei" w:eastAsia="Microsoft YaHei" w:hAnsi="Microsoft YaHei" w:cs="Times New Roman" w:hint="eastAsia"/>
-          <w:kern w:val="0"/>
-          <w:sz w:val="22"/>
-          <w:szCs w:val="22"/>
-        </w:rPr>
-        <w:t>：</w:t>
-      </w:r>
-    </w:p>
-    <w:p>
-      <w:pPr>
-        <w:widowControl/>
-        <w:numPr>
-          <w:ilvl w:val="3"/>
-          <w:numId w:val="10"/>
-        </w:numPr>
-        <w:ind w:left="2160"/>
-        <w:jc w:val="left"/>
-        <w:textAlignment w:val="center"/>
-        <w:rPr>
-          <w:rFonts w:ascii="Calibri" w:eastAsia="Times New Roman" w:hAnsi="Calibri" w:cs="Times New Roman"/>
-          <w:kern w:val="0"/>
-          <w:sz w:val="22"/>
-          <w:szCs w:val="22"/>
-        </w:rPr>
-      </w:pPr>
-      <w:r>
-        <w:rPr>
-          <w:rFonts w:ascii="Microsoft YaHei" w:eastAsia="Microsoft YaHei" w:hAnsi="Microsoft YaHei" w:cs="Times New Roman" w:hint="eastAsia"/>
-          <w:kern w:val="0"/>
-          <w:sz w:val="22"/>
-          <w:szCs w:val="22"/>
-        </w:rPr>
-        <w:t>status：string类型，表示状态，需要是“ok”</w:t>
-      </w:r>
-    </w:p>
-    <w:p>
-      <w:pPr>
-        <w:widowControl/>
-        <w:jc w:val="left"/>
-        <w:rPr>
-          <w:rFonts w:ascii="Microsoft YaHei" w:eastAsia="Microsoft YaHei" w:hAnsi="Microsoft YaHei" w:cs="Times New Roman"/>
-          <w:kern w:val="0"/>
-          <w:sz w:val="22"/>
-          <w:szCs w:val="22"/>
-        </w:rPr>
-      </w:pPr>
-      <w:r>
-        <w:rPr>
-          <w:rFonts w:ascii="Microsoft YaHei" w:eastAsia="Microsoft YaHei" w:hAnsi="Microsoft YaHei" w:cs="Times New Roman" w:hint="eastAsia"/>
-          <w:kern w:val="0"/>
-          <w:sz w:val="22"/>
-          <w:szCs w:val="22"/>
-        </w:rPr>
-        <w:t> </w:t>
-      </w:r>
-    </w:p>
-    <w:p>
-      <w:pPr>
-        <w:widowControl/>
-        <w:numPr>
-          <w:ilvl w:val="0"/>
-          <w:numId w:val="11"/>
-        </w:numPr>
-        <w:ind w:left="540"/>
         <w:jc w:val="left"/>
         <w:textAlignment w:val="center"/>
         <w:rPr>
@@ -1826,7 +1350,287 @@
           <w:sz w:val="22"/>
           <w:szCs w:val="22"/>
         </w:rPr>
-        <w:t>点击题目下拉菜单中的按钮（除”编辑“外）</w:t>
+        <w:t>发</w:t>
+      </w:r>
+      <w:r>
+        <w:rPr>
+          <w:rFonts w:ascii="Calibri" w:eastAsia="Times New Roman" w:hAnsi="Calibri" w:cs="Times New Roman"/>
+          <w:b/>
+          <w:bCs/>
+          <w:kern w:val="0"/>
+          <w:sz w:val="22"/>
+          <w:szCs w:val="22"/>
+        </w:rPr>
+        <w:t>GET</w:t>
+      </w:r>
+      <w:r>
+        <w:rPr>
+          <w:rFonts w:ascii="Microsoft YaHei" w:eastAsia="Microsoft YaHei" w:hAnsi="Microsoft YaHei" w:cs="Times New Roman" w:hint="eastAsia"/>
+          <w:b/>
+          <w:bCs/>
+          <w:kern w:val="0"/>
+          <w:sz w:val="22"/>
+          <w:szCs w:val="22"/>
+        </w:rPr>
+        <w:t>请求（</w:t>
+      </w:r>
+      <w:r>
+        <w:rPr>
+          <w:rFonts w:ascii="Calibri" w:eastAsia="Times New Roman" w:hAnsi="Calibri" w:cs="Times New Roman"/>
+          <w:b/>
+          <w:bCs/>
+          <w:kern w:val="0"/>
+          <w:sz w:val="22"/>
+          <w:szCs w:val="22"/>
+        </w:rPr>
+        <w:t>question</w:t>
+      </w:r>
+      <w:r>
+        <w:rPr>
+          <w:rFonts w:ascii="Microsoft YaHei" w:eastAsia="Microsoft YaHei" w:hAnsi="Microsoft YaHei" w:cs="Times New Roman" w:hint="eastAsia"/>
+          <w:b/>
+          <w:bCs/>
+          <w:kern w:val="0"/>
+          <w:sz w:val="22"/>
+          <w:szCs w:val="22"/>
+        </w:rPr>
+        <w:t>文件夹中index.html的operation_qst（operation）函数）</w:t>
+      </w:r>
+    </w:p>
+    <w:p>
+      <w:pPr>
+        <w:widowControl/>
+        <w:numPr>
+          <w:ilvl w:val="2"/>
+          <w:numId w:val="11"/>
+        </w:numPr>
+        <w:ind w:left="1620"/>
+        <w:jc w:val="left"/>
+        <w:textAlignment w:val="center"/>
+        <w:rPr>
+          <w:rFonts w:ascii="Calibri" w:eastAsia="Times New Roman" w:hAnsi="Calibri" w:cs="Times New Roman"/>
+          <w:kern w:val="0"/>
+          <w:sz w:val="22"/>
+          <w:szCs w:val="22"/>
+        </w:rPr>
+      </w:pPr>
+      <w:r>
+        <w:rPr>
+          <w:rFonts w:ascii="Microsoft YaHei" w:eastAsia="Microsoft YaHei" w:hAnsi="Microsoft YaHei" w:cs="Times New Roman" w:hint="eastAsia"/>
+          <w:b/>
+          <w:bCs/>
+          <w:kern w:val="0"/>
+          <w:sz w:val="22"/>
+          <w:szCs w:val="22"/>
+        </w:rPr>
+        <w:t>参数列表：</w:t>
+      </w:r>
+    </w:p>
+    <w:p>
+      <w:pPr>
+        <w:widowControl/>
+        <w:numPr>
+          <w:ilvl w:val="3"/>
+          <w:numId w:val="11"/>
+        </w:numPr>
+        <w:ind w:left="2160"/>
+        <w:jc w:val="left"/>
+        <w:textAlignment w:val="center"/>
+        <w:rPr>
+          <w:rFonts w:ascii="Calibri" w:eastAsia="Times New Roman" w:hAnsi="Calibri" w:cs="Times New Roman"/>
+          <w:kern w:val="0"/>
+          <w:sz w:val="22"/>
+          <w:szCs w:val="22"/>
+        </w:rPr>
+      </w:pPr>
+      <w:r>
+        <w:rPr>
+          <w:rFonts w:ascii="Microsoft YaHei" w:eastAsia="Microsoft YaHei" w:hAnsi="Microsoft YaHei" w:cs="Times New Roman" w:hint="eastAsia"/>
+          <w:b/>
+          <w:bCs/>
+          <w:kern w:val="0"/>
+          <w:sz w:val="22"/>
+          <w:szCs w:val="22"/>
+        </w:rPr>
+        <w:t>act_id：int类型，表示问卷id</w:t>
+      </w:r>
+    </w:p>
+    <w:p>
+      <w:pPr>
+        <w:widowControl/>
+        <w:numPr>
+          <w:ilvl w:val="3"/>
+          <w:numId w:val="11"/>
+        </w:numPr>
+        <w:ind w:left="2160"/>
+        <w:jc w:val="left"/>
+        <w:textAlignment w:val="center"/>
+        <w:rPr>
+          <w:rFonts w:ascii="Calibri" w:eastAsia="Times New Roman" w:hAnsi="Calibri" w:cs="Times New Roman"/>
+          <w:kern w:val="0"/>
+          <w:sz w:val="22"/>
+          <w:szCs w:val="22"/>
+        </w:rPr>
+      </w:pPr>
+      <w:r>
+        <w:rPr>
+          <w:rFonts w:ascii="Microsoft YaHei" w:eastAsia="Microsoft YaHei" w:hAnsi="Microsoft YaHei" w:cs="Times New Roman" w:hint="eastAsia"/>
+          <w:b/>
+          <w:bCs/>
+          <w:kern w:val="0"/>
+          <w:sz w:val="22"/>
+          <w:szCs w:val="22"/>
+        </w:rPr>
+        <w:t>qst_id：int类型，表示问题id</w:t>
+      </w:r>
+    </w:p>
+    <w:p>
+      <w:pPr>
+        <w:widowControl/>
+        <w:numPr>
+          <w:ilvl w:val="3"/>
+          <w:numId w:val="11"/>
+        </w:numPr>
+        <w:ind w:left="2160"/>
+        <w:jc w:val="left"/>
+        <w:textAlignment w:val="center"/>
+        <w:rPr>
+          <w:rFonts w:ascii="Calibri" w:eastAsia="Times New Roman" w:hAnsi="Calibri" w:cs="Times New Roman"/>
+          <w:kern w:val="0"/>
+          <w:sz w:val="22"/>
+          <w:szCs w:val="22"/>
+        </w:rPr>
+      </w:pPr>
+      <w:r>
+        <w:rPr>
+          <w:rFonts w:ascii="Microsoft YaHei" w:eastAsia="Microsoft YaHei" w:hAnsi="Microsoft YaHei" w:cs="Times New Roman" w:hint="eastAsia"/>
+          <w:b/>
+          <w:bCs/>
+          <w:kern w:val="0"/>
+          <w:sz w:val="22"/>
+          <w:szCs w:val="22"/>
+        </w:rPr>
+        <w:t>operation：string类型，表示进行的操作，具体分为以下三个：</w:t>
+      </w:r>
+    </w:p>
+    <w:p>
+      <w:pPr>
+        <w:widowControl/>
+        <w:numPr>
+          <w:ilvl w:val="4"/>
+          <w:numId w:val="11"/>
+        </w:numPr>
+        <w:ind w:left="2700"/>
+        <w:jc w:val="left"/>
+        <w:textAlignment w:val="center"/>
+        <w:rPr>
+          <w:rFonts w:ascii="Calibri" w:eastAsia="Times New Roman" w:hAnsi="Calibri" w:cs="Times New Roman"/>
+          <w:kern w:val="0"/>
+          <w:sz w:val="22"/>
+          <w:szCs w:val="22"/>
+        </w:rPr>
+      </w:pPr>
+      <w:r>
+        <w:rPr>
+          <w:rFonts w:ascii="Calibri" w:eastAsia="Times New Roman" w:hAnsi="Calibri" w:cs="Times New Roman"/>
+          <w:b/>
+          <w:bCs/>
+          <w:kern w:val="0"/>
+          <w:sz w:val="22"/>
+          <w:szCs w:val="22"/>
+        </w:rPr>
+        <w:t xml:space="preserve">“UP”    </w:t>
+      </w:r>
+      <w:r>
+        <w:rPr>
+          <w:rFonts w:ascii="Microsoft YaHei" w:eastAsia="Microsoft YaHei" w:hAnsi="Microsoft YaHei" w:cs="Times New Roman" w:hint="eastAsia"/>
+          <w:b/>
+          <w:bCs/>
+          <w:kern w:val="0"/>
+          <w:sz w:val="22"/>
+          <w:szCs w:val="22"/>
+        </w:rPr>
+        <w:t>表示上移</w:t>
+      </w:r>
+    </w:p>
+    <w:p>
+      <w:pPr>
+        <w:widowControl/>
+        <w:numPr>
+          <w:ilvl w:val="4"/>
+          <w:numId w:val="11"/>
+        </w:numPr>
+        <w:ind w:left="2700"/>
+        <w:jc w:val="left"/>
+        <w:textAlignment w:val="center"/>
+        <w:rPr>
+          <w:rFonts w:ascii="Calibri" w:eastAsia="Times New Roman" w:hAnsi="Calibri" w:cs="Times New Roman"/>
+          <w:kern w:val="0"/>
+          <w:sz w:val="22"/>
+          <w:szCs w:val="22"/>
+        </w:rPr>
+      </w:pPr>
+      <w:r>
+        <w:rPr>
+          <w:rFonts w:ascii="Calibri" w:eastAsia="Times New Roman" w:hAnsi="Calibri" w:cs="Times New Roman"/>
+          <w:b/>
+          <w:bCs/>
+          <w:kern w:val="0"/>
+          <w:sz w:val="22"/>
+          <w:szCs w:val="22"/>
+        </w:rPr>
+        <w:t xml:space="preserve">“DOWN”    </w:t>
+      </w:r>
+      <w:r>
+        <w:rPr>
+          <w:rFonts w:ascii="Microsoft YaHei" w:eastAsia="Microsoft YaHei" w:hAnsi="Microsoft YaHei" w:cs="Times New Roman" w:hint="eastAsia"/>
+          <w:b/>
+          <w:bCs/>
+          <w:kern w:val="0"/>
+          <w:sz w:val="22"/>
+          <w:szCs w:val="22"/>
+        </w:rPr>
+        <w:t>表示下移</w:t>
+      </w:r>
+    </w:p>
+    <w:p>
+      <w:pPr>
+        <w:widowControl/>
+        <w:numPr>
+          <w:ilvl w:val="4"/>
+          <w:numId w:val="11"/>
+        </w:numPr>
+        <w:ind w:left="2700"/>
+        <w:jc w:val="left"/>
+        <w:textAlignment w:val="center"/>
+        <w:rPr>
+          <w:rFonts w:ascii="Calibri" w:eastAsia="Times New Roman" w:hAnsi="Calibri" w:cs="Times New Roman"/>
+          <w:kern w:val="0"/>
+          <w:sz w:val="22"/>
+          <w:szCs w:val="22"/>
+        </w:rPr>
+      </w:pPr>
+      <w:r>
+        <w:rPr>
+          <w:rFonts w:ascii="Calibri" w:eastAsia="Times New Roman" w:hAnsi="Calibri" w:cs="Times New Roman"/>
+          <w:b/>
+          <w:bCs/>
+          <w:kern w:val="0"/>
+          <w:sz w:val="22"/>
+          <w:szCs w:val="22"/>
+        </w:rPr>
+        <w:t xml:space="preserve">“REMOVE”    </w:t>
+      </w:r>
+      <w:r>
+        <w:rPr>
+          <w:rFonts w:ascii="Microsoft YaHei" w:eastAsia="Microsoft YaHei" w:hAnsi="Microsoft YaHei" w:cs="Times New Roman" w:hint="eastAsia"/>
+          <w:b/>
+          <w:bCs/>
+          <w:kern w:val="0"/>
+          <w:sz w:val="22"/>
+          <w:szCs w:val="22"/>
+        </w:rPr>
+        <w:t>表示删除</w:t>
       </w:r>
     </w:p>
     <w:p>
@@ -1855,7 +1659,7 @@
           <w:sz w:val="22"/>
           <w:szCs w:val="22"/>
         </w:rPr>
-        <w:t>发</w:t>
+        <w:t>连接到</w:t>
       </w:r>
       <w:r>
         <w:rPr>
@@ -1866,7 +1670,7 @@
           <w:sz w:val="22"/>
           <w:szCs w:val="22"/>
         </w:rPr>
-        <w:t>GET</w:t>
+        <w:t>api</w:t>
       </w:r>
       <w:r>
         <w:rPr>
@@ -1877,7 +1681,7 @@
           <w:sz w:val="22"/>
           <w:szCs w:val="22"/>
         </w:rPr>
-        <w:t>请求（</w:t>
+        <w:t>的</w:t>
       </w:r>
       <w:r>
         <w:rPr>
@@ -1888,419 +1692,8 @@
           <w:sz w:val="22"/>
           <w:szCs w:val="22"/>
         </w:rPr>
-        <w:t>question</w:t>
-      </w:r>
-      <w:r>
-        <w:rPr>
-          <w:rFonts w:ascii="Microsoft YaHei" w:eastAsia="Microsoft YaHei" w:hAnsi="Microsoft YaHei" w:cs="Times New Roman" w:hint="eastAsia"/>
-          <w:b/>
-          <w:bCs/>
-          <w:kern w:val="0"/>
-          <w:sz w:val="22"/>
-          <w:szCs w:val="22"/>
-        </w:rPr>
-        <w:t>文件夹中index.html的</w:t>
-      </w:r>
-      <w:proofErr w:type="spellStart"/>
-      <w:r>
-        <w:rPr>
-          <w:rFonts w:ascii="Microsoft YaHei" w:eastAsia="Microsoft YaHei" w:hAnsi="Microsoft YaHei" w:cs="Times New Roman" w:hint="eastAsia"/>
-          <w:b/>
-          <w:bCs/>
-          <w:kern w:val="0"/>
-          <w:sz w:val="22"/>
-          <w:szCs w:val="22"/>
-        </w:rPr>
         <w:t>operation_qst</w:t>
       </w:r>
-      <w:proofErr w:type="spellEnd"/>
-      <w:r>
-        <w:rPr>
-          <w:rFonts w:ascii="Microsoft YaHei" w:eastAsia="Microsoft YaHei" w:hAnsi="Microsoft YaHei" w:cs="Times New Roman" w:hint="eastAsia"/>
-          <w:b/>
-          <w:bCs/>
-          <w:kern w:val="0"/>
-          <w:sz w:val="22"/>
-          <w:szCs w:val="22"/>
-        </w:rPr>
-        <w:t>（operation）函数）</w:t>
-      </w:r>
-    </w:p>
-    <w:p>
-      <w:pPr>
-        <w:widowControl/>
-        <w:numPr>
-          <w:ilvl w:val="2"/>
-          <w:numId w:val="11"/>
-        </w:numPr>
-        <w:ind w:left="1620"/>
-        <w:jc w:val="left"/>
-        <w:textAlignment w:val="center"/>
-        <w:rPr>
-          <w:rFonts w:ascii="Calibri" w:eastAsia="Times New Roman" w:hAnsi="Calibri" w:cs="Times New Roman"/>
-          <w:kern w:val="0"/>
-          <w:sz w:val="22"/>
-          <w:szCs w:val="22"/>
-        </w:rPr>
-      </w:pPr>
-      <w:r>
-        <w:rPr>
-          <w:rFonts w:ascii="Microsoft YaHei" w:eastAsia="Microsoft YaHei" w:hAnsi="Microsoft YaHei" w:cs="Times New Roman" w:hint="eastAsia"/>
-          <w:b/>
-          <w:bCs/>
-          <w:kern w:val="0"/>
-          <w:sz w:val="22"/>
-          <w:szCs w:val="22"/>
-        </w:rPr>
-        <w:t>参数列表：</w:t>
-      </w:r>
-    </w:p>
-    <w:p>
-      <w:pPr>
-        <w:widowControl/>
-        <w:numPr>
-          <w:ilvl w:val="3"/>
-          <w:numId w:val="11"/>
-        </w:numPr>
-        <w:ind w:left="2160"/>
-        <w:jc w:val="left"/>
-        <w:textAlignment w:val="center"/>
-        <w:rPr>
-          <w:rFonts w:ascii="Calibri" w:eastAsia="Times New Roman" w:hAnsi="Calibri" w:cs="Times New Roman"/>
-          <w:kern w:val="0"/>
-          <w:sz w:val="22"/>
-          <w:szCs w:val="22"/>
-        </w:rPr>
-      </w:pPr>
-      <w:proofErr w:type="spellStart"/>
-      <w:r>
-        <w:rPr>
-          <w:rFonts w:ascii="Microsoft YaHei" w:eastAsia="Microsoft YaHei" w:hAnsi="Microsoft YaHei" w:cs="Times New Roman" w:hint="eastAsia"/>
-          <w:b/>
-          <w:bCs/>
-          <w:kern w:val="0"/>
-          <w:sz w:val="22"/>
-          <w:szCs w:val="22"/>
-        </w:rPr>
-        <w:t>act_id</w:t>
-      </w:r>
-      <w:proofErr w:type="spellEnd"/>
-      <w:r>
-        <w:rPr>
-          <w:rFonts w:ascii="Microsoft YaHei" w:eastAsia="Microsoft YaHei" w:hAnsi="Microsoft YaHei" w:cs="Times New Roman" w:hint="eastAsia"/>
-          <w:b/>
-          <w:bCs/>
-          <w:kern w:val="0"/>
-          <w:sz w:val="22"/>
-          <w:szCs w:val="22"/>
-        </w:rPr>
-        <w:t>：</w:t>
-      </w:r>
-      <w:proofErr w:type="spellStart"/>
-      <w:r>
-        <w:rPr>
-          <w:rFonts w:ascii="Microsoft YaHei" w:eastAsia="Microsoft YaHei" w:hAnsi="Microsoft YaHei" w:cs="Times New Roman" w:hint="eastAsia"/>
-          <w:b/>
-          <w:bCs/>
-          <w:kern w:val="0"/>
-          <w:sz w:val="22"/>
-          <w:szCs w:val="22"/>
-        </w:rPr>
-        <w:t>int</w:t>
-      </w:r>
-      <w:proofErr w:type="spellEnd"/>
-      <w:r>
-        <w:rPr>
-          <w:rFonts w:ascii="Microsoft YaHei" w:eastAsia="Microsoft YaHei" w:hAnsi="Microsoft YaHei" w:cs="Times New Roman" w:hint="eastAsia"/>
-          <w:b/>
-          <w:bCs/>
-          <w:kern w:val="0"/>
-          <w:sz w:val="22"/>
-          <w:szCs w:val="22"/>
-        </w:rPr>
-        <w:t>类型，表示问卷id</w:t>
-      </w:r>
-    </w:p>
-    <w:p>
-      <w:pPr>
-        <w:widowControl/>
-        <w:numPr>
-          <w:ilvl w:val="3"/>
-          <w:numId w:val="11"/>
-        </w:numPr>
-        <w:ind w:left="2160"/>
-        <w:jc w:val="left"/>
-        <w:textAlignment w:val="center"/>
-        <w:rPr>
-          <w:rFonts w:ascii="Calibri" w:eastAsia="Times New Roman" w:hAnsi="Calibri" w:cs="Times New Roman"/>
-          <w:kern w:val="0"/>
-          <w:sz w:val="22"/>
-          <w:szCs w:val="22"/>
-        </w:rPr>
-      </w:pPr>
-      <w:proofErr w:type="spellStart"/>
-      <w:r>
-        <w:rPr>
-          <w:rFonts w:ascii="Microsoft YaHei" w:eastAsia="Microsoft YaHei" w:hAnsi="Microsoft YaHei" w:cs="Times New Roman" w:hint="eastAsia"/>
-          <w:b/>
-          <w:bCs/>
-          <w:kern w:val="0"/>
-          <w:sz w:val="22"/>
-          <w:szCs w:val="22"/>
-        </w:rPr>
-        <w:t>qst_id</w:t>
-      </w:r>
-      <w:proofErr w:type="spellEnd"/>
-      <w:r>
-        <w:rPr>
-          <w:rFonts w:ascii="Microsoft YaHei" w:eastAsia="Microsoft YaHei" w:hAnsi="Microsoft YaHei" w:cs="Times New Roman" w:hint="eastAsia"/>
-          <w:b/>
-          <w:bCs/>
-          <w:kern w:val="0"/>
-          <w:sz w:val="22"/>
-          <w:szCs w:val="22"/>
-        </w:rPr>
-        <w:t>：</w:t>
-      </w:r>
-      <w:proofErr w:type="spellStart"/>
-      <w:r>
-        <w:rPr>
-          <w:rFonts w:ascii="Microsoft YaHei" w:eastAsia="Microsoft YaHei" w:hAnsi="Microsoft YaHei" w:cs="Times New Roman" w:hint="eastAsia"/>
-          <w:b/>
-          <w:bCs/>
-          <w:kern w:val="0"/>
-          <w:sz w:val="22"/>
-          <w:szCs w:val="22"/>
-        </w:rPr>
-        <w:t>int</w:t>
-      </w:r>
-      <w:proofErr w:type="spellEnd"/>
-      <w:r>
-        <w:rPr>
-          <w:rFonts w:ascii="Microsoft YaHei" w:eastAsia="Microsoft YaHei" w:hAnsi="Microsoft YaHei" w:cs="Times New Roman" w:hint="eastAsia"/>
-          <w:b/>
-          <w:bCs/>
-          <w:kern w:val="0"/>
-          <w:sz w:val="22"/>
-          <w:szCs w:val="22"/>
-        </w:rPr>
-        <w:t>类型，表示问题id</w:t>
-      </w:r>
-    </w:p>
-    <w:p>
-      <w:pPr>
-        <w:widowControl/>
-        <w:numPr>
-          <w:ilvl w:val="3"/>
-          <w:numId w:val="11"/>
-        </w:numPr>
-        <w:ind w:left="2160"/>
-        <w:jc w:val="left"/>
-        <w:textAlignment w:val="center"/>
-        <w:rPr>
-          <w:rFonts w:ascii="Calibri" w:eastAsia="Times New Roman" w:hAnsi="Calibri" w:cs="Times New Roman"/>
-          <w:kern w:val="0"/>
-          <w:sz w:val="22"/>
-          <w:szCs w:val="22"/>
-        </w:rPr>
-      </w:pPr>
-      <w:r>
-        <w:rPr>
-          <w:rFonts w:ascii="Microsoft YaHei" w:eastAsia="Microsoft YaHei" w:hAnsi="Microsoft YaHei" w:cs="Times New Roman" w:hint="eastAsia"/>
-          <w:b/>
-          <w:bCs/>
-          <w:kern w:val="0"/>
-          <w:sz w:val="22"/>
-          <w:szCs w:val="22"/>
-        </w:rPr>
-        <w:t>operation：string类型，表示进行的操作，具体分为以下三个：</w:t>
-      </w:r>
-    </w:p>
-    <w:p>
-      <w:pPr>
-        <w:widowControl/>
-        <w:numPr>
-          <w:ilvl w:val="4"/>
-          <w:numId w:val="11"/>
-        </w:numPr>
-        <w:ind w:left="2700"/>
-        <w:jc w:val="left"/>
-        <w:textAlignment w:val="center"/>
-        <w:rPr>
-          <w:rFonts w:ascii="Calibri" w:eastAsia="Times New Roman" w:hAnsi="Calibri" w:cs="Times New Roman"/>
-          <w:kern w:val="0"/>
-          <w:sz w:val="22"/>
-          <w:szCs w:val="22"/>
-        </w:rPr>
-      </w:pPr>
-      <w:r>
-        <w:rPr>
-          <w:rFonts w:ascii="Calibri" w:eastAsia="Times New Roman" w:hAnsi="Calibri" w:cs="Times New Roman"/>
-          <w:b/>
-          <w:bCs/>
-          <w:kern w:val="0"/>
-          <w:sz w:val="22"/>
-          <w:szCs w:val="22"/>
-        </w:rPr>
-        <w:t xml:space="preserve">“UP”    </w:t>
-      </w:r>
-      <w:r>
-        <w:rPr>
-          <w:rFonts w:ascii="Microsoft YaHei" w:eastAsia="Microsoft YaHei" w:hAnsi="Microsoft YaHei" w:cs="Times New Roman" w:hint="eastAsia"/>
-          <w:b/>
-          <w:bCs/>
-          <w:kern w:val="0"/>
-          <w:sz w:val="22"/>
-          <w:szCs w:val="22"/>
-        </w:rPr>
-        <w:t>表示上移</w:t>
-      </w:r>
-    </w:p>
-    <w:p>
-      <w:pPr>
-        <w:widowControl/>
-        <w:numPr>
-          <w:ilvl w:val="4"/>
-          <w:numId w:val="11"/>
-        </w:numPr>
-        <w:ind w:left="2700"/>
-        <w:jc w:val="left"/>
-        <w:textAlignment w:val="center"/>
-        <w:rPr>
-          <w:rFonts w:ascii="Calibri" w:eastAsia="Times New Roman" w:hAnsi="Calibri" w:cs="Times New Roman"/>
-          <w:kern w:val="0"/>
-          <w:sz w:val="22"/>
-          <w:szCs w:val="22"/>
-        </w:rPr>
-      </w:pPr>
-      <w:r>
-        <w:rPr>
-          <w:rFonts w:ascii="Calibri" w:eastAsia="Times New Roman" w:hAnsi="Calibri" w:cs="Times New Roman"/>
-          <w:b/>
-          <w:bCs/>
-          <w:kern w:val="0"/>
-          <w:sz w:val="22"/>
-          <w:szCs w:val="22"/>
-        </w:rPr>
-        <w:t xml:space="preserve">“DOWN”    </w:t>
-      </w:r>
-      <w:r>
-        <w:rPr>
-          <w:rFonts w:ascii="Microsoft YaHei" w:eastAsia="Microsoft YaHei" w:hAnsi="Microsoft YaHei" w:cs="Times New Roman" w:hint="eastAsia"/>
-          <w:b/>
-          <w:bCs/>
-          <w:kern w:val="0"/>
-          <w:sz w:val="22"/>
-          <w:szCs w:val="22"/>
-        </w:rPr>
-        <w:t>表示下移</w:t>
-      </w:r>
-    </w:p>
-    <w:p>
-      <w:pPr>
-        <w:widowControl/>
-        <w:numPr>
-          <w:ilvl w:val="4"/>
-          <w:numId w:val="11"/>
-        </w:numPr>
-        <w:ind w:left="2700"/>
-        <w:jc w:val="left"/>
-        <w:textAlignment w:val="center"/>
-        <w:rPr>
-          <w:rFonts w:ascii="Calibri" w:eastAsia="Times New Roman" w:hAnsi="Calibri" w:cs="Times New Roman"/>
-          <w:kern w:val="0"/>
-          <w:sz w:val="22"/>
-          <w:szCs w:val="22"/>
-        </w:rPr>
-      </w:pPr>
-      <w:r>
-        <w:rPr>
-          <w:rFonts w:ascii="Calibri" w:eastAsia="Times New Roman" w:hAnsi="Calibri" w:cs="Times New Roman"/>
-          <w:b/>
-          <w:bCs/>
-          <w:kern w:val="0"/>
-          <w:sz w:val="22"/>
-          <w:szCs w:val="22"/>
-        </w:rPr>
-        <w:t xml:space="preserve">“REMOVE”    </w:t>
-      </w:r>
-      <w:r>
-        <w:rPr>
-          <w:rFonts w:ascii="Microsoft YaHei" w:eastAsia="Microsoft YaHei" w:hAnsi="Microsoft YaHei" w:cs="Times New Roman" w:hint="eastAsia"/>
-          <w:b/>
-          <w:bCs/>
-          <w:kern w:val="0"/>
-          <w:sz w:val="22"/>
-          <w:szCs w:val="22"/>
-        </w:rPr>
-        <w:t>表示删除</w:t>
-      </w:r>
-    </w:p>
-    <w:p>
-      <w:pPr>
-        <w:widowControl/>
-        <w:numPr>
-          <w:ilvl w:val="1"/>
-          <w:numId w:val="11"/>
-        </w:numPr>
-        <w:ind w:left="1080"/>
-        <w:jc w:val="left"/>
-        <w:textAlignment w:val="center"/>
-        <w:rPr>
-          <w:rFonts w:ascii="Calibri" w:eastAsia="Times New Roman" w:hAnsi="Calibri" w:cs="Times New Roman"/>
-          <w:kern w:val="0"/>
-          <w:sz w:val="22"/>
-          <w:szCs w:val="22"/>
-        </w:rPr>
-      </w:pPr>
-      <w:r>
-        <w:rPr>
-          <w:rFonts w:ascii="Microsoft YaHei" w:eastAsia="Microsoft YaHei" w:hAnsi="Microsoft YaHei" w:cs="Times New Roman" w:hint="eastAsia"/>
-          <w:b/>
-          <w:bCs/>
-          <w:kern w:val="0"/>
-          <w:sz w:val="22"/>
-          <w:szCs w:val="22"/>
-        </w:rPr>
-        <w:t>连接到</w:t>
-      </w:r>
-      <w:proofErr w:type="spellStart"/>
-      <w:r>
-        <w:rPr>
-          <w:rFonts w:ascii="Calibri" w:eastAsia="Times New Roman" w:hAnsi="Calibri" w:cs="Times New Roman"/>
-          <w:b/>
-          <w:bCs/>
-          <w:kern w:val="0"/>
-          <w:sz w:val="22"/>
-          <w:szCs w:val="22"/>
-        </w:rPr>
-        <w:t>api</w:t>
-      </w:r>
-      <w:proofErr w:type="spellEnd"/>
-      <w:r>
-        <w:rPr>
-          <w:rFonts w:ascii="Microsoft YaHei" w:eastAsia="Microsoft YaHei" w:hAnsi="Microsoft YaHei" w:cs="Times New Roman" w:hint="eastAsia"/>
-          <w:b/>
-          <w:bCs/>
-          <w:kern w:val="0"/>
-          <w:sz w:val="22"/>
-          <w:szCs w:val="22"/>
-        </w:rPr>
-        <w:t>的</w:t>
-      </w:r>
-      <w:proofErr w:type="spellStart"/>
-      <w:r>
-        <w:rPr>
-          <w:rFonts w:ascii="Calibri" w:eastAsia="Times New Roman" w:hAnsi="Calibri" w:cs="Times New Roman"/>
-          <w:b/>
-          <w:bCs/>
-          <w:kern w:val="0"/>
-          <w:sz w:val="22"/>
-          <w:szCs w:val="22"/>
-        </w:rPr>
-        <w:t>operation_qst</w:t>
-      </w:r>
-      <w:proofErr w:type="spellEnd"/>
       <w:r>
         <w:rPr>
           <w:rFonts w:ascii="Microsoft YaHei" w:eastAsia="Microsoft YaHei" w:hAnsi="Microsoft YaHei" w:cs="Times New Roman" w:hint="eastAsia"/>
@@ -2463,9 +1856,26 @@
           <w:sz w:val="22"/>
           <w:szCs w:val="22"/>
         </w:rPr>
-        <w:t>发GET请求（script.js中的</w:t>
-      </w:r>
-      <w:proofErr w:type="spellStart"/>
+        <w:t>发GET请求（script.js中的remove_act（act_id, url）函数）</w:t>
+      </w:r>
+    </w:p>
+    <w:p>
+      <w:pPr>
+        <w:widowControl/>
+        <w:numPr>
+          <w:ilvl w:val="2"/>
+          <w:numId w:val="12"/>
+        </w:numPr>
+        <w:ind w:left="1620"/>
+        <w:jc w:val="left"/>
+        <w:textAlignment w:val="center"/>
+        <w:rPr>
+          <w:rFonts w:ascii="Calibri" w:eastAsia="Times New Roman" w:hAnsi="Calibri" w:cs="Times New Roman"/>
+          <w:kern w:val="0"/>
+          <w:sz w:val="22"/>
+          <w:szCs w:val="22"/>
+        </w:rPr>
+      </w:pPr>
       <w:r>
         <w:rPr>
           <w:rFonts w:ascii="Microsoft YaHei" w:eastAsia="Microsoft YaHei" w:hAnsi="Microsoft YaHei" w:cs="Times New Roman" w:hint="eastAsia"/>
@@ -2475,9 +1885,26 @@
           <w:sz w:val="22"/>
           <w:szCs w:val="22"/>
         </w:rPr>
-        <w:t>remove_act</w:t>
-      </w:r>
-      <w:proofErr w:type="spellEnd"/>
+        <w:t>参数列表：</w:t>
+      </w:r>
+    </w:p>
+    <w:p>
+      <w:pPr>
+        <w:widowControl/>
+        <w:numPr>
+          <w:ilvl w:val="3"/>
+          <w:numId w:val="12"/>
+        </w:numPr>
+        <w:ind w:left="2160"/>
+        <w:jc w:val="left"/>
+        <w:textAlignment w:val="center"/>
+        <w:rPr>
+          <w:rFonts w:ascii="Calibri" w:eastAsia="Times New Roman" w:hAnsi="Calibri" w:cs="Times New Roman"/>
+          <w:kern w:val="0"/>
+          <w:sz w:val="22"/>
+          <w:szCs w:val="22"/>
+        </w:rPr>
+      </w:pPr>
       <w:r>
         <w:rPr>
           <w:rFonts w:ascii="Microsoft YaHei" w:eastAsia="Microsoft YaHei" w:hAnsi="Microsoft YaHei" w:cs="Times New Roman" w:hint="eastAsia"/>
@@ -2487,9 +1914,26 @@
           <w:sz w:val="22"/>
           <w:szCs w:val="22"/>
         </w:rPr>
-        <w:t>（</w:t>
-      </w:r>
-      <w:proofErr w:type="spellStart"/>
+        <w:t>act_id：int类型，表示要删除的问卷id</w:t>
+      </w:r>
+    </w:p>
+    <w:p>
+      <w:pPr>
+        <w:widowControl/>
+        <w:numPr>
+          <w:ilvl w:val="1"/>
+          <w:numId w:val="12"/>
+        </w:numPr>
+        <w:ind w:left="1080"/>
+        <w:jc w:val="left"/>
+        <w:textAlignment w:val="center"/>
+        <w:rPr>
+          <w:rFonts w:ascii="Calibri" w:eastAsia="Times New Roman" w:hAnsi="Calibri" w:cs="Times New Roman"/>
+          <w:kern w:val="0"/>
+          <w:sz w:val="22"/>
+          <w:szCs w:val="22"/>
+        </w:rPr>
+      </w:pPr>
       <w:r>
         <w:rPr>
           <w:rFonts w:ascii="Microsoft YaHei" w:eastAsia="Microsoft YaHei" w:hAnsi="Microsoft YaHei" w:cs="Times New Roman" w:hint="eastAsia"/>
@@ -2499,9 +1943,26 @@
           <w:sz w:val="22"/>
           <w:szCs w:val="22"/>
         </w:rPr>
-        <w:t>act_id</w:t>
-      </w:r>
-      <w:proofErr w:type="spellEnd"/>
+        <w:t>连接到api的remove_act（request）函数</w:t>
+      </w:r>
+    </w:p>
+    <w:p>
+      <w:pPr>
+        <w:widowControl/>
+        <w:numPr>
+          <w:ilvl w:val="2"/>
+          <w:numId w:val="12"/>
+        </w:numPr>
+        <w:ind w:left="1620"/>
+        <w:jc w:val="left"/>
+        <w:textAlignment w:val="center"/>
+        <w:rPr>
+          <w:rFonts w:ascii="Calibri" w:eastAsia="Times New Roman" w:hAnsi="Calibri" w:cs="Times New Roman"/>
+          <w:kern w:val="0"/>
+          <w:sz w:val="22"/>
+          <w:szCs w:val="22"/>
+        </w:rPr>
+      </w:pPr>
       <w:r>
         <w:rPr>
           <w:rFonts w:ascii="Microsoft YaHei" w:eastAsia="Microsoft YaHei" w:hAnsi="Microsoft YaHei" w:cs="Times New Roman" w:hint="eastAsia"/>
@@ -2511,21 +1972,19 @@
           <w:sz w:val="22"/>
           <w:szCs w:val="22"/>
         </w:rPr>
-        <w:t xml:space="preserve">, </w:t>
-      </w:r>
-      <w:proofErr w:type="spellStart"/>
-      <w:r>
-        <w:rPr>
-          <w:rFonts w:ascii="Microsoft YaHei" w:eastAsia="Microsoft YaHei" w:hAnsi="Microsoft YaHei" w:cs="Times New Roman" w:hint="eastAsia"/>
+        <w:t>需要返回</w:t>
+      </w:r>
+      <w:r>
+        <w:rPr>
+          <w:rFonts w:ascii="Calibri" w:eastAsia="Times New Roman" w:hAnsi="Calibri" w:cs="Times New Roman"/>
           <w:b/>
           <w:bCs/>
           <w:kern w:val="0"/>
           <w:sz w:val="22"/>
           <w:szCs w:val="22"/>
         </w:rPr>
-        <w:t>url</w:t>
-      </w:r>
-      <w:proofErr w:type="spellEnd"/>
+        <w:t>JSON</w:t>
+      </w:r>
       <w:r>
         <w:rPr>
           <w:rFonts w:ascii="Microsoft YaHei" w:eastAsia="Microsoft YaHei" w:hAnsi="Microsoft YaHei" w:cs="Times New Roman" w:hint="eastAsia"/>
@@ -2535,17 +1994,17 @@
           <w:sz w:val="22"/>
           <w:szCs w:val="22"/>
         </w:rPr>
-        <w:t>）函数）</w:t>
-      </w:r>
-    </w:p>
-    <w:p>
-      <w:pPr>
-        <w:widowControl/>
-        <w:numPr>
-          <w:ilvl w:val="2"/>
+        <w:t>：</w:t>
+      </w:r>
+    </w:p>
+    <w:p>
+      <w:pPr>
+        <w:widowControl/>
+        <w:numPr>
+          <w:ilvl w:val="3"/>
           <w:numId w:val="12"/>
         </w:numPr>
-        <w:ind w:left="1620"/>
+        <w:ind w:left="2160"/>
         <w:jc w:val="left"/>
         <w:textAlignment w:val="center"/>
         <w:rPr>
@@ -2564,229 +2023,6 @@
           <w:sz w:val="22"/>
           <w:szCs w:val="22"/>
         </w:rPr>
-        <w:t>参数列表：</w:t>
-      </w:r>
-    </w:p>
-    <w:p>
-      <w:pPr>
-        <w:widowControl/>
-        <w:numPr>
-          <w:ilvl w:val="3"/>
-          <w:numId w:val="12"/>
-        </w:numPr>
-        <w:ind w:left="2160"/>
-        <w:jc w:val="left"/>
-        <w:textAlignment w:val="center"/>
-        <w:rPr>
-          <w:rFonts w:ascii="Calibri" w:eastAsia="Times New Roman" w:hAnsi="Calibri" w:cs="Times New Roman"/>
-          <w:kern w:val="0"/>
-          <w:sz w:val="22"/>
-          <w:szCs w:val="22"/>
-        </w:rPr>
-      </w:pPr>
-      <w:proofErr w:type="spellStart"/>
-      <w:r>
-        <w:rPr>
-          <w:rFonts w:ascii="Microsoft YaHei" w:eastAsia="Microsoft YaHei" w:hAnsi="Microsoft YaHei" w:cs="Times New Roman" w:hint="eastAsia"/>
-          <w:b/>
-          <w:bCs/>
-          <w:kern w:val="0"/>
-          <w:sz w:val="22"/>
-          <w:szCs w:val="22"/>
-        </w:rPr>
-        <w:t>act_id</w:t>
-      </w:r>
-      <w:proofErr w:type="spellEnd"/>
-      <w:r>
-        <w:rPr>
-          <w:rFonts w:ascii="Microsoft YaHei" w:eastAsia="Microsoft YaHei" w:hAnsi="Microsoft YaHei" w:cs="Times New Roman" w:hint="eastAsia"/>
-          <w:b/>
-          <w:bCs/>
-          <w:kern w:val="0"/>
-          <w:sz w:val="22"/>
-          <w:szCs w:val="22"/>
-        </w:rPr>
-        <w:t>：</w:t>
-      </w:r>
-      <w:proofErr w:type="spellStart"/>
-      <w:r>
-        <w:rPr>
-          <w:rFonts w:ascii="Microsoft YaHei" w:eastAsia="Microsoft YaHei" w:hAnsi="Microsoft YaHei" w:cs="Times New Roman" w:hint="eastAsia"/>
-          <w:b/>
-          <w:bCs/>
-          <w:kern w:val="0"/>
-          <w:sz w:val="22"/>
-          <w:szCs w:val="22"/>
-        </w:rPr>
-        <w:t>int</w:t>
-      </w:r>
-      <w:proofErr w:type="spellEnd"/>
-      <w:r>
-        <w:rPr>
-          <w:rFonts w:ascii="Microsoft YaHei" w:eastAsia="Microsoft YaHei" w:hAnsi="Microsoft YaHei" w:cs="Times New Roman" w:hint="eastAsia"/>
-          <w:b/>
-          <w:bCs/>
-          <w:kern w:val="0"/>
-          <w:sz w:val="22"/>
-          <w:szCs w:val="22"/>
-        </w:rPr>
-        <w:t>类型，表示要删除的问卷id</w:t>
-      </w:r>
-    </w:p>
-    <w:p>
-      <w:pPr>
-        <w:widowControl/>
-        <w:numPr>
-          <w:ilvl w:val="1"/>
-          <w:numId w:val="12"/>
-        </w:numPr>
-        <w:ind w:left="1080"/>
-        <w:jc w:val="left"/>
-        <w:textAlignment w:val="center"/>
-        <w:rPr>
-          <w:rFonts w:ascii="Calibri" w:eastAsia="Times New Roman" w:hAnsi="Calibri" w:cs="Times New Roman"/>
-          <w:kern w:val="0"/>
-          <w:sz w:val="22"/>
-          <w:szCs w:val="22"/>
-        </w:rPr>
-      </w:pPr>
-      <w:r>
-        <w:rPr>
-          <w:rFonts w:ascii="Microsoft YaHei" w:eastAsia="Microsoft YaHei" w:hAnsi="Microsoft YaHei" w:cs="Times New Roman" w:hint="eastAsia"/>
-          <w:b/>
-          <w:bCs/>
-          <w:kern w:val="0"/>
-          <w:sz w:val="22"/>
-          <w:szCs w:val="22"/>
-        </w:rPr>
-        <w:t>连接到</w:t>
-      </w:r>
-      <w:proofErr w:type="spellStart"/>
-      <w:r>
-        <w:rPr>
-          <w:rFonts w:ascii="Microsoft YaHei" w:eastAsia="Microsoft YaHei" w:hAnsi="Microsoft YaHei" w:cs="Times New Roman" w:hint="eastAsia"/>
-          <w:b/>
-          <w:bCs/>
-          <w:kern w:val="0"/>
-          <w:sz w:val="22"/>
-          <w:szCs w:val="22"/>
-        </w:rPr>
-        <w:t>api</w:t>
-      </w:r>
-      <w:proofErr w:type="spellEnd"/>
-      <w:r>
-        <w:rPr>
-          <w:rFonts w:ascii="Microsoft YaHei" w:eastAsia="Microsoft YaHei" w:hAnsi="Microsoft YaHei" w:cs="Times New Roman" w:hint="eastAsia"/>
-          <w:b/>
-          <w:bCs/>
-          <w:kern w:val="0"/>
-          <w:sz w:val="22"/>
-          <w:szCs w:val="22"/>
-        </w:rPr>
-        <w:t>的</w:t>
-      </w:r>
-      <w:proofErr w:type="spellStart"/>
-      <w:r>
-        <w:rPr>
-          <w:rFonts w:ascii="Microsoft YaHei" w:eastAsia="Microsoft YaHei" w:hAnsi="Microsoft YaHei" w:cs="Times New Roman" w:hint="eastAsia"/>
-          <w:b/>
-          <w:bCs/>
-          <w:kern w:val="0"/>
-          <w:sz w:val="22"/>
-          <w:szCs w:val="22"/>
-        </w:rPr>
-        <w:t>remove_act</w:t>
-      </w:r>
-      <w:proofErr w:type="spellEnd"/>
-      <w:r>
-        <w:rPr>
-          <w:rFonts w:ascii="Microsoft YaHei" w:eastAsia="Microsoft YaHei" w:hAnsi="Microsoft YaHei" w:cs="Times New Roman" w:hint="eastAsia"/>
-          <w:b/>
-          <w:bCs/>
-          <w:kern w:val="0"/>
-          <w:sz w:val="22"/>
-          <w:szCs w:val="22"/>
-        </w:rPr>
-        <w:t>（request）函数</w:t>
-      </w:r>
-    </w:p>
-    <w:p>
-      <w:pPr>
-        <w:widowControl/>
-        <w:numPr>
-          <w:ilvl w:val="2"/>
-          <w:numId w:val="12"/>
-        </w:numPr>
-        <w:ind w:left="1620"/>
-        <w:jc w:val="left"/>
-        <w:textAlignment w:val="center"/>
-        <w:rPr>
-          <w:rFonts w:ascii="Calibri" w:eastAsia="Times New Roman" w:hAnsi="Calibri" w:cs="Times New Roman"/>
-          <w:kern w:val="0"/>
-          <w:sz w:val="22"/>
-          <w:szCs w:val="22"/>
-        </w:rPr>
-      </w:pPr>
-      <w:r>
-        <w:rPr>
-          <w:rFonts w:ascii="Microsoft YaHei" w:eastAsia="Microsoft YaHei" w:hAnsi="Microsoft YaHei" w:cs="Times New Roman" w:hint="eastAsia"/>
-          <w:b/>
-          <w:bCs/>
-          <w:kern w:val="0"/>
-          <w:sz w:val="22"/>
-          <w:szCs w:val="22"/>
-        </w:rPr>
-        <w:t>需要返回</w:t>
-      </w:r>
-      <w:r>
-        <w:rPr>
-          <w:rFonts w:ascii="Calibri" w:eastAsia="Times New Roman" w:hAnsi="Calibri" w:cs="Times New Roman"/>
-          <w:b/>
-          <w:bCs/>
-          <w:kern w:val="0"/>
-          <w:sz w:val="22"/>
-          <w:szCs w:val="22"/>
-        </w:rPr>
-        <w:t>JSON</w:t>
-      </w:r>
-      <w:r>
-        <w:rPr>
-          <w:rFonts w:ascii="Microsoft YaHei" w:eastAsia="Microsoft YaHei" w:hAnsi="Microsoft YaHei" w:cs="Times New Roman" w:hint="eastAsia"/>
-          <w:b/>
-          <w:bCs/>
-          <w:kern w:val="0"/>
-          <w:sz w:val="22"/>
-          <w:szCs w:val="22"/>
-        </w:rPr>
-        <w:t>：</w:t>
-      </w:r>
-    </w:p>
-    <w:p>
-      <w:pPr>
-        <w:widowControl/>
-        <w:numPr>
-          <w:ilvl w:val="3"/>
-          <w:numId w:val="12"/>
-        </w:numPr>
-        <w:ind w:left="2160"/>
-        <w:jc w:val="left"/>
-        <w:textAlignment w:val="center"/>
-        <w:rPr>
-          <w:rFonts w:ascii="Calibri" w:eastAsia="Times New Roman" w:hAnsi="Calibri" w:cs="Times New Roman"/>
-          <w:kern w:val="0"/>
-          <w:sz w:val="22"/>
-          <w:szCs w:val="22"/>
-        </w:rPr>
-      </w:pPr>
-      <w:r>
-        <w:rPr>
-          <w:rFonts w:ascii="Microsoft YaHei" w:eastAsia="Microsoft YaHei" w:hAnsi="Microsoft YaHei" w:cs="Times New Roman" w:hint="eastAsia"/>
-          <w:b/>
-          <w:bCs/>
-          <w:kern w:val="0"/>
-          <w:sz w:val="22"/>
-          <w:szCs w:val="22"/>
-        </w:rPr>
         <w:t>status：string类型，需要为“ok”</w:t>
       </w:r>
     </w:p>
@@ -2796,14 +2032,12 @@
         <w:jc w:val="left"/>
         <w:textAlignment w:val="center"/>
         <w:rPr>
-          <w:rFonts w:ascii="Calibri" w:eastAsia="Times New Roman" w:hAnsi="Calibri" w:cs="Times New Roman" w:hint="eastAsia"/>
-          <w:kern w:val="0"/>
-          <w:sz w:val="22"/>
-          <w:szCs w:val="22"/>
-        </w:rPr>
-      </w:pPr>
-      <w:bookmarkStart w:id="0" w:name="_GoBack"/>
-      <w:bookmarkEnd w:id="0"/>
+          <w:rFonts w:ascii="Calibri" w:eastAsia="Times New Roman" w:hAnsi="Calibri" w:cs="Times New Roman"/>
+          <w:kern w:val="0"/>
+          <w:sz w:val="22"/>
+          <w:szCs w:val="22"/>
+        </w:rPr>
+      </w:pPr>
     </w:p>
     <w:p/>
     <w:sectPr>

</xml_diff>

<commit_message>
implement the single question
</commit_message>
<xml_diff>
--- a/doc/api文档.docx
+++ b/doc/api文档.docx
@@ -2865,15 +2865,15 @@
         <w:jc w:val="left"/>
         <w:textAlignment w:val="center"/>
         <w:rPr>
-          <w:rFonts w:ascii="Calibri" w:eastAsia="Times New Roman" w:hAnsi="Calibri" w:cs="Times New Roman"/>
-          <w:kern w:val="0"/>
-          <w:sz w:val="22"/>
-          <w:szCs w:val="22"/>
-        </w:rPr>
-      </w:pPr>
-      <w:r>
-        <w:rPr>
-          <w:rFonts w:ascii="Calibri" w:hAnsi="Calibri" w:cs="Times New Roman"/>
+          <w:rFonts w:ascii="微软雅黑" w:eastAsia="微软雅黑" w:hAnsi="微软雅黑" w:cs="Times New Roman"/>
+          <w:kern w:val="0"/>
+          <w:sz w:val="22"/>
+          <w:szCs w:val="22"/>
+        </w:rPr>
+      </w:pPr>
+      <w:r>
+        <w:rPr>
+          <w:rFonts w:ascii="微软雅黑" w:eastAsia="微软雅黑" w:hAnsi="微软雅黑" w:cs="Times New Roman"/>
           <w:kern w:val="0"/>
           <w:sz w:val="22"/>
           <w:szCs w:val="22"/>
@@ -2883,7 +2883,7 @@
       </w:r>
       <w:r>
         <w:rPr>
-          <w:rFonts w:ascii="Calibri" w:hAnsi="Calibri" w:cs="Times New Roman" w:hint="eastAsia"/>
+          <w:rFonts w:ascii="微软雅黑" w:eastAsia="微软雅黑" w:hAnsi="微软雅黑" w:cs="Times New Roman" w:hint="eastAsia"/>
           <w:kern w:val="0"/>
           <w:sz w:val="22"/>
           <w:szCs w:val="22"/>
@@ -2901,15 +2901,15 @@
         <w:jc w:val="left"/>
         <w:textAlignment w:val="center"/>
         <w:rPr>
-          <w:rFonts w:ascii="Calibri" w:eastAsia="Times New Roman" w:hAnsi="Calibri" w:cs="Times New Roman"/>
-          <w:kern w:val="0"/>
-          <w:sz w:val="22"/>
-          <w:szCs w:val="22"/>
-        </w:rPr>
-      </w:pPr>
-      <w:r>
-        <w:rPr>
-          <w:rFonts w:ascii="Calibri" w:hAnsi="Calibri" w:cs="Times New Roman"/>
+          <w:rFonts w:ascii="微软雅黑" w:eastAsia="微软雅黑" w:hAnsi="微软雅黑" w:cs="Times New Roman"/>
+          <w:kern w:val="0"/>
+          <w:sz w:val="22"/>
+          <w:szCs w:val="22"/>
+        </w:rPr>
+      </w:pPr>
+      <w:r>
+        <w:rPr>
+          <w:rFonts w:ascii="微软雅黑" w:eastAsia="微软雅黑" w:hAnsi="微软雅黑" w:cs="Times New Roman"/>
           <w:kern w:val="0"/>
           <w:sz w:val="22"/>
           <w:szCs w:val="22"/>
@@ -2918,26 +2918,17 @@
       </w:r>
       <w:r>
         <w:rPr>
-          <w:rFonts w:ascii="Calibri" w:hAnsi="Calibri" w:cs="Times New Roman" w:hint="eastAsia"/>
-          <w:kern w:val="0"/>
-          <w:sz w:val="22"/>
-          <w:szCs w:val="22"/>
-        </w:rPr>
-        <w:t>GET</w:t>
-      </w:r>
-      <w:r>
-        <w:rPr>
-          <w:rFonts w:ascii="Calibri" w:hAnsi="Calibri" w:cs="Times New Roman" w:hint="eastAsia"/>
-          <w:kern w:val="0"/>
-          <w:sz w:val="22"/>
-          <w:szCs w:val="22"/>
-        </w:rPr>
-        <w:t>请求（</w:t>
-      </w:r>
-      <w:proofErr w:type="spellStart"/>
-      <w:r>
-        <w:rPr>
-          <w:rFonts w:ascii="Calibri" w:hAnsi="Calibri" w:cs="Times New Roman" w:hint="eastAsia"/>
+          <w:rFonts w:ascii="微软雅黑" w:eastAsia="微软雅黑" w:hAnsi="微软雅黑" w:cs="Times New Roman" w:hint="eastAsia"/>
+          <w:kern w:val="0"/>
+          <w:sz w:val="22"/>
+          <w:szCs w:val="22"/>
+        </w:rPr>
+        <w:t>GET请求（</w:t>
+      </w:r>
+      <w:proofErr w:type="spellStart"/>
+      <w:r>
+        <w:rPr>
+          <w:rFonts w:ascii="微软雅黑" w:eastAsia="微软雅黑" w:hAnsi="微软雅黑" w:cs="Times New Roman" w:hint="eastAsia"/>
           <w:kern w:val="0"/>
           <w:sz w:val="22"/>
           <w:szCs w:val="22"/>
@@ -2946,7 +2937,7 @@
       </w:r>
       <w:r>
         <w:rPr>
-          <w:rFonts w:ascii="Calibri" w:hAnsi="Calibri" w:cs="Times New Roman"/>
+          <w:rFonts w:ascii="微软雅黑" w:eastAsia="微软雅黑" w:hAnsi="微软雅黑" w:cs="Times New Roman"/>
           <w:kern w:val="0"/>
           <w:sz w:val="22"/>
           <w:szCs w:val="22"/>
@@ -2956,25 +2947,16 @@
       <w:proofErr w:type="spellEnd"/>
       <w:r>
         <w:rPr>
-          <w:rFonts w:ascii="Calibri" w:hAnsi="Calibri" w:cs="Times New Roman"/>
-          <w:kern w:val="0"/>
-          <w:sz w:val="22"/>
-          <w:szCs w:val="22"/>
-        </w:rPr>
-        <w:t>中的</w:t>
-      </w:r>
-      <w:r>
-        <w:rPr>
-          <w:rFonts w:ascii="Calibri" w:hAnsi="Calibri" w:cs="Times New Roman"/>
-          <w:kern w:val="0"/>
-          <w:sz w:val="22"/>
-          <w:szCs w:val="22"/>
-        </w:rPr>
-        <w:t>script</w:t>
-      </w:r>
-      <w:r>
-        <w:rPr>
-          <w:rFonts w:ascii="Calibri" w:hAnsi="Calibri" w:cs="Times New Roman" w:hint="eastAsia"/>
+          <w:rFonts w:ascii="微软雅黑" w:eastAsia="微软雅黑" w:hAnsi="微软雅黑" w:cs="Times New Roman"/>
+          <w:kern w:val="0"/>
+          <w:sz w:val="22"/>
+          <w:szCs w:val="22"/>
+        </w:rPr>
+        <w:t>中的script</w:t>
+      </w:r>
+      <w:r>
+        <w:rPr>
+          <w:rFonts w:ascii="微软雅黑" w:eastAsia="微软雅黑" w:hAnsi="微软雅黑" w:cs="Times New Roman" w:hint="eastAsia"/>
           <w:kern w:val="0"/>
           <w:sz w:val="22"/>
           <w:szCs w:val="22"/>
@@ -2992,15 +2974,15 @@
         <w:jc w:val="left"/>
         <w:textAlignment w:val="center"/>
         <w:rPr>
-          <w:rFonts w:ascii="Calibri" w:eastAsia="Times New Roman" w:hAnsi="Calibri" w:cs="Times New Roman"/>
-          <w:kern w:val="0"/>
-          <w:sz w:val="22"/>
-          <w:szCs w:val="22"/>
-        </w:rPr>
-      </w:pPr>
-      <w:r>
-        <w:rPr>
-          <w:rFonts w:ascii="Calibri" w:hAnsi="Calibri" w:cs="Times New Roman"/>
+          <w:rFonts w:ascii="微软雅黑" w:eastAsia="微软雅黑" w:hAnsi="微软雅黑" w:cs="Times New Roman"/>
+          <w:kern w:val="0"/>
+          <w:sz w:val="22"/>
+          <w:szCs w:val="22"/>
+        </w:rPr>
+      </w:pPr>
+      <w:r>
+        <w:rPr>
+          <w:rFonts w:ascii="微软雅黑" w:eastAsia="微软雅黑" w:hAnsi="微软雅黑" w:cs="Times New Roman"/>
           <w:kern w:val="0"/>
           <w:sz w:val="22"/>
           <w:szCs w:val="22"/>
@@ -3009,7 +2991,7 @@
       </w:r>
       <w:r>
         <w:rPr>
-          <w:rFonts w:ascii="Calibri" w:hAnsi="Calibri" w:cs="Times New Roman" w:hint="eastAsia"/>
+          <w:rFonts w:ascii="微软雅黑" w:eastAsia="微软雅黑" w:hAnsi="微软雅黑" w:cs="Times New Roman" w:hint="eastAsia"/>
           <w:kern w:val="0"/>
           <w:sz w:val="22"/>
           <w:szCs w:val="22"/>
@@ -3027,16 +3009,16 @@
         <w:jc w:val="left"/>
         <w:textAlignment w:val="center"/>
         <w:rPr>
-          <w:rFonts w:ascii="Calibri" w:eastAsia="Times New Roman" w:hAnsi="Calibri" w:cs="Times New Roman"/>
-          <w:kern w:val="0"/>
-          <w:sz w:val="22"/>
-          <w:szCs w:val="22"/>
-        </w:rPr>
-      </w:pPr>
-      <w:proofErr w:type="spellStart"/>
-      <w:r>
-        <w:rPr>
-          <w:rFonts w:ascii="Calibri" w:hAnsi="Calibri" w:cs="Times New Roman"/>
+          <w:rFonts w:ascii="微软雅黑" w:eastAsia="微软雅黑" w:hAnsi="微软雅黑" w:cs="Times New Roman"/>
+          <w:kern w:val="0"/>
+          <w:sz w:val="22"/>
+          <w:szCs w:val="22"/>
+        </w:rPr>
+      </w:pPr>
+      <w:proofErr w:type="spellStart"/>
+      <w:r>
+        <w:rPr>
+          <w:rFonts w:ascii="微软雅黑" w:eastAsia="微软雅黑" w:hAnsi="微软雅黑" w:cs="Times New Roman"/>
           <w:kern w:val="0"/>
           <w:sz w:val="22"/>
           <w:szCs w:val="22"/>
@@ -3046,7 +3028,7 @@
       <w:proofErr w:type="spellEnd"/>
       <w:r>
         <w:rPr>
-          <w:rFonts w:ascii="Calibri" w:hAnsi="Calibri" w:cs="Times New Roman" w:hint="eastAsia"/>
+          <w:rFonts w:ascii="微软雅黑" w:eastAsia="微软雅黑" w:hAnsi="微软雅黑" w:cs="Times New Roman" w:hint="eastAsia"/>
           <w:kern w:val="0"/>
           <w:sz w:val="22"/>
           <w:szCs w:val="22"/>
@@ -3056,7 +3038,7 @@
       <w:proofErr w:type="spellStart"/>
       <w:r>
         <w:rPr>
-          <w:rFonts w:ascii="Calibri" w:hAnsi="Calibri" w:cs="Times New Roman"/>
+          <w:rFonts w:ascii="微软雅黑" w:eastAsia="微软雅黑" w:hAnsi="微软雅黑" w:cs="Times New Roman"/>
           <w:kern w:val="0"/>
           <w:sz w:val="22"/>
           <w:szCs w:val="22"/>
@@ -3066,7 +3048,7 @@
       <w:proofErr w:type="spellEnd"/>
       <w:r>
         <w:rPr>
-          <w:rFonts w:ascii="Calibri" w:hAnsi="Calibri" w:cs="Times New Roman"/>
+          <w:rFonts w:ascii="微软雅黑" w:eastAsia="微软雅黑" w:hAnsi="微软雅黑" w:cs="Times New Roman"/>
           <w:kern w:val="0"/>
           <w:sz w:val="22"/>
           <w:szCs w:val="22"/>
@@ -3075,7 +3057,7 @@
       </w:r>
       <w:r>
         <w:rPr>
-          <w:rFonts w:ascii="Calibri" w:hAnsi="Calibri" w:cs="Times New Roman" w:hint="eastAsia"/>
+          <w:rFonts w:ascii="微软雅黑" w:eastAsia="微软雅黑" w:hAnsi="微软雅黑" w:cs="Times New Roman" w:hint="eastAsia"/>
           <w:kern w:val="0"/>
           <w:sz w:val="22"/>
           <w:szCs w:val="22"/>
@@ -3084,21 +3066,12 @@
       </w:r>
       <w:r>
         <w:rPr>
-          <w:rFonts w:ascii="Calibri" w:hAnsi="Calibri" w:cs="Times New Roman"/>
-          <w:kern w:val="0"/>
-          <w:sz w:val="22"/>
-          <w:szCs w:val="22"/>
-        </w:rPr>
-        <w:t>表示要操作的问卷</w:t>
-      </w:r>
-      <w:r>
-        <w:rPr>
-          <w:rFonts w:ascii="Calibri" w:hAnsi="Calibri" w:cs="Times New Roman"/>
-          <w:kern w:val="0"/>
-          <w:sz w:val="22"/>
-          <w:szCs w:val="22"/>
-        </w:rPr>
-        <w:t>id</w:t>
+          <w:rFonts w:ascii="微软雅黑" w:eastAsia="微软雅黑" w:hAnsi="微软雅黑" w:cs="Times New Roman"/>
+          <w:kern w:val="0"/>
+          <w:sz w:val="22"/>
+          <w:szCs w:val="22"/>
+        </w:rPr>
+        <w:t>表示要操作的问卷id</w:t>
       </w:r>
     </w:p>
     <w:p>
@@ -3111,15 +3084,15 @@
         <w:jc w:val="left"/>
         <w:textAlignment w:val="center"/>
         <w:rPr>
-          <w:rFonts w:ascii="Calibri" w:eastAsia="Times New Roman" w:hAnsi="Calibri" w:cs="Times New Roman"/>
-          <w:kern w:val="0"/>
-          <w:sz w:val="22"/>
-          <w:szCs w:val="22"/>
-        </w:rPr>
-      </w:pPr>
-      <w:r>
-        <w:rPr>
-          <w:rFonts w:ascii="Calibri" w:hAnsi="Calibri" w:cs="Times New Roman"/>
+          <w:rFonts w:ascii="微软雅黑" w:eastAsia="微软雅黑" w:hAnsi="微软雅黑" w:cs="Times New Roman"/>
+          <w:kern w:val="0"/>
+          <w:sz w:val="22"/>
+          <w:szCs w:val="22"/>
+        </w:rPr>
+      </w:pPr>
+      <w:r>
+        <w:rPr>
+          <w:rFonts w:ascii="微软雅黑" w:eastAsia="微软雅黑" w:hAnsi="微软雅黑" w:cs="Times New Roman"/>
           <w:kern w:val="0"/>
           <w:sz w:val="22"/>
           <w:szCs w:val="22"/>
@@ -3129,7 +3102,7 @@
       <w:proofErr w:type="spellStart"/>
       <w:r>
         <w:rPr>
-          <w:rFonts w:ascii="Calibri" w:hAnsi="Calibri" w:cs="Times New Roman"/>
+          <w:rFonts w:ascii="微软雅黑" w:eastAsia="微软雅黑" w:hAnsi="微软雅黑" w:cs="Times New Roman"/>
           <w:kern w:val="0"/>
           <w:sz w:val="22"/>
           <w:szCs w:val="22"/>
@@ -3139,7 +3112,7 @@
       <w:proofErr w:type="spellEnd"/>
       <w:r>
         <w:rPr>
-          <w:rFonts w:ascii="Calibri" w:hAnsi="Calibri" w:cs="Times New Roman"/>
+          <w:rFonts w:ascii="微软雅黑" w:eastAsia="微软雅黑" w:hAnsi="微软雅黑" w:cs="Times New Roman"/>
           <w:kern w:val="0"/>
           <w:sz w:val="22"/>
           <w:szCs w:val="22"/>
@@ -3149,7 +3122,7 @@
       <w:proofErr w:type="spellStart"/>
       <w:r>
         <w:rPr>
-          <w:rFonts w:ascii="Calibri" w:hAnsi="Calibri" w:cs="Times New Roman"/>
+          <w:rFonts w:ascii="微软雅黑" w:eastAsia="微软雅黑" w:hAnsi="微软雅黑" w:cs="Times New Roman"/>
           <w:kern w:val="0"/>
           <w:sz w:val="22"/>
           <w:szCs w:val="22"/>
@@ -3159,26 +3132,17 @@
       <w:proofErr w:type="spellEnd"/>
       <w:r>
         <w:rPr>
-          <w:rFonts w:ascii="Calibri" w:hAnsi="Calibri" w:cs="Times New Roman" w:hint="eastAsia"/>
-          <w:kern w:val="0"/>
-          <w:sz w:val="22"/>
-          <w:szCs w:val="22"/>
-        </w:rPr>
-        <w:t>(request)</w:t>
-      </w:r>
-      <w:r>
-        <w:rPr>
-          <w:rFonts w:ascii="Calibri" w:hAnsi="Calibri" w:cs="Times New Roman" w:hint="eastAsia"/>
-          <w:kern w:val="0"/>
-          <w:sz w:val="22"/>
-          <w:szCs w:val="22"/>
-        </w:rPr>
-        <w:t>和</w:t>
-      </w:r>
-      <w:proofErr w:type="spellStart"/>
-      <w:r>
-        <w:rPr>
-          <w:rFonts w:ascii="Calibri" w:hAnsi="Calibri" w:cs="Times New Roman" w:hint="eastAsia"/>
+          <w:rFonts w:ascii="微软雅黑" w:eastAsia="微软雅黑" w:hAnsi="微软雅黑" w:cs="Times New Roman" w:hint="eastAsia"/>
+          <w:kern w:val="0"/>
+          <w:sz w:val="22"/>
+          <w:szCs w:val="22"/>
+        </w:rPr>
+        <w:t>(request)和</w:t>
+      </w:r>
+      <w:proofErr w:type="spellStart"/>
+      <w:r>
+        <w:rPr>
+          <w:rFonts w:ascii="微软雅黑" w:eastAsia="微软雅黑" w:hAnsi="微软雅黑" w:cs="Times New Roman" w:hint="eastAsia"/>
           <w:kern w:val="0"/>
           <w:sz w:val="22"/>
           <w:szCs w:val="22"/>
@@ -3188,21 +3152,12 @@
       <w:proofErr w:type="spellEnd"/>
       <w:r>
         <w:rPr>
-          <w:rFonts w:ascii="Calibri" w:hAnsi="Calibri" w:cs="Times New Roman" w:hint="eastAsia"/>
-          <w:kern w:val="0"/>
-          <w:sz w:val="22"/>
-          <w:szCs w:val="22"/>
-        </w:rPr>
-        <w:t>(request)</w:t>
-      </w:r>
-      <w:r>
-        <w:rPr>
-          <w:rFonts w:ascii="Calibri" w:hAnsi="Calibri" w:cs="Times New Roman" w:hint="eastAsia"/>
-          <w:kern w:val="0"/>
-          <w:sz w:val="22"/>
-          <w:szCs w:val="22"/>
-        </w:rPr>
-        <w:t>函数</w:t>
+          <w:rFonts w:ascii="微软雅黑" w:eastAsia="微软雅黑" w:hAnsi="微软雅黑" w:cs="Times New Roman" w:hint="eastAsia"/>
+          <w:kern w:val="0"/>
+          <w:sz w:val="22"/>
+          <w:szCs w:val="22"/>
+        </w:rPr>
+        <w:t>(request)函数</w:t>
       </w:r>
     </w:p>
     <w:p>
@@ -3215,15 +3170,15 @@
         <w:jc w:val="left"/>
         <w:textAlignment w:val="center"/>
         <w:rPr>
-          <w:rFonts w:ascii="Calibri" w:eastAsia="Times New Roman" w:hAnsi="Calibri" w:cs="Times New Roman"/>
-          <w:kern w:val="0"/>
-          <w:sz w:val="22"/>
-          <w:szCs w:val="22"/>
-        </w:rPr>
-      </w:pPr>
-      <w:r>
-        <w:rPr>
-          <w:rFonts w:ascii="Calibri" w:hAnsi="Calibri" w:cs="Times New Roman"/>
+          <w:rFonts w:ascii="微软雅黑" w:eastAsia="微软雅黑" w:hAnsi="微软雅黑" w:cs="Times New Roman"/>
+          <w:kern w:val="0"/>
+          <w:sz w:val="22"/>
+          <w:szCs w:val="22"/>
+        </w:rPr>
+      </w:pPr>
+      <w:r>
+        <w:rPr>
+          <w:rFonts w:ascii="微软雅黑" w:eastAsia="微软雅黑" w:hAnsi="微软雅黑" w:cs="Times New Roman"/>
           <w:kern w:val="0"/>
           <w:sz w:val="22"/>
           <w:szCs w:val="22"/>
@@ -3232,21 +3187,12 @@
       </w:r>
       <w:r>
         <w:rPr>
-          <w:rFonts w:ascii="Calibri" w:hAnsi="Calibri" w:cs="Times New Roman" w:hint="eastAsia"/>
-          <w:kern w:val="0"/>
-          <w:sz w:val="22"/>
-          <w:szCs w:val="22"/>
-        </w:rPr>
-        <w:t>JSON</w:t>
-      </w:r>
-      <w:r>
-        <w:rPr>
-          <w:rFonts w:ascii="Calibri" w:hAnsi="Calibri" w:cs="Times New Roman" w:hint="eastAsia"/>
-          <w:kern w:val="0"/>
-          <w:sz w:val="22"/>
-          <w:szCs w:val="22"/>
-        </w:rPr>
-        <w:t>：</w:t>
+          <w:rFonts w:ascii="微软雅黑" w:eastAsia="微软雅黑" w:hAnsi="微软雅黑" w:cs="Times New Roman" w:hint="eastAsia"/>
+          <w:kern w:val="0"/>
+          <w:sz w:val="22"/>
+          <w:szCs w:val="22"/>
+        </w:rPr>
+        <w:t>JSON：</w:t>
       </w:r>
     </w:p>
     <w:p>
@@ -3259,15 +3205,15 @@
         <w:jc w:val="left"/>
         <w:textAlignment w:val="center"/>
         <w:rPr>
-          <w:rFonts w:ascii="Calibri" w:eastAsia="Times New Roman" w:hAnsi="Calibri" w:cs="Times New Roman"/>
-          <w:kern w:val="0"/>
-          <w:sz w:val="22"/>
-          <w:szCs w:val="22"/>
-        </w:rPr>
-      </w:pPr>
-      <w:r>
-        <w:rPr>
-          <w:rFonts w:ascii="Calibri" w:hAnsi="Calibri" w:cs="Times New Roman"/>
+          <w:rFonts w:ascii="微软雅黑" w:eastAsia="微软雅黑" w:hAnsi="微软雅黑" w:cs="Times New Roman"/>
+          <w:kern w:val="0"/>
+          <w:sz w:val="22"/>
+          <w:szCs w:val="22"/>
+        </w:rPr>
+      </w:pPr>
+      <w:r>
+        <w:rPr>
+          <w:rFonts w:ascii="微软雅黑" w:eastAsia="微软雅黑" w:hAnsi="微软雅黑" w:cs="Times New Roman"/>
           <w:kern w:val="0"/>
           <w:sz w:val="22"/>
           <w:szCs w:val="22"/>
@@ -3276,7 +3222,7 @@
       </w:r>
       <w:r>
         <w:rPr>
-          <w:rFonts w:ascii="Calibri" w:hAnsi="Calibri" w:cs="Times New Roman" w:hint="eastAsia"/>
+          <w:rFonts w:ascii="微软雅黑" w:eastAsia="微软雅黑" w:hAnsi="微软雅黑" w:cs="Times New Roman" w:hint="eastAsia"/>
           <w:kern w:val="0"/>
           <w:sz w:val="22"/>
           <w:szCs w:val="22"/>
@@ -3285,25 +3231,16 @@
       </w:r>
       <w:r>
         <w:rPr>
-          <w:rFonts w:ascii="Calibri" w:hAnsi="Calibri" w:cs="Times New Roman"/>
-          <w:kern w:val="0"/>
-          <w:sz w:val="22"/>
-          <w:szCs w:val="22"/>
-        </w:rPr>
-        <w:t>string</w:t>
-      </w:r>
-      <w:r>
-        <w:rPr>
-          <w:rFonts w:ascii="Calibri" w:hAnsi="Calibri" w:cs="Times New Roman"/>
-          <w:kern w:val="0"/>
-          <w:sz w:val="22"/>
-          <w:szCs w:val="22"/>
-        </w:rPr>
-        <w:t>类型</w:t>
-      </w:r>
-      <w:r>
-        <w:rPr>
-          <w:rFonts w:ascii="Calibri" w:hAnsi="Calibri" w:cs="Times New Roman" w:hint="eastAsia"/>
+          <w:rFonts w:ascii="微软雅黑" w:eastAsia="微软雅黑" w:hAnsi="微软雅黑" w:cs="Times New Roman"/>
+          <w:kern w:val="0"/>
+          <w:sz w:val="22"/>
+          <w:szCs w:val="22"/>
+        </w:rPr>
+        <w:t>string类型</w:t>
+      </w:r>
+      <w:r>
+        <w:rPr>
+          <w:rFonts w:ascii="微软雅黑" w:eastAsia="微软雅黑" w:hAnsi="微软雅黑" w:cs="Times New Roman" w:hint="eastAsia"/>
           <w:kern w:val="0"/>
           <w:sz w:val="22"/>
           <w:szCs w:val="22"/>
@@ -3312,7 +3249,7 @@
       </w:r>
       <w:r>
         <w:rPr>
-          <w:rFonts w:ascii="Calibri" w:hAnsi="Calibri" w:cs="Times New Roman"/>
+          <w:rFonts w:ascii="微软雅黑" w:eastAsia="微软雅黑" w:hAnsi="微软雅黑" w:cs="Times New Roman"/>
           <w:kern w:val="0"/>
           <w:sz w:val="22"/>
           <w:szCs w:val="22"/>
@@ -3321,44 +3258,940 @@
       </w:r>
       <w:r>
         <w:rPr>
-          <w:rFonts w:ascii="Calibri" w:hAnsi="Calibri" w:cs="Times New Roman" w:hint="eastAsia"/>
+          <w:rFonts w:ascii="微软雅黑" w:eastAsia="微软雅黑" w:hAnsi="微软雅黑" w:cs="Times New Roman" w:hint="eastAsia"/>
+          <w:kern w:val="0"/>
+          <w:sz w:val="22"/>
+          <w:szCs w:val="22"/>
+        </w:rPr>
+        <w:t>“ok”</w:t>
+      </w:r>
+    </w:p>
+    <w:p>
+      <w:pPr>
+        <w:pStyle w:val="a4"/>
+        <w:widowControl/>
+        <w:numPr>
+          <w:ilvl w:val="0"/>
+          <w:numId w:val="12"/>
+        </w:numPr>
+        <w:ind w:firstLineChars="0"/>
+        <w:jc w:val="left"/>
+        <w:textAlignment w:val="center"/>
+        <w:rPr>
+          <w:rFonts w:ascii="微软雅黑" w:eastAsia="微软雅黑" w:hAnsi="微软雅黑" w:cs="Times New Roman"/>
+          <w:kern w:val="0"/>
+          <w:sz w:val="22"/>
+          <w:szCs w:val="22"/>
+        </w:rPr>
+      </w:pPr>
+      <w:r>
+        <w:rPr>
+          <w:rFonts w:ascii="微软雅黑" w:eastAsia="微软雅黑" w:hAnsi="微软雅黑" w:cs="Times New Roman" w:hint="eastAsia"/>
+          <w:kern w:val="0"/>
+          <w:sz w:val="22"/>
+          <w:szCs w:val="22"/>
+        </w:rPr>
+        <w:t>点击单选题问题中的“编辑”</w:t>
+      </w:r>
+    </w:p>
+    <w:p>
+      <w:pPr>
+        <w:pStyle w:val="a4"/>
+        <w:widowControl/>
+        <w:numPr>
+          <w:ilvl w:val="1"/>
+          <w:numId w:val="12"/>
+        </w:numPr>
+        <w:ind w:firstLineChars="0"/>
+        <w:jc w:val="left"/>
+        <w:textAlignment w:val="center"/>
+        <w:rPr>
+          <w:rFonts w:ascii="微软雅黑" w:eastAsia="微软雅黑" w:hAnsi="微软雅黑" w:cs="Times New Roman"/>
+          <w:kern w:val="0"/>
+          <w:sz w:val="22"/>
+          <w:szCs w:val="22"/>
+        </w:rPr>
+      </w:pPr>
+      <w:r>
+        <w:rPr>
+          <w:rFonts w:ascii="微软雅黑" w:eastAsia="微软雅黑" w:hAnsi="微软雅黑" w:cs="Times New Roman"/>
+          <w:kern w:val="0"/>
+          <w:sz w:val="22"/>
+          <w:szCs w:val="22"/>
+        </w:rPr>
+        <w:t>发</w:t>
+      </w:r>
+      <w:r>
+        <w:rPr>
+          <w:rFonts w:ascii="微软雅黑" w:eastAsia="微软雅黑" w:hAnsi="微软雅黑" w:cs="Times New Roman" w:hint="eastAsia"/>
+          <w:kern w:val="0"/>
+          <w:sz w:val="22"/>
+          <w:szCs w:val="22"/>
+        </w:rPr>
+        <w:t>POST请求（</w:t>
+      </w:r>
+      <w:proofErr w:type="spellStart"/>
+      <w:r>
+        <w:rPr>
+          <w:rFonts w:ascii="微软雅黑" w:eastAsia="微软雅黑" w:hAnsi="微软雅黑" w:cs="Times New Roman" w:hint="eastAsia"/>
+          <w:kern w:val="0"/>
+          <w:sz w:val="22"/>
+          <w:szCs w:val="22"/>
+        </w:rPr>
+        <w:t>single</w:t>
+      </w:r>
+      <w:r>
+        <w:rPr>
+          <w:rFonts w:ascii="微软雅黑" w:eastAsia="微软雅黑" w:hAnsi="微软雅黑" w:cs="Times New Roman"/>
+          <w:kern w:val="0"/>
+          <w:sz w:val="22"/>
+          <w:szCs w:val="22"/>
+        </w:rPr>
+        <w:t>_modal</w:t>
+      </w:r>
+      <w:proofErr w:type="spellEnd"/>
+      <w:r>
+        <w:rPr>
+          <w:rFonts w:ascii="微软雅黑" w:eastAsia="微软雅黑" w:hAnsi="微软雅黑" w:cs="Times New Roman"/>
+          <w:kern w:val="0"/>
+          <w:sz w:val="22"/>
+          <w:szCs w:val="22"/>
+        </w:rPr>
+        <w:t>中的script</w:t>
+      </w:r>
+      <w:r>
+        <w:rPr>
+          <w:rFonts w:ascii="微软雅黑" w:eastAsia="微软雅黑" w:hAnsi="微软雅黑" w:cs="Times New Roman" w:hint="eastAsia"/>
+          <w:kern w:val="0"/>
+          <w:sz w:val="22"/>
+          <w:szCs w:val="22"/>
+        </w:rPr>
+        <w:t>）</w:t>
+      </w:r>
+      <w:r>
+        <w:rPr>
+          <w:rFonts w:ascii="微软雅黑" w:eastAsia="微软雅黑" w:hAnsi="微软雅黑" w:cs="Times New Roman" w:hint="eastAsia"/>
+          <w:kern w:val="0"/>
+          <w:sz w:val="22"/>
+          <w:szCs w:val="22"/>
+        </w:rPr>
+        <w:t>：</w:t>
+      </w:r>
+    </w:p>
+    <w:p>
+      <w:pPr>
+        <w:pStyle w:val="a4"/>
+        <w:widowControl/>
+        <w:numPr>
+          <w:ilvl w:val="2"/>
+          <w:numId w:val="12"/>
+        </w:numPr>
+        <w:ind w:firstLineChars="0"/>
+        <w:jc w:val="left"/>
+        <w:textAlignment w:val="center"/>
+        <w:rPr>
+          <w:rFonts w:ascii="微软雅黑" w:eastAsia="微软雅黑" w:hAnsi="微软雅黑" w:cs="Times New Roman"/>
+          <w:kern w:val="0"/>
+          <w:sz w:val="22"/>
+          <w:szCs w:val="22"/>
+        </w:rPr>
+      </w:pPr>
+      <w:r>
+        <w:rPr>
+          <w:rFonts w:ascii="微软雅黑" w:eastAsia="微软雅黑" w:hAnsi="微软雅黑" w:cs="Times New Roman"/>
+          <w:kern w:val="0"/>
+          <w:sz w:val="22"/>
+          <w:szCs w:val="22"/>
+        </w:rPr>
+        <w:t>使用</w:t>
+      </w:r>
+      <w:proofErr w:type="spellStart"/>
+      <w:r>
+        <w:rPr>
+          <w:rFonts w:ascii="微软雅黑" w:eastAsia="微软雅黑" w:hAnsi="微软雅黑" w:cs="Times New Roman"/>
+          <w:kern w:val="0"/>
+          <w:sz w:val="22"/>
+          <w:szCs w:val="22"/>
+        </w:rPr>
+        <w:t>handleFormPost</w:t>
+      </w:r>
+      <w:proofErr w:type="spellEnd"/>
+      <w:r>
+        <w:rPr>
+          <w:rFonts w:ascii="微软雅黑" w:eastAsia="微软雅黑" w:hAnsi="微软雅黑" w:cs="Times New Roman" w:hint="eastAsia"/>
+          <w:kern w:val="0"/>
+          <w:sz w:val="22"/>
+          <w:szCs w:val="22"/>
+        </w:rPr>
+        <w:t>，</w:t>
+      </w:r>
+      <w:r>
+        <w:rPr>
+          <w:rFonts w:ascii="微软雅黑" w:eastAsia="微软雅黑" w:hAnsi="微软雅黑" w:cs="Times New Roman"/>
+          <w:kern w:val="0"/>
+          <w:sz w:val="22"/>
+          <w:szCs w:val="22"/>
+        </w:rPr>
+        <w:t>form字典格式</w:t>
+      </w:r>
+      <w:r>
+        <w:rPr>
+          <w:rFonts w:ascii="微软雅黑" w:eastAsia="微软雅黑" w:hAnsi="微软雅黑" w:cs="Times New Roman" w:hint="eastAsia"/>
+          <w:kern w:val="0"/>
+          <w:sz w:val="22"/>
+          <w:szCs w:val="22"/>
+        </w:rPr>
+        <w:t>：</w:t>
+      </w:r>
+    </w:p>
+    <w:p>
+      <w:pPr>
+        <w:pStyle w:val="a4"/>
+        <w:widowControl/>
+        <w:numPr>
+          <w:ilvl w:val="3"/>
+          <w:numId w:val="12"/>
+        </w:numPr>
+        <w:ind w:firstLineChars="0"/>
+        <w:jc w:val="left"/>
+        <w:textAlignment w:val="center"/>
+        <w:rPr>
+          <w:rFonts w:ascii="微软雅黑" w:eastAsia="微软雅黑" w:hAnsi="微软雅黑" w:cs="Times New Roman"/>
+          <w:kern w:val="0"/>
+          <w:sz w:val="22"/>
+          <w:szCs w:val="22"/>
+        </w:rPr>
+      </w:pPr>
+      <w:r>
+        <w:rPr>
+          <w:rFonts w:ascii="微软雅黑" w:eastAsia="微软雅黑" w:hAnsi="微软雅黑" w:cs="Times New Roman"/>
+          <w:kern w:val="0"/>
+          <w:sz w:val="22"/>
+          <w:szCs w:val="22"/>
+        </w:rPr>
+        <w:t>status</w:t>
+      </w:r>
+      <w:r>
+        <w:rPr>
+          <w:rFonts w:ascii="微软雅黑" w:eastAsia="微软雅黑" w:hAnsi="微软雅黑" w:cs="Times New Roman" w:hint="eastAsia"/>
+          <w:kern w:val="0"/>
+          <w:sz w:val="22"/>
+          <w:szCs w:val="22"/>
+        </w:rPr>
+        <w:t>：</w:t>
+      </w:r>
+      <w:r>
+        <w:rPr>
+          <w:rFonts w:ascii="微软雅黑" w:eastAsia="微软雅黑" w:hAnsi="微软雅黑" w:cs="Times New Roman"/>
+          <w:kern w:val="0"/>
+          <w:sz w:val="22"/>
+          <w:szCs w:val="22"/>
+        </w:rPr>
+        <w:t>目前未定义</w:t>
+      </w:r>
+    </w:p>
+    <w:p>
+      <w:pPr>
+        <w:pStyle w:val="a4"/>
+        <w:widowControl/>
+        <w:numPr>
+          <w:ilvl w:val="3"/>
+          <w:numId w:val="12"/>
+        </w:numPr>
+        <w:ind w:firstLineChars="0"/>
+        <w:jc w:val="left"/>
+        <w:textAlignment w:val="center"/>
+        <w:rPr>
+          <w:rFonts w:ascii="微软雅黑" w:eastAsia="微软雅黑" w:hAnsi="微软雅黑" w:cs="Times New Roman"/>
+          <w:kern w:val="0"/>
+          <w:sz w:val="22"/>
+          <w:szCs w:val="22"/>
+        </w:rPr>
+      </w:pPr>
+      <w:proofErr w:type="spellStart"/>
+      <w:r>
+        <w:rPr>
+          <w:rFonts w:ascii="微软雅黑" w:eastAsia="微软雅黑" w:hAnsi="微软雅黑" w:cs="Times New Roman"/>
+          <w:kern w:val="0"/>
+          <w:sz w:val="22"/>
+          <w:szCs w:val="22"/>
+        </w:rPr>
+        <w:t>qst_type</w:t>
+      </w:r>
+      <w:proofErr w:type="spellEnd"/>
+      <w:r>
+        <w:rPr>
+          <w:rFonts w:ascii="微软雅黑" w:eastAsia="微软雅黑" w:hAnsi="微软雅黑" w:cs="Times New Roman" w:hint="eastAsia"/>
+          <w:kern w:val="0"/>
+          <w:sz w:val="22"/>
+          <w:szCs w:val="22"/>
+        </w:rPr>
+        <w:t>：</w:t>
+      </w:r>
+      <w:r>
+        <w:rPr>
+          <w:rFonts w:ascii="微软雅黑" w:eastAsia="微软雅黑" w:hAnsi="微软雅黑" w:cs="Times New Roman" w:hint="eastAsia"/>
+          <w:kern w:val="0"/>
+          <w:sz w:val="22"/>
+          <w:szCs w:val="22"/>
+        </w:rPr>
+        <w:t>string类型，</w:t>
+      </w:r>
+      <w:r>
+        <w:rPr>
+          <w:rFonts w:ascii="微软雅黑" w:eastAsia="微软雅黑" w:hAnsi="微软雅黑" w:cs="Times New Roman"/>
+          <w:kern w:val="0"/>
+          <w:sz w:val="22"/>
+          <w:szCs w:val="22"/>
+        </w:rPr>
+        <w:t>当前问题的类型</w:t>
+      </w:r>
+      <w:r>
+        <w:rPr>
+          <w:rFonts w:ascii="微软雅黑" w:eastAsia="微软雅黑" w:hAnsi="微软雅黑" w:cs="Times New Roman" w:hint="eastAsia"/>
+          <w:kern w:val="0"/>
+          <w:sz w:val="22"/>
+          <w:szCs w:val="22"/>
+        </w:rPr>
+        <w:t>（即single）</w:t>
+      </w:r>
+    </w:p>
+    <w:p>
+      <w:pPr>
+        <w:pStyle w:val="a4"/>
+        <w:widowControl/>
+        <w:numPr>
+          <w:ilvl w:val="3"/>
+          <w:numId w:val="12"/>
+        </w:numPr>
+        <w:ind w:firstLineChars="0"/>
+        <w:jc w:val="left"/>
+        <w:textAlignment w:val="center"/>
+        <w:rPr>
+          <w:rFonts w:ascii="微软雅黑" w:eastAsia="微软雅黑" w:hAnsi="微软雅黑" w:cs="Times New Roman"/>
+          <w:kern w:val="0"/>
+          <w:sz w:val="22"/>
+          <w:szCs w:val="22"/>
+        </w:rPr>
+      </w:pPr>
+      <w:proofErr w:type="spellStart"/>
+      <w:r>
+        <w:rPr>
+          <w:rFonts w:ascii="微软雅黑" w:eastAsia="微软雅黑" w:hAnsi="微软雅黑" w:cs="Times New Roman"/>
+          <w:kern w:val="0"/>
+          <w:sz w:val="22"/>
+          <w:szCs w:val="22"/>
+        </w:rPr>
+        <w:t>questions_id</w:t>
+      </w:r>
+      <w:proofErr w:type="spellEnd"/>
+      <w:r>
+        <w:rPr>
+          <w:rFonts w:ascii="微软雅黑" w:eastAsia="微软雅黑" w:hAnsi="微软雅黑" w:cs="Times New Roman" w:hint="eastAsia"/>
+          <w:kern w:val="0"/>
+          <w:sz w:val="22"/>
+          <w:szCs w:val="22"/>
+        </w:rPr>
+        <w:t>：</w:t>
+      </w:r>
+      <w:proofErr w:type="spellStart"/>
+      <w:r>
+        <w:rPr>
+          <w:rFonts w:ascii="微软雅黑" w:eastAsia="微软雅黑" w:hAnsi="微软雅黑" w:cs="Times New Roman" w:hint="eastAsia"/>
+          <w:kern w:val="0"/>
+          <w:sz w:val="22"/>
+          <w:szCs w:val="22"/>
+        </w:rPr>
+        <w:t>int</w:t>
+      </w:r>
+      <w:proofErr w:type="spellEnd"/>
+      <w:r>
+        <w:rPr>
+          <w:rFonts w:ascii="微软雅黑" w:eastAsia="微软雅黑" w:hAnsi="微软雅黑" w:cs="Times New Roman" w:hint="eastAsia"/>
+          <w:kern w:val="0"/>
+          <w:sz w:val="22"/>
+          <w:szCs w:val="22"/>
+        </w:rPr>
+        <w:t>类型，</w:t>
+      </w:r>
+      <w:r>
+        <w:rPr>
+          <w:rFonts w:ascii="微软雅黑" w:eastAsia="微软雅黑" w:hAnsi="微软雅黑" w:cs="Times New Roman" w:hint="eastAsia"/>
+          <w:kern w:val="0"/>
+          <w:sz w:val="22"/>
+          <w:szCs w:val="22"/>
+        </w:rPr>
+        <w:t>当前问题</w:t>
+      </w:r>
+      <w:r>
+        <w:rPr>
+          <w:rFonts w:ascii="微软雅黑" w:eastAsia="微软雅黑" w:hAnsi="微软雅黑" w:cs="Times New Roman"/>
+          <w:kern w:val="0"/>
+          <w:sz w:val="22"/>
+          <w:szCs w:val="22"/>
+        </w:rPr>
+        <w:t>id</w:t>
+      </w:r>
+    </w:p>
+    <w:p>
+      <w:pPr>
+        <w:pStyle w:val="a4"/>
+        <w:widowControl/>
+        <w:numPr>
+          <w:ilvl w:val="3"/>
+          <w:numId w:val="12"/>
+        </w:numPr>
+        <w:ind w:firstLineChars="0"/>
+        <w:jc w:val="left"/>
+        <w:textAlignment w:val="center"/>
+        <w:rPr>
+          <w:rFonts w:ascii="微软雅黑" w:eastAsia="微软雅黑" w:hAnsi="微软雅黑" w:cs="Times New Roman"/>
+          <w:kern w:val="0"/>
+          <w:sz w:val="22"/>
+          <w:szCs w:val="22"/>
+        </w:rPr>
+      </w:pPr>
+      <w:proofErr w:type="spellStart"/>
+      <w:r>
+        <w:rPr>
+          <w:rFonts w:ascii="微软雅黑" w:eastAsia="微软雅黑" w:hAnsi="微软雅黑" w:cs="Times New Roman"/>
+          <w:kern w:val="0"/>
+          <w:sz w:val="22"/>
+          <w:szCs w:val="22"/>
+        </w:rPr>
+        <w:t>option</w:t>
+      </w:r>
+      <w:r>
+        <w:rPr>
+          <w:rFonts w:ascii="微软雅黑" w:eastAsia="微软雅黑" w:hAnsi="微软雅黑" w:cs="Times New Roman" w:hint="eastAsia"/>
+          <w:kern w:val="0"/>
+          <w:sz w:val="22"/>
+          <w:szCs w:val="22"/>
+        </w:rPr>
+        <w:t>_num</w:t>
+      </w:r>
+      <w:proofErr w:type="spellEnd"/>
+      <w:r>
+        <w:rPr>
+          <w:rFonts w:ascii="微软雅黑" w:eastAsia="微软雅黑" w:hAnsi="微软雅黑" w:cs="Times New Roman" w:hint="eastAsia"/>
+          <w:kern w:val="0"/>
+          <w:sz w:val="22"/>
+          <w:szCs w:val="22"/>
+        </w:rPr>
+        <w:t>：</w:t>
+      </w:r>
+      <w:proofErr w:type="spellStart"/>
+      <w:r>
+        <w:rPr>
+          <w:rFonts w:ascii="微软雅黑" w:eastAsia="微软雅黑" w:hAnsi="微软雅黑" w:cs="Times New Roman" w:hint="eastAsia"/>
+          <w:kern w:val="0"/>
+          <w:sz w:val="22"/>
+          <w:szCs w:val="22"/>
+        </w:rPr>
+        <w:t>int</w:t>
+      </w:r>
+      <w:proofErr w:type="spellEnd"/>
+      <w:r>
+        <w:rPr>
+          <w:rFonts w:ascii="微软雅黑" w:eastAsia="微软雅黑" w:hAnsi="微软雅黑" w:cs="Times New Roman" w:hint="eastAsia"/>
+          <w:kern w:val="0"/>
+          <w:sz w:val="22"/>
+          <w:szCs w:val="22"/>
+        </w:rPr>
+        <w:t>类型，</w:t>
+      </w:r>
+      <w:r>
+        <w:rPr>
+          <w:rFonts w:ascii="微软雅黑" w:eastAsia="微软雅黑" w:hAnsi="微软雅黑" w:cs="Times New Roman" w:hint="eastAsia"/>
+          <w:kern w:val="0"/>
+          <w:sz w:val="22"/>
+          <w:szCs w:val="22"/>
+        </w:rPr>
+        <w:t>选项个数</w:t>
+      </w:r>
+    </w:p>
+    <w:p>
+      <w:pPr>
+        <w:pStyle w:val="a4"/>
+        <w:widowControl/>
+        <w:numPr>
+          <w:ilvl w:val="3"/>
+          <w:numId w:val="12"/>
+        </w:numPr>
+        <w:ind w:firstLineChars="0"/>
+        <w:jc w:val="left"/>
+        <w:textAlignment w:val="center"/>
+        <w:rPr>
+          <w:rFonts w:ascii="微软雅黑" w:eastAsia="微软雅黑" w:hAnsi="微软雅黑" w:cs="Times New Roman"/>
+          <w:kern w:val="0"/>
+          <w:sz w:val="22"/>
+          <w:szCs w:val="22"/>
+        </w:rPr>
+      </w:pPr>
+      <w:proofErr w:type="spellStart"/>
+      <w:r>
+        <w:rPr>
+          <w:rFonts w:ascii="微软雅黑" w:eastAsia="微软雅黑" w:hAnsi="微软雅黑" w:cs="Times New Roman" w:hint="eastAsia"/>
+          <w:kern w:val="0"/>
+          <w:sz w:val="22"/>
+          <w:szCs w:val="22"/>
+        </w:rPr>
+        <w:t>csrfmiddlewaretoken</w:t>
+      </w:r>
+      <w:proofErr w:type="spellEnd"/>
+      <w:r>
+        <w:rPr>
+          <w:rFonts w:ascii="微软雅黑" w:eastAsia="微软雅黑" w:hAnsi="微软雅黑" w:cs="Times New Roman" w:hint="eastAsia"/>
+          <w:kern w:val="0"/>
+          <w:sz w:val="22"/>
+          <w:szCs w:val="22"/>
+        </w:rPr>
+        <w:t>：没用</w:t>
+      </w:r>
+    </w:p>
+    <w:p>
+      <w:pPr>
+        <w:pStyle w:val="a4"/>
+        <w:widowControl/>
+        <w:numPr>
+          <w:ilvl w:val="3"/>
+          <w:numId w:val="12"/>
+        </w:numPr>
+        <w:ind w:firstLineChars="0"/>
+        <w:jc w:val="left"/>
+        <w:textAlignment w:val="center"/>
+        <w:rPr>
+          <w:rFonts w:ascii="微软雅黑" w:eastAsia="微软雅黑" w:hAnsi="微软雅黑" w:cs="Times New Roman"/>
+          <w:kern w:val="0"/>
+          <w:sz w:val="22"/>
+          <w:szCs w:val="22"/>
+        </w:rPr>
+      </w:pPr>
+      <w:proofErr w:type="spellStart"/>
+      <w:r>
+        <w:rPr>
+          <w:rFonts w:ascii="微软雅黑" w:eastAsia="微软雅黑" w:hAnsi="微软雅黑" w:cs="Times New Roman" w:hint="eastAsia"/>
+          <w:kern w:val="0"/>
+          <w:sz w:val="22"/>
+          <w:szCs w:val="22"/>
+        </w:rPr>
+        <w:t>qst</w:t>
+      </w:r>
+      <w:r>
+        <w:rPr>
+          <w:rFonts w:ascii="微软雅黑" w:eastAsia="微软雅黑" w:hAnsi="微软雅黑" w:cs="Times New Roman"/>
+          <w:kern w:val="0"/>
+          <w:sz w:val="22"/>
+          <w:szCs w:val="22"/>
+        </w:rPr>
+        <w:t>_title</w:t>
+      </w:r>
+      <w:proofErr w:type="spellEnd"/>
+      <w:r>
+        <w:rPr>
+          <w:rFonts w:ascii="微软雅黑" w:eastAsia="微软雅黑" w:hAnsi="微软雅黑" w:cs="Times New Roman" w:hint="eastAsia"/>
+          <w:kern w:val="0"/>
+          <w:sz w:val="22"/>
+          <w:szCs w:val="22"/>
+        </w:rPr>
+        <w:t>：</w:t>
+      </w:r>
+      <w:r>
+        <w:rPr>
+          <w:rFonts w:ascii="微软雅黑" w:eastAsia="微软雅黑" w:hAnsi="微软雅黑" w:cs="Times New Roman"/>
+          <w:kern w:val="0"/>
+          <w:sz w:val="22"/>
+          <w:szCs w:val="22"/>
+        </w:rPr>
+        <w:t>string类型</w:t>
+      </w:r>
+      <w:r>
+        <w:rPr>
+          <w:rFonts w:ascii="微软雅黑" w:eastAsia="微软雅黑" w:hAnsi="微软雅黑" w:cs="Times New Roman" w:hint="eastAsia"/>
+          <w:kern w:val="0"/>
+          <w:sz w:val="22"/>
+          <w:szCs w:val="22"/>
+        </w:rPr>
+        <w:t>，</w:t>
+      </w:r>
+      <w:r>
+        <w:rPr>
+          <w:rFonts w:ascii="微软雅黑" w:eastAsia="微软雅黑" w:hAnsi="微软雅黑" w:cs="Times New Roman"/>
+          <w:kern w:val="0"/>
+          <w:sz w:val="22"/>
+          <w:szCs w:val="22"/>
+        </w:rPr>
+        <w:t>问题</w:t>
+      </w:r>
+      <w:proofErr w:type="gramStart"/>
+      <w:r>
+        <w:rPr>
+          <w:rFonts w:ascii="微软雅黑" w:eastAsia="微软雅黑" w:hAnsi="微软雅黑" w:cs="Times New Roman"/>
+          <w:kern w:val="0"/>
+          <w:sz w:val="22"/>
+          <w:szCs w:val="22"/>
+        </w:rPr>
+        <w:t>的题面描述</w:t>
+      </w:r>
+      <w:proofErr w:type="gramEnd"/>
+    </w:p>
+    <w:p>
+      <w:pPr>
+        <w:pStyle w:val="a4"/>
+        <w:widowControl/>
+        <w:numPr>
+          <w:ilvl w:val="3"/>
+          <w:numId w:val="12"/>
+        </w:numPr>
+        <w:ind w:firstLineChars="0"/>
+        <w:jc w:val="left"/>
+        <w:textAlignment w:val="center"/>
+        <w:rPr>
+          <w:rFonts w:ascii="微软雅黑" w:eastAsia="微软雅黑" w:hAnsi="微软雅黑" w:cs="Times New Roman"/>
+          <w:kern w:val="0"/>
+          <w:sz w:val="22"/>
+          <w:szCs w:val="22"/>
+        </w:rPr>
+      </w:pPr>
+      <w:r>
+        <w:rPr>
+          <w:rFonts w:ascii="微软雅黑" w:eastAsia="微软雅黑" w:hAnsi="微软雅黑" w:cs="Times New Roman"/>
+          <w:kern w:val="0"/>
+          <w:sz w:val="22"/>
+          <w:szCs w:val="22"/>
+        </w:rPr>
+        <w:t>option</w:t>
+      </w:r>
+      <w:r>
+        <w:rPr>
+          <w:rFonts w:ascii="微软雅黑" w:eastAsia="微软雅黑" w:hAnsi="微软雅黑" w:cs="Times New Roman" w:hint="eastAsia"/>
+          <w:kern w:val="0"/>
+          <w:sz w:val="22"/>
+          <w:szCs w:val="22"/>
+        </w:rPr>
+        <w:t>[x]_field：string类型，表示第x</w:t>
+      </w:r>
+      <w:proofErr w:type="gramStart"/>
+      <w:r>
+        <w:rPr>
+          <w:rFonts w:ascii="微软雅黑" w:eastAsia="微软雅黑" w:hAnsi="微软雅黑" w:cs="Times New Roman" w:hint="eastAsia"/>
+          <w:kern w:val="0"/>
+          <w:sz w:val="22"/>
+          <w:szCs w:val="22"/>
+        </w:rPr>
+        <w:t>个</w:t>
+      </w:r>
+      <w:proofErr w:type="gramEnd"/>
+      <w:r>
+        <w:rPr>
+          <w:rFonts w:ascii="微软雅黑" w:eastAsia="微软雅黑" w:hAnsi="微软雅黑" w:cs="Times New Roman" w:hint="eastAsia"/>
+          <w:kern w:val="0"/>
+          <w:sz w:val="22"/>
+          <w:szCs w:val="22"/>
+        </w:rPr>
+        <w:t>选项的文本内容，其中</w:t>
+      </w:r>
+      <w:r>
+        <w:rPr>
+          <w:rFonts w:ascii="微软雅黑" w:eastAsia="微软雅黑" w:hAnsi="微软雅黑" w:cs="Times New Roman" w:hint="eastAsia"/>
+          <w:kern w:val="0"/>
+          <w:sz w:val="22"/>
+          <w:szCs w:val="22"/>
+        </w:rPr>
+        <w:t>[</w:t>
+      </w:r>
+      <w:r>
+        <w:rPr>
+          <w:rFonts w:ascii="微软雅黑" w:eastAsia="微软雅黑" w:hAnsi="微软雅黑" w:cs="Times New Roman"/>
+          <w:kern w:val="0"/>
+          <w:sz w:val="22"/>
+          <w:szCs w:val="22"/>
+        </w:rPr>
+        <w:t>x</w:t>
+      </w:r>
+      <w:r>
+        <w:rPr>
+          <w:rFonts w:ascii="微软雅黑" w:eastAsia="微软雅黑" w:hAnsi="微软雅黑" w:cs="Times New Roman" w:hint="eastAsia"/>
+          <w:kern w:val="0"/>
+          <w:sz w:val="22"/>
+          <w:szCs w:val="22"/>
+        </w:rPr>
+        <w:t>]为可变数字，</w:t>
+      </w:r>
+      <w:r>
+        <w:rPr>
+          <w:rFonts w:ascii="微软雅黑" w:eastAsia="微软雅黑" w:hAnsi="微软雅黑" w:cs="Times New Roman" w:hint="eastAsia"/>
+          <w:kern w:val="0"/>
+          <w:sz w:val="22"/>
+          <w:szCs w:val="22"/>
+        </w:rPr>
+        <w:t>取值从1到</w:t>
+      </w:r>
+      <w:proofErr w:type="spellStart"/>
+      <w:r>
+        <w:rPr>
+          <w:rFonts w:ascii="微软雅黑" w:eastAsia="微软雅黑" w:hAnsi="微软雅黑" w:cs="Times New Roman" w:hint="eastAsia"/>
+          <w:kern w:val="0"/>
+          <w:sz w:val="22"/>
+          <w:szCs w:val="22"/>
+        </w:rPr>
+        <w:t>option</w:t>
+      </w:r>
+      <w:r>
+        <w:rPr>
+          <w:rFonts w:ascii="微软雅黑" w:eastAsia="微软雅黑" w:hAnsi="微软雅黑" w:cs="Times New Roman"/>
+          <w:kern w:val="0"/>
+          <w:sz w:val="22"/>
+          <w:szCs w:val="22"/>
+        </w:rPr>
+        <w:t>_num</w:t>
+      </w:r>
+      <w:proofErr w:type="spellEnd"/>
+      <w:r>
+        <w:rPr>
+          <w:rFonts w:ascii="微软雅黑" w:eastAsia="微软雅黑" w:hAnsi="微软雅黑" w:cs="Times New Roman" w:hint="eastAsia"/>
+          <w:kern w:val="0"/>
+          <w:sz w:val="22"/>
+          <w:szCs w:val="22"/>
+        </w:rPr>
+        <w:t>，</w:t>
+      </w:r>
+      <w:r>
+        <w:rPr>
+          <w:rFonts w:ascii="微软雅黑" w:eastAsia="微软雅黑" w:hAnsi="微软雅黑" w:cs="Times New Roman"/>
+          <w:kern w:val="0"/>
+          <w:sz w:val="22"/>
+          <w:szCs w:val="22"/>
+        </w:rPr>
+        <w:t>比如</w:t>
+      </w:r>
+      <w:proofErr w:type="gramStart"/>
+      <w:r>
+        <w:rPr>
+          <w:rFonts w:ascii="微软雅黑" w:eastAsia="微软雅黑" w:hAnsi="微软雅黑" w:cs="Times New Roman" w:hint="eastAsia"/>
           <w:kern w:val="0"/>
           <w:sz w:val="22"/>
           <w:szCs w:val="22"/>
         </w:rPr>
         <w:t>“</w:t>
       </w:r>
-      <w:r>
-        <w:rPr>
-          <w:rFonts w:ascii="Calibri" w:hAnsi="Calibri" w:cs="Times New Roman" w:hint="eastAsia"/>
-          <w:kern w:val="0"/>
-          <w:sz w:val="22"/>
-          <w:szCs w:val="22"/>
-        </w:rPr>
-        <w:t>ok</w:t>
-      </w:r>
-      <w:r>
-        <w:rPr>
-          <w:rFonts w:ascii="Calibri" w:hAnsi="Calibri" w:cs="Times New Roman" w:hint="eastAsia"/>
-          <w:kern w:val="0"/>
-          <w:sz w:val="22"/>
-          <w:szCs w:val="22"/>
-        </w:rPr>
-        <w:t>”</w:t>
-      </w:r>
-    </w:p>
-    <w:p>
-      <w:pPr>
-        <w:widowControl/>
-        <w:jc w:val="left"/>
-        <w:textAlignment w:val="center"/>
-        <w:rPr>
-          <w:rFonts w:ascii="Calibri" w:eastAsia="Times New Roman" w:hAnsi="Calibri" w:cs="Times New Roman"/>
-          <w:kern w:val="0"/>
-          <w:sz w:val="22"/>
-          <w:szCs w:val="22"/>
-        </w:rPr>
-      </w:pPr>
+      <w:proofErr w:type="gramEnd"/>
+      <w:r>
+        <w:rPr>
+          <w:rFonts w:ascii="微软雅黑" w:eastAsia="微软雅黑" w:hAnsi="微软雅黑" w:cs="Times New Roman" w:hint="eastAsia"/>
+          <w:kern w:val="0"/>
+          <w:sz w:val="22"/>
+          <w:szCs w:val="22"/>
+        </w:rPr>
+        <w:t>option</w:t>
+      </w:r>
+      <w:r>
+        <w:rPr>
+          <w:rFonts w:ascii="微软雅黑" w:eastAsia="微软雅黑" w:hAnsi="微软雅黑" w:cs="Times New Roman"/>
+          <w:kern w:val="0"/>
+          <w:sz w:val="22"/>
+          <w:szCs w:val="22"/>
+        </w:rPr>
+        <w:t>1_field</w:t>
+      </w:r>
+      <w:r>
+        <w:rPr>
+          <w:rFonts w:ascii="微软雅黑" w:eastAsia="微软雅黑" w:hAnsi="微软雅黑" w:cs="Times New Roman" w:hint="eastAsia"/>
+          <w:kern w:val="0"/>
+          <w:sz w:val="22"/>
+          <w:szCs w:val="22"/>
+        </w:rPr>
+        <w:t>“，</w:t>
+      </w:r>
+      <w:r>
+        <w:rPr>
+          <w:rFonts w:ascii="微软雅黑" w:eastAsia="微软雅黑" w:hAnsi="微软雅黑" w:cs="Times New Roman"/>
+          <w:kern w:val="0"/>
+          <w:sz w:val="22"/>
+          <w:szCs w:val="22"/>
+        </w:rPr>
+        <w:t>表示第一个选项内容</w:t>
+      </w:r>
+    </w:p>
+    <w:p>
+      <w:pPr>
+        <w:pStyle w:val="a4"/>
+        <w:widowControl/>
+        <w:numPr>
+          <w:ilvl w:val="1"/>
+          <w:numId w:val="12"/>
+        </w:numPr>
+        <w:ind w:firstLineChars="0"/>
+        <w:jc w:val="left"/>
+        <w:textAlignment w:val="center"/>
+        <w:rPr>
+          <w:rFonts w:ascii="微软雅黑" w:eastAsia="微软雅黑" w:hAnsi="微软雅黑" w:cs="Times New Roman"/>
+          <w:kern w:val="0"/>
+          <w:sz w:val="22"/>
+          <w:szCs w:val="22"/>
+        </w:rPr>
+      </w:pPr>
+      <w:r>
+        <w:rPr>
+          <w:rFonts w:ascii="微软雅黑" w:eastAsia="微软雅黑" w:hAnsi="微软雅黑" w:cs="Times New Roman"/>
+          <w:kern w:val="0"/>
+          <w:sz w:val="22"/>
+          <w:szCs w:val="22"/>
+        </w:rPr>
+        <w:t>连接到</w:t>
+      </w:r>
+      <w:proofErr w:type="spellStart"/>
+      <w:r>
+        <w:rPr>
+          <w:rFonts w:ascii="微软雅黑" w:eastAsia="微软雅黑" w:hAnsi="微软雅黑" w:cs="Times New Roman"/>
+          <w:kern w:val="0"/>
+          <w:sz w:val="22"/>
+          <w:szCs w:val="22"/>
+        </w:rPr>
+        <w:t>api</w:t>
+      </w:r>
+      <w:proofErr w:type="spellEnd"/>
+      <w:r>
+        <w:rPr>
+          <w:rFonts w:ascii="微软雅黑" w:eastAsia="微软雅黑" w:hAnsi="微软雅黑" w:cs="Times New Roman"/>
+          <w:kern w:val="0"/>
+          <w:sz w:val="22"/>
+          <w:szCs w:val="22"/>
+        </w:rPr>
+        <w:t>的</w:t>
+      </w:r>
+      <w:proofErr w:type="spellStart"/>
+      <w:r>
+        <w:rPr>
+          <w:rFonts w:ascii="微软雅黑" w:eastAsia="微软雅黑" w:hAnsi="微软雅黑" w:cs="Times New Roman"/>
+          <w:kern w:val="0"/>
+          <w:sz w:val="22"/>
+          <w:szCs w:val="22"/>
+        </w:rPr>
+        <w:t>modify_qst</w:t>
+      </w:r>
+      <w:proofErr w:type="spellEnd"/>
+      <w:r>
+        <w:rPr>
+          <w:rFonts w:ascii="微软雅黑" w:eastAsia="微软雅黑" w:hAnsi="微软雅黑" w:cs="Times New Roman" w:hint="eastAsia"/>
+          <w:kern w:val="0"/>
+          <w:sz w:val="22"/>
+          <w:szCs w:val="22"/>
+        </w:rPr>
+        <w:t>（request）函数</w:t>
+      </w:r>
+    </w:p>
+    <w:p>
+      <w:pPr>
+        <w:pStyle w:val="a4"/>
+        <w:widowControl/>
+        <w:numPr>
+          <w:ilvl w:val="2"/>
+          <w:numId w:val="12"/>
+        </w:numPr>
+        <w:ind w:firstLineChars="0"/>
+        <w:jc w:val="left"/>
+        <w:textAlignment w:val="center"/>
+        <w:rPr>
+          <w:rFonts w:ascii="微软雅黑" w:eastAsia="微软雅黑" w:hAnsi="微软雅黑" w:cs="Times New Roman"/>
+          <w:kern w:val="0"/>
+          <w:sz w:val="22"/>
+          <w:szCs w:val="22"/>
+        </w:rPr>
+      </w:pPr>
+      <w:r>
+        <w:rPr>
+          <w:rFonts w:ascii="微软雅黑" w:eastAsia="微软雅黑" w:hAnsi="微软雅黑" w:cs="Times New Roman"/>
+          <w:kern w:val="0"/>
+          <w:sz w:val="22"/>
+          <w:szCs w:val="22"/>
+        </w:rPr>
+        <w:t>其中的</w:t>
+      </w:r>
+      <w:proofErr w:type="spellStart"/>
+      <w:r>
+        <w:rPr>
+          <w:rFonts w:ascii="微软雅黑" w:eastAsia="微软雅黑" w:hAnsi="微软雅黑" w:cs="Times New Roman"/>
+          <w:kern w:val="0"/>
+          <w:sz w:val="22"/>
+          <w:szCs w:val="22"/>
+        </w:rPr>
+        <w:t>dict</w:t>
+      </w:r>
+      <w:proofErr w:type="spellEnd"/>
+      <w:r>
+        <w:rPr>
+          <w:rFonts w:ascii="微软雅黑" w:eastAsia="微软雅黑" w:hAnsi="微软雅黑" w:cs="Times New Roman"/>
+          <w:kern w:val="0"/>
+          <w:sz w:val="22"/>
+          <w:szCs w:val="22"/>
+        </w:rPr>
+        <w:t>表示上述字典</w:t>
+      </w:r>
+    </w:p>
+    <w:p>
+      <w:pPr>
+        <w:pStyle w:val="a4"/>
+        <w:widowControl/>
+        <w:numPr>
+          <w:ilvl w:val="2"/>
+          <w:numId w:val="12"/>
+        </w:numPr>
+        <w:ind w:firstLineChars="0"/>
+        <w:jc w:val="left"/>
+        <w:textAlignment w:val="center"/>
+        <w:rPr>
+          <w:rFonts w:ascii="微软雅黑" w:eastAsia="微软雅黑" w:hAnsi="微软雅黑" w:cs="Times New Roman"/>
+          <w:kern w:val="0"/>
+          <w:sz w:val="22"/>
+          <w:szCs w:val="22"/>
+        </w:rPr>
+      </w:pPr>
+      <w:r>
+        <w:rPr>
+          <w:rFonts w:ascii="微软雅黑" w:eastAsia="微软雅黑" w:hAnsi="微软雅黑" w:cs="Times New Roman"/>
+          <w:kern w:val="0"/>
+          <w:sz w:val="22"/>
+          <w:szCs w:val="22"/>
+        </w:rPr>
+        <w:t>需要返回</w:t>
+      </w:r>
+      <w:r>
+        <w:rPr>
+          <w:rFonts w:ascii="微软雅黑" w:eastAsia="微软雅黑" w:hAnsi="微软雅黑" w:cs="Times New Roman" w:hint="eastAsia"/>
+          <w:kern w:val="0"/>
+          <w:sz w:val="22"/>
+          <w:szCs w:val="22"/>
+        </w:rPr>
+        <w:t>JSON：</w:t>
+      </w:r>
+    </w:p>
+    <w:p>
+      <w:pPr>
+        <w:widowControl/>
+        <w:numPr>
+          <w:ilvl w:val="3"/>
+          <w:numId w:val="12"/>
+        </w:numPr>
+        <w:jc w:val="left"/>
+        <w:textAlignment w:val="center"/>
+        <w:rPr>
+          <w:rFonts w:ascii="Calibri" w:eastAsia="Times New Roman" w:hAnsi="Calibri" w:cs="Times New Roman" w:hint="eastAsia"/>
+          <w:kern w:val="0"/>
+          <w:sz w:val="22"/>
+          <w:szCs w:val="22"/>
+        </w:rPr>
+      </w:pPr>
+      <w:r>
+        <w:rPr>
+          <w:rFonts w:ascii="微软雅黑" w:eastAsia="微软雅黑" w:hAnsi="微软雅黑" w:cs="Times New Roman" w:hint="eastAsia"/>
+          <w:kern w:val="0"/>
+          <w:sz w:val="22"/>
+          <w:szCs w:val="22"/>
+        </w:rPr>
+        <w:lastRenderedPageBreak/>
+        <w:t>status：string类型，表示状态，需要是“ok”</w:t>
+      </w:r>
     </w:p>
     <w:p>
       <w:bookmarkStart w:id="0" w:name="_GoBack"/>
@@ -5148,6 +5981,16 @@
       <w:kern w:val="0"/>
     </w:rPr>
   </w:style>
+  <w:style w:type="paragraph" w:styleId="a4">
+    <w:name w:val="List Paragraph"/>
+    <w:basedOn w:val="a"/>
+    <w:uiPriority w:val="34"/>
+    <w:qFormat/>
+    <w:rsid w:val="00600B27"/>
+    <w:pPr>
+      <w:ind w:firstLineChars="200" w:firstLine="420"/>
+    </w:pPr>
+  </w:style>
 </w:styles>
 </file>
 

</xml_diff>

<commit_message>
add statistics page and the list of all the fillin of a questionnaire
</commit_message>
<xml_diff>
--- a/doc/api文档.docx
+++ b/doc/api文档.docx
@@ -1,6 +1,6 @@
 
 <file path=word/document.xml><?xml version="1.0" encoding="utf-8"?>
-<w:document xmlns:wpc="http://schemas.microsoft.com/office/word/2010/wordprocessingCanvas" xmlns:mo="http://schemas.microsoft.com/office/mac/office/2008/main" xmlns:mc="http://schemas.openxmlformats.org/markup-compatibility/2006" xmlns:mv="urn:schemas-microsoft-com:mac:vml" xmlns:o="urn:schemas-microsoft-com:office:office" xmlns:r="http://schemas.openxmlformats.org/officeDocument/2006/relationships" xmlns:m="http://schemas.openxmlformats.org/officeDocument/2006/math" xmlns:v="urn:schemas-microsoft-com:vml" xmlns:wp14="http://schemas.microsoft.com/office/word/2010/wordprocessingDrawing" xmlns:wp="http://schemas.openxmlformats.org/drawingml/2006/wordprocessingDrawing" xmlns:w10="urn:schemas-microsoft-com:office:word" xmlns:w="http://schemas.openxmlformats.org/wordprocessingml/2006/main" xmlns:w14="http://schemas.microsoft.com/office/word/2010/wordml" xmlns:w15="http://schemas.microsoft.com/office/word/2012/wordml" xmlns:wpg="http://schemas.microsoft.com/office/word/2010/wordprocessingGroup" xmlns:wpi="http://schemas.microsoft.com/office/word/2010/wordprocessingInk" xmlns:wne="http://schemas.microsoft.com/office/word/2006/wordml" xmlns:wps="http://schemas.microsoft.com/office/word/2010/wordprocessingShape" mc:Ignorable="w14 w15 wp14">
+<w:document xmlns:wpc="http://schemas.microsoft.com/office/word/2010/wordprocessingCanvas" xmlns:mc="http://schemas.openxmlformats.org/markup-compatibility/2006" xmlns:o="urn:schemas-microsoft-com:office:office" xmlns:r="http://schemas.openxmlformats.org/officeDocument/2006/relationships" xmlns:m="http://schemas.openxmlformats.org/officeDocument/2006/math" xmlns:v="urn:schemas-microsoft-com:vml" xmlns:wp14="http://schemas.microsoft.com/office/word/2010/wordprocessingDrawing" xmlns:wp="http://schemas.openxmlformats.org/drawingml/2006/wordprocessingDrawing" xmlns:w10="urn:schemas-microsoft-com:office:word" xmlns:w="http://schemas.openxmlformats.org/wordprocessingml/2006/main" xmlns:w14="http://schemas.microsoft.com/office/word/2010/wordml" xmlns:w15="http://schemas.microsoft.com/office/word/2012/wordml" xmlns:wpg="http://schemas.microsoft.com/office/word/2010/wordprocessingGroup" xmlns:wpi="http://schemas.microsoft.com/office/word/2010/wordprocessingInk" xmlns:wne="http://schemas.microsoft.com/office/word/2006/wordml" xmlns:wps="http://schemas.microsoft.com/office/word/2010/wordprocessingShape" mc:Ignorable="w14 w15 wp14">
   <w:body>
     <w:p>
       <w:pPr>
@@ -73,7 +73,27 @@
           <w:sz w:val="22"/>
           <w:szCs w:val="22"/>
         </w:rPr>
-        <w:t>请求（script.js的 loadContentOfItem() 中）</w:t>
+        <w:t xml:space="preserve">请求（script.js的 </w:t>
+      </w:r>
+      <w:proofErr w:type="spellStart"/>
+      <w:r>
+        <w:rPr>
+          <w:rFonts w:ascii="微软雅黑" w:eastAsia="微软雅黑" w:hAnsi="微软雅黑" w:cs="Times New Roman" w:hint="eastAsia"/>
+          <w:kern w:val="0"/>
+          <w:sz w:val="22"/>
+          <w:szCs w:val="22"/>
+        </w:rPr>
+        <w:t>loadContentOfItem</w:t>
+      </w:r>
+      <w:proofErr w:type="spellEnd"/>
+      <w:r>
+        <w:rPr>
+          <w:rFonts w:ascii="微软雅黑" w:eastAsia="微软雅黑" w:hAnsi="微软雅黑" w:cs="Times New Roman" w:hint="eastAsia"/>
+          <w:kern w:val="0"/>
+          <w:sz w:val="22"/>
+          <w:szCs w:val="22"/>
+        </w:rPr>
+        <w:t>() 中）</w:t>
       </w:r>
     </w:p>
     <w:p>
@@ -120,14 +140,45 @@
           <w:szCs w:val="22"/>
         </w:rPr>
       </w:pPr>
-      <w:r>
-        <w:rPr>
-          <w:rFonts w:ascii="微软雅黑" w:eastAsia="微软雅黑" w:hAnsi="微软雅黑" w:cs="Times New Roman" w:hint="eastAsia"/>
-          <w:kern w:val="0"/>
-          <w:sz w:val="22"/>
-          <w:szCs w:val="22"/>
-        </w:rPr>
-        <w:t>act_type: string类型，表示问卷的类型：enroll、recuit、vote</w:t>
+      <w:proofErr w:type="spellStart"/>
+      <w:r>
+        <w:rPr>
+          <w:rFonts w:ascii="微软雅黑" w:eastAsia="微软雅黑" w:hAnsi="微软雅黑" w:cs="Times New Roman" w:hint="eastAsia"/>
+          <w:kern w:val="0"/>
+          <w:sz w:val="22"/>
+          <w:szCs w:val="22"/>
+        </w:rPr>
+        <w:t>act_type</w:t>
+      </w:r>
+      <w:proofErr w:type="spellEnd"/>
+      <w:r>
+        <w:rPr>
+          <w:rFonts w:ascii="微软雅黑" w:eastAsia="微软雅黑" w:hAnsi="微软雅黑" w:cs="Times New Roman" w:hint="eastAsia"/>
+          <w:kern w:val="0"/>
+          <w:sz w:val="22"/>
+          <w:szCs w:val="22"/>
+        </w:rPr>
+        <w:t>: string类型，表示问卷的类型：enroll、</w:t>
+      </w:r>
+      <w:proofErr w:type="spellStart"/>
+      <w:r>
+        <w:rPr>
+          <w:rFonts w:ascii="微软雅黑" w:eastAsia="微软雅黑" w:hAnsi="微软雅黑" w:cs="Times New Roman" w:hint="eastAsia"/>
+          <w:kern w:val="0"/>
+          <w:sz w:val="22"/>
+          <w:szCs w:val="22"/>
+        </w:rPr>
+        <w:t>recuit</w:t>
+      </w:r>
+      <w:proofErr w:type="spellEnd"/>
+      <w:r>
+        <w:rPr>
+          <w:rFonts w:ascii="微软雅黑" w:eastAsia="微软雅黑" w:hAnsi="微软雅黑" w:cs="Times New Roman" w:hint="eastAsia"/>
+          <w:kern w:val="0"/>
+          <w:sz w:val="22"/>
+          <w:szCs w:val="22"/>
+        </w:rPr>
+        <w:t>、vote</w:t>
       </w:r>
     </w:p>
     <w:p>
@@ -154,7 +205,27 @@
           <w:sz w:val="22"/>
           <w:szCs w:val="22"/>
         </w:rPr>
-        <w:t>time: int类型，目前是2016，表示当前时间</w:t>
+        <w:t xml:space="preserve">time: </w:t>
+      </w:r>
+      <w:proofErr w:type="spellStart"/>
+      <w:r>
+        <w:rPr>
+          <w:rFonts w:ascii="微软雅黑" w:eastAsia="微软雅黑" w:hAnsi="微软雅黑" w:cs="Times New Roman" w:hint="eastAsia"/>
+          <w:kern w:val="0"/>
+          <w:sz w:val="22"/>
+          <w:szCs w:val="22"/>
+        </w:rPr>
+        <w:t>int</w:t>
+      </w:r>
+      <w:proofErr w:type="spellEnd"/>
+      <w:r>
+        <w:rPr>
+          <w:rFonts w:ascii="微软雅黑" w:eastAsia="微软雅黑" w:hAnsi="微软雅黑" w:cs="Times New Roman" w:hint="eastAsia"/>
+          <w:kern w:val="0"/>
+          <w:sz w:val="22"/>
+          <w:szCs w:val="22"/>
+        </w:rPr>
+        <w:t>类型，目前是2016，表示当前时间</w:t>
       </w:r>
     </w:p>
     <w:p>
@@ -174,14 +245,25 @@
           <w:szCs w:val="22"/>
         </w:rPr>
       </w:pPr>
-      <w:r>
-        <w:rPr>
-          <w:rFonts w:ascii="微软雅黑" w:eastAsia="微软雅黑" w:hAnsi="微软雅黑" w:cs="Times New Roman" w:hint="eastAsia"/>
-          <w:kern w:val="0"/>
-          <w:sz w:val="22"/>
-          <w:szCs w:val="22"/>
-        </w:rPr>
-        <w:t>user_id：</w:t>
+      <w:proofErr w:type="spellStart"/>
+      <w:r>
+        <w:rPr>
+          <w:rFonts w:ascii="微软雅黑" w:eastAsia="微软雅黑" w:hAnsi="微软雅黑" w:cs="Times New Roman" w:hint="eastAsia"/>
+          <w:kern w:val="0"/>
+          <w:sz w:val="22"/>
+          <w:szCs w:val="22"/>
+        </w:rPr>
+        <w:t>user_id</w:t>
+      </w:r>
+      <w:proofErr w:type="spellEnd"/>
+      <w:r>
+        <w:rPr>
+          <w:rFonts w:ascii="微软雅黑" w:eastAsia="微软雅黑" w:hAnsi="微软雅黑" w:cs="Times New Roman" w:hint="eastAsia"/>
+          <w:kern w:val="0"/>
+          <w:sz w:val="22"/>
+          <w:szCs w:val="22"/>
+        </w:rPr>
+        <w:t>：</w:t>
       </w:r>
       <w:r>
         <w:rPr>
@@ -244,7 +326,17 @@
           <w:sz w:val="22"/>
           <w:szCs w:val="22"/>
         </w:rPr>
-        <w:t>通过request</w:t>
+        <w:t>通过</w:t>
+      </w:r>
+      <w:proofErr w:type="spellStart"/>
+      <w:r>
+        <w:rPr>
+          <w:rFonts w:ascii="微软雅黑" w:eastAsia="微软雅黑" w:hAnsi="微软雅黑" w:cs="Times New Roman" w:hint="eastAsia"/>
+          <w:kern w:val="0"/>
+          <w:sz w:val="22"/>
+          <w:szCs w:val="22"/>
+        </w:rPr>
+        <w:t>request</w:t>
       </w:r>
       <w:r>
         <w:rPr>
@@ -253,7 +345,17 @@
           <w:sz w:val="22"/>
           <w:szCs w:val="22"/>
         </w:rPr>
-        <w:t>.POST['</w:t>
+        <w:t>.POST</w:t>
+      </w:r>
+      <w:proofErr w:type="spellEnd"/>
+      <w:r>
+        <w:rPr>
+          <w:rFonts w:ascii="Calibri" w:eastAsia="Times New Roman" w:hAnsi="Calibri" w:cs="Times New Roman"/>
+          <w:kern w:val="0"/>
+          <w:sz w:val="22"/>
+          <w:szCs w:val="22"/>
+        </w:rPr>
+        <w:t>['</w:t>
       </w:r>
       <w:r>
         <w:rPr>
@@ -307,7 +409,47 @@
           <w:sz w:val="22"/>
           <w:szCs w:val="22"/>
         </w:rPr>
-        <w:t>连接到api的views.py中create_new_act(request)函数</w:t>
+        <w:t>连接到</w:t>
+      </w:r>
+      <w:proofErr w:type="spellStart"/>
+      <w:r>
+        <w:rPr>
+          <w:rFonts w:ascii="微软雅黑" w:eastAsia="微软雅黑" w:hAnsi="微软雅黑" w:cs="Times New Roman" w:hint="eastAsia"/>
+          <w:kern w:val="0"/>
+          <w:sz w:val="22"/>
+          <w:szCs w:val="22"/>
+        </w:rPr>
+        <w:t>api</w:t>
+      </w:r>
+      <w:proofErr w:type="spellEnd"/>
+      <w:r>
+        <w:rPr>
+          <w:rFonts w:ascii="微软雅黑" w:eastAsia="微软雅黑" w:hAnsi="微软雅黑" w:cs="Times New Roman" w:hint="eastAsia"/>
+          <w:kern w:val="0"/>
+          <w:sz w:val="22"/>
+          <w:szCs w:val="22"/>
+        </w:rPr>
+        <w:t>的views.py中</w:t>
+      </w:r>
+      <w:proofErr w:type="spellStart"/>
+      <w:r>
+        <w:rPr>
+          <w:rFonts w:ascii="微软雅黑" w:eastAsia="微软雅黑" w:hAnsi="微软雅黑" w:cs="Times New Roman" w:hint="eastAsia"/>
+          <w:kern w:val="0"/>
+          <w:sz w:val="22"/>
+          <w:szCs w:val="22"/>
+        </w:rPr>
+        <w:t>create_new_act</w:t>
+      </w:r>
+      <w:proofErr w:type="spellEnd"/>
+      <w:r>
+        <w:rPr>
+          <w:rFonts w:ascii="微软雅黑" w:eastAsia="微软雅黑" w:hAnsi="微软雅黑" w:cs="Times New Roman" w:hint="eastAsia"/>
+          <w:kern w:val="0"/>
+          <w:sz w:val="22"/>
+          <w:szCs w:val="22"/>
+        </w:rPr>
+        <w:t>(request)函数</w:t>
       </w:r>
     </w:p>
     <w:p>
@@ -388,7 +530,27 @@
           <w:sz w:val="22"/>
           <w:szCs w:val="22"/>
         </w:rPr>
-        <w:t>id: int类型，表示问卷id</w:t>
+        <w:t xml:space="preserve">id: </w:t>
+      </w:r>
+      <w:proofErr w:type="spellStart"/>
+      <w:r>
+        <w:rPr>
+          <w:rFonts w:ascii="微软雅黑" w:eastAsia="微软雅黑" w:hAnsi="微软雅黑" w:cs="Times New Roman" w:hint="eastAsia"/>
+          <w:kern w:val="0"/>
+          <w:sz w:val="22"/>
+          <w:szCs w:val="22"/>
+        </w:rPr>
+        <w:t>int</w:t>
+      </w:r>
+      <w:proofErr w:type="spellEnd"/>
+      <w:r>
+        <w:rPr>
+          <w:rFonts w:ascii="微软雅黑" w:eastAsia="微软雅黑" w:hAnsi="微软雅黑" w:cs="Times New Roman" w:hint="eastAsia"/>
+          <w:kern w:val="0"/>
+          <w:sz w:val="22"/>
+          <w:szCs w:val="22"/>
+        </w:rPr>
+        <w:t>类型，表示问卷id</w:t>
       </w:r>
     </w:p>
     <w:p>
@@ -484,7 +646,47 @@
           <w:sz w:val="22"/>
           <w:szCs w:val="22"/>
         </w:rPr>
-        <w:t>请求（design.ajax.html中 createNewQst(qst_type) 函数）</w:t>
+        <w:t xml:space="preserve">请求（design.ajax.html中 </w:t>
+      </w:r>
+      <w:proofErr w:type="spellStart"/>
+      <w:r>
+        <w:rPr>
+          <w:rFonts w:ascii="微软雅黑" w:eastAsia="微软雅黑" w:hAnsi="微软雅黑" w:cs="Times New Roman" w:hint="eastAsia"/>
+          <w:kern w:val="0"/>
+          <w:sz w:val="22"/>
+          <w:szCs w:val="22"/>
+        </w:rPr>
+        <w:t>createNewQst</w:t>
+      </w:r>
+      <w:proofErr w:type="spellEnd"/>
+      <w:r>
+        <w:rPr>
+          <w:rFonts w:ascii="微软雅黑" w:eastAsia="微软雅黑" w:hAnsi="微软雅黑" w:cs="Times New Roman" w:hint="eastAsia"/>
+          <w:kern w:val="0"/>
+          <w:sz w:val="22"/>
+          <w:szCs w:val="22"/>
+        </w:rPr>
+        <w:t>(</w:t>
+      </w:r>
+      <w:proofErr w:type="spellStart"/>
+      <w:r>
+        <w:rPr>
+          <w:rFonts w:ascii="微软雅黑" w:eastAsia="微软雅黑" w:hAnsi="微软雅黑" w:cs="Times New Roman" w:hint="eastAsia"/>
+          <w:kern w:val="0"/>
+          <w:sz w:val="22"/>
+          <w:szCs w:val="22"/>
+        </w:rPr>
+        <w:t>qst_type</w:t>
+      </w:r>
+      <w:proofErr w:type="spellEnd"/>
+      <w:r>
+        <w:rPr>
+          <w:rFonts w:ascii="微软雅黑" w:eastAsia="微软雅黑" w:hAnsi="微软雅黑" w:cs="Times New Roman" w:hint="eastAsia"/>
+          <w:kern w:val="0"/>
+          <w:sz w:val="22"/>
+          <w:szCs w:val="22"/>
+        </w:rPr>
+        <w:t>) 函数）</w:t>
       </w:r>
     </w:p>
     <w:p>
@@ -531,14 +733,45 @@
           <w:szCs w:val="22"/>
         </w:rPr>
       </w:pPr>
-      <w:r>
-        <w:rPr>
-          <w:rFonts w:ascii="微软雅黑" w:eastAsia="微软雅黑" w:hAnsi="微软雅黑" w:cs="Times New Roman" w:hint="eastAsia"/>
-          <w:kern w:val="0"/>
-          <w:sz w:val="22"/>
-          <w:szCs w:val="22"/>
-        </w:rPr>
-        <w:t>act_id: int类型，表示所属问卷的id</w:t>
+      <w:proofErr w:type="spellStart"/>
+      <w:r>
+        <w:rPr>
+          <w:rFonts w:ascii="微软雅黑" w:eastAsia="微软雅黑" w:hAnsi="微软雅黑" w:cs="Times New Roman" w:hint="eastAsia"/>
+          <w:kern w:val="0"/>
+          <w:sz w:val="22"/>
+          <w:szCs w:val="22"/>
+        </w:rPr>
+        <w:t>act_id</w:t>
+      </w:r>
+      <w:proofErr w:type="spellEnd"/>
+      <w:r>
+        <w:rPr>
+          <w:rFonts w:ascii="微软雅黑" w:eastAsia="微软雅黑" w:hAnsi="微软雅黑" w:cs="Times New Roman" w:hint="eastAsia"/>
+          <w:kern w:val="0"/>
+          <w:sz w:val="22"/>
+          <w:szCs w:val="22"/>
+        </w:rPr>
+        <w:t xml:space="preserve">: </w:t>
+      </w:r>
+      <w:proofErr w:type="spellStart"/>
+      <w:r>
+        <w:rPr>
+          <w:rFonts w:ascii="微软雅黑" w:eastAsia="微软雅黑" w:hAnsi="微软雅黑" w:cs="Times New Roman" w:hint="eastAsia"/>
+          <w:kern w:val="0"/>
+          <w:sz w:val="22"/>
+          <w:szCs w:val="22"/>
+        </w:rPr>
+        <w:t>int</w:t>
+      </w:r>
+      <w:proofErr w:type="spellEnd"/>
+      <w:r>
+        <w:rPr>
+          <w:rFonts w:ascii="微软雅黑" w:eastAsia="微软雅黑" w:hAnsi="微软雅黑" w:cs="Times New Roman" w:hint="eastAsia"/>
+          <w:kern w:val="0"/>
+          <w:sz w:val="22"/>
+          <w:szCs w:val="22"/>
+        </w:rPr>
+        <w:t>类型，表示所属问卷的id</w:t>
       </w:r>
     </w:p>
     <w:p>
@@ -558,14 +791,45 @@
           <w:szCs w:val="22"/>
         </w:rPr>
       </w:pPr>
-      <w:r>
-        <w:rPr>
-          <w:rFonts w:ascii="微软雅黑" w:eastAsia="微软雅黑" w:hAnsi="微软雅黑" w:cs="Times New Roman" w:hint="eastAsia"/>
-          <w:kern w:val="0"/>
-          <w:sz w:val="22"/>
-          <w:szCs w:val="22"/>
-        </w:rPr>
-        <w:t>qst_type: string类型，表示问题类型：single、multi、fillin、vote、mark、sort</w:t>
+      <w:proofErr w:type="spellStart"/>
+      <w:r>
+        <w:rPr>
+          <w:rFonts w:ascii="微软雅黑" w:eastAsia="微软雅黑" w:hAnsi="微软雅黑" w:cs="Times New Roman" w:hint="eastAsia"/>
+          <w:kern w:val="0"/>
+          <w:sz w:val="22"/>
+          <w:szCs w:val="22"/>
+        </w:rPr>
+        <w:t>qst_type</w:t>
+      </w:r>
+      <w:proofErr w:type="spellEnd"/>
+      <w:r>
+        <w:rPr>
+          <w:rFonts w:ascii="微软雅黑" w:eastAsia="微软雅黑" w:hAnsi="微软雅黑" w:cs="Times New Roman" w:hint="eastAsia"/>
+          <w:kern w:val="0"/>
+          <w:sz w:val="22"/>
+          <w:szCs w:val="22"/>
+        </w:rPr>
+        <w:t>: string类型，表示问题类型：single、multi、</w:t>
+      </w:r>
+      <w:proofErr w:type="spellStart"/>
+      <w:r>
+        <w:rPr>
+          <w:rFonts w:ascii="微软雅黑" w:eastAsia="微软雅黑" w:hAnsi="微软雅黑" w:cs="Times New Roman" w:hint="eastAsia"/>
+          <w:kern w:val="0"/>
+          <w:sz w:val="22"/>
+          <w:szCs w:val="22"/>
+        </w:rPr>
+        <w:t>fillin</w:t>
+      </w:r>
+      <w:proofErr w:type="spellEnd"/>
+      <w:r>
+        <w:rPr>
+          <w:rFonts w:ascii="微软雅黑" w:eastAsia="微软雅黑" w:hAnsi="微软雅黑" w:cs="Times New Roman" w:hint="eastAsia"/>
+          <w:kern w:val="0"/>
+          <w:sz w:val="22"/>
+          <w:szCs w:val="22"/>
+        </w:rPr>
+        <w:t>、vote、mark、sort</w:t>
       </w:r>
     </w:p>
     <w:p>
@@ -585,6 +849,7 @@
           <w:szCs w:val="22"/>
         </w:rPr>
       </w:pPr>
+      <w:proofErr w:type="spellStart"/>
       <w:r>
         <w:rPr>
           <w:rFonts w:ascii="微软雅黑" w:eastAsia="微软雅黑" w:hAnsi="微软雅黑" w:cs="Times New Roman" w:hint="eastAsia"/>
@@ -594,7 +859,43 @@
           <w:sz w:val="22"/>
           <w:szCs w:val="22"/>
         </w:rPr>
-        <w:t>qst_rank: int类型，表示问题序号，从</w:t>
+        <w:t>qst_rank</w:t>
+      </w:r>
+      <w:proofErr w:type="spellEnd"/>
+      <w:r>
+        <w:rPr>
+          <w:rFonts w:ascii="微软雅黑" w:eastAsia="微软雅黑" w:hAnsi="微软雅黑" w:cs="Times New Roman" w:hint="eastAsia"/>
+          <w:b/>
+          <w:bCs/>
+          <w:kern w:val="0"/>
+          <w:sz w:val="22"/>
+          <w:szCs w:val="22"/>
+        </w:rPr>
+        <w:t xml:space="preserve">: </w:t>
+      </w:r>
+      <w:proofErr w:type="spellStart"/>
+      <w:r>
+        <w:rPr>
+          <w:rFonts w:ascii="微软雅黑" w:eastAsia="微软雅黑" w:hAnsi="微软雅黑" w:cs="Times New Roman" w:hint="eastAsia"/>
+          <w:b/>
+          <w:bCs/>
+          <w:kern w:val="0"/>
+          <w:sz w:val="22"/>
+          <w:szCs w:val="22"/>
+        </w:rPr>
+        <w:t>int</w:t>
+      </w:r>
+      <w:proofErr w:type="spellEnd"/>
+      <w:r>
+        <w:rPr>
+          <w:rFonts w:ascii="微软雅黑" w:eastAsia="微软雅黑" w:hAnsi="微软雅黑" w:cs="Times New Roman" w:hint="eastAsia"/>
+          <w:b/>
+          <w:bCs/>
+          <w:kern w:val="0"/>
+          <w:sz w:val="22"/>
+          <w:szCs w:val="22"/>
+        </w:rPr>
+        <w:t>类型，表示问题序号，从</w:t>
       </w:r>
       <w:r>
         <w:rPr>
@@ -643,7 +944,47 @@
           <w:sz w:val="22"/>
           <w:szCs w:val="22"/>
         </w:rPr>
-        <w:t>连接到api的create_new_qst(request) 函数</w:t>
+        <w:t>连接到</w:t>
+      </w:r>
+      <w:proofErr w:type="spellStart"/>
+      <w:r>
+        <w:rPr>
+          <w:rFonts w:ascii="微软雅黑" w:eastAsia="微软雅黑" w:hAnsi="微软雅黑" w:cs="Times New Roman" w:hint="eastAsia"/>
+          <w:kern w:val="0"/>
+          <w:sz w:val="22"/>
+          <w:szCs w:val="22"/>
+        </w:rPr>
+        <w:t>api</w:t>
+      </w:r>
+      <w:proofErr w:type="spellEnd"/>
+      <w:r>
+        <w:rPr>
+          <w:rFonts w:ascii="微软雅黑" w:eastAsia="微软雅黑" w:hAnsi="微软雅黑" w:cs="Times New Roman" w:hint="eastAsia"/>
+          <w:kern w:val="0"/>
+          <w:sz w:val="22"/>
+          <w:szCs w:val="22"/>
+        </w:rPr>
+        <w:t>的</w:t>
+      </w:r>
+      <w:proofErr w:type="spellStart"/>
+      <w:r>
+        <w:rPr>
+          <w:rFonts w:ascii="微软雅黑" w:eastAsia="微软雅黑" w:hAnsi="微软雅黑" w:cs="Times New Roman" w:hint="eastAsia"/>
+          <w:kern w:val="0"/>
+          <w:sz w:val="22"/>
+          <w:szCs w:val="22"/>
+        </w:rPr>
+        <w:t>create_new_qst</w:t>
+      </w:r>
+      <w:proofErr w:type="spellEnd"/>
+      <w:r>
+        <w:rPr>
+          <w:rFonts w:ascii="微软雅黑" w:eastAsia="微软雅黑" w:hAnsi="微软雅黑" w:cs="Times New Roman" w:hint="eastAsia"/>
+          <w:kern w:val="0"/>
+          <w:sz w:val="22"/>
+          <w:szCs w:val="22"/>
+        </w:rPr>
+        <w:t>(request) 函数</w:t>
       </w:r>
     </w:p>
     <w:p>
@@ -725,7 +1066,27 @@
           <w:sz w:val="22"/>
           <w:szCs w:val="22"/>
         </w:rPr>
-        <w:t>id: int类型，表示问题id</w:t>
+        <w:t xml:space="preserve">id: </w:t>
+      </w:r>
+      <w:proofErr w:type="spellStart"/>
+      <w:r>
+        <w:rPr>
+          <w:rFonts w:ascii="微软雅黑" w:eastAsia="微软雅黑" w:hAnsi="微软雅黑" w:cs="Times New Roman" w:hint="eastAsia"/>
+          <w:kern w:val="0"/>
+          <w:sz w:val="22"/>
+          <w:szCs w:val="22"/>
+        </w:rPr>
+        <w:t>int</w:t>
+      </w:r>
+      <w:proofErr w:type="spellEnd"/>
+      <w:r>
+        <w:rPr>
+          <w:rFonts w:ascii="微软雅黑" w:eastAsia="微软雅黑" w:hAnsi="微软雅黑" w:cs="Times New Roman" w:hint="eastAsia"/>
+          <w:kern w:val="0"/>
+          <w:sz w:val="22"/>
+          <w:szCs w:val="22"/>
+        </w:rPr>
+        <w:t>类型，表示问题id</w:t>
       </w:r>
     </w:p>
     <w:p>
@@ -774,7 +1135,27 @@
           <w:sz w:val="22"/>
           <w:szCs w:val="22"/>
         </w:rPr>
-        <w:t>点击问卷题目和说明那里的”编辑“</w:t>
+        <w:t>点击问卷题目和说明那里的</w:t>
+      </w:r>
+      <w:proofErr w:type="gramStart"/>
+      <w:r>
+        <w:rPr>
+          <w:rFonts w:ascii="微软雅黑" w:eastAsia="微软雅黑" w:hAnsi="微软雅黑" w:cs="Times New Roman" w:hint="eastAsia"/>
+          <w:kern w:val="0"/>
+          <w:sz w:val="22"/>
+          <w:szCs w:val="22"/>
+        </w:rPr>
+        <w:t>”</w:t>
+      </w:r>
+      <w:proofErr w:type="gramEnd"/>
+      <w:r>
+        <w:rPr>
+          <w:rFonts w:ascii="微软雅黑" w:eastAsia="微软雅黑" w:hAnsi="微软雅黑" w:cs="Times New Roman" w:hint="eastAsia"/>
+          <w:kern w:val="0"/>
+          <w:sz w:val="22"/>
+          <w:szCs w:val="22"/>
+        </w:rPr>
+        <w:t>编辑“</w:t>
       </w:r>
     </w:p>
     <w:p>
@@ -821,14 +1202,25 @@
           <w:szCs w:val="22"/>
         </w:rPr>
       </w:pPr>
-      <w:r>
-        <w:rPr>
-          <w:rFonts w:ascii="微软雅黑" w:eastAsia="微软雅黑" w:hAnsi="微软雅黑" w:cs="Times New Roman" w:hint="eastAsia"/>
-          <w:kern w:val="0"/>
-          <w:sz w:val="22"/>
-          <w:szCs w:val="22"/>
-        </w:rPr>
-        <w:t>url参数：</w:t>
+      <w:proofErr w:type="spellStart"/>
+      <w:r>
+        <w:rPr>
+          <w:rFonts w:ascii="微软雅黑" w:eastAsia="微软雅黑" w:hAnsi="微软雅黑" w:cs="Times New Roman" w:hint="eastAsia"/>
+          <w:kern w:val="0"/>
+          <w:sz w:val="22"/>
+          <w:szCs w:val="22"/>
+        </w:rPr>
+        <w:t>url</w:t>
+      </w:r>
+      <w:proofErr w:type="spellEnd"/>
+      <w:r>
+        <w:rPr>
+          <w:rFonts w:ascii="微软雅黑" w:eastAsia="微软雅黑" w:hAnsi="微软雅黑" w:cs="Times New Roman" w:hint="eastAsia"/>
+          <w:kern w:val="0"/>
+          <w:sz w:val="22"/>
+          <w:szCs w:val="22"/>
+        </w:rPr>
+        <w:t>参数：</w:t>
       </w:r>
     </w:p>
     <w:p>
@@ -848,14 +1240,45 @@
           <w:szCs w:val="22"/>
         </w:rPr>
       </w:pPr>
-      <w:r>
-        <w:rPr>
-          <w:rFonts w:ascii="微软雅黑" w:eastAsia="微软雅黑" w:hAnsi="微软雅黑" w:cs="Times New Roman" w:hint="eastAsia"/>
-          <w:kern w:val="0"/>
-          <w:sz w:val="22"/>
-          <w:szCs w:val="22"/>
-        </w:rPr>
-        <w:t>qst_type：’qst_name‘</w:t>
+      <w:proofErr w:type="spellStart"/>
+      <w:r>
+        <w:rPr>
+          <w:rFonts w:ascii="微软雅黑" w:eastAsia="微软雅黑" w:hAnsi="微软雅黑" w:cs="Times New Roman" w:hint="eastAsia"/>
+          <w:kern w:val="0"/>
+          <w:sz w:val="22"/>
+          <w:szCs w:val="22"/>
+        </w:rPr>
+        <w:t>qst_type</w:t>
+      </w:r>
+      <w:proofErr w:type="spellEnd"/>
+      <w:r>
+        <w:rPr>
+          <w:rFonts w:ascii="微软雅黑" w:eastAsia="微软雅黑" w:hAnsi="微软雅黑" w:cs="Times New Roman" w:hint="eastAsia"/>
+          <w:kern w:val="0"/>
+          <w:sz w:val="22"/>
+          <w:szCs w:val="22"/>
+        </w:rPr>
+        <w:t>：’</w:t>
+      </w:r>
+      <w:proofErr w:type="spellStart"/>
+      <w:r>
+        <w:rPr>
+          <w:rFonts w:ascii="微软雅黑" w:eastAsia="微软雅黑" w:hAnsi="微软雅黑" w:cs="Times New Roman" w:hint="eastAsia"/>
+          <w:kern w:val="0"/>
+          <w:sz w:val="22"/>
+          <w:szCs w:val="22"/>
+        </w:rPr>
+        <w:t>qst_name</w:t>
+      </w:r>
+      <w:proofErr w:type="spellEnd"/>
+      <w:r>
+        <w:rPr>
+          <w:rFonts w:ascii="微软雅黑" w:eastAsia="微软雅黑" w:hAnsi="微软雅黑" w:cs="Times New Roman" w:hint="eastAsia"/>
+          <w:kern w:val="0"/>
+          <w:sz w:val="22"/>
+          <w:szCs w:val="22"/>
+        </w:rPr>
+        <w:t>‘</w:t>
       </w:r>
     </w:p>
     <w:p>
@@ -875,15 +1298,37 @@
           <w:szCs w:val="22"/>
         </w:rPr>
       </w:pPr>
-      <w:r>
-        <w:rPr>
-          <w:rFonts w:ascii="微软雅黑" w:eastAsia="微软雅黑" w:hAnsi="微软雅黑" w:cs="Times New Roman" w:hint="eastAsia"/>
-          <w:kern w:val="0"/>
-          <w:sz w:val="22"/>
-          <w:szCs w:val="22"/>
-        </w:rPr>
-        <w:t>act_id：问卷中存的act_id</w:t>
-      </w:r>
+      <w:proofErr w:type="spellStart"/>
+      <w:r>
+        <w:rPr>
+          <w:rFonts w:ascii="微软雅黑" w:eastAsia="微软雅黑" w:hAnsi="微软雅黑" w:cs="Times New Roman" w:hint="eastAsia"/>
+          <w:kern w:val="0"/>
+          <w:sz w:val="22"/>
+          <w:szCs w:val="22"/>
+        </w:rPr>
+        <w:t>act_id</w:t>
+      </w:r>
+      <w:proofErr w:type="spellEnd"/>
+      <w:r>
+        <w:rPr>
+          <w:rFonts w:ascii="微软雅黑" w:eastAsia="微软雅黑" w:hAnsi="微软雅黑" w:cs="Times New Roman" w:hint="eastAsia"/>
+          <w:kern w:val="0"/>
+          <w:sz w:val="22"/>
+          <w:szCs w:val="22"/>
+        </w:rPr>
+        <w:t>：问卷中存的</w:t>
+      </w:r>
+      <w:proofErr w:type="spellStart"/>
+      <w:r>
+        <w:rPr>
+          <w:rFonts w:ascii="微软雅黑" w:eastAsia="微软雅黑" w:hAnsi="微软雅黑" w:cs="Times New Roman" w:hint="eastAsia"/>
+          <w:kern w:val="0"/>
+          <w:sz w:val="22"/>
+          <w:szCs w:val="22"/>
+        </w:rPr>
+        <w:t>act_id</w:t>
+      </w:r>
+      <w:proofErr w:type="spellEnd"/>
     </w:p>
     <w:p>
       <w:pPr>
@@ -1008,7 +1453,27 @@
           <w:sz w:val="22"/>
           <w:szCs w:val="22"/>
         </w:rPr>
-        <w:t>使用handleFormPost，form字典格式：</w:t>
+        <w:t>使用</w:t>
+      </w:r>
+      <w:proofErr w:type="spellStart"/>
+      <w:r>
+        <w:rPr>
+          <w:rFonts w:ascii="微软雅黑" w:eastAsia="微软雅黑" w:hAnsi="微软雅黑" w:cs="Times New Roman" w:hint="eastAsia"/>
+          <w:kern w:val="0"/>
+          <w:sz w:val="22"/>
+          <w:szCs w:val="22"/>
+        </w:rPr>
+        <w:t>handleFormPost</w:t>
+      </w:r>
+      <w:proofErr w:type="spellEnd"/>
+      <w:r>
+        <w:rPr>
+          <w:rFonts w:ascii="微软雅黑" w:eastAsia="微软雅黑" w:hAnsi="微软雅黑" w:cs="Times New Roman" w:hint="eastAsia"/>
+          <w:kern w:val="0"/>
+          <w:sz w:val="22"/>
+          <w:szCs w:val="22"/>
+        </w:rPr>
+        <w:t>，form字典格式：</w:t>
       </w:r>
     </w:p>
     <w:p>
@@ -1055,14 +1520,25 @@
           <w:szCs w:val="22"/>
         </w:rPr>
       </w:pPr>
-      <w:r>
-        <w:rPr>
-          <w:rFonts w:ascii="微软雅黑" w:eastAsia="微软雅黑" w:hAnsi="微软雅黑" w:cs="Times New Roman" w:hint="eastAsia"/>
-          <w:kern w:val="0"/>
-          <w:sz w:val="22"/>
-          <w:szCs w:val="22"/>
-        </w:rPr>
-        <w:t>act_id：问卷id</w:t>
+      <w:proofErr w:type="spellStart"/>
+      <w:r>
+        <w:rPr>
+          <w:rFonts w:ascii="微软雅黑" w:eastAsia="微软雅黑" w:hAnsi="微软雅黑" w:cs="Times New Roman" w:hint="eastAsia"/>
+          <w:kern w:val="0"/>
+          <w:sz w:val="22"/>
+          <w:szCs w:val="22"/>
+        </w:rPr>
+        <w:t>act_id</w:t>
+      </w:r>
+      <w:proofErr w:type="spellEnd"/>
+      <w:r>
+        <w:rPr>
+          <w:rFonts w:ascii="微软雅黑" w:eastAsia="微软雅黑" w:hAnsi="微软雅黑" w:cs="Times New Roman" w:hint="eastAsia"/>
+          <w:kern w:val="0"/>
+          <w:sz w:val="22"/>
+          <w:szCs w:val="22"/>
+        </w:rPr>
+        <w:t>：问卷id</w:t>
       </w:r>
     </w:p>
     <w:p>
@@ -1082,14 +1558,25 @@
           <w:szCs w:val="22"/>
         </w:rPr>
       </w:pPr>
-      <w:r>
-        <w:rPr>
-          <w:rFonts w:ascii="微软雅黑" w:eastAsia="微软雅黑" w:hAnsi="微软雅黑" w:cs="Times New Roman" w:hint="eastAsia"/>
-          <w:kern w:val="0"/>
-          <w:sz w:val="22"/>
-          <w:szCs w:val="22"/>
-        </w:rPr>
-        <w:t>csrfmiddlewaretoken：不懂</w:t>
+      <w:proofErr w:type="spellStart"/>
+      <w:r>
+        <w:rPr>
+          <w:rFonts w:ascii="微软雅黑" w:eastAsia="微软雅黑" w:hAnsi="微软雅黑" w:cs="Times New Roman" w:hint="eastAsia"/>
+          <w:kern w:val="0"/>
+          <w:sz w:val="22"/>
+          <w:szCs w:val="22"/>
+        </w:rPr>
+        <w:t>csrfmiddlewaretoken</w:t>
+      </w:r>
+      <w:proofErr w:type="spellEnd"/>
+      <w:r>
+        <w:rPr>
+          <w:rFonts w:ascii="微软雅黑" w:eastAsia="微软雅黑" w:hAnsi="微软雅黑" w:cs="Times New Roman" w:hint="eastAsia"/>
+          <w:kern w:val="0"/>
+          <w:sz w:val="22"/>
+          <w:szCs w:val="22"/>
+        </w:rPr>
+        <w:t>：不懂</w:t>
       </w:r>
     </w:p>
     <w:p>
@@ -1170,7 +1657,47 @@
           <w:sz w:val="22"/>
           <w:szCs w:val="22"/>
         </w:rPr>
-        <w:t>连接到api的modify_name（request）函数</w:t>
+        <w:t>连接到</w:t>
+      </w:r>
+      <w:proofErr w:type="spellStart"/>
+      <w:r>
+        <w:rPr>
+          <w:rFonts w:ascii="微软雅黑" w:eastAsia="微软雅黑" w:hAnsi="微软雅黑" w:cs="Times New Roman" w:hint="eastAsia"/>
+          <w:kern w:val="0"/>
+          <w:sz w:val="22"/>
+          <w:szCs w:val="22"/>
+        </w:rPr>
+        <w:t>api</w:t>
+      </w:r>
+      <w:proofErr w:type="spellEnd"/>
+      <w:r>
+        <w:rPr>
+          <w:rFonts w:ascii="微软雅黑" w:eastAsia="微软雅黑" w:hAnsi="微软雅黑" w:cs="Times New Roman" w:hint="eastAsia"/>
+          <w:kern w:val="0"/>
+          <w:sz w:val="22"/>
+          <w:szCs w:val="22"/>
+        </w:rPr>
+        <w:t>的</w:t>
+      </w:r>
+      <w:proofErr w:type="spellStart"/>
+      <w:r>
+        <w:rPr>
+          <w:rFonts w:ascii="微软雅黑" w:eastAsia="微软雅黑" w:hAnsi="微软雅黑" w:cs="Times New Roman" w:hint="eastAsia"/>
+          <w:kern w:val="0"/>
+          <w:sz w:val="22"/>
+          <w:szCs w:val="22"/>
+        </w:rPr>
+        <w:t>modify_name</w:t>
+      </w:r>
+      <w:proofErr w:type="spellEnd"/>
+      <w:r>
+        <w:rPr>
+          <w:rFonts w:ascii="微软雅黑" w:eastAsia="微软雅黑" w:hAnsi="微软雅黑" w:cs="Times New Roman" w:hint="eastAsia"/>
+          <w:kern w:val="0"/>
+          <w:sz w:val="22"/>
+          <w:szCs w:val="22"/>
+        </w:rPr>
+        <w:t>（request）函数</w:t>
       </w:r>
     </w:p>
     <w:p>
@@ -1197,7 +1724,27 @@
           <w:sz w:val="22"/>
           <w:szCs w:val="22"/>
         </w:rPr>
-        <w:t>其中的dict表示上述字典</w:t>
+        <w:t>其中的</w:t>
+      </w:r>
+      <w:proofErr w:type="spellStart"/>
+      <w:r>
+        <w:rPr>
+          <w:rFonts w:ascii="微软雅黑" w:eastAsia="微软雅黑" w:hAnsi="微软雅黑" w:cs="Times New Roman" w:hint="eastAsia"/>
+          <w:kern w:val="0"/>
+          <w:sz w:val="22"/>
+          <w:szCs w:val="22"/>
+        </w:rPr>
+        <w:t>dict</w:t>
+      </w:r>
+      <w:proofErr w:type="spellEnd"/>
+      <w:r>
+        <w:rPr>
+          <w:rFonts w:ascii="微软雅黑" w:eastAsia="微软雅黑" w:hAnsi="微软雅黑" w:cs="Times New Roman" w:hint="eastAsia"/>
+          <w:kern w:val="0"/>
+          <w:sz w:val="22"/>
+          <w:szCs w:val="22"/>
+        </w:rPr>
+        <w:t>表示上述字典</w:t>
       </w:r>
     </w:p>
     <w:p>
@@ -1319,7 +1866,29 @@
           <w:szCs w:val="22"/>
         </w:rPr>
         <w:lastRenderedPageBreak/>
-        <w:t>点击题目下拉菜单中的按钮（除”编辑“外）</w:t>
+        <w:t>点击题目下拉菜单中的按钮（除</w:t>
+      </w:r>
+      <w:proofErr w:type="gramStart"/>
+      <w:r>
+        <w:rPr>
+          <w:rFonts w:ascii="微软雅黑" w:eastAsia="微软雅黑" w:hAnsi="微软雅黑" w:cs="Times New Roman" w:hint="eastAsia"/>
+          <w:bCs/>
+          <w:kern w:val="0"/>
+          <w:sz w:val="22"/>
+          <w:szCs w:val="22"/>
+        </w:rPr>
+        <w:t>”</w:t>
+      </w:r>
+      <w:proofErr w:type="gramEnd"/>
+      <w:r>
+        <w:rPr>
+          <w:rFonts w:ascii="微软雅黑" w:eastAsia="微软雅黑" w:hAnsi="微软雅黑" w:cs="Times New Roman" w:hint="eastAsia"/>
+          <w:bCs/>
+          <w:kern w:val="0"/>
+          <w:sz w:val="22"/>
+          <w:szCs w:val="22"/>
+        </w:rPr>
+        <w:t>编辑“外）</w:t>
       </w:r>
     </w:p>
     <w:p>
@@ -1387,7 +1956,29 @@
           <w:sz w:val="22"/>
           <w:szCs w:val="22"/>
         </w:rPr>
-        <w:t>文件夹中index.html的operation_qst（operation）函数）</w:t>
+        <w:t>文件夹中index.html的</w:t>
+      </w:r>
+      <w:proofErr w:type="spellStart"/>
+      <w:r>
+        <w:rPr>
+          <w:rFonts w:ascii="微软雅黑" w:eastAsia="微软雅黑" w:hAnsi="微软雅黑" w:cs="Times New Roman" w:hint="eastAsia"/>
+          <w:bCs/>
+          <w:kern w:val="0"/>
+          <w:sz w:val="22"/>
+          <w:szCs w:val="22"/>
+        </w:rPr>
+        <w:t>operation_qst</w:t>
+      </w:r>
+      <w:proofErr w:type="spellEnd"/>
+      <w:r>
+        <w:rPr>
+          <w:rFonts w:ascii="微软雅黑" w:eastAsia="微软雅黑" w:hAnsi="微软雅黑" w:cs="Times New Roman" w:hint="eastAsia"/>
+          <w:bCs/>
+          <w:kern w:val="0"/>
+          <w:sz w:val="22"/>
+          <w:szCs w:val="22"/>
+        </w:rPr>
+        <w:t>（operation）函数）</w:t>
       </w:r>
     </w:p>
     <w:p>
@@ -1435,6 +2026,7 @@
           <w:szCs w:val="22"/>
         </w:rPr>
       </w:pPr>
+      <w:proofErr w:type="spellStart"/>
       <w:r>
         <w:rPr>
           <w:rFonts w:ascii="微软雅黑" w:eastAsia="微软雅黑" w:hAnsi="微软雅黑" w:cs="Times New Roman" w:hint="eastAsia"/>
@@ -1443,7 +2035,40 @@
           <w:sz w:val="22"/>
           <w:szCs w:val="22"/>
         </w:rPr>
-        <w:t>act_id：int类型，表示问卷id</w:t>
+        <w:t>act_id</w:t>
+      </w:r>
+      <w:proofErr w:type="spellEnd"/>
+      <w:r>
+        <w:rPr>
+          <w:rFonts w:ascii="微软雅黑" w:eastAsia="微软雅黑" w:hAnsi="微软雅黑" w:cs="Times New Roman" w:hint="eastAsia"/>
+          <w:bCs/>
+          <w:kern w:val="0"/>
+          <w:sz w:val="22"/>
+          <w:szCs w:val="22"/>
+        </w:rPr>
+        <w:t>：</w:t>
+      </w:r>
+      <w:proofErr w:type="spellStart"/>
+      <w:r>
+        <w:rPr>
+          <w:rFonts w:ascii="微软雅黑" w:eastAsia="微软雅黑" w:hAnsi="微软雅黑" w:cs="Times New Roman" w:hint="eastAsia"/>
+          <w:bCs/>
+          <w:kern w:val="0"/>
+          <w:sz w:val="22"/>
+          <w:szCs w:val="22"/>
+        </w:rPr>
+        <w:t>int</w:t>
+      </w:r>
+      <w:proofErr w:type="spellEnd"/>
+      <w:r>
+        <w:rPr>
+          <w:rFonts w:ascii="微软雅黑" w:eastAsia="微软雅黑" w:hAnsi="微软雅黑" w:cs="Times New Roman" w:hint="eastAsia"/>
+          <w:bCs/>
+          <w:kern w:val="0"/>
+          <w:sz w:val="22"/>
+          <w:szCs w:val="22"/>
+        </w:rPr>
+        <w:t>类型，表示问卷id</w:t>
       </w:r>
     </w:p>
     <w:p>
@@ -1463,6 +2088,7 @@
           <w:szCs w:val="22"/>
         </w:rPr>
       </w:pPr>
+      <w:proofErr w:type="spellStart"/>
       <w:r>
         <w:rPr>
           <w:rFonts w:ascii="微软雅黑" w:eastAsia="微软雅黑" w:hAnsi="微软雅黑" w:cs="Times New Roman" w:hint="eastAsia"/>
@@ -1471,7 +2097,40 @@
           <w:sz w:val="22"/>
           <w:szCs w:val="22"/>
         </w:rPr>
-        <w:t>qst_id：int类型，表示问题id</w:t>
+        <w:t>qst_id</w:t>
+      </w:r>
+      <w:proofErr w:type="spellEnd"/>
+      <w:r>
+        <w:rPr>
+          <w:rFonts w:ascii="微软雅黑" w:eastAsia="微软雅黑" w:hAnsi="微软雅黑" w:cs="Times New Roman" w:hint="eastAsia"/>
+          <w:bCs/>
+          <w:kern w:val="0"/>
+          <w:sz w:val="22"/>
+          <w:szCs w:val="22"/>
+        </w:rPr>
+        <w:t>：</w:t>
+      </w:r>
+      <w:proofErr w:type="spellStart"/>
+      <w:r>
+        <w:rPr>
+          <w:rFonts w:ascii="微软雅黑" w:eastAsia="微软雅黑" w:hAnsi="微软雅黑" w:cs="Times New Roman" w:hint="eastAsia"/>
+          <w:bCs/>
+          <w:kern w:val="0"/>
+          <w:sz w:val="22"/>
+          <w:szCs w:val="22"/>
+        </w:rPr>
+        <w:t>int</w:t>
+      </w:r>
+      <w:proofErr w:type="spellEnd"/>
+      <w:r>
+        <w:rPr>
+          <w:rFonts w:ascii="微软雅黑" w:eastAsia="微软雅黑" w:hAnsi="微软雅黑" w:cs="Times New Roman" w:hint="eastAsia"/>
+          <w:bCs/>
+          <w:kern w:val="0"/>
+          <w:sz w:val="22"/>
+          <w:szCs w:val="22"/>
+        </w:rPr>
+        <w:t>类型，表示问题id</w:t>
       </w:r>
     </w:p>
     <w:p>
@@ -1643,6 +2302,7 @@
         </w:rPr>
         <w:t>连接到</w:t>
       </w:r>
+      <w:proofErr w:type="spellStart"/>
       <w:r>
         <w:rPr>
           <w:rFonts w:ascii="Calibri" w:eastAsia="Times New Roman" w:hAnsi="Calibri" w:cs="Times New Roman"/>
@@ -1653,6 +2313,7 @@
         </w:rPr>
         <w:t>api</w:t>
       </w:r>
+      <w:proofErr w:type="spellEnd"/>
       <w:r>
         <w:rPr>
           <w:rFonts w:ascii="微软雅黑" w:eastAsia="微软雅黑" w:hAnsi="微软雅黑" w:cs="Times New Roman" w:hint="eastAsia"/>
@@ -1663,6 +2324,7 @@
         </w:rPr>
         <w:t>的</w:t>
       </w:r>
+      <w:proofErr w:type="spellStart"/>
       <w:r>
         <w:rPr>
           <w:rFonts w:ascii="Calibri" w:eastAsia="Times New Roman" w:hAnsi="Calibri" w:cs="Times New Roman"/>
@@ -1673,6 +2335,7 @@
         </w:rPr>
         <w:t>operation_qst</w:t>
       </w:r>
+      <w:proofErr w:type="spellEnd"/>
       <w:r>
         <w:rPr>
           <w:rFonts w:ascii="微软雅黑" w:eastAsia="微软雅黑" w:hAnsi="微软雅黑" w:cs="Times New Roman" w:hint="eastAsia"/>
@@ -1827,7 +2490,73 @@
           <w:sz w:val="22"/>
           <w:szCs w:val="22"/>
         </w:rPr>
-        <w:t>发GET请求（script.js中的remove_act（act_id, url）函数）</w:t>
+        <w:t>发GET请求（script.js中的</w:t>
+      </w:r>
+      <w:proofErr w:type="spellStart"/>
+      <w:r>
+        <w:rPr>
+          <w:rFonts w:ascii="微软雅黑" w:eastAsia="微软雅黑" w:hAnsi="微软雅黑" w:cs="Times New Roman" w:hint="eastAsia"/>
+          <w:bCs/>
+          <w:kern w:val="0"/>
+          <w:sz w:val="22"/>
+          <w:szCs w:val="22"/>
+        </w:rPr>
+        <w:t>remove_act</w:t>
+      </w:r>
+      <w:proofErr w:type="spellEnd"/>
+      <w:r>
+        <w:rPr>
+          <w:rFonts w:ascii="微软雅黑" w:eastAsia="微软雅黑" w:hAnsi="微软雅黑" w:cs="Times New Roman" w:hint="eastAsia"/>
+          <w:bCs/>
+          <w:kern w:val="0"/>
+          <w:sz w:val="22"/>
+          <w:szCs w:val="22"/>
+        </w:rPr>
+        <w:t>（</w:t>
+      </w:r>
+      <w:proofErr w:type="spellStart"/>
+      <w:r>
+        <w:rPr>
+          <w:rFonts w:ascii="微软雅黑" w:eastAsia="微软雅黑" w:hAnsi="微软雅黑" w:cs="Times New Roman" w:hint="eastAsia"/>
+          <w:bCs/>
+          <w:kern w:val="0"/>
+          <w:sz w:val="22"/>
+          <w:szCs w:val="22"/>
+        </w:rPr>
+        <w:t>act_id</w:t>
+      </w:r>
+      <w:proofErr w:type="spellEnd"/>
+      <w:r>
+        <w:rPr>
+          <w:rFonts w:ascii="微软雅黑" w:eastAsia="微软雅黑" w:hAnsi="微软雅黑" w:cs="Times New Roman" w:hint="eastAsia"/>
+          <w:bCs/>
+          <w:kern w:val="0"/>
+          <w:sz w:val="22"/>
+          <w:szCs w:val="22"/>
+        </w:rPr>
+        <w:t xml:space="preserve">, </w:t>
+      </w:r>
+      <w:proofErr w:type="spellStart"/>
+      <w:r>
+        <w:rPr>
+          <w:rFonts w:ascii="微软雅黑" w:eastAsia="微软雅黑" w:hAnsi="微软雅黑" w:cs="Times New Roman" w:hint="eastAsia"/>
+          <w:bCs/>
+          <w:kern w:val="0"/>
+          <w:sz w:val="22"/>
+          <w:szCs w:val="22"/>
+        </w:rPr>
+        <w:t>url</w:t>
+      </w:r>
+      <w:proofErr w:type="spellEnd"/>
+      <w:r>
+        <w:rPr>
+          <w:rFonts w:ascii="微软雅黑" w:eastAsia="微软雅黑" w:hAnsi="微软雅黑" w:cs="Times New Roman" w:hint="eastAsia"/>
+          <w:bCs/>
+          <w:kern w:val="0"/>
+          <w:sz w:val="22"/>
+          <w:szCs w:val="22"/>
+        </w:rPr>
+        <w:t>）函数）</w:t>
       </w:r>
     </w:p>
     <w:p>
@@ -1875,6 +2604,7 @@
           <w:szCs w:val="22"/>
         </w:rPr>
       </w:pPr>
+      <w:proofErr w:type="spellStart"/>
       <w:r>
         <w:rPr>
           <w:rFonts w:ascii="微软雅黑" w:eastAsia="微软雅黑" w:hAnsi="微软雅黑" w:cs="Times New Roman" w:hint="eastAsia"/>
@@ -1883,7 +2613,40 @@
           <w:sz w:val="22"/>
           <w:szCs w:val="22"/>
         </w:rPr>
-        <w:t>act_id：int类型，表示要删除的问卷id</w:t>
+        <w:t>act_id</w:t>
+      </w:r>
+      <w:proofErr w:type="spellEnd"/>
+      <w:r>
+        <w:rPr>
+          <w:rFonts w:ascii="微软雅黑" w:eastAsia="微软雅黑" w:hAnsi="微软雅黑" w:cs="Times New Roman" w:hint="eastAsia"/>
+          <w:bCs/>
+          <w:kern w:val="0"/>
+          <w:sz w:val="22"/>
+          <w:szCs w:val="22"/>
+        </w:rPr>
+        <w:t>：</w:t>
+      </w:r>
+      <w:proofErr w:type="spellStart"/>
+      <w:r>
+        <w:rPr>
+          <w:rFonts w:ascii="微软雅黑" w:eastAsia="微软雅黑" w:hAnsi="微软雅黑" w:cs="Times New Roman" w:hint="eastAsia"/>
+          <w:bCs/>
+          <w:kern w:val="0"/>
+          <w:sz w:val="22"/>
+          <w:szCs w:val="22"/>
+        </w:rPr>
+        <w:t>int</w:t>
+      </w:r>
+      <w:proofErr w:type="spellEnd"/>
+      <w:r>
+        <w:rPr>
+          <w:rFonts w:ascii="微软雅黑" w:eastAsia="微软雅黑" w:hAnsi="微软雅黑" w:cs="Times New Roman" w:hint="eastAsia"/>
+          <w:bCs/>
+          <w:kern w:val="0"/>
+          <w:sz w:val="22"/>
+          <w:szCs w:val="22"/>
+        </w:rPr>
+        <w:t>类型，表示要删除的问卷id</w:t>
       </w:r>
     </w:p>
     <w:p>
@@ -1911,7 +2674,51 @@
           <w:sz w:val="22"/>
           <w:szCs w:val="22"/>
         </w:rPr>
-        <w:t>连接到api的remove_act（request）函数</w:t>
+        <w:t>连接到</w:t>
+      </w:r>
+      <w:proofErr w:type="spellStart"/>
+      <w:r>
+        <w:rPr>
+          <w:rFonts w:ascii="微软雅黑" w:eastAsia="微软雅黑" w:hAnsi="微软雅黑" w:cs="Times New Roman" w:hint="eastAsia"/>
+          <w:bCs/>
+          <w:kern w:val="0"/>
+          <w:sz w:val="22"/>
+          <w:szCs w:val="22"/>
+        </w:rPr>
+        <w:t>api</w:t>
+      </w:r>
+      <w:proofErr w:type="spellEnd"/>
+      <w:r>
+        <w:rPr>
+          <w:rFonts w:ascii="微软雅黑" w:eastAsia="微软雅黑" w:hAnsi="微软雅黑" w:cs="Times New Roman" w:hint="eastAsia"/>
+          <w:bCs/>
+          <w:kern w:val="0"/>
+          <w:sz w:val="22"/>
+          <w:szCs w:val="22"/>
+        </w:rPr>
+        <w:t>的</w:t>
+      </w:r>
+      <w:proofErr w:type="spellStart"/>
+      <w:r>
+        <w:rPr>
+          <w:rFonts w:ascii="微软雅黑" w:eastAsia="微软雅黑" w:hAnsi="微软雅黑" w:cs="Times New Roman" w:hint="eastAsia"/>
+          <w:bCs/>
+          <w:kern w:val="0"/>
+          <w:sz w:val="22"/>
+          <w:szCs w:val="22"/>
+        </w:rPr>
+        <w:t>remove_act</w:t>
+      </w:r>
+      <w:proofErr w:type="spellEnd"/>
+      <w:r>
+        <w:rPr>
+          <w:rFonts w:ascii="微软雅黑" w:eastAsia="微软雅黑" w:hAnsi="微软雅黑" w:cs="Times New Roman" w:hint="eastAsia"/>
+          <w:bCs/>
+          <w:kern w:val="0"/>
+          <w:sz w:val="22"/>
+          <w:szCs w:val="22"/>
+        </w:rPr>
+        <w:t>（request）函数</w:t>
       </w:r>
     </w:p>
     <w:p>
@@ -1997,7 +2804,7 @@
         <w:jc w:val="left"/>
         <w:textAlignment w:val="center"/>
         <w:rPr>
-          <w:rFonts w:ascii="微软雅黑" w:eastAsia="微软雅黑" w:hAnsi="微软雅黑" w:cs="Times New Roman" w:hint="eastAsia"/>
+          <w:rFonts w:ascii="微软雅黑" w:eastAsia="微软雅黑" w:hAnsi="微软雅黑" w:cs="Times New Roman"/>
           <w:kern w:val="0"/>
           <w:sz w:val="22"/>
           <w:szCs w:val="22"/>
@@ -2071,16 +2878,36 @@
           <w:sz w:val="22"/>
           <w:szCs w:val="22"/>
         </w:rPr>
-        <w:t>GET请求（design</w:t>
-      </w:r>
-      <w:r>
-        <w:rPr>
-          <w:rFonts w:ascii="微软雅黑" w:eastAsia="微软雅黑" w:hAnsi="微软雅黑" w:cs="Times New Roman"/>
-          <w:kern w:val="0"/>
-          <w:sz w:val="22"/>
-          <w:szCs w:val="22"/>
-        </w:rPr>
-        <w:t>.ajax中的script</w:t>
+        <w:t>GET请求（</w:t>
+      </w:r>
+      <w:proofErr w:type="spellStart"/>
+      <w:r>
+        <w:rPr>
+          <w:rFonts w:ascii="微软雅黑" w:eastAsia="微软雅黑" w:hAnsi="微软雅黑" w:cs="Times New Roman" w:hint="eastAsia"/>
+          <w:kern w:val="0"/>
+          <w:sz w:val="22"/>
+          <w:szCs w:val="22"/>
+        </w:rPr>
+        <w:t>design</w:t>
+      </w:r>
+      <w:r>
+        <w:rPr>
+          <w:rFonts w:ascii="微软雅黑" w:eastAsia="微软雅黑" w:hAnsi="微软雅黑" w:cs="Times New Roman"/>
+          <w:kern w:val="0"/>
+          <w:sz w:val="22"/>
+          <w:szCs w:val="22"/>
+        </w:rPr>
+        <w:t>.ajax</w:t>
+      </w:r>
+      <w:proofErr w:type="spellEnd"/>
+      <w:r>
+        <w:rPr>
+          <w:rFonts w:ascii="微软雅黑" w:eastAsia="微软雅黑" w:hAnsi="微软雅黑" w:cs="Times New Roman"/>
+          <w:kern w:val="0"/>
+          <w:sz w:val="22"/>
+          <w:szCs w:val="22"/>
+        </w:rPr>
+        <w:t>中的script</w:t>
       </w:r>
       <w:r>
         <w:rPr>
@@ -2143,6 +2970,7 @@
           <w:szCs w:val="22"/>
         </w:rPr>
       </w:pPr>
+      <w:proofErr w:type="spellStart"/>
       <w:r>
         <w:rPr>
           <w:rFonts w:ascii="微软雅黑" w:eastAsia="微软雅黑" w:hAnsi="微软雅黑" w:cs="Times New Roman"/>
@@ -2152,6 +2980,7 @@
         </w:rPr>
         <w:t>act_id</w:t>
       </w:r>
+      <w:proofErr w:type="spellEnd"/>
       <w:r>
         <w:rPr>
           <w:rFonts w:ascii="微软雅黑" w:eastAsia="微软雅黑" w:hAnsi="微软雅黑" w:cs="Times New Roman" w:hint="eastAsia"/>
@@ -2161,14 +2990,25 @@
         </w:rPr>
         <w:t>：</w:t>
       </w:r>
-      <w:r>
-        <w:rPr>
-          <w:rFonts w:ascii="微软雅黑" w:eastAsia="微软雅黑" w:hAnsi="微软雅黑" w:cs="Times New Roman"/>
-          <w:kern w:val="0"/>
-          <w:sz w:val="22"/>
-          <w:szCs w:val="22"/>
-        </w:rPr>
-        <w:t>int类型</w:t>
+      <w:proofErr w:type="spellStart"/>
+      <w:r>
+        <w:rPr>
+          <w:rFonts w:ascii="微软雅黑" w:eastAsia="微软雅黑" w:hAnsi="微软雅黑" w:cs="Times New Roman"/>
+          <w:kern w:val="0"/>
+          <w:sz w:val="22"/>
+          <w:szCs w:val="22"/>
+        </w:rPr>
+        <w:t>int</w:t>
+      </w:r>
+      <w:proofErr w:type="spellEnd"/>
+      <w:r>
+        <w:rPr>
+          <w:rFonts w:ascii="微软雅黑" w:eastAsia="微软雅黑" w:hAnsi="微软雅黑" w:cs="Times New Roman"/>
+          <w:kern w:val="0"/>
+          <w:sz w:val="22"/>
+          <w:szCs w:val="22"/>
+        </w:rPr>
+        <w:t>类型</w:t>
       </w:r>
       <w:r>
         <w:rPr>
@@ -2212,16 +3052,67 @@
           <w:sz w:val="22"/>
           <w:szCs w:val="22"/>
         </w:rPr>
-        <w:t>分别连接到api的save_act</w:t>
-      </w:r>
-      <w:r>
-        <w:rPr>
-          <w:rFonts w:ascii="微软雅黑" w:eastAsia="微软雅黑" w:hAnsi="微软雅黑" w:cs="Times New Roman" w:hint="eastAsia"/>
-          <w:kern w:val="0"/>
-          <w:sz w:val="22"/>
-          <w:szCs w:val="22"/>
-        </w:rPr>
-        <w:t>(request)和publish_act(request)函数</w:t>
+        <w:t>分别连接到</w:t>
+      </w:r>
+      <w:proofErr w:type="spellStart"/>
+      <w:r>
+        <w:rPr>
+          <w:rFonts w:ascii="微软雅黑" w:eastAsia="微软雅黑" w:hAnsi="微软雅黑" w:cs="Times New Roman"/>
+          <w:kern w:val="0"/>
+          <w:sz w:val="22"/>
+          <w:szCs w:val="22"/>
+        </w:rPr>
+        <w:t>api</w:t>
+      </w:r>
+      <w:proofErr w:type="spellEnd"/>
+      <w:r>
+        <w:rPr>
+          <w:rFonts w:ascii="微软雅黑" w:eastAsia="微软雅黑" w:hAnsi="微软雅黑" w:cs="Times New Roman"/>
+          <w:kern w:val="0"/>
+          <w:sz w:val="22"/>
+          <w:szCs w:val="22"/>
+        </w:rPr>
+        <w:t>的</w:t>
+      </w:r>
+      <w:proofErr w:type="spellStart"/>
+      <w:r>
+        <w:rPr>
+          <w:rFonts w:ascii="微软雅黑" w:eastAsia="微软雅黑" w:hAnsi="微软雅黑" w:cs="Times New Roman"/>
+          <w:kern w:val="0"/>
+          <w:sz w:val="22"/>
+          <w:szCs w:val="22"/>
+        </w:rPr>
+        <w:t>save_act</w:t>
+      </w:r>
+      <w:proofErr w:type="spellEnd"/>
+      <w:r>
+        <w:rPr>
+          <w:rFonts w:ascii="微软雅黑" w:eastAsia="微软雅黑" w:hAnsi="微软雅黑" w:cs="Times New Roman" w:hint="eastAsia"/>
+          <w:kern w:val="0"/>
+          <w:sz w:val="22"/>
+          <w:szCs w:val="22"/>
+        </w:rPr>
+        <w:t>(request)和</w:t>
+      </w:r>
+      <w:proofErr w:type="spellStart"/>
+      <w:r>
+        <w:rPr>
+          <w:rFonts w:ascii="微软雅黑" w:eastAsia="微软雅黑" w:hAnsi="微软雅黑" w:cs="Times New Roman" w:hint="eastAsia"/>
+          <w:kern w:val="0"/>
+          <w:sz w:val="22"/>
+          <w:szCs w:val="22"/>
+        </w:rPr>
+        <w:t>publish_act</w:t>
+      </w:r>
+      <w:proofErr w:type="spellEnd"/>
+      <w:r>
+        <w:rPr>
+          <w:rFonts w:ascii="微软雅黑" w:eastAsia="微软雅黑" w:hAnsi="微软雅黑" w:cs="Times New Roman" w:hint="eastAsia"/>
+          <w:kern w:val="0"/>
+          <w:sz w:val="22"/>
+          <w:szCs w:val="22"/>
+        </w:rPr>
+        <w:t>(request)函数</w:t>
       </w:r>
     </w:p>
     <w:p>
@@ -2338,7 +3229,7 @@
         <w:jc w:val="left"/>
         <w:textAlignment w:val="center"/>
         <w:rPr>
-          <w:rFonts w:ascii="微软雅黑" w:eastAsia="微软雅黑" w:hAnsi="微软雅黑" w:cs="Times New Roman" w:hint="eastAsia"/>
+          <w:rFonts w:ascii="微软雅黑" w:eastAsia="微软雅黑" w:hAnsi="微软雅黑" w:cs="Times New Roman"/>
           <w:kern w:val="0"/>
           <w:sz w:val="22"/>
           <w:szCs w:val="22"/>
@@ -2412,17 +3303,39 @@
           <w:sz w:val="22"/>
           <w:szCs w:val="22"/>
         </w:rPr>
-        <w:t>POST请求（single</w:t>
-      </w:r>
-      <w:r>
-        <w:rPr>
-          <w:rFonts w:ascii="微软雅黑" w:eastAsia="微软雅黑" w:hAnsi="微软雅黑" w:cs="Times New Roman"/>
-          <w:b/>
-          <w:kern w:val="0"/>
-          <w:sz w:val="22"/>
-          <w:szCs w:val="22"/>
-        </w:rPr>
-        <w:t>_modal中的script</w:t>
+        <w:t>POST请求（</w:t>
+      </w:r>
+      <w:proofErr w:type="spellStart"/>
+      <w:r>
+        <w:rPr>
+          <w:rFonts w:ascii="微软雅黑" w:eastAsia="微软雅黑" w:hAnsi="微软雅黑" w:cs="Times New Roman" w:hint="eastAsia"/>
+          <w:b/>
+          <w:kern w:val="0"/>
+          <w:sz w:val="22"/>
+          <w:szCs w:val="22"/>
+        </w:rPr>
+        <w:t>single</w:t>
+      </w:r>
+      <w:r>
+        <w:rPr>
+          <w:rFonts w:ascii="微软雅黑" w:eastAsia="微软雅黑" w:hAnsi="微软雅黑" w:cs="Times New Roman"/>
+          <w:b/>
+          <w:kern w:val="0"/>
+          <w:sz w:val="22"/>
+          <w:szCs w:val="22"/>
+        </w:rPr>
+        <w:t>_modal</w:t>
+      </w:r>
+      <w:proofErr w:type="spellEnd"/>
+      <w:r>
+        <w:rPr>
+          <w:rFonts w:ascii="微软雅黑" w:eastAsia="微软雅黑" w:hAnsi="微软雅黑" w:cs="Times New Roman"/>
+          <w:b/>
+          <w:kern w:val="0"/>
+          <w:sz w:val="22"/>
+          <w:szCs w:val="22"/>
+        </w:rPr>
+        <w:t>中的script</w:t>
       </w:r>
       <w:r>
         <w:rPr>
@@ -2462,8 +3375,20 @@
           <w:sz w:val="22"/>
           <w:szCs w:val="22"/>
         </w:rPr>
-        <w:t>使用handleFormPost</w:t>
-      </w:r>
+        <w:t>使用</w:t>
+      </w:r>
+      <w:proofErr w:type="spellStart"/>
+      <w:r>
+        <w:rPr>
+          <w:rFonts w:ascii="微软雅黑" w:eastAsia="微软雅黑" w:hAnsi="微软雅黑" w:cs="Times New Roman"/>
+          <w:b/>
+          <w:kern w:val="0"/>
+          <w:sz w:val="22"/>
+          <w:szCs w:val="22"/>
+        </w:rPr>
+        <w:t>handleFormPost</w:t>
+      </w:r>
+      <w:proofErr w:type="spellEnd"/>
       <w:r>
         <w:rPr>
           <w:rFonts w:ascii="微软雅黑" w:eastAsia="微软雅黑" w:hAnsi="微软雅黑" w:cs="Times New Roman" w:hint="eastAsia"/>
@@ -2564,6 +3489,7 @@
           <w:szCs w:val="22"/>
         </w:rPr>
       </w:pPr>
+      <w:proofErr w:type="spellStart"/>
       <w:r>
         <w:rPr>
           <w:rFonts w:ascii="微软雅黑" w:eastAsia="微软雅黑" w:hAnsi="微软雅黑" w:cs="Times New Roman"/>
@@ -2574,6 +3500,7 @@
         </w:rPr>
         <w:t>qst_type</w:t>
       </w:r>
+      <w:proofErr w:type="spellEnd"/>
       <w:r>
         <w:rPr>
           <w:rFonts w:ascii="微软雅黑" w:eastAsia="微软雅黑" w:hAnsi="微软雅黑" w:cs="Times New Roman" w:hint="eastAsia"/>
@@ -2634,6 +3561,7 @@
           <w:szCs w:val="22"/>
         </w:rPr>
       </w:pPr>
+      <w:proofErr w:type="spellStart"/>
       <w:r>
         <w:rPr>
           <w:rFonts w:ascii="微软雅黑" w:eastAsia="微软雅黑" w:hAnsi="微软雅黑" w:cs="Times New Roman"/>
@@ -2644,6 +3572,7 @@
         </w:rPr>
         <w:t>questions_id</w:t>
       </w:r>
+      <w:proofErr w:type="spellEnd"/>
       <w:r>
         <w:rPr>
           <w:rFonts w:ascii="微软雅黑" w:eastAsia="微软雅黑" w:hAnsi="微软雅黑" w:cs="Times New Roman" w:hint="eastAsia"/>
@@ -2654,15 +3583,27 @@
         </w:rPr>
         <w:t>：</w:t>
       </w:r>
-      <w:r>
-        <w:rPr>
-          <w:rFonts w:ascii="微软雅黑" w:eastAsia="微软雅黑" w:hAnsi="微软雅黑" w:cs="Times New Roman" w:hint="eastAsia"/>
-          <w:b/>
-          <w:kern w:val="0"/>
-          <w:sz w:val="22"/>
-          <w:szCs w:val="22"/>
-        </w:rPr>
-        <w:t>int类型，</w:t>
+      <w:proofErr w:type="spellStart"/>
+      <w:r>
+        <w:rPr>
+          <w:rFonts w:ascii="微软雅黑" w:eastAsia="微软雅黑" w:hAnsi="微软雅黑" w:cs="Times New Roman" w:hint="eastAsia"/>
+          <w:b/>
+          <w:kern w:val="0"/>
+          <w:sz w:val="22"/>
+          <w:szCs w:val="22"/>
+        </w:rPr>
+        <w:t>int</w:t>
+      </w:r>
+      <w:proofErr w:type="spellEnd"/>
+      <w:r>
+        <w:rPr>
+          <w:rFonts w:ascii="微软雅黑" w:eastAsia="微软雅黑" w:hAnsi="微软雅黑" w:cs="Times New Roman" w:hint="eastAsia"/>
+          <w:b/>
+          <w:kern w:val="0"/>
+          <w:sz w:val="22"/>
+          <w:szCs w:val="22"/>
+        </w:rPr>
+        <w:t>类型，</w:t>
       </w:r>
       <w:r>
         <w:rPr>
@@ -2704,6 +3645,7 @@
           <w:szCs w:val="22"/>
         </w:rPr>
       </w:pPr>
+      <w:proofErr w:type="spellStart"/>
       <w:r>
         <w:rPr>
           <w:rFonts w:ascii="微软雅黑" w:eastAsia="微软雅黑" w:hAnsi="微软雅黑" w:cs="Times New Roman"/>
@@ -2722,17 +3664,40 @@
           <w:sz w:val="22"/>
           <w:szCs w:val="22"/>
         </w:rPr>
-        <w:t>_num：</w:t>
-      </w:r>
-      <w:r>
-        <w:rPr>
-          <w:rFonts w:ascii="微软雅黑" w:eastAsia="微软雅黑" w:hAnsi="微软雅黑" w:cs="Times New Roman" w:hint="eastAsia"/>
-          <w:b/>
-          <w:kern w:val="0"/>
-          <w:sz w:val="22"/>
-          <w:szCs w:val="22"/>
-        </w:rPr>
-        <w:t>int类型，</w:t>
+        <w:t>_num</w:t>
+      </w:r>
+      <w:proofErr w:type="spellEnd"/>
+      <w:r>
+        <w:rPr>
+          <w:rFonts w:ascii="微软雅黑" w:eastAsia="微软雅黑" w:hAnsi="微软雅黑" w:cs="Times New Roman" w:hint="eastAsia"/>
+          <w:b/>
+          <w:kern w:val="0"/>
+          <w:sz w:val="22"/>
+          <w:szCs w:val="22"/>
+        </w:rPr>
+        <w:t>：</w:t>
+      </w:r>
+      <w:proofErr w:type="spellStart"/>
+      <w:r>
+        <w:rPr>
+          <w:rFonts w:ascii="微软雅黑" w:eastAsia="微软雅黑" w:hAnsi="微软雅黑" w:cs="Times New Roman" w:hint="eastAsia"/>
+          <w:b/>
+          <w:kern w:val="0"/>
+          <w:sz w:val="22"/>
+          <w:szCs w:val="22"/>
+        </w:rPr>
+        <w:t>int</w:t>
+      </w:r>
+      <w:proofErr w:type="spellEnd"/>
+      <w:r>
+        <w:rPr>
+          <w:rFonts w:ascii="微软雅黑" w:eastAsia="微软雅黑" w:hAnsi="微软雅黑" w:cs="Times New Roman" w:hint="eastAsia"/>
+          <w:b/>
+          <w:kern w:val="0"/>
+          <w:sz w:val="22"/>
+          <w:szCs w:val="22"/>
+        </w:rPr>
+        <w:t>类型，</w:t>
       </w:r>
       <w:r>
         <w:rPr>
@@ -2764,15 +3729,27 @@
           <w:szCs w:val="22"/>
         </w:rPr>
       </w:pPr>
-      <w:r>
-        <w:rPr>
-          <w:rFonts w:ascii="微软雅黑" w:eastAsia="微软雅黑" w:hAnsi="微软雅黑" w:cs="Times New Roman" w:hint="eastAsia"/>
-          <w:b/>
-          <w:kern w:val="0"/>
-          <w:sz w:val="22"/>
-          <w:szCs w:val="22"/>
-        </w:rPr>
-        <w:t>csrfmiddlewaretoken：没用</w:t>
+      <w:proofErr w:type="spellStart"/>
+      <w:r>
+        <w:rPr>
+          <w:rFonts w:ascii="微软雅黑" w:eastAsia="微软雅黑" w:hAnsi="微软雅黑" w:cs="Times New Roman" w:hint="eastAsia"/>
+          <w:b/>
+          <w:kern w:val="0"/>
+          <w:sz w:val="22"/>
+          <w:szCs w:val="22"/>
+        </w:rPr>
+        <w:t>csrfmiddlewaretoken</w:t>
+      </w:r>
+      <w:proofErr w:type="spellEnd"/>
+      <w:r>
+        <w:rPr>
+          <w:rFonts w:ascii="微软雅黑" w:eastAsia="微软雅黑" w:hAnsi="微软雅黑" w:cs="Times New Roman" w:hint="eastAsia"/>
+          <w:b/>
+          <w:kern w:val="0"/>
+          <w:sz w:val="22"/>
+          <w:szCs w:val="22"/>
+        </w:rPr>
+        <w:t>：没用</w:t>
       </w:r>
     </w:p>
     <w:p>
@@ -2794,6 +3771,7 @@
           <w:szCs w:val="22"/>
         </w:rPr>
       </w:pPr>
+      <w:proofErr w:type="spellStart"/>
       <w:r>
         <w:rPr>
           <w:rFonts w:ascii="微软雅黑" w:eastAsia="微软雅黑" w:hAnsi="微软雅黑" w:cs="Times New Roman" w:hint="eastAsia"/>
@@ -2814,6 +3792,7 @@
         </w:rPr>
         <w:t>_title</w:t>
       </w:r>
+      <w:proofErr w:type="spellEnd"/>
       <w:r>
         <w:rPr>
           <w:rFonts w:ascii="微软雅黑" w:eastAsia="微软雅黑" w:hAnsi="微软雅黑" w:cs="Times New Roman" w:hint="eastAsia"/>
@@ -2852,8 +3831,20 @@
           <w:sz w:val="22"/>
           <w:szCs w:val="22"/>
         </w:rPr>
-        <w:t>问题的题面描述</w:t>
-      </w:r>
+        <w:t>问题</w:t>
+      </w:r>
+      <w:proofErr w:type="gramStart"/>
+      <w:r>
+        <w:rPr>
+          <w:rFonts w:ascii="微软雅黑" w:eastAsia="微软雅黑" w:hAnsi="微软雅黑" w:cs="Times New Roman"/>
+          <w:b/>
+          <w:kern w:val="0"/>
+          <w:sz w:val="22"/>
+          <w:szCs w:val="22"/>
+        </w:rPr>
+        <w:t>的题面描述</w:t>
+      </w:r>
+      <w:proofErr w:type="gramEnd"/>
     </w:p>
     <w:p>
       <w:pPr>
@@ -2892,7 +3883,29 @@
           <w:sz w:val="22"/>
           <w:szCs w:val="22"/>
         </w:rPr>
-        <w:t>[x]_field：string类型，表示第x个选项的文本内容，其中[</w:t>
+        <w:t>[x]_field：string类型，表示第x</w:t>
+      </w:r>
+      <w:proofErr w:type="gramStart"/>
+      <w:r>
+        <w:rPr>
+          <w:rFonts w:ascii="微软雅黑" w:eastAsia="微软雅黑" w:hAnsi="微软雅黑" w:cs="Times New Roman" w:hint="eastAsia"/>
+          <w:b/>
+          <w:kern w:val="0"/>
+          <w:sz w:val="22"/>
+          <w:szCs w:val="22"/>
+        </w:rPr>
+        <w:t>个</w:t>
+      </w:r>
+      <w:proofErr w:type="gramEnd"/>
+      <w:r>
+        <w:rPr>
+          <w:rFonts w:ascii="微软雅黑" w:eastAsia="微软雅黑" w:hAnsi="微软雅黑" w:cs="Times New Roman" w:hint="eastAsia"/>
+          <w:b/>
+          <w:kern w:val="0"/>
+          <w:sz w:val="22"/>
+          <w:szCs w:val="22"/>
+        </w:rPr>
+        <w:t>选项的文本内容，其中[</w:t>
       </w:r>
       <w:r>
         <w:rPr>
@@ -2914,6 +3927,7 @@
         </w:rPr>
         <w:t>]为可变数字，取值从1到</w:t>
       </w:r>
+      <w:proofErr w:type="spellStart"/>
       <w:r>
         <w:rPr>
           <w:rFonts w:ascii="微软雅黑" w:eastAsia="微软雅黑" w:hAnsi="微软雅黑" w:cs="Times New Roman" w:hint="eastAsia"/>
@@ -2935,6 +3949,7 @@
         </w:rPr>
         <w:t>_num</w:t>
       </w:r>
+      <w:proofErr w:type="spellEnd"/>
       <w:r>
         <w:rPr>
           <w:rFonts w:ascii="微软雅黑" w:eastAsia="微软雅黑" w:hAnsi="微软雅黑" w:cs="Times New Roman" w:hint="eastAsia"/>
@@ -2955,15 +3970,27 @@
         </w:rPr>
         <w:t>比如</w:t>
       </w:r>
-      <w:r>
-        <w:rPr>
-          <w:rFonts w:ascii="微软雅黑" w:eastAsia="微软雅黑" w:hAnsi="微软雅黑" w:cs="Times New Roman" w:hint="eastAsia"/>
-          <w:b/>
-          <w:kern w:val="0"/>
-          <w:sz w:val="22"/>
-          <w:szCs w:val="22"/>
-        </w:rPr>
-        <w:t>“option</w:t>
+      <w:proofErr w:type="gramStart"/>
+      <w:r>
+        <w:rPr>
+          <w:rFonts w:ascii="微软雅黑" w:eastAsia="微软雅黑" w:hAnsi="微软雅黑" w:cs="Times New Roman" w:hint="eastAsia"/>
+          <w:b/>
+          <w:kern w:val="0"/>
+          <w:sz w:val="22"/>
+          <w:szCs w:val="22"/>
+        </w:rPr>
+        <w:t>“</w:t>
+      </w:r>
+      <w:proofErr w:type="gramEnd"/>
+      <w:r>
+        <w:rPr>
+          <w:rFonts w:ascii="微软雅黑" w:eastAsia="微软雅黑" w:hAnsi="微软雅黑" w:cs="Times New Roman" w:hint="eastAsia"/>
+          <w:b/>
+          <w:kern w:val="0"/>
+          <w:sz w:val="22"/>
+          <w:szCs w:val="22"/>
+        </w:rPr>
+        <w:t>option</w:t>
       </w:r>
       <w:r>
         <w:rPr>
@@ -3023,8 +4050,42 @@
           <w:sz w:val="22"/>
           <w:szCs w:val="22"/>
         </w:rPr>
-        <w:t>连接到api的modify_qst</w:t>
-      </w:r>
+        <w:t>连接到</w:t>
+      </w:r>
+      <w:proofErr w:type="spellStart"/>
+      <w:r>
+        <w:rPr>
+          <w:rFonts w:ascii="微软雅黑" w:eastAsia="微软雅黑" w:hAnsi="微软雅黑" w:cs="Times New Roman"/>
+          <w:b/>
+          <w:kern w:val="0"/>
+          <w:sz w:val="22"/>
+          <w:szCs w:val="22"/>
+        </w:rPr>
+        <w:t>api</w:t>
+      </w:r>
+      <w:proofErr w:type="spellEnd"/>
+      <w:r>
+        <w:rPr>
+          <w:rFonts w:ascii="微软雅黑" w:eastAsia="微软雅黑" w:hAnsi="微软雅黑" w:cs="Times New Roman"/>
+          <w:b/>
+          <w:kern w:val="0"/>
+          <w:sz w:val="22"/>
+          <w:szCs w:val="22"/>
+        </w:rPr>
+        <w:t>的</w:t>
+      </w:r>
+      <w:proofErr w:type="spellStart"/>
+      <w:r>
+        <w:rPr>
+          <w:rFonts w:ascii="微软雅黑" w:eastAsia="微软雅黑" w:hAnsi="微软雅黑" w:cs="Times New Roman"/>
+          <w:b/>
+          <w:kern w:val="0"/>
+          <w:sz w:val="22"/>
+          <w:szCs w:val="22"/>
+        </w:rPr>
+        <w:t>modify_qst</w:t>
+      </w:r>
+      <w:proofErr w:type="spellEnd"/>
       <w:r>
         <w:rPr>
           <w:rFonts w:ascii="微软雅黑" w:eastAsia="微软雅黑" w:hAnsi="微软雅黑" w:cs="Times New Roman" w:hint="eastAsia"/>
@@ -3063,7 +4124,29 @@
           <w:sz w:val="22"/>
           <w:szCs w:val="22"/>
         </w:rPr>
-        <w:t>其中的dict表示上述字典</w:t>
+        <w:t>其中的</w:t>
+      </w:r>
+      <w:proofErr w:type="spellStart"/>
+      <w:r>
+        <w:rPr>
+          <w:rFonts w:ascii="微软雅黑" w:eastAsia="微软雅黑" w:hAnsi="微软雅黑" w:cs="Times New Roman"/>
+          <w:b/>
+          <w:kern w:val="0"/>
+          <w:sz w:val="22"/>
+          <w:szCs w:val="22"/>
+        </w:rPr>
+        <w:t>dict</w:t>
+      </w:r>
+      <w:proofErr w:type="spellEnd"/>
+      <w:r>
+        <w:rPr>
+          <w:rFonts w:ascii="微软雅黑" w:eastAsia="微软雅黑" w:hAnsi="微软雅黑" w:cs="Times New Roman"/>
+          <w:b/>
+          <w:kern w:val="0"/>
+          <w:sz w:val="22"/>
+          <w:szCs w:val="22"/>
+        </w:rPr>
+        <w:t>表示上述字典</w:t>
       </w:r>
     </w:p>
     <w:p>
@@ -3187,6 +4270,7 @@
         </w:rPr>
         <w:t>所有&lt;</w:t>
       </w:r>
+      <w:proofErr w:type="gramStart"/>
       <w:r>
         <w:rPr>
           <w:rFonts w:ascii="微软雅黑" w:eastAsia="微软雅黑" w:hAnsi="微软雅黑" w:cs="Times New Roman" w:hint="eastAsia"/>
@@ -3197,6 +4281,7 @@
         </w:rPr>
         <w:t>某状态</w:t>
       </w:r>
+      <w:proofErr w:type="gramEnd"/>
       <w:r>
         <w:rPr>
           <w:rFonts w:ascii="微软雅黑" w:eastAsia="微软雅黑" w:hAnsi="微软雅黑" w:cs="Times New Roman"/>
@@ -3497,6 +4582,7 @@
           <w:szCs w:val="22"/>
         </w:rPr>
       </w:pPr>
+      <w:proofErr w:type="spellStart"/>
       <w:r>
         <w:rPr>
           <w:rFonts w:ascii="微软雅黑" w:eastAsia="微软雅黑" w:hAnsi="微软雅黑" w:cs="Times New Roman" w:hint="eastAsia"/>
@@ -3527,6 +4613,7 @@
         </w:rPr>
         <w:t>time</w:t>
       </w:r>
+      <w:proofErr w:type="spellEnd"/>
       <w:r>
         <w:rPr>
           <w:rFonts w:ascii="微软雅黑" w:eastAsia="微软雅黑" w:hAnsi="微软雅黑" w:cs="Times New Roman"/>
@@ -3785,7 +4872,29 @@
           <w:sz w:val="22"/>
           <w:szCs w:val="22"/>
         </w:rPr>
-        <w:t>id：int类型，</w:t>
+        <w:t>id：</w:t>
+      </w:r>
+      <w:proofErr w:type="spellStart"/>
+      <w:r>
+        <w:rPr>
+          <w:rFonts w:ascii="微软雅黑" w:eastAsia="微软雅黑" w:hAnsi="微软雅黑" w:cs="Times New Roman"/>
+          <w:b/>
+          <w:kern w:val="0"/>
+          <w:sz w:val="22"/>
+          <w:szCs w:val="22"/>
+        </w:rPr>
+        <w:t>int</w:t>
+      </w:r>
+      <w:proofErr w:type="spellEnd"/>
+      <w:r>
+        <w:rPr>
+          <w:rFonts w:ascii="微软雅黑" w:eastAsia="微软雅黑" w:hAnsi="微软雅黑" w:cs="Times New Roman"/>
+          <w:b/>
+          <w:kern w:val="0"/>
+          <w:sz w:val="22"/>
+          <w:szCs w:val="22"/>
+        </w:rPr>
+        <w:t>类型，</w:t>
       </w:r>
       <w:r>
         <w:rPr>
@@ -3887,15 +4996,49 @@
           <w:szCs w:val="22"/>
         </w:rPr>
       </w:pPr>
-      <w:r>
-        <w:rPr>
-          <w:rFonts w:ascii="微软雅黑" w:eastAsia="微软雅黑" w:hAnsi="微软雅黑" w:cs="Times New Roman"/>
-          <w:b/>
-          <w:kern w:val="0"/>
-          <w:sz w:val="22"/>
-          <w:szCs w:val="22"/>
-        </w:rPr>
-        <w:t>fillin：int类型，</w:t>
+      <w:proofErr w:type="spellStart"/>
+      <w:r>
+        <w:rPr>
+          <w:rFonts w:ascii="微软雅黑" w:eastAsia="微软雅黑" w:hAnsi="微软雅黑" w:cs="Times New Roman"/>
+          <w:b/>
+          <w:kern w:val="0"/>
+          <w:sz w:val="22"/>
+          <w:szCs w:val="22"/>
+        </w:rPr>
+        <w:t>fillin</w:t>
+      </w:r>
+      <w:proofErr w:type="spellEnd"/>
+      <w:r>
+        <w:rPr>
+          <w:rFonts w:ascii="微软雅黑" w:eastAsia="微软雅黑" w:hAnsi="微软雅黑" w:cs="Times New Roman"/>
+          <w:b/>
+          <w:kern w:val="0"/>
+          <w:sz w:val="22"/>
+          <w:szCs w:val="22"/>
+        </w:rPr>
+        <w:t>：</w:t>
+      </w:r>
+      <w:proofErr w:type="spellStart"/>
+      <w:r>
+        <w:rPr>
+          <w:rFonts w:ascii="微软雅黑" w:eastAsia="微软雅黑" w:hAnsi="微软雅黑" w:cs="Times New Roman"/>
+          <w:b/>
+          <w:kern w:val="0"/>
+          <w:sz w:val="22"/>
+          <w:szCs w:val="22"/>
+        </w:rPr>
+        <w:t>int</w:t>
+      </w:r>
+      <w:proofErr w:type="spellEnd"/>
+      <w:r>
+        <w:rPr>
+          <w:rFonts w:ascii="微软雅黑" w:eastAsia="微软雅黑" w:hAnsi="微软雅黑" w:cs="Times New Roman"/>
+          <w:b/>
+          <w:kern w:val="0"/>
+          <w:sz w:val="22"/>
+          <w:szCs w:val="22"/>
+        </w:rPr>
+        <w:t>类型，</w:t>
       </w:r>
       <w:r>
         <w:rPr>
@@ -4041,15 +5184,27 @@
         </w:rPr>
         <w:t>传入一个</w:t>
       </w:r>
-      <w:r>
-        <w:rPr>
-          <w:rFonts w:ascii="微软雅黑" w:eastAsia="微软雅黑" w:hAnsi="微软雅黑" w:cs="Times New Roman"/>
-          <w:b/>
-          <w:kern w:val="0"/>
-          <w:sz w:val="22"/>
-          <w:szCs w:val="22"/>
-        </w:rPr>
-        <w:t>int，</w:t>
+      <w:proofErr w:type="spellStart"/>
+      <w:r>
+        <w:rPr>
+          <w:rFonts w:ascii="微软雅黑" w:eastAsia="微软雅黑" w:hAnsi="微软雅黑" w:cs="Times New Roman"/>
+          <w:b/>
+          <w:kern w:val="0"/>
+          <w:sz w:val="22"/>
+          <w:szCs w:val="22"/>
+        </w:rPr>
+        <w:t>int</w:t>
+      </w:r>
+      <w:proofErr w:type="spellEnd"/>
+      <w:r>
+        <w:rPr>
+          <w:rFonts w:ascii="微软雅黑" w:eastAsia="微软雅黑" w:hAnsi="微软雅黑" w:cs="Times New Roman"/>
+          <w:b/>
+          <w:kern w:val="0"/>
+          <w:sz w:val="22"/>
+          <w:szCs w:val="22"/>
+        </w:rPr>
+        <w:t>，</w:t>
       </w:r>
       <w:r>
         <w:rPr>
@@ -4171,6 +5326,7 @@
           <w:szCs w:val="22"/>
         </w:rPr>
       </w:pPr>
+      <w:proofErr w:type="spellStart"/>
       <w:r>
         <w:rPr>
           <w:rFonts w:ascii="微软雅黑" w:eastAsia="微软雅黑" w:hAnsi="微软雅黑" w:cs="Times New Roman"/>
@@ -4180,7 +5336,18 @@
           <w:szCs w:val="22"/>
         </w:rPr>
         <w:lastRenderedPageBreak/>
-        <w:t>act_type：</w:t>
+        <w:t>act_type</w:t>
+      </w:r>
+      <w:proofErr w:type="spellEnd"/>
+      <w:r>
+        <w:rPr>
+          <w:rFonts w:ascii="微软雅黑" w:eastAsia="微软雅黑" w:hAnsi="微软雅黑" w:cs="Times New Roman"/>
+          <w:b/>
+          <w:kern w:val="0"/>
+          <w:sz w:val="22"/>
+          <w:szCs w:val="22"/>
+        </w:rPr>
+        <w:t>：</w:t>
       </w:r>
       <w:r>
         <w:rPr>
@@ -4292,15 +5459,27 @@
           <w:szCs w:val="22"/>
         </w:rPr>
       </w:pPr>
-      <w:r>
-        <w:rPr>
-          <w:rFonts w:ascii="微软雅黑" w:eastAsia="微软雅黑" w:hAnsi="微软雅黑" w:cs="Times New Roman"/>
-          <w:b/>
-          <w:kern w:val="0"/>
-          <w:sz w:val="22"/>
-          <w:szCs w:val="22"/>
-        </w:rPr>
-        <w:t>act_status：</w:t>
+      <w:proofErr w:type="spellStart"/>
+      <w:r>
+        <w:rPr>
+          <w:rFonts w:ascii="微软雅黑" w:eastAsia="微软雅黑" w:hAnsi="微软雅黑" w:cs="Times New Roman"/>
+          <w:b/>
+          <w:kern w:val="0"/>
+          <w:sz w:val="22"/>
+          <w:szCs w:val="22"/>
+        </w:rPr>
+        <w:t>act_status</w:t>
+      </w:r>
+      <w:proofErr w:type="spellEnd"/>
+      <w:r>
+        <w:rPr>
+          <w:rFonts w:ascii="微软雅黑" w:eastAsia="微软雅黑" w:hAnsi="微软雅黑" w:cs="Times New Roman"/>
+          <w:b/>
+          <w:kern w:val="0"/>
+          <w:sz w:val="22"/>
+          <w:szCs w:val="22"/>
+        </w:rPr>
+        <w:t>：</w:t>
       </w:r>
       <w:r>
         <w:rPr>
@@ -4412,15 +5591,27 @@
           <w:szCs w:val="22"/>
         </w:rPr>
       </w:pPr>
-      <w:r>
-        <w:rPr>
-          <w:rFonts w:ascii="微软雅黑" w:eastAsia="微软雅黑" w:hAnsi="微软雅黑" w:cs="Times New Roman"/>
-          <w:b/>
-          <w:kern w:val="0"/>
-          <w:sz w:val="22"/>
-          <w:szCs w:val="22"/>
-        </w:rPr>
-        <w:t>act_title：</w:t>
+      <w:proofErr w:type="spellStart"/>
+      <w:r>
+        <w:rPr>
+          <w:rFonts w:ascii="微软雅黑" w:eastAsia="微软雅黑" w:hAnsi="微软雅黑" w:cs="Times New Roman"/>
+          <w:b/>
+          <w:kern w:val="0"/>
+          <w:sz w:val="22"/>
+          <w:szCs w:val="22"/>
+        </w:rPr>
+        <w:t>act_title</w:t>
+      </w:r>
+      <w:proofErr w:type="spellEnd"/>
+      <w:r>
+        <w:rPr>
+          <w:rFonts w:ascii="微软雅黑" w:eastAsia="微软雅黑" w:hAnsi="微软雅黑" w:cs="Times New Roman"/>
+          <w:b/>
+          <w:kern w:val="0"/>
+          <w:sz w:val="22"/>
+          <w:szCs w:val="22"/>
+        </w:rPr>
+        <w:t>：</w:t>
       </w:r>
       <w:r>
         <w:rPr>
@@ -4482,6 +5673,7 @@
           <w:szCs w:val="22"/>
         </w:rPr>
       </w:pPr>
+      <w:proofErr w:type="spellStart"/>
       <w:r>
         <w:rPr>
           <w:rFonts w:ascii="微软雅黑" w:eastAsia="微软雅黑" w:hAnsi="微软雅黑" w:cs="Times New Roman" w:hint="eastAsia"/>
@@ -4512,6 +5704,7 @@
         </w:rPr>
         <w:t>description</w:t>
       </w:r>
+      <w:proofErr w:type="spellEnd"/>
       <w:r>
         <w:rPr>
           <w:rFonts w:ascii="微软雅黑" w:eastAsia="微软雅黑" w:hAnsi="微软雅黑" w:cs="Times New Roman"/>
@@ -4582,6 +5775,7 @@
           <w:szCs w:val="22"/>
         </w:rPr>
       </w:pPr>
+      <w:proofErr w:type="spellStart"/>
       <w:r>
         <w:rPr>
           <w:rFonts w:ascii="微软雅黑" w:eastAsia="微软雅黑" w:hAnsi="微软雅黑" w:cs="Times New Roman"/>
@@ -4602,15 +5796,38 @@
         </w:rPr>
         <w:t>num</w:t>
       </w:r>
-      <w:r>
-        <w:rPr>
-          <w:rFonts w:ascii="微软雅黑" w:eastAsia="微软雅黑" w:hAnsi="微软雅黑" w:cs="Times New Roman"/>
-          <w:b/>
-          <w:kern w:val="0"/>
-          <w:sz w:val="22"/>
-          <w:szCs w:val="22"/>
-        </w:rPr>
-        <w:t>：int类型，</w:t>
+      <w:proofErr w:type="spellEnd"/>
+      <w:r>
+        <w:rPr>
+          <w:rFonts w:ascii="微软雅黑" w:eastAsia="微软雅黑" w:hAnsi="微软雅黑" w:cs="Times New Roman"/>
+          <w:b/>
+          <w:kern w:val="0"/>
+          <w:sz w:val="22"/>
+          <w:szCs w:val="22"/>
+        </w:rPr>
+        <w:t>：</w:t>
+      </w:r>
+      <w:proofErr w:type="spellStart"/>
+      <w:r>
+        <w:rPr>
+          <w:rFonts w:ascii="微软雅黑" w:eastAsia="微软雅黑" w:hAnsi="微软雅黑" w:cs="Times New Roman"/>
+          <w:b/>
+          <w:kern w:val="0"/>
+          <w:sz w:val="22"/>
+          <w:szCs w:val="22"/>
+        </w:rPr>
+        <w:t>int</w:t>
+      </w:r>
+      <w:proofErr w:type="spellEnd"/>
+      <w:r>
+        <w:rPr>
+          <w:rFonts w:ascii="微软雅黑" w:eastAsia="微软雅黑" w:hAnsi="微软雅黑" w:cs="Times New Roman"/>
+          <w:b/>
+          <w:kern w:val="0"/>
+          <w:sz w:val="22"/>
+          <w:szCs w:val="22"/>
+        </w:rPr>
+        <w:t>类型，</w:t>
       </w:r>
       <w:r>
         <w:rPr>
@@ -4762,6 +5979,7 @@
           <w:szCs w:val="22"/>
         </w:rPr>
       </w:pPr>
+      <w:proofErr w:type="spellStart"/>
       <w:r>
         <w:rPr>
           <w:rFonts w:ascii="微软雅黑" w:eastAsia="微软雅黑" w:hAnsi="微软雅黑" w:cs="Times New Roman"/>
@@ -4782,6 +6000,7 @@
         </w:rPr>
         <w:t>type</w:t>
       </w:r>
+      <w:proofErr w:type="spellEnd"/>
       <w:r>
         <w:rPr>
           <w:rFonts w:ascii="微软雅黑" w:eastAsia="微软雅黑" w:hAnsi="微软雅黑" w:cs="Times New Roman"/>
@@ -4872,6 +6091,7 @@
           <w:szCs w:val="22"/>
         </w:rPr>
       </w:pPr>
+      <w:proofErr w:type="spellStart"/>
       <w:r>
         <w:rPr>
           <w:rFonts w:ascii="微软雅黑" w:eastAsia="微软雅黑" w:hAnsi="微软雅黑" w:cs="Times New Roman"/>
@@ -4892,6 +6112,7 @@
         </w:rPr>
         <w:t>title</w:t>
       </w:r>
+      <w:proofErr w:type="spellEnd"/>
       <w:r>
         <w:rPr>
           <w:rFonts w:ascii="微软雅黑" w:eastAsia="微软雅黑" w:hAnsi="微软雅黑" w:cs="Times New Roman"/>
@@ -4972,6 +6193,7 @@
           <w:szCs w:val="22"/>
         </w:rPr>
       </w:pPr>
+      <w:proofErr w:type="spellStart"/>
       <w:r>
         <w:rPr>
           <w:rFonts w:ascii="微软雅黑" w:eastAsia="微软雅黑" w:hAnsi="微软雅黑" w:cs="Times New Roman"/>
@@ -4992,6 +6214,7 @@
         </w:rPr>
         <w:t>id</w:t>
       </w:r>
+      <w:proofErr w:type="spellEnd"/>
       <w:r>
         <w:rPr>
           <w:rFonts w:ascii="微软雅黑" w:eastAsia="微软雅黑" w:hAnsi="微软雅黑" w:cs="Times New Roman"/>
@@ -5002,6 +6225,7 @@
         </w:rPr>
         <w:t>：</w:t>
       </w:r>
+      <w:proofErr w:type="spellStart"/>
       <w:r>
         <w:rPr>
           <w:rFonts w:ascii="微软雅黑" w:eastAsia="微软雅黑" w:hAnsi="微软雅黑" w:cs="Times New Roman" w:hint="eastAsia"/>
@@ -5012,6 +6236,7 @@
         </w:rPr>
         <w:t>int</w:t>
       </w:r>
+      <w:proofErr w:type="spellEnd"/>
       <w:r>
         <w:rPr>
           <w:rFonts w:ascii="微软雅黑" w:eastAsia="微软雅黑" w:hAnsi="微软雅黑" w:cs="Times New Roman"/>
@@ -5062,6 +6287,7 @@
           <w:szCs w:val="22"/>
         </w:rPr>
       </w:pPr>
+      <w:proofErr w:type="spellStart"/>
       <w:r>
         <w:rPr>
           <w:rFonts w:ascii="微软雅黑" w:eastAsia="微软雅黑" w:hAnsi="微软雅黑" w:cs="Times New Roman"/>
@@ -5082,6 +6308,7 @@
         </w:rPr>
         <w:t>num</w:t>
       </w:r>
+      <w:proofErr w:type="spellEnd"/>
       <w:r>
         <w:rPr>
           <w:rFonts w:ascii="微软雅黑" w:eastAsia="微软雅黑" w:hAnsi="微软雅黑" w:cs="Times New Roman"/>
@@ -5092,6 +6319,7 @@
         </w:rPr>
         <w:t>：</w:t>
       </w:r>
+      <w:proofErr w:type="spellStart"/>
       <w:r>
         <w:rPr>
           <w:rFonts w:ascii="微软雅黑" w:eastAsia="微软雅黑" w:hAnsi="微软雅黑" w:cs="Times New Roman" w:hint="eastAsia"/>
@@ -5102,6 +6330,7 @@
         </w:rPr>
         <w:t>int</w:t>
       </w:r>
+      <w:proofErr w:type="spellEnd"/>
       <w:r>
         <w:rPr>
           <w:rFonts w:ascii="微软雅黑" w:eastAsia="微软雅黑" w:hAnsi="微软雅黑" w:cs="Times New Roman"/>
@@ -5192,6 +6421,7 @@
         </w:rPr>
         <w:t>rows：</w:t>
       </w:r>
+      <w:proofErr w:type="spellStart"/>
       <w:r>
         <w:rPr>
           <w:rFonts w:ascii="微软雅黑" w:eastAsia="微软雅黑" w:hAnsi="微软雅黑" w:cs="Times New Roman" w:hint="eastAsia"/>
@@ -5202,6 +6432,7 @@
         </w:rPr>
         <w:t>int</w:t>
       </w:r>
+      <w:proofErr w:type="spellEnd"/>
       <w:r>
         <w:rPr>
           <w:rFonts w:ascii="微软雅黑" w:eastAsia="微软雅黑" w:hAnsi="微软雅黑" w:cs="Times New Roman"/>
@@ -5685,17 +6916,7 @@
           <w:szCs w:val="22"/>
         </w:rPr>
         <w:lastRenderedPageBreak/>
-        <w:t>点击多</w:t>
-      </w:r>
-      <w:r>
-        <w:rPr>
-          <w:rFonts w:ascii="微软雅黑" w:eastAsia="微软雅黑" w:hAnsi="微软雅黑" w:cs="Times New Roman" w:hint="eastAsia"/>
-          <w:b/>
-          <w:kern w:val="0"/>
-          <w:sz w:val="22"/>
-          <w:szCs w:val="22"/>
-        </w:rPr>
-        <w:t>选题问题中的“编辑”</w:t>
+        <w:t>点击多选题问题中的“编辑”</w:t>
       </w:r>
     </w:p>
     <w:p>
@@ -5841,15 +7062,27 @@
         </w:rPr>
         <w:t>点击填空</w:t>
       </w:r>
-      <w:r>
-        <w:rPr>
-          <w:rFonts w:ascii="微软雅黑" w:eastAsia="微软雅黑" w:hAnsi="微软雅黑" w:cs="Times New Roman" w:hint="eastAsia"/>
-          <w:b/>
-          <w:kern w:val="0"/>
-          <w:sz w:val="22"/>
-          <w:szCs w:val="22"/>
-        </w:rPr>
-        <w:t>题问题中的“编辑”</w:t>
+      <w:proofErr w:type="gramStart"/>
+      <w:r>
+        <w:rPr>
+          <w:rFonts w:ascii="微软雅黑" w:eastAsia="微软雅黑" w:hAnsi="微软雅黑" w:cs="Times New Roman" w:hint="eastAsia"/>
+          <w:b/>
+          <w:kern w:val="0"/>
+          <w:sz w:val="22"/>
+          <w:szCs w:val="22"/>
+        </w:rPr>
+        <w:t>题问</w:t>
+      </w:r>
+      <w:proofErr w:type="gramEnd"/>
+      <w:r>
+        <w:rPr>
+          <w:rFonts w:ascii="微软雅黑" w:eastAsia="微软雅黑" w:hAnsi="微软雅黑" w:cs="Times New Roman" w:hint="eastAsia"/>
+          <w:b/>
+          <w:kern w:val="0"/>
+          <w:sz w:val="22"/>
+          <w:szCs w:val="22"/>
+        </w:rPr>
+        <w:t>题中的“编辑”</w:t>
       </w:r>
     </w:p>
     <w:p>
@@ -5891,6 +7124,7 @@
         </w:rPr>
         <w:t>POST请求（</w:t>
       </w:r>
+      <w:proofErr w:type="spellStart"/>
       <w:r>
         <w:rPr>
           <w:rFonts w:ascii="微软雅黑" w:eastAsia="微软雅黑" w:hAnsi="微软雅黑" w:cs="Times New Roman" w:hint="eastAsia"/>
@@ -5909,7 +7143,18 @@
           <w:sz w:val="22"/>
           <w:szCs w:val="22"/>
         </w:rPr>
-        <w:t>_modal中的script</w:t>
+        <w:t>_modal</w:t>
+      </w:r>
+      <w:proofErr w:type="spellEnd"/>
+      <w:r>
+        <w:rPr>
+          <w:rFonts w:ascii="微软雅黑" w:eastAsia="微软雅黑" w:hAnsi="微软雅黑" w:cs="Times New Roman"/>
+          <w:b/>
+          <w:kern w:val="0"/>
+          <w:sz w:val="22"/>
+          <w:szCs w:val="22"/>
+        </w:rPr>
+        <w:t>中的script</w:t>
       </w:r>
       <w:r>
         <w:rPr>
@@ -5949,8 +7194,20 @@
           <w:sz w:val="22"/>
           <w:szCs w:val="22"/>
         </w:rPr>
-        <w:t>使用handleFormPost</w:t>
-      </w:r>
+        <w:t>使用</w:t>
+      </w:r>
+      <w:proofErr w:type="spellStart"/>
+      <w:r>
+        <w:rPr>
+          <w:rFonts w:ascii="微软雅黑" w:eastAsia="微软雅黑" w:hAnsi="微软雅黑" w:cs="Times New Roman"/>
+          <w:b/>
+          <w:kern w:val="0"/>
+          <w:sz w:val="22"/>
+          <w:szCs w:val="22"/>
+        </w:rPr>
+        <w:t>handleFormPost</w:t>
+      </w:r>
+      <w:proofErr w:type="spellEnd"/>
       <w:r>
         <w:rPr>
           <w:rFonts w:ascii="微软雅黑" w:eastAsia="微软雅黑" w:hAnsi="微软雅黑" w:cs="Times New Roman" w:hint="eastAsia"/>
@@ -6051,6 +7308,7 @@
           <w:szCs w:val="22"/>
         </w:rPr>
       </w:pPr>
+      <w:proofErr w:type="spellStart"/>
       <w:r>
         <w:rPr>
           <w:rFonts w:ascii="微软雅黑" w:eastAsia="微软雅黑" w:hAnsi="微软雅黑" w:cs="Times New Roman"/>
@@ -6061,6 +7319,7 @@
         </w:rPr>
         <w:t>qst_type</w:t>
       </w:r>
+      <w:proofErr w:type="spellEnd"/>
       <w:r>
         <w:rPr>
           <w:rFonts w:ascii="微软雅黑" w:eastAsia="微软雅黑" w:hAnsi="微软雅黑" w:cs="Times New Roman" w:hint="eastAsia"/>
@@ -6091,6 +7350,7 @@
         </w:rPr>
         <w:t>（即</w:t>
       </w:r>
+      <w:proofErr w:type="spellStart"/>
       <w:r>
         <w:rPr>
           <w:rFonts w:ascii="微软雅黑" w:eastAsia="微软雅黑" w:hAnsi="微软雅黑" w:cs="Times New Roman" w:hint="eastAsia"/>
@@ -6101,6 +7361,7 @@
         </w:rPr>
         <w:t>fillin</w:t>
       </w:r>
+      <w:proofErr w:type="spellEnd"/>
       <w:r>
         <w:rPr>
           <w:rFonts w:ascii="微软雅黑" w:eastAsia="微软雅黑" w:hAnsi="微软雅黑" w:cs="Times New Roman" w:hint="eastAsia"/>
@@ -6131,6 +7392,7 @@
           <w:szCs w:val="22"/>
         </w:rPr>
       </w:pPr>
+      <w:proofErr w:type="spellStart"/>
       <w:r>
         <w:rPr>
           <w:rFonts w:ascii="微软雅黑" w:eastAsia="微软雅黑" w:hAnsi="微软雅黑" w:cs="Times New Roman"/>
@@ -6141,15 +7403,38 @@
         </w:rPr>
         <w:t>questions_id</w:t>
       </w:r>
-      <w:r>
-        <w:rPr>
-          <w:rFonts w:ascii="微软雅黑" w:eastAsia="微软雅黑" w:hAnsi="微软雅黑" w:cs="Times New Roman" w:hint="eastAsia"/>
-          <w:b/>
-          <w:kern w:val="0"/>
-          <w:sz w:val="22"/>
-          <w:szCs w:val="22"/>
-        </w:rPr>
-        <w:t>：int类型，当前问题</w:t>
+      <w:proofErr w:type="spellEnd"/>
+      <w:r>
+        <w:rPr>
+          <w:rFonts w:ascii="微软雅黑" w:eastAsia="微软雅黑" w:hAnsi="微软雅黑" w:cs="Times New Roman" w:hint="eastAsia"/>
+          <w:b/>
+          <w:kern w:val="0"/>
+          <w:sz w:val="22"/>
+          <w:szCs w:val="22"/>
+        </w:rPr>
+        <w:t>：</w:t>
+      </w:r>
+      <w:proofErr w:type="spellStart"/>
+      <w:r>
+        <w:rPr>
+          <w:rFonts w:ascii="微软雅黑" w:eastAsia="微软雅黑" w:hAnsi="微软雅黑" w:cs="Times New Roman" w:hint="eastAsia"/>
+          <w:b/>
+          <w:kern w:val="0"/>
+          <w:sz w:val="22"/>
+          <w:szCs w:val="22"/>
+        </w:rPr>
+        <w:t>int</w:t>
+      </w:r>
+      <w:proofErr w:type="spellEnd"/>
+      <w:r>
+        <w:rPr>
+          <w:rFonts w:ascii="微软雅黑" w:eastAsia="微软雅黑" w:hAnsi="微软雅黑" w:cs="Times New Roman" w:hint="eastAsia"/>
+          <w:b/>
+          <w:kern w:val="0"/>
+          <w:sz w:val="22"/>
+          <w:szCs w:val="22"/>
+        </w:rPr>
+        <w:t>类型，当前问题</w:t>
       </w:r>
       <w:r>
         <w:rPr>
@@ -6181,6 +7466,7 @@
           <w:szCs w:val="22"/>
         </w:rPr>
       </w:pPr>
+      <w:proofErr w:type="spellStart"/>
       <w:r>
         <w:rPr>
           <w:rFonts w:ascii="微软雅黑" w:eastAsia="微软雅黑" w:hAnsi="微软雅黑" w:cs="Times New Roman"/>
@@ -6201,15 +7487,38 @@
         </w:rPr>
         <w:t>row</w:t>
       </w:r>
-      <w:r>
-        <w:rPr>
-          <w:rFonts w:ascii="微软雅黑" w:eastAsia="微软雅黑" w:hAnsi="微软雅黑" w:cs="Times New Roman" w:hint="eastAsia"/>
-          <w:b/>
-          <w:kern w:val="0"/>
-          <w:sz w:val="22"/>
-          <w:szCs w:val="22"/>
-        </w:rPr>
-        <w:t>：int类型，</w:t>
+      <w:proofErr w:type="spellEnd"/>
+      <w:r>
+        <w:rPr>
+          <w:rFonts w:ascii="微软雅黑" w:eastAsia="微软雅黑" w:hAnsi="微软雅黑" w:cs="Times New Roman" w:hint="eastAsia"/>
+          <w:b/>
+          <w:kern w:val="0"/>
+          <w:sz w:val="22"/>
+          <w:szCs w:val="22"/>
+        </w:rPr>
+        <w:t>：</w:t>
+      </w:r>
+      <w:proofErr w:type="spellStart"/>
+      <w:r>
+        <w:rPr>
+          <w:rFonts w:ascii="微软雅黑" w:eastAsia="微软雅黑" w:hAnsi="微软雅黑" w:cs="Times New Roman" w:hint="eastAsia"/>
+          <w:b/>
+          <w:kern w:val="0"/>
+          <w:sz w:val="22"/>
+          <w:szCs w:val="22"/>
+        </w:rPr>
+        <w:t>int</w:t>
+      </w:r>
+      <w:proofErr w:type="spellEnd"/>
+      <w:r>
+        <w:rPr>
+          <w:rFonts w:ascii="微软雅黑" w:eastAsia="微软雅黑" w:hAnsi="微软雅黑" w:cs="Times New Roman" w:hint="eastAsia"/>
+          <w:b/>
+          <w:kern w:val="0"/>
+          <w:sz w:val="22"/>
+          <w:szCs w:val="22"/>
+        </w:rPr>
+        <w:t>类型，</w:t>
       </w:r>
       <w:r>
         <w:rPr>
@@ -6241,15 +7550,27 @@
           <w:szCs w:val="22"/>
         </w:rPr>
       </w:pPr>
-      <w:r>
-        <w:rPr>
-          <w:rFonts w:ascii="微软雅黑" w:eastAsia="微软雅黑" w:hAnsi="微软雅黑" w:cs="Times New Roman" w:hint="eastAsia"/>
-          <w:b/>
-          <w:kern w:val="0"/>
-          <w:sz w:val="22"/>
-          <w:szCs w:val="22"/>
-        </w:rPr>
-        <w:t>csrfmiddlewaretoken：没用</w:t>
+      <w:proofErr w:type="spellStart"/>
+      <w:r>
+        <w:rPr>
+          <w:rFonts w:ascii="微软雅黑" w:eastAsia="微软雅黑" w:hAnsi="微软雅黑" w:cs="Times New Roman" w:hint="eastAsia"/>
+          <w:b/>
+          <w:kern w:val="0"/>
+          <w:sz w:val="22"/>
+          <w:szCs w:val="22"/>
+        </w:rPr>
+        <w:t>csrfmiddlewaretoken</w:t>
+      </w:r>
+      <w:proofErr w:type="spellEnd"/>
+      <w:r>
+        <w:rPr>
+          <w:rFonts w:ascii="微软雅黑" w:eastAsia="微软雅黑" w:hAnsi="微软雅黑" w:cs="Times New Roman" w:hint="eastAsia"/>
+          <w:b/>
+          <w:kern w:val="0"/>
+          <w:sz w:val="22"/>
+          <w:szCs w:val="22"/>
+        </w:rPr>
+        <w:t>：没用</w:t>
       </w:r>
     </w:p>
     <w:p>
@@ -6271,6 +7592,7 @@
           <w:szCs w:val="22"/>
         </w:rPr>
       </w:pPr>
+      <w:proofErr w:type="spellStart"/>
       <w:r>
         <w:rPr>
           <w:rFonts w:ascii="微软雅黑" w:eastAsia="微软雅黑" w:hAnsi="微软雅黑" w:cs="Times New Roman" w:hint="eastAsia"/>
@@ -6291,6 +7613,7 @@
         </w:rPr>
         <w:t>_title</w:t>
       </w:r>
+      <w:proofErr w:type="spellEnd"/>
       <w:r>
         <w:rPr>
           <w:rFonts w:ascii="微软雅黑" w:eastAsia="微软雅黑" w:hAnsi="微软雅黑" w:cs="Times New Roman" w:hint="eastAsia"/>
@@ -6329,8 +7652,20 @@
           <w:sz w:val="22"/>
           <w:szCs w:val="22"/>
         </w:rPr>
-        <w:t>问题的题面描述</w:t>
-      </w:r>
+        <w:t>问题</w:t>
+      </w:r>
+      <w:proofErr w:type="gramStart"/>
+      <w:r>
+        <w:rPr>
+          <w:rFonts w:ascii="微软雅黑" w:eastAsia="微软雅黑" w:hAnsi="微软雅黑" w:cs="Times New Roman"/>
+          <w:b/>
+          <w:kern w:val="0"/>
+          <w:sz w:val="22"/>
+          <w:szCs w:val="22"/>
+        </w:rPr>
+        <w:t>的题面描述</w:t>
+      </w:r>
+      <w:proofErr w:type="gramEnd"/>
     </w:p>
     <w:p>
       <w:pPr>
@@ -6351,6 +7686,7 @@
           <w:szCs w:val="22"/>
         </w:rPr>
       </w:pPr>
+      <w:proofErr w:type="spellStart"/>
       <w:r>
         <w:rPr>
           <w:rFonts w:ascii="微软雅黑" w:eastAsia="微软雅黑" w:hAnsi="微软雅黑" w:cs="Times New Roman"/>
@@ -6361,6 +7697,7 @@
         </w:rPr>
         <w:t>fillin_check</w:t>
       </w:r>
+      <w:proofErr w:type="spellEnd"/>
       <w:r>
         <w:rPr>
           <w:rFonts w:ascii="微软雅黑" w:eastAsia="微软雅黑" w:hAnsi="微软雅黑" w:cs="Times New Roman" w:hint="eastAsia"/>
@@ -6401,6 +7738,7 @@
           <w:szCs w:val="22"/>
         </w:rPr>
       </w:pPr>
+      <w:proofErr w:type="spellStart"/>
       <w:r>
         <w:rPr>
           <w:rFonts w:ascii="微软雅黑" w:eastAsia="微软雅黑" w:hAnsi="微软雅黑" w:cs="Times New Roman"/>
@@ -6421,6 +7759,7 @@
         </w:rPr>
         <w:t>hint</w:t>
       </w:r>
+      <w:proofErr w:type="spellEnd"/>
       <w:r>
         <w:rPr>
           <w:rFonts w:ascii="微软雅黑" w:eastAsia="微软雅黑" w:hAnsi="微软雅黑" w:cs="Times New Roman"/>
@@ -6499,8 +7838,42 @@
           <w:sz w:val="22"/>
           <w:szCs w:val="22"/>
         </w:rPr>
-        <w:t>连接到api的modify_qst</w:t>
-      </w:r>
+        <w:t>连接到</w:t>
+      </w:r>
+      <w:proofErr w:type="spellStart"/>
+      <w:r>
+        <w:rPr>
+          <w:rFonts w:ascii="微软雅黑" w:eastAsia="微软雅黑" w:hAnsi="微软雅黑" w:cs="Times New Roman"/>
+          <w:b/>
+          <w:kern w:val="0"/>
+          <w:sz w:val="22"/>
+          <w:szCs w:val="22"/>
+        </w:rPr>
+        <w:t>api</w:t>
+      </w:r>
+      <w:proofErr w:type="spellEnd"/>
+      <w:r>
+        <w:rPr>
+          <w:rFonts w:ascii="微软雅黑" w:eastAsia="微软雅黑" w:hAnsi="微软雅黑" w:cs="Times New Roman"/>
+          <w:b/>
+          <w:kern w:val="0"/>
+          <w:sz w:val="22"/>
+          <w:szCs w:val="22"/>
+        </w:rPr>
+        <w:t>的</w:t>
+      </w:r>
+      <w:proofErr w:type="spellStart"/>
+      <w:r>
+        <w:rPr>
+          <w:rFonts w:ascii="微软雅黑" w:eastAsia="微软雅黑" w:hAnsi="微软雅黑" w:cs="Times New Roman"/>
+          <w:b/>
+          <w:kern w:val="0"/>
+          <w:sz w:val="22"/>
+          <w:szCs w:val="22"/>
+        </w:rPr>
+        <w:t>modify_qst</w:t>
+      </w:r>
+      <w:proofErr w:type="spellEnd"/>
       <w:r>
         <w:rPr>
           <w:rFonts w:ascii="微软雅黑" w:eastAsia="微软雅黑" w:hAnsi="微软雅黑" w:cs="Times New Roman" w:hint="eastAsia"/>
@@ -6539,7 +7912,29 @@
           <w:sz w:val="22"/>
           <w:szCs w:val="22"/>
         </w:rPr>
-        <w:t>其中的dict表示上述字典</w:t>
+        <w:t>其中的</w:t>
+      </w:r>
+      <w:proofErr w:type="spellStart"/>
+      <w:r>
+        <w:rPr>
+          <w:rFonts w:ascii="微软雅黑" w:eastAsia="微软雅黑" w:hAnsi="微软雅黑" w:cs="Times New Roman"/>
+          <w:b/>
+          <w:kern w:val="0"/>
+          <w:sz w:val="22"/>
+          <w:szCs w:val="22"/>
+        </w:rPr>
+        <w:t>dict</w:t>
+      </w:r>
+      <w:proofErr w:type="spellEnd"/>
+      <w:r>
+        <w:rPr>
+          <w:rFonts w:ascii="微软雅黑" w:eastAsia="微软雅黑" w:hAnsi="微软雅黑" w:cs="Times New Roman"/>
+          <w:b/>
+          <w:kern w:val="0"/>
+          <w:sz w:val="22"/>
+          <w:szCs w:val="22"/>
+        </w:rPr>
+        <w:t>表示上述字典</w:t>
       </w:r>
     </w:p>
     <w:p>
@@ -6609,29 +8004,595 @@
         </w:rPr>
         <w:t>status：string类型，表示状态，需要是“ok”</w:t>
       </w:r>
+    </w:p>
+    <w:p>
+      <w:pPr>
+        <w:widowControl/>
+        <w:jc w:val="left"/>
+        <w:textAlignment w:val="center"/>
+        <w:rPr>
+          <w:rFonts w:ascii="微软雅黑" w:eastAsia="微软雅黑" w:hAnsi="微软雅黑" w:cs="Times New Roman"/>
+          <w:kern w:val="0"/>
+          <w:sz w:val="22"/>
+          <w:szCs w:val="22"/>
+        </w:rPr>
+      </w:pPr>
+    </w:p>
+    <w:p>
+      <w:pPr>
+        <w:pStyle w:val="a4"/>
+        <w:widowControl/>
+        <w:numPr>
+          <w:ilvl w:val="0"/>
+          <w:numId w:val="12"/>
+        </w:numPr>
+        <w:ind w:firstLineChars="0"/>
+        <w:jc w:val="left"/>
+        <w:textAlignment w:val="center"/>
+        <w:rPr>
+          <w:rFonts w:ascii="微软雅黑" w:eastAsia="微软雅黑" w:hAnsi="微软雅黑" w:cs="Times New Roman"/>
+          <w:b/>
+          <w:kern w:val="0"/>
+          <w:sz w:val="22"/>
+          <w:szCs w:val="22"/>
+        </w:rPr>
+      </w:pPr>
+      <w:r>
+        <w:rPr>
+          <w:rFonts w:ascii="微软雅黑" w:eastAsia="微软雅黑" w:hAnsi="微软雅黑" w:cs="Times New Roman" w:hint="eastAsia"/>
+          <w:b/>
+          <w:kern w:val="0"/>
+          <w:sz w:val="22"/>
+          <w:szCs w:val="22"/>
+        </w:rPr>
+        <w:t>点击</w:t>
+      </w:r>
+      <w:r>
+        <w:rPr>
+          <w:rFonts w:ascii="微软雅黑" w:eastAsia="微软雅黑" w:hAnsi="微软雅黑" w:cs="Times New Roman" w:hint="eastAsia"/>
+          <w:b/>
+          <w:kern w:val="0"/>
+          <w:sz w:val="22"/>
+          <w:szCs w:val="22"/>
+        </w:rPr>
+        <w:t>左边栏中的“统计信息”</w:t>
+      </w:r>
+    </w:p>
+    <w:p>
+      <w:pPr>
+        <w:pStyle w:val="a4"/>
+        <w:widowControl/>
+        <w:numPr>
+          <w:ilvl w:val="1"/>
+          <w:numId w:val="12"/>
+        </w:numPr>
+        <w:ind w:firstLineChars="0"/>
+        <w:jc w:val="left"/>
+        <w:textAlignment w:val="center"/>
+        <w:rPr>
+          <w:rFonts w:ascii="微软雅黑" w:eastAsia="微软雅黑" w:hAnsi="微软雅黑" w:cs="Times New Roman" w:hint="eastAsia"/>
+          <w:b/>
+          <w:kern w:val="0"/>
+          <w:sz w:val="22"/>
+          <w:szCs w:val="22"/>
+        </w:rPr>
+      </w:pPr>
+      <w:r>
+        <w:rPr>
+          <w:rFonts w:ascii="微软雅黑" w:eastAsia="微软雅黑" w:hAnsi="微软雅黑" w:cs="Times New Roman"/>
+          <w:b/>
+          <w:kern w:val="0"/>
+          <w:sz w:val="22"/>
+          <w:szCs w:val="22"/>
+        </w:rPr>
+        <w:t>连接到</w:t>
+      </w:r>
+      <w:proofErr w:type="spellStart"/>
+      <w:r>
+        <w:rPr>
+          <w:rFonts w:ascii="微软雅黑" w:eastAsia="微软雅黑" w:hAnsi="微软雅黑" w:cs="Times New Roman"/>
+          <w:b/>
+          <w:kern w:val="0"/>
+          <w:sz w:val="22"/>
+          <w:szCs w:val="22"/>
+        </w:rPr>
+        <w:t>api</w:t>
+      </w:r>
+      <w:proofErr w:type="spellEnd"/>
+      <w:r>
+        <w:rPr>
+          <w:rFonts w:ascii="微软雅黑" w:eastAsia="微软雅黑" w:hAnsi="微软雅黑" w:cs="Times New Roman"/>
+          <w:b/>
+          <w:kern w:val="0"/>
+          <w:sz w:val="22"/>
+          <w:szCs w:val="22"/>
+        </w:rPr>
+        <w:t>的</w:t>
+      </w:r>
+      <w:proofErr w:type="spellStart"/>
+      <w:r>
+        <w:rPr>
+          <w:rFonts w:ascii="微软雅黑" w:eastAsia="微软雅黑" w:hAnsi="微软雅黑" w:cs="Times New Roman"/>
+          <w:b/>
+          <w:kern w:val="0"/>
+          <w:sz w:val="22"/>
+          <w:szCs w:val="22"/>
+        </w:rPr>
+        <w:t>get_participants</w:t>
+      </w:r>
+      <w:proofErr w:type="spellEnd"/>
+      <w:r>
+        <w:rPr>
+          <w:rFonts w:ascii="微软雅黑" w:eastAsia="微软雅黑" w:hAnsi="微软雅黑" w:cs="Times New Roman"/>
+          <w:b/>
+          <w:kern w:val="0"/>
+          <w:sz w:val="22"/>
+          <w:szCs w:val="22"/>
+        </w:rPr>
+        <w:t>(</w:t>
+      </w:r>
+      <w:proofErr w:type="spellStart"/>
+      <w:r>
+        <w:rPr>
+          <w:rFonts w:ascii="微软雅黑" w:eastAsia="微软雅黑" w:hAnsi="微软雅黑" w:cs="Times New Roman"/>
+          <w:b/>
+          <w:kern w:val="0"/>
+          <w:sz w:val="22"/>
+          <w:szCs w:val="22"/>
+        </w:rPr>
+        <w:t>act_id</w:t>
+      </w:r>
+      <w:proofErr w:type="spellEnd"/>
+      <w:r>
+        <w:rPr>
+          <w:rFonts w:ascii="微软雅黑" w:eastAsia="微软雅黑" w:hAnsi="微软雅黑" w:cs="Times New Roman" w:hint="eastAsia"/>
+          <w:b/>
+          <w:kern w:val="0"/>
+          <w:sz w:val="22"/>
+          <w:szCs w:val="22"/>
+        </w:rPr>
+        <w:t>)函数</w:t>
+      </w:r>
+    </w:p>
+    <w:p>
+      <w:pPr>
+        <w:pStyle w:val="a4"/>
+        <w:widowControl/>
+        <w:numPr>
+          <w:ilvl w:val="2"/>
+          <w:numId w:val="12"/>
+        </w:numPr>
+        <w:ind w:firstLineChars="0"/>
+        <w:jc w:val="left"/>
+        <w:textAlignment w:val="center"/>
+        <w:rPr>
+          <w:rFonts w:ascii="微软雅黑" w:eastAsia="微软雅黑" w:hAnsi="微软雅黑" w:cs="Times New Roman"/>
+          <w:b/>
+          <w:kern w:val="0"/>
+          <w:sz w:val="22"/>
+          <w:szCs w:val="22"/>
+        </w:rPr>
+      </w:pPr>
+      <w:r>
+        <w:rPr>
+          <w:rFonts w:ascii="微软雅黑" w:eastAsia="微软雅黑" w:hAnsi="微软雅黑" w:cs="Times New Roman"/>
+          <w:b/>
+          <w:kern w:val="0"/>
+          <w:sz w:val="22"/>
+          <w:szCs w:val="22"/>
+        </w:rPr>
+        <w:t>参数为问卷id</w:t>
+      </w:r>
+    </w:p>
+    <w:p>
+      <w:pPr>
+        <w:pStyle w:val="a4"/>
+        <w:widowControl/>
+        <w:numPr>
+          <w:ilvl w:val="1"/>
+          <w:numId w:val="12"/>
+        </w:numPr>
+        <w:ind w:firstLineChars="0"/>
+        <w:jc w:val="left"/>
+        <w:textAlignment w:val="center"/>
+        <w:rPr>
+          <w:rFonts w:ascii="微软雅黑" w:eastAsia="微软雅黑" w:hAnsi="微软雅黑" w:cs="Times New Roman"/>
+          <w:b/>
+          <w:kern w:val="0"/>
+          <w:sz w:val="22"/>
+          <w:szCs w:val="22"/>
+        </w:rPr>
+      </w:pPr>
+      <w:r>
+        <w:rPr>
+          <w:rFonts w:ascii="微软雅黑" w:eastAsia="微软雅黑" w:hAnsi="微软雅黑" w:cs="Times New Roman"/>
+          <w:b/>
+          <w:kern w:val="0"/>
+          <w:sz w:val="22"/>
+          <w:szCs w:val="22"/>
+        </w:rPr>
+        <w:lastRenderedPageBreak/>
+        <w:t>需要返回所有该问卷所有填写信息的数</w:t>
+      </w:r>
       <w:bookmarkStart w:id="0" w:name="_GoBack"/>
       <w:bookmarkEnd w:id="0"/>
-    </w:p>
-    <w:p>
-      <w:pPr>
-        <w:widowControl/>
-        <w:jc w:val="left"/>
-        <w:textAlignment w:val="center"/>
-        <w:rPr>
-          <w:rFonts w:ascii="微软雅黑" w:eastAsia="微软雅黑" w:hAnsi="微软雅黑" w:cs="Times New Roman" w:hint="eastAsia"/>
-          <w:kern w:val="0"/>
-          <w:sz w:val="22"/>
-          <w:szCs w:val="22"/>
-        </w:rPr>
-      </w:pPr>
-    </w:p>
-    <w:p>
-      <w:pPr>
-        <w:widowControl/>
-        <w:jc w:val="left"/>
-        <w:textAlignment w:val="center"/>
-        <w:rPr>
-          <w:rFonts w:ascii="微软雅黑" w:eastAsia="微软雅黑" w:hAnsi="微软雅黑" w:cs="Times New Roman" w:hint="eastAsia"/>
+      <w:r>
+        <w:rPr>
+          <w:rFonts w:ascii="微软雅黑" w:eastAsia="微软雅黑" w:hAnsi="微软雅黑" w:cs="Times New Roman"/>
+          <w:b/>
+          <w:kern w:val="0"/>
+          <w:sz w:val="22"/>
+          <w:szCs w:val="22"/>
+        </w:rPr>
+        <w:t>组</w:t>
+      </w:r>
+      <w:r>
+        <w:rPr>
+          <w:rFonts w:ascii="微软雅黑" w:eastAsia="微软雅黑" w:hAnsi="微软雅黑" w:cs="Times New Roman" w:hint="eastAsia"/>
+          <w:b/>
+          <w:kern w:val="0"/>
+          <w:sz w:val="22"/>
+          <w:szCs w:val="22"/>
+        </w:rPr>
+        <w:t>，</w:t>
+      </w:r>
+      <w:r>
+        <w:rPr>
+          <w:rFonts w:ascii="微软雅黑" w:eastAsia="微软雅黑" w:hAnsi="微软雅黑" w:cs="Times New Roman"/>
+          <w:b/>
+          <w:kern w:val="0"/>
+          <w:sz w:val="22"/>
+          <w:szCs w:val="22"/>
+        </w:rPr>
+        <w:t>每一个元素是一个字典</w:t>
+      </w:r>
+      <w:r>
+        <w:rPr>
+          <w:rFonts w:ascii="微软雅黑" w:eastAsia="微软雅黑" w:hAnsi="微软雅黑" w:cs="Times New Roman" w:hint="eastAsia"/>
+          <w:b/>
+          <w:kern w:val="0"/>
+          <w:sz w:val="22"/>
+          <w:szCs w:val="22"/>
+        </w:rPr>
+        <w:t>，</w:t>
+      </w:r>
+      <w:r>
+        <w:rPr>
+          <w:rFonts w:ascii="微软雅黑" w:eastAsia="微软雅黑" w:hAnsi="微软雅黑" w:cs="Times New Roman"/>
+          <w:b/>
+          <w:kern w:val="0"/>
+          <w:sz w:val="22"/>
+          <w:szCs w:val="22"/>
+        </w:rPr>
+        <w:t>包含以下内容</w:t>
+      </w:r>
+      <w:r>
+        <w:rPr>
+          <w:rFonts w:ascii="微软雅黑" w:eastAsia="微软雅黑" w:hAnsi="微软雅黑" w:cs="Times New Roman" w:hint="eastAsia"/>
+          <w:b/>
+          <w:kern w:val="0"/>
+          <w:sz w:val="22"/>
+          <w:szCs w:val="22"/>
+        </w:rPr>
+        <w:t>：</w:t>
+      </w:r>
+    </w:p>
+    <w:p>
+      <w:pPr>
+        <w:pStyle w:val="a4"/>
+        <w:widowControl/>
+        <w:numPr>
+          <w:ilvl w:val="2"/>
+          <w:numId w:val="12"/>
+        </w:numPr>
+        <w:ind w:firstLineChars="0"/>
+        <w:jc w:val="left"/>
+        <w:textAlignment w:val="center"/>
+        <w:rPr>
+          <w:rFonts w:ascii="微软雅黑" w:eastAsia="微软雅黑" w:hAnsi="微软雅黑" w:cs="Times New Roman"/>
+          <w:b/>
+          <w:kern w:val="0"/>
+          <w:sz w:val="22"/>
+          <w:szCs w:val="22"/>
+        </w:rPr>
+      </w:pPr>
+      <w:r>
+        <w:rPr>
+          <w:rFonts w:ascii="微软雅黑" w:eastAsia="微软雅黑" w:hAnsi="微软雅黑" w:cs="Times New Roman"/>
+          <w:b/>
+          <w:kern w:val="0"/>
+          <w:sz w:val="22"/>
+          <w:szCs w:val="22"/>
+        </w:rPr>
+        <w:t>id</w:t>
+      </w:r>
+      <w:r>
+        <w:rPr>
+          <w:rFonts w:ascii="微软雅黑" w:eastAsia="微软雅黑" w:hAnsi="微软雅黑" w:cs="Times New Roman" w:hint="eastAsia"/>
+          <w:b/>
+          <w:kern w:val="0"/>
+          <w:sz w:val="22"/>
+          <w:szCs w:val="22"/>
+        </w:rPr>
+        <w:t>：</w:t>
+      </w:r>
+      <w:proofErr w:type="spellStart"/>
+      <w:r>
+        <w:rPr>
+          <w:rFonts w:ascii="微软雅黑" w:eastAsia="微软雅黑" w:hAnsi="微软雅黑" w:cs="Times New Roman" w:hint="eastAsia"/>
+          <w:b/>
+          <w:kern w:val="0"/>
+          <w:sz w:val="22"/>
+          <w:szCs w:val="22"/>
+        </w:rPr>
+        <w:t>int</w:t>
+      </w:r>
+      <w:proofErr w:type="spellEnd"/>
+      <w:r>
+        <w:rPr>
+          <w:rFonts w:ascii="微软雅黑" w:eastAsia="微软雅黑" w:hAnsi="微软雅黑" w:cs="Times New Roman" w:hint="eastAsia"/>
+          <w:b/>
+          <w:kern w:val="0"/>
+          <w:sz w:val="22"/>
+          <w:szCs w:val="22"/>
+        </w:rPr>
+        <w:t>类型，填写的id</w:t>
+      </w:r>
+    </w:p>
+    <w:p>
+      <w:pPr>
+        <w:pStyle w:val="a4"/>
+        <w:widowControl/>
+        <w:numPr>
+          <w:ilvl w:val="2"/>
+          <w:numId w:val="12"/>
+        </w:numPr>
+        <w:ind w:firstLineChars="0"/>
+        <w:jc w:val="left"/>
+        <w:textAlignment w:val="center"/>
+        <w:rPr>
+          <w:rFonts w:ascii="微软雅黑" w:eastAsia="微软雅黑" w:hAnsi="微软雅黑" w:cs="Times New Roman"/>
+          <w:b/>
+          <w:kern w:val="0"/>
+          <w:sz w:val="22"/>
+          <w:szCs w:val="22"/>
+        </w:rPr>
+      </w:pPr>
+      <w:r>
+        <w:rPr>
+          <w:rFonts w:ascii="微软雅黑" w:eastAsia="微软雅黑" w:hAnsi="微软雅黑" w:cs="Times New Roman"/>
+          <w:b/>
+          <w:kern w:val="0"/>
+          <w:sz w:val="22"/>
+          <w:szCs w:val="22"/>
+        </w:rPr>
+        <w:t>填写时间</w:t>
+      </w:r>
+      <w:r>
+        <w:rPr>
+          <w:rFonts w:ascii="微软雅黑" w:eastAsia="微软雅黑" w:hAnsi="微软雅黑" w:cs="Times New Roman" w:hint="eastAsia"/>
+          <w:b/>
+          <w:kern w:val="0"/>
+          <w:sz w:val="22"/>
+          <w:szCs w:val="22"/>
+        </w:rPr>
+        <w:t>：</w:t>
+      </w:r>
+      <w:r>
+        <w:rPr>
+          <w:rFonts w:ascii="微软雅黑" w:eastAsia="微软雅黑" w:hAnsi="微软雅黑" w:cs="Times New Roman"/>
+          <w:b/>
+          <w:kern w:val="0"/>
+          <w:sz w:val="22"/>
+          <w:szCs w:val="22"/>
+        </w:rPr>
+        <w:t>string类型</w:t>
+      </w:r>
+      <w:r>
+        <w:rPr>
+          <w:rFonts w:ascii="微软雅黑" w:eastAsia="微软雅黑" w:hAnsi="微软雅黑" w:cs="Times New Roman" w:hint="eastAsia"/>
+          <w:b/>
+          <w:kern w:val="0"/>
+          <w:sz w:val="22"/>
+          <w:szCs w:val="22"/>
+        </w:rPr>
+        <w:t>，</w:t>
+      </w:r>
+      <w:r>
+        <w:rPr>
+          <w:rFonts w:ascii="微软雅黑" w:eastAsia="微软雅黑" w:hAnsi="微软雅黑" w:cs="Times New Roman"/>
+          <w:b/>
+          <w:kern w:val="0"/>
+          <w:sz w:val="22"/>
+          <w:szCs w:val="22"/>
+        </w:rPr>
+        <w:t>填写时间</w:t>
+      </w:r>
+    </w:p>
+    <w:p>
+      <w:pPr>
+        <w:pStyle w:val="a4"/>
+        <w:widowControl/>
+        <w:numPr>
+          <w:ilvl w:val="2"/>
+          <w:numId w:val="12"/>
+        </w:numPr>
+        <w:ind w:firstLineChars="0"/>
+        <w:jc w:val="left"/>
+        <w:textAlignment w:val="center"/>
+        <w:rPr>
+          <w:rFonts w:ascii="微软雅黑" w:eastAsia="微软雅黑" w:hAnsi="微软雅黑" w:cs="Times New Roman"/>
+          <w:b/>
+          <w:kern w:val="0"/>
+          <w:sz w:val="22"/>
+          <w:szCs w:val="22"/>
+        </w:rPr>
+      </w:pPr>
+      <w:proofErr w:type="spellStart"/>
+      <w:r>
+        <w:rPr>
+          <w:rFonts w:ascii="微软雅黑" w:eastAsia="微软雅黑" w:hAnsi="微软雅黑" w:cs="Times New Roman"/>
+          <w:b/>
+          <w:kern w:val="0"/>
+          <w:sz w:val="22"/>
+          <w:szCs w:val="22"/>
+        </w:rPr>
+        <w:t>ip</w:t>
+      </w:r>
+      <w:proofErr w:type="spellEnd"/>
+      <w:r>
+        <w:rPr>
+          <w:rFonts w:ascii="微软雅黑" w:eastAsia="微软雅黑" w:hAnsi="微软雅黑" w:cs="Times New Roman" w:hint="eastAsia"/>
+          <w:b/>
+          <w:kern w:val="0"/>
+          <w:sz w:val="22"/>
+          <w:szCs w:val="22"/>
+        </w:rPr>
+        <w:t>：</w:t>
+      </w:r>
+      <w:r>
+        <w:rPr>
+          <w:rFonts w:ascii="微软雅黑" w:eastAsia="微软雅黑" w:hAnsi="微软雅黑" w:cs="Times New Roman"/>
+          <w:b/>
+          <w:kern w:val="0"/>
+          <w:sz w:val="22"/>
+          <w:szCs w:val="22"/>
+        </w:rPr>
+        <w:t>string类型</w:t>
+      </w:r>
+      <w:r>
+        <w:rPr>
+          <w:rFonts w:ascii="微软雅黑" w:eastAsia="微软雅黑" w:hAnsi="微软雅黑" w:cs="Times New Roman" w:hint="eastAsia"/>
+          <w:b/>
+          <w:kern w:val="0"/>
+          <w:sz w:val="22"/>
+          <w:szCs w:val="22"/>
+        </w:rPr>
+        <w:t>，</w:t>
+      </w:r>
+      <w:r>
+        <w:rPr>
+          <w:rFonts w:ascii="微软雅黑" w:eastAsia="微软雅黑" w:hAnsi="微软雅黑" w:cs="Times New Roman"/>
+          <w:b/>
+          <w:kern w:val="0"/>
+          <w:sz w:val="22"/>
+          <w:szCs w:val="22"/>
+        </w:rPr>
+        <w:t>填写的</w:t>
+      </w:r>
+      <w:proofErr w:type="spellStart"/>
+      <w:r>
+        <w:rPr>
+          <w:rFonts w:ascii="微软雅黑" w:eastAsia="微软雅黑" w:hAnsi="微软雅黑" w:cs="Times New Roman"/>
+          <w:b/>
+          <w:kern w:val="0"/>
+          <w:sz w:val="22"/>
+          <w:szCs w:val="22"/>
+        </w:rPr>
+        <w:t>ip</w:t>
+      </w:r>
+      <w:proofErr w:type="spellEnd"/>
+    </w:p>
+    <w:p>
+      <w:pPr>
+        <w:pStyle w:val="a4"/>
+        <w:widowControl/>
+        <w:numPr>
+          <w:ilvl w:val="2"/>
+          <w:numId w:val="12"/>
+        </w:numPr>
+        <w:ind w:firstLineChars="0"/>
+        <w:jc w:val="left"/>
+        <w:textAlignment w:val="center"/>
+        <w:rPr>
+          <w:rFonts w:ascii="微软雅黑" w:eastAsia="微软雅黑" w:hAnsi="微软雅黑" w:cs="Times New Roman"/>
+          <w:b/>
+          <w:kern w:val="0"/>
+          <w:sz w:val="22"/>
+          <w:szCs w:val="22"/>
+        </w:rPr>
+      </w:pPr>
+      <w:r>
+        <w:rPr>
+          <w:rFonts w:ascii="微软雅黑" w:eastAsia="微软雅黑" w:hAnsi="微软雅黑" w:cs="Times New Roman"/>
+          <w:b/>
+          <w:kern w:val="0"/>
+          <w:sz w:val="22"/>
+          <w:szCs w:val="22"/>
+        </w:rPr>
+        <w:t>city</w:t>
+      </w:r>
+      <w:r>
+        <w:rPr>
+          <w:rFonts w:ascii="微软雅黑" w:eastAsia="微软雅黑" w:hAnsi="微软雅黑" w:cs="Times New Roman" w:hint="eastAsia"/>
+          <w:b/>
+          <w:kern w:val="0"/>
+          <w:sz w:val="22"/>
+          <w:szCs w:val="22"/>
+        </w:rPr>
+        <w:t>：</w:t>
+      </w:r>
+      <w:r>
+        <w:rPr>
+          <w:rFonts w:ascii="微软雅黑" w:eastAsia="微软雅黑" w:hAnsi="微软雅黑" w:cs="Times New Roman"/>
+          <w:b/>
+          <w:kern w:val="0"/>
+          <w:sz w:val="22"/>
+          <w:szCs w:val="22"/>
+        </w:rPr>
+        <w:t>string类型</w:t>
+      </w:r>
+      <w:r>
+        <w:rPr>
+          <w:rFonts w:ascii="微软雅黑" w:eastAsia="微软雅黑" w:hAnsi="微软雅黑" w:cs="Times New Roman" w:hint="eastAsia"/>
+          <w:b/>
+          <w:kern w:val="0"/>
+          <w:sz w:val="22"/>
+          <w:szCs w:val="22"/>
+        </w:rPr>
+        <w:t>，</w:t>
+      </w:r>
+      <w:r>
+        <w:rPr>
+          <w:rFonts w:ascii="微软雅黑" w:eastAsia="微软雅黑" w:hAnsi="微软雅黑" w:cs="Times New Roman"/>
+          <w:b/>
+          <w:kern w:val="0"/>
+          <w:sz w:val="22"/>
+          <w:szCs w:val="22"/>
+        </w:rPr>
+        <w:t>填写的城市</w:t>
+      </w:r>
+      <w:r>
+        <w:rPr>
+          <w:rFonts w:ascii="微软雅黑" w:eastAsia="微软雅黑" w:hAnsi="微软雅黑" w:cs="Times New Roman" w:hint="eastAsia"/>
+          <w:b/>
+          <w:kern w:val="0"/>
+          <w:sz w:val="22"/>
+          <w:szCs w:val="22"/>
+        </w:rPr>
+        <w:t>（有中文）</w:t>
+      </w:r>
+    </w:p>
+    <w:p>
+      <w:pPr>
+        <w:widowControl/>
+        <w:jc w:val="left"/>
+        <w:textAlignment w:val="center"/>
+        <w:rPr>
+          <w:rFonts w:ascii="微软雅黑" w:eastAsia="微软雅黑" w:hAnsi="微软雅黑" w:cs="Times New Roman" w:hint="eastAsia"/>
+          <w:kern w:val="0"/>
+          <w:sz w:val="22"/>
+          <w:szCs w:val="22"/>
+        </w:rPr>
+      </w:pPr>
+    </w:p>
+    <w:p>
+      <w:pPr>
+        <w:widowControl/>
+        <w:jc w:val="left"/>
+        <w:textAlignment w:val="center"/>
+        <w:rPr>
+          <w:rFonts w:ascii="微软雅黑" w:eastAsia="微软雅黑" w:hAnsi="微软雅黑" w:cs="Times New Roman"/>
           <w:kern w:val="0"/>
           <w:sz w:val="22"/>
           <w:szCs w:val="22"/>
@@ -6650,7 +8611,7 @@
 </file>
 
 <file path=word/numbering.xml><?xml version="1.0" encoding="utf-8"?>
-<w:numbering xmlns:wpc="http://schemas.microsoft.com/office/word/2010/wordprocessingCanvas" xmlns:mo="http://schemas.microsoft.com/office/mac/office/2008/main" xmlns:mc="http://schemas.openxmlformats.org/markup-compatibility/2006" xmlns:mv="urn:schemas-microsoft-com:mac:vml" xmlns:o="urn:schemas-microsoft-com:office:office" xmlns:r="http://schemas.openxmlformats.org/officeDocument/2006/relationships" xmlns:m="http://schemas.openxmlformats.org/officeDocument/2006/math" xmlns:v="urn:schemas-microsoft-com:vml" xmlns:wp14="http://schemas.microsoft.com/office/word/2010/wordprocessingDrawing" xmlns:wp="http://schemas.openxmlformats.org/drawingml/2006/wordprocessingDrawing" xmlns:w10="urn:schemas-microsoft-com:office:word" xmlns:w="http://schemas.openxmlformats.org/wordprocessingml/2006/main" xmlns:w14="http://schemas.microsoft.com/office/word/2010/wordml" xmlns:w15="http://schemas.microsoft.com/office/word/2012/wordml" xmlns:wpg="http://schemas.microsoft.com/office/word/2010/wordprocessingGroup" xmlns:wpi="http://schemas.microsoft.com/office/word/2010/wordprocessingInk" xmlns:wne="http://schemas.microsoft.com/office/word/2006/wordml" xmlns:wps="http://schemas.microsoft.com/office/word/2010/wordprocessingShape" mc:Ignorable="w14 w15 wp14">
+<w:numbering xmlns:wpc="http://schemas.microsoft.com/office/word/2010/wordprocessingCanvas" xmlns:mc="http://schemas.openxmlformats.org/markup-compatibility/2006" xmlns:o="urn:schemas-microsoft-com:office:office" xmlns:r="http://schemas.openxmlformats.org/officeDocument/2006/relationships" xmlns:m="http://schemas.openxmlformats.org/officeDocument/2006/math" xmlns:v="urn:schemas-microsoft-com:vml" xmlns:wp14="http://schemas.microsoft.com/office/word/2010/wordprocessingDrawing" xmlns:wp="http://schemas.openxmlformats.org/drawingml/2006/wordprocessingDrawing" xmlns:w10="urn:schemas-microsoft-com:office:word" xmlns:w="http://schemas.openxmlformats.org/wordprocessingml/2006/main" xmlns:w14="http://schemas.microsoft.com/office/word/2010/wordml" xmlns:w15="http://schemas.microsoft.com/office/word/2012/wordml" xmlns:wpg="http://schemas.microsoft.com/office/word/2010/wordprocessingGroup" xmlns:wpi="http://schemas.microsoft.com/office/word/2010/wordprocessingInk" xmlns:wne="http://schemas.microsoft.com/office/word/2006/wordml" xmlns:wps="http://schemas.microsoft.com/office/word/2010/wordprocessingShape" mc:Ignorable="w14 w15 wp14">
   <w:abstractNum w:abstractNumId="0">
     <w:nsid w:val="017763D4"/>
     <w:multiLevelType w:val="multilevel"/>
@@ -7998,7 +9959,7 @@
     </w:rPrDefault>
     <w:pPrDefault/>
   </w:docDefaults>
-  <w:latentStyles w:defLockedState="0" w:defUIPriority="99" w:defSemiHidden="0" w:defUnhideWhenUsed="0" w:defQFormat="0" w:count="380">
+  <w:latentStyles w:defLockedState="0" w:defUIPriority="99" w:defSemiHidden="0" w:defUnhideWhenUsed="0" w:defQFormat="0" w:count="371">
     <w:lsdException w:name="Normal" w:uiPriority="0" w:qFormat="1"/>
     <w:lsdException w:name="heading 1" w:uiPriority="9" w:qFormat="1"/>
     <w:lsdException w:name="heading 2" w:semiHidden="1" w:uiPriority="9" w:unhideWhenUsed="1" w:qFormat="1"/>

</xml_diff>

<commit_message>
users can look up the detail of every fillin ip
</commit_message>
<xml_diff>
--- a/doc/api文档.docx
+++ b/doc/api文档.docx
@@ -1,6 +1,6 @@
 
 <file path=word/document.xml><?xml version="1.0" encoding="utf-8"?>
-<w:document xmlns:wpc="http://schemas.microsoft.com/office/word/2010/wordprocessingCanvas" xmlns:mc="http://schemas.openxmlformats.org/markup-compatibility/2006" xmlns:o="urn:schemas-microsoft-com:office:office" xmlns:r="http://schemas.openxmlformats.org/officeDocument/2006/relationships" xmlns:m="http://schemas.openxmlformats.org/officeDocument/2006/math" xmlns:v="urn:schemas-microsoft-com:vml" xmlns:wp14="http://schemas.microsoft.com/office/word/2010/wordprocessingDrawing" xmlns:wp="http://schemas.openxmlformats.org/drawingml/2006/wordprocessingDrawing" xmlns:w10="urn:schemas-microsoft-com:office:word" xmlns:w="http://schemas.openxmlformats.org/wordprocessingml/2006/main" xmlns:w14="http://schemas.microsoft.com/office/word/2010/wordml" xmlns:w15="http://schemas.microsoft.com/office/word/2012/wordml" xmlns:wpg="http://schemas.microsoft.com/office/word/2010/wordprocessingGroup" xmlns:wpi="http://schemas.microsoft.com/office/word/2010/wordprocessingInk" xmlns:wne="http://schemas.microsoft.com/office/word/2006/wordml" xmlns:wps="http://schemas.microsoft.com/office/word/2010/wordprocessingShape" mc:Ignorable="w14 w15 wp14">
+<w:document xmlns:wpc="http://schemas.microsoft.com/office/word/2010/wordprocessingCanvas" xmlns:mo="http://schemas.microsoft.com/office/mac/office/2008/main" xmlns:mc="http://schemas.openxmlformats.org/markup-compatibility/2006" xmlns:mv="urn:schemas-microsoft-com:mac:vml" xmlns:o="urn:schemas-microsoft-com:office:office" xmlns:r="http://schemas.openxmlformats.org/officeDocument/2006/relationships" xmlns:m="http://schemas.openxmlformats.org/officeDocument/2006/math" xmlns:v="urn:schemas-microsoft-com:vml" xmlns:wp14="http://schemas.microsoft.com/office/word/2010/wordprocessingDrawing" xmlns:wp="http://schemas.openxmlformats.org/drawingml/2006/wordprocessingDrawing" xmlns:w10="urn:schemas-microsoft-com:office:word" xmlns:w="http://schemas.openxmlformats.org/wordprocessingml/2006/main" xmlns:w14="http://schemas.microsoft.com/office/word/2010/wordml" xmlns:w15="http://schemas.microsoft.com/office/word/2012/wordml" xmlns:wpg="http://schemas.microsoft.com/office/word/2010/wordprocessingGroup" xmlns:wpi="http://schemas.microsoft.com/office/word/2010/wordprocessingInk" xmlns:wne="http://schemas.microsoft.com/office/word/2006/wordml" xmlns:wps="http://schemas.microsoft.com/office/word/2010/wordprocessingShape" mc:Ignorable="w14 w15 wp14">
   <w:body>
     <w:p>
       <w:pPr>
@@ -1135,27 +1135,7 @@
           <w:sz w:val="22"/>
           <w:szCs w:val="22"/>
         </w:rPr>
-        <w:t>点击问卷题目和说明那里的</w:t>
-      </w:r>
-      <w:proofErr w:type="gramStart"/>
-      <w:r>
-        <w:rPr>
-          <w:rFonts w:ascii="微软雅黑" w:eastAsia="微软雅黑" w:hAnsi="微软雅黑" w:cs="Times New Roman" w:hint="eastAsia"/>
-          <w:kern w:val="0"/>
-          <w:sz w:val="22"/>
-          <w:szCs w:val="22"/>
-        </w:rPr>
-        <w:t>”</w:t>
-      </w:r>
-      <w:proofErr w:type="gramEnd"/>
-      <w:r>
-        <w:rPr>
-          <w:rFonts w:ascii="微软雅黑" w:eastAsia="微软雅黑" w:hAnsi="微软雅黑" w:cs="Times New Roman" w:hint="eastAsia"/>
-          <w:kern w:val="0"/>
-          <w:sz w:val="22"/>
-          <w:szCs w:val="22"/>
-        </w:rPr>
-        <w:t>编辑“</w:t>
+        <w:t>点击问卷题目和说明那里的”编辑“</w:t>
       </w:r>
     </w:p>
     <w:p>
@@ -1866,29 +1846,7 @@
           <w:szCs w:val="22"/>
         </w:rPr>
         <w:lastRenderedPageBreak/>
-        <w:t>点击题目下拉菜单中的按钮（除</w:t>
-      </w:r>
-      <w:proofErr w:type="gramStart"/>
-      <w:r>
-        <w:rPr>
-          <w:rFonts w:ascii="微软雅黑" w:eastAsia="微软雅黑" w:hAnsi="微软雅黑" w:cs="Times New Roman" w:hint="eastAsia"/>
-          <w:bCs/>
-          <w:kern w:val="0"/>
-          <w:sz w:val="22"/>
-          <w:szCs w:val="22"/>
-        </w:rPr>
-        <w:t>”</w:t>
-      </w:r>
-      <w:proofErr w:type="gramEnd"/>
-      <w:r>
-        <w:rPr>
-          <w:rFonts w:ascii="微软雅黑" w:eastAsia="微软雅黑" w:hAnsi="微软雅黑" w:cs="Times New Roman" w:hint="eastAsia"/>
-          <w:bCs/>
-          <w:kern w:val="0"/>
-          <w:sz w:val="22"/>
-          <w:szCs w:val="22"/>
-        </w:rPr>
-        <w:t>编辑“外）</w:t>
+        <w:t>点击题目下拉菜单中的按钮（除”编辑“外）</w:t>
       </w:r>
     </w:p>
     <w:p>
@@ -3831,20 +3789,8 @@
           <w:sz w:val="22"/>
           <w:szCs w:val="22"/>
         </w:rPr>
-        <w:t>问题</w:t>
-      </w:r>
-      <w:proofErr w:type="gramStart"/>
-      <w:r>
-        <w:rPr>
-          <w:rFonts w:ascii="微软雅黑" w:eastAsia="微软雅黑" w:hAnsi="微软雅黑" w:cs="Times New Roman"/>
-          <w:b/>
-          <w:kern w:val="0"/>
-          <w:sz w:val="22"/>
-          <w:szCs w:val="22"/>
-        </w:rPr>
-        <w:t>的题面描述</w:t>
-      </w:r>
-      <w:proofErr w:type="gramEnd"/>
+        <w:t>问题的题面描述</w:t>
+      </w:r>
     </w:p>
     <w:p>
       <w:pPr>
@@ -3883,29 +3829,7 @@
           <w:sz w:val="22"/>
           <w:szCs w:val="22"/>
         </w:rPr>
-        <w:t>[x]_field：string类型，表示第x</w:t>
-      </w:r>
-      <w:proofErr w:type="gramStart"/>
-      <w:r>
-        <w:rPr>
-          <w:rFonts w:ascii="微软雅黑" w:eastAsia="微软雅黑" w:hAnsi="微软雅黑" w:cs="Times New Roman" w:hint="eastAsia"/>
-          <w:b/>
-          <w:kern w:val="0"/>
-          <w:sz w:val="22"/>
-          <w:szCs w:val="22"/>
-        </w:rPr>
-        <w:t>个</w:t>
-      </w:r>
-      <w:proofErr w:type="gramEnd"/>
-      <w:r>
-        <w:rPr>
-          <w:rFonts w:ascii="微软雅黑" w:eastAsia="微软雅黑" w:hAnsi="微软雅黑" w:cs="Times New Roman" w:hint="eastAsia"/>
-          <w:b/>
-          <w:kern w:val="0"/>
-          <w:sz w:val="22"/>
-          <w:szCs w:val="22"/>
-        </w:rPr>
-        <w:t>选项的文本内容，其中[</w:t>
+        <w:t>[x]_field：string类型，表示第x个选项的文本内容，其中[</w:t>
       </w:r>
       <w:r>
         <w:rPr>
@@ -3970,27 +3894,15 @@
         </w:rPr>
         <w:t>比如</w:t>
       </w:r>
-      <w:proofErr w:type="gramStart"/>
-      <w:r>
-        <w:rPr>
-          <w:rFonts w:ascii="微软雅黑" w:eastAsia="微软雅黑" w:hAnsi="微软雅黑" w:cs="Times New Roman" w:hint="eastAsia"/>
-          <w:b/>
-          <w:kern w:val="0"/>
-          <w:sz w:val="22"/>
-          <w:szCs w:val="22"/>
-        </w:rPr>
-        <w:t>“</w:t>
-      </w:r>
-      <w:proofErr w:type="gramEnd"/>
-      <w:r>
-        <w:rPr>
-          <w:rFonts w:ascii="微软雅黑" w:eastAsia="微软雅黑" w:hAnsi="微软雅黑" w:cs="Times New Roman" w:hint="eastAsia"/>
-          <w:b/>
-          <w:kern w:val="0"/>
-          <w:sz w:val="22"/>
-          <w:szCs w:val="22"/>
-        </w:rPr>
-        <w:t>option</w:t>
+      <w:r>
+        <w:rPr>
+          <w:rFonts w:ascii="微软雅黑" w:eastAsia="微软雅黑" w:hAnsi="微软雅黑" w:cs="Times New Roman" w:hint="eastAsia"/>
+          <w:b/>
+          <w:kern w:val="0"/>
+          <w:sz w:val="22"/>
+          <w:szCs w:val="22"/>
+        </w:rPr>
+        <w:t>“option</w:t>
       </w:r>
       <w:r>
         <w:rPr>
@@ -4270,7 +4182,6 @@
         </w:rPr>
         <w:t>所有&lt;</w:t>
       </w:r>
-      <w:proofErr w:type="gramStart"/>
       <w:r>
         <w:rPr>
           <w:rFonts w:ascii="微软雅黑" w:eastAsia="微软雅黑" w:hAnsi="微软雅黑" w:cs="Times New Roman" w:hint="eastAsia"/>
@@ -4281,7 +4192,6 @@
         </w:rPr>
         <w:t>某状态</w:t>
       </w:r>
-      <w:proofErr w:type="gramEnd"/>
       <w:r>
         <w:rPr>
           <w:rFonts w:ascii="微软雅黑" w:eastAsia="微软雅黑" w:hAnsi="微软雅黑" w:cs="Times New Roman"/>
@@ -7060,29 +6970,7 @@
           <w:sz w:val="22"/>
           <w:szCs w:val="22"/>
         </w:rPr>
-        <w:t>点击填空</w:t>
-      </w:r>
-      <w:proofErr w:type="gramStart"/>
-      <w:r>
-        <w:rPr>
-          <w:rFonts w:ascii="微软雅黑" w:eastAsia="微软雅黑" w:hAnsi="微软雅黑" w:cs="Times New Roman" w:hint="eastAsia"/>
-          <w:b/>
-          <w:kern w:val="0"/>
-          <w:sz w:val="22"/>
-          <w:szCs w:val="22"/>
-        </w:rPr>
-        <w:t>题问</w:t>
-      </w:r>
-      <w:proofErr w:type="gramEnd"/>
-      <w:r>
-        <w:rPr>
-          <w:rFonts w:ascii="微软雅黑" w:eastAsia="微软雅黑" w:hAnsi="微软雅黑" w:cs="Times New Roman" w:hint="eastAsia"/>
-          <w:b/>
-          <w:kern w:val="0"/>
-          <w:sz w:val="22"/>
-          <w:szCs w:val="22"/>
-        </w:rPr>
-        <w:t>题中的“编辑”</w:t>
+        <w:t>点击填空题问题中的“编辑”</w:t>
       </w:r>
     </w:p>
     <w:p>
@@ -7652,20 +7540,8 @@
           <w:sz w:val="22"/>
           <w:szCs w:val="22"/>
         </w:rPr>
-        <w:t>问题</w:t>
-      </w:r>
-      <w:proofErr w:type="gramStart"/>
-      <w:r>
-        <w:rPr>
-          <w:rFonts w:ascii="微软雅黑" w:eastAsia="微软雅黑" w:hAnsi="微软雅黑" w:cs="Times New Roman"/>
-          <w:b/>
-          <w:kern w:val="0"/>
-          <w:sz w:val="22"/>
-          <w:szCs w:val="22"/>
-        </w:rPr>
-        <w:t>的题面描述</w:t>
-      </w:r>
-      <w:proofErr w:type="gramEnd"/>
+        <w:t>问题的题面描述</w:t>
+      </w:r>
     </w:p>
     <w:p>
       <w:pPr>
@@ -8057,6 +7933,36 @@
         </w:rPr>
         <w:t>左边栏中的“统计信息”</w:t>
       </w:r>
+      <w:r>
+        <w:rPr>
+          <w:rFonts w:ascii="微软雅黑" w:eastAsia="微软雅黑" w:hAnsi="微软雅黑" w:cs="Times New Roman"/>
+          <w:b/>
+          <w:kern w:val="0"/>
+          <w:sz w:val="22"/>
+          <w:szCs w:val="22"/>
+        </w:rPr>
+        <w:t>获得问卷</w:t>
+      </w:r>
+      <w:r>
+        <w:rPr>
+          <w:rFonts w:ascii="微软雅黑" w:eastAsia="微软雅黑" w:hAnsi="微软雅黑" w:cs="Times New Roman" w:hint="eastAsia"/>
+          <w:b/>
+          <w:kern w:val="0"/>
+          <w:sz w:val="22"/>
+          <w:szCs w:val="22"/>
+        </w:rPr>
+        <w:t>的</w:t>
+      </w:r>
+      <w:r>
+        <w:rPr>
+          <w:rFonts w:ascii="微软雅黑" w:eastAsia="微软雅黑" w:hAnsi="微软雅黑" w:cs="Times New Roman"/>
+          <w:b/>
+          <w:kern w:val="0"/>
+          <w:sz w:val="22"/>
+          <w:szCs w:val="22"/>
+        </w:rPr>
+        <w:t>所有填写</w:t>
+      </w:r>
     </w:p>
     <w:p>
       <w:pPr>
@@ -8070,7 +7976,7 @@
         <w:jc w:val="left"/>
         <w:textAlignment w:val="center"/>
         <w:rPr>
-          <w:rFonts w:ascii="微软雅黑" w:eastAsia="微软雅黑" w:hAnsi="微软雅黑" w:cs="Times New Roman" w:hint="eastAsia"/>
+          <w:rFonts w:ascii="微软雅黑" w:eastAsia="微软雅黑" w:hAnsi="微软雅黑" w:cs="Times New Roman"/>
           <w:b/>
           <w:kern w:val="0"/>
           <w:sz w:val="22"/>
@@ -8212,70 +8118,202 @@
           <w:szCs w:val="22"/>
         </w:rPr>
         <w:lastRenderedPageBreak/>
-        <w:t>需要返回所有该问卷所有填写信息的数</w:t>
+        <w:t>需要返回所有该问卷所有填写信息的数组</w:t>
+      </w:r>
+      <w:r>
+        <w:rPr>
+          <w:rFonts w:ascii="微软雅黑" w:eastAsia="微软雅黑" w:hAnsi="微软雅黑" w:cs="Times New Roman" w:hint="eastAsia"/>
+          <w:b/>
+          <w:kern w:val="0"/>
+          <w:sz w:val="22"/>
+          <w:szCs w:val="22"/>
+        </w:rPr>
+        <w:t>，</w:t>
+      </w:r>
+      <w:r>
+        <w:rPr>
+          <w:rFonts w:ascii="微软雅黑" w:eastAsia="微软雅黑" w:hAnsi="微软雅黑" w:cs="Times New Roman"/>
+          <w:b/>
+          <w:kern w:val="0"/>
+          <w:sz w:val="22"/>
+          <w:szCs w:val="22"/>
+        </w:rPr>
+        <w:t>每一个元素是一个字典</w:t>
+      </w:r>
+      <w:r>
+        <w:rPr>
+          <w:rFonts w:ascii="微软雅黑" w:eastAsia="微软雅黑" w:hAnsi="微软雅黑" w:cs="Times New Roman" w:hint="eastAsia"/>
+          <w:b/>
+          <w:kern w:val="0"/>
+          <w:sz w:val="22"/>
+          <w:szCs w:val="22"/>
+        </w:rPr>
+        <w:t>，</w:t>
+      </w:r>
+      <w:r>
+        <w:rPr>
+          <w:rFonts w:ascii="微软雅黑" w:eastAsia="微软雅黑" w:hAnsi="微软雅黑" w:cs="Times New Roman"/>
+          <w:b/>
+          <w:kern w:val="0"/>
+          <w:sz w:val="22"/>
+          <w:szCs w:val="22"/>
+        </w:rPr>
+        <w:t>包含以下内容</w:t>
+      </w:r>
+      <w:r>
+        <w:rPr>
+          <w:rFonts w:ascii="微软雅黑" w:eastAsia="微软雅黑" w:hAnsi="微软雅黑" w:cs="Times New Roman" w:hint="eastAsia"/>
+          <w:b/>
+          <w:kern w:val="0"/>
+          <w:sz w:val="22"/>
+          <w:szCs w:val="22"/>
+        </w:rPr>
+        <w:t>：</w:t>
+      </w:r>
+    </w:p>
+    <w:p>
+      <w:pPr>
+        <w:pStyle w:val="a4"/>
+        <w:widowControl/>
+        <w:numPr>
+          <w:ilvl w:val="2"/>
+          <w:numId w:val="12"/>
+        </w:numPr>
+        <w:ind w:firstLineChars="0"/>
+        <w:jc w:val="left"/>
+        <w:textAlignment w:val="center"/>
+        <w:rPr>
+          <w:rFonts w:ascii="微软雅黑" w:eastAsia="微软雅黑" w:hAnsi="微软雅黑" w:cs="Times New Roman"/>
+          <w:b/>
+          <w:kern w:val="0"/>
+          <w:sz w:val="22"/>
+          <w:szCs w:val="22"/>
+        </w:rPr>
+      </w:pPr>
+      <w:r>
+        <w:rPr>
+          <w:rFonts w:ascii="微软雅黑" w:eastAsia="微软雅黑" w:hAnsi="微软雅黑" w:cs="Times New Roman"/>
+          <w:b/>
+          <w:kern w:val="0"/>
+          <w:sz w:val="22"/>
+          <w:szCs w:val="22"/>
+        </w:rPr>
+        <w:t>id</w:t>
+      </w:r>
+      <w:r>
+        <w:rPr>
+          <w:rFonts w:ascii="微软雅黑" w:eastAsia="微软雅黑" w:hAnsi="微软雅黑" w:cs="Times New Roman" w:hint="eastAsia"/>
+          <w:b/>
+          <w:kern w:val="0"/>
+          <w:sz w:val="22"/>
+          <w:szCs w:val="22"/>
+        </w:rPr>
+        <w:t>：</w:t>
+      </w:r>
+      <w:proofErr w:type="spellStart"/>
+      <w:r>
+        <w:rPr>
+          <w:rFonts w:ascii="微软雅黑" w:eastAsia="微软雅黑" w:hAnsi="微软雅黑" w:cs="Times New Roman" w:hint="eastAsia"/>
+          <w:b/>
+          <w:kern w:val="0"/>
+          <w:sz w:val="22"/>
+          <w:szCs w:val="22"/>
+        </w:rPr>
+        <w:t>int</w:t>
+      </w:r>
+      <w:proofErr w:type="spellEnd"/>
+      <w:r>
+        <w:rPr>
+          <w:rFonts w:ascii="微软雅黑" w:eastAsia="微软雅黑" w:hAnsi="微软雅黑" w:cs="Times New Roman" w:hint="eastAsia"/>
+          <w:b/>
+          <w:kern w:val="0"/>
+          <w:sz w:val="22"/>
+          <w:szCs w:val="22"/>
+        </w:rPr>
+        <w:t>类型，填写</w:t>
+      </w:r>
+      <w:r>
+        <w:rPr>
+          <w:rFonts w:ascii="微软雅黑" w:eastAsia="微软雅黑" w:hAnsi="微软雅黑" w:cs="Times New Roman" w:hint="eastAsia"/>
+          <w:b/>
+          <w:kern w:val="0"/>
+          <w:sz w:val="22"/>
+          <w:szCs w:val="22"/>
+        </w:rPr>
+        <w:t>id</w:t>
+      </w:r>
+    </w:p>
+    <w:p>
+      <w:pPr>
+        <w:pStyle w:val="a4"/>
+        <w:widowControl/>
+        <w:numPr>
+          <w:ilvl w:val="2"/>
+          <w:numId w:val="12"/>
+        </w:numPr>
+        <w:ind w:firstLineChars="0"/>
+        <w:jc w:val="left"/>
+        <w:textAlignment w:val="center"/>
+        <w:rPr>
+          <w:rFonts w:ascii="微软雅黑" w:eastAsia="微软雅黑" w:hAnsi="微软雅黑" w:cs="Times New Roman"/>
+          <w:b/>
+          <w:kern w:val="0"/>
+          <w:sz w:val="22"/>
+          <w:szCs w:val="22"/>
+        </w:rPr>
+      </w:pPr>
+      <w:r>
+        <w:rPr>
+          <w:rFonts w:ascii="微软雅黑" w:eastAsia="微软雅黑" w:hAnsi="微软雅黑" w:cs="Times New Roman"/>
+          <w:b/>
+          <w:kern w:val="0"/>
+          <w:sz w:val="22"/>
+          <w:szCs w:val="22"/>
+        </w:rPr>
+        <w:t>填写时间</w:t>
+      </w:r>
+      <w:r>
+        <w:rPr>
+          <w:rFonts w:ascii="微软雅黑" w:eastAsia="微软雅黑" w:hAnsi="微软雅黑" w:cs="Times New Roman" w:hint="eastAsia"/>
+          <w:b/>
+          <w:kern w:val="0"/>
+          <w:sz w:val="22"/>
+          <w:szCs w:val="22"/>
+        </w:rPr>
+        <w:t>：</w:t>
+      </w:r>
+      <w:r>
+        <w:rPr>
+          <w:rFonts w:ascii="微软雅黑" w:eastAsia="微软雅黑" w:hAnsi="微软雅黑" w:cs="Times New Roman"/>
+          <w:b/>
+          <w:kern w:val="0"/>
+          <w:sz w:val="22"/>
+          <w:szCs w:val="22"/>
+        </w:rPr>
+        <w:t>string类型</w:t>
+      </w:r>
+      <w:r>
+        <w:rPr>
+          <w:rFonts w:ascii="微软雅黑" w:eastAsia="微软雅黑" w:hAnsi="微软雅黑" w:cs="Times New Roman" w:hint="eastAsia"/>
+          <w:b/>
+          <w:kern w:val="0"/>
+          <w:sz w:val="22"/>
+          <w:szCs w:val="22"/>
+        </w:rPr>
+        <w:t>，</w:t>
+      </w:r>
+      <w:r>
+        <w:rPr>
+          <w:rFonts w:ascii="微软雅黑" w:eastAsia="微软雅黑" w:hAnsi="微软雅黑" w:cs="Times New Roman"/>
+          <w:b/>
+          <w:kern w:val="0"/>
+          <w:sz w:val="22"/>
+          <w:szCs w:val="22"/>
+        </w:rPr>
+        <w:t>填写时间</w:t>
       </w:r>
       <w:bookmarkStart w:id="0" w:name="_GoBack"/>
       <w:bookmarkEnd w:id="0"/>
-      <w:r>
-        <w:rPr>
-          <w:rFonts w:ascii="微软雅黑" w:eastAsia="微软雅黑" w:hAnsi="微软雅黑" w:cs="Times New Roman"/>
-          <w:b/>
-          <w:kern w:val="0"/>
-          <w:sz w:val="22"/>
-          <w:szCs w:val="22"/>
-        </w:rPr>
-        <w:t>组</w:t>
-      </w:r>
-      <w:r>
-        <w:rPr>
-          <w:rFonts w:ascii="微软雅黑" w:eastAsia="微软雅黑" w:hAnsi="微软雅黑" w:cs="Times New Roman" w:hint="eastAsia"/>
-          <w:b/>
-          <w:kern w:val="0"/>
-          <w:sz w:val="22"/>
-          <w:szCs w:val="22"/>
-        </w:rPr>
-        <w:t>，</w:t>
-      </w:r>
-      <w:r>
-        <w:rPr>
-          <w:rFonts w:ascii="微软雅黑" w:eastAsia="微软雅黑" w:hAnsi="微软雅黑" w:cs="Times New Roman"/>
-          <w:b/>
-          <w:kern w:val="0"/>
-          <w:sz w:val="22"/>
-          <w:szCs w:val="22"/>
-        </w:rPr>
-        <w:t>每一个元素是一个字典</w:t>
-      </w:r>
-      <w:r>
-        <w:rPr>
-          <w:rFonts w:ascii="微软雅黑" w:eastAsia="微软雅黑" w:hAnsi="微软雅黑" w:cs="Times New Roman" w:hint="eastAsia"/>
-          <w:b/>
-          <w:kern w:val="0"/>
-          <w:sz w:val="22"/>
-          <w:szCs w:val="22"/>
-        </w:rPr>
-        <w:t>，</w:t>
-      </w:r>
-      <w:r>
-        <w:rPr>
-          <w:rFonts w:ascii="微软雅黑" w:eastAsia="微软雅黑" w:hAnsi="微软雅黑" w:cs="Times New Roman"/>
-          <w:b/>
-          <w:kern w:val="0"/>
-          <w:sz w:val="22"/>
-          <w:szCs w:val="22"/>
-        </w:rPr>
-        <w:t>包含以下内容</w:t>
-      </w:r>
-      <w:r>
-        <w:rPr>
-          <w:rFonts w:ascii="微软雅黑" w:eastAsia="微软雅黑" w:hAnsi="微软雅黑" w:cs="Times New Roman" w:hint="eastAsia"/>
-          <w:b/>
-          <w:kern w:val="0"/>
-          <w:sz w:val="22"/>
-          <w:szCs w:val="22"/>
-        </w:rPr>
-        <w:t>：</w:t>
-      </w:r>
     </w:p>
     <w:p>
       <w:pPr>
@@ -8296,16 +8334,18 @@
           <w:szCs w:val="22"/>
         </w:rPr>
       </w:pPr>
-      <w:r>
-        <w:rPr>
-          <w:rFonts w:ascii="微软雅黑" w:eastAsia="微软雅黑" w:hAnsi="微软雅黑" w:cs="Times New Roman"/>
-          <w:b/>
-          <w:kern w:val="0"/>
-          <w:sz w:val="22"/>
-          <w:szCs w:val="22"/>
-        </w:rPr>
-        <w:t>id</w:t>
-      </w:r>
+      <w:proofErr w:type="spellStart"/>
+      <w:r>
+        <w:rPr>
+          <w:rFonts w:ascii="微软雅黑" w:eastAsia="微软雅黑" w:hAnsi="微软雅黑" w:cs="Times New Roman"/>
+          <w:b/>
+          <w:kern w:val="0"/>
+          <w:sz w:val="22"/>
+          <w:szCs w:val="22"/>
+        </w:rPr>
+        <w:t>ip</w:t>
+      </w:r>
+      <w:proofErr w:type="spellEnd"/>
       <w:r>
         <w:rPr>
           <w:rFonts w:ascii="微软雅黑" w:eastAsia="微软雅黑" w:hAnsi="微软雅黑" w:cs="Times New Roman" w:hint="eastAsia"/>
@@ -8316,28 +8356,48 @@
         </w:rPr>
         <w:t>：</w:t>
       </w:r>
+      <w:r>
+        <w:rPr>
+          <w:rFonts w:ascii="微软雅黑" w:eastAsia="微软雅黑" w:hAnsi="微软雅黑" w:cs="Times New Roman"/>
+          <w:b/>
+          <w:kern w:val="0"/>
+          <w:sz w:val="22"/>
+          <w:szCs w:val="22"/>
+        </w:rPr>
+        <w:t>string类型</w:t>
+      </w:r>
+      <w:r>
+        <w:rPr>
+          <w:rFonts w:ascii="微软雅黑" w:eastAsia="微软雅黑" w:hAnsi="微软雅黑" w:cs="Times New Roman" w:hint="eastAsia"/>
+          <w:b/>
+          <w:kern w:val="0"/>
+          <w:sz w:val="22"/>
+          <w:szCs w:val="22"/>
+        </w:rPr>
+        <w:t>，</w:t>
+      </w:r>
+      <w:r>
+        <w:rPr>
+          <w:rFonts w:ascii="微软雅黑" w:eastAsia="微软雅黑" w:hAnsi="微软雅黑" w:cs="Times New Roman"/>
+          <w:b/>
+          <w:kern w:val="0"/>
+          <w:sz w:val="22"/>
+          <w:szCs w:val="22"/>
+        </w:rPr>
+        <w:t>填写的</w:t>
+      </w:r>
       <w:proofErr w:type="spellStart"/>
       <w:r>
         <w:rPr>
-          <w:rFonts w:ascii="微软雅黑" w:eastAsia="微软雅黑" w:hAnsi="微软雅黑" w:cs="Times New Roman" w:hint="eastAsia"/>
-          <w:b/>
-          <w:kern w:val="0"/>
-          <w:sz w:val="22"/>
-          <w:szCs w:val="22"/>
-        </w:rPr>
-        <w:t>int</w:t>
+          <w:rFonts w:ascii="微软雅黑" w:eastAsia="微软雅黑" w:hAnsi="微软雅黑" w:cs="Times New Roman"/>
+          <w:b/>
+          <w:kern w:val="0"/>
+          <w:sz w:val="22"/>
+          <w:szCs w:val="22"/>
+        </w:rPr>
+        <w:t>ip</w:t>
       </w:r>
       <w:proofErr w:type="spellEnd"/>
-      <w:r>
-        <w:rPr>
-          <w:rFonts w:ascii="微软雅黑" w:eastAsia="微软雅黑" w:hAnsi="微软雅黑" w:cs="Times New Roman" w:hint="eastAsia"/>
-          <w:b/>
-          <w:kern w:val="0"/>
-          <w:sz w:val="22"/>
-          <w:szCs w:val="22"/>
-        </w:rPr>
-        <w:t>类型，填写的id</w:t>
-      </w:r>
     </w:p>
     <w:p>
       <w:pPr>
@@ -8366,7 +8426,7 @@
           <w:sz w:val="22"/>
           <w:szCs w:val="22"/>
         </w:rPr>
-        <w:t>填写时间</w:t>
+        <w:t>city</w:t>
       </w:r>
       <w:r>
         <w:rPr>
@@ -8406,7 +8466,258 @@
           <w:sz w:val="22"/>
           <w:szCs w:val="22"/>
         </w:rPr>
-        <w:t>填写时间</w:t>
+        <w:t>填写的城市</w:t>
+      </w:r>
+      <w:r>
+        <w:rPr>
+          <w:rFonts w:ascii="微软雅黑" w:eastAsia="微软雅黑" w:hAnsi="微软雅黑" w:cs="Times New Roman" w:hint="eastAsia"/>
+          <w:b/>
+          <w:kern w:val="0"/>
+          <w:sz w:val="22"/>
+          <w:szCs w:val="22"/>
+        </w:rPr>
+        <w:t>（有中文）</w:t>
+      </w:r>
+    </w:p>
+    <w:p>
+      <w:pPr>
+        <w:widowControl/>
+        <w:jc w:val="left"/>
+        <w:textAlignment w:val="center"/>
+        <w:rPr>
+          <w:rFonts w:ascii="微软雅黑" w:eastAsia="微软雅黑" w:hAnsi="微软雅黑" w:cs="Times New Roman"/>
+          <w:b/>
+          <w:kern w:val="0"/>
+          <w:sz w:val="22"/>
+          <w:szCs w:val="22"/>
+        </w:rPr>
+      </w:pPr>
+    </w:p>
+    <w:p>
+      <w:pPr>
+        <w:pStyle w:val="a4"/>
+        <w:widowControl/>
+        <w:numPr>
+          <w:ilvl w:val="0"/>
+          <w:numId w:val="12"/>
+        </w:numPr>
+        <w:ind w:firstLineChars="0"/>
+        <w:jc w:val="left"/>
+        <w:textAlignment w:val="center"/>
+        <w:rPr>
+          <w:rFonts w:ascii="微软雅黑" w:eastAsia="微软雅黑" w:hAnsi="微软雅黑" w:cs="Times New Roman"/>
+          <w:b/>
+          <w:kern w:val="0"/>
+          <w:sz w:val="22"/>
+          <w:szCs w:val="22"/>
+        </w:rPr>
+      </w:pPr>
+      <w:r>
+        <w:rPr>
+          <w:rFonts w:ascii="微软雅黑" w:eastAsia="微软雅黑" w:hAnsi="微软雅黑" w:cs="Times New Roman"/>
+          <w:b/>
+          <w:kern w:val="0"/>
+          <w:sz w:val="22"/>
+          <w:szCs w:val="22"/>
+        </w:rPr>
+        <w:t>获得</w:t>
+      </w:r>
+      <w:r>
+        <w:rPr>
+          <w:rFonts w:ascii="微软雅黑" w:eastAsia="微软雅黑" w:hAnsi="微软雅黑" w:cs="Times New Roman" w:hint="eastAsia"/>
+          <w:b/>
+          <w:kern w:val="0"/>
+          <w:sz w:val="22"/>
+          <w:szCs w:val="22"/>
+        </w:rPr>
+        <w:t>某个</w:t>
+      </w:r>
+      <w:r>
+        <w:rPr>
+          <w:rFonts w:ascii="微软雅黑" w:eastAsia="微软雅黑" w:hAnsi="微软雅黑" w:cs="Times New Roman"/>
+          <w:b/>
+          <w:kern w:val="0"/>
+          <w:sz w:val="22"/>
+          <w:szCs w:val="22"/>
+        </w:rPr>
+        <w:t>填写者对于某个</w:t>
+      </w:r>
+      <w:r>
+        <w:rPr>
+          <w:rFonts w:ascii="微软雅黑" w:eastAsia="微软雅黑" w:hAnsi="微软雅黑" w:cs="Times New Roman" w:hint="eastAsia"/>
+          <w:b/>
+          <w:kern w:val="0"/>
+          <w:sz w:val="22"/>
+          <w:szCs w:val="22"/>
+        </w:rPr>
+        <w:t>问卷</w:t>
+      </w:r>
+      <w:r>
+        <w:rPr>
+          <w:rFonts w:ascii="微软雅黑" w:eastAsia="微软雅黑" w:hAnsi="微软雅黑" w:cs="Times New Roman"/>
+          <w:b/>
+          <w:kern w:val="0"/>
+          <w:sz w:val="22"/>
+          <w:szCs w:val="22"/>
+        </w:rPr>
+        <w:t>某个问题的回答</w:t>
+      </w:r>
+    </w:p>
+    <w:p>
+      <w:pPr>
+        <w:pStyle w:val="a4"/>
+        <w:widowControl/>
+        <w:numPr>
+          <w:ilvl w:val="1"/>
+          <w:numId w:val="12"/>
+        </w:numPr>
+        <w:ind w:firstLineChars="0"/>
+        <w:jc w:val="left"/>
+        <w:textAlignment w:val="center"/>
+        <w:rPr>
+          <w:rFonts w:ascii="微软雅黑" w:eastAsia="微软雅黑" w:hAnsi="微软雅黑" w:cs="Times New Roman"/>
+          <w:b/>
+          <w:kern w:val="0"/>
+          <w:sz w:val="22"/>
+          <w:szCs w:val="22"/>
+        </w:rPr>
+      </w:pPr>
+      <w:r>
+        <w:rPr>
+          <w:rFonts w:ascii="微软雅黑" w:eastAsia="微软雅黑" w:hAnsi="微软雅黑" w:cs="Times New Roman" w:hint="eastAsia"/>
+          <w:b/>
+          <w:kern w:val="0"/>
+          <w:sz w:val="22"/>
+          <w:szCs w:val="22"/>
+        </w:rPr>
+        <w:t>interface</w:t>
+      </w:r>
+      <w:r>
+        <w:rPr>
+          <w:rFonts w:ascii="微软雅黑" w:eastAsia="微软雅黑" w:hAnsi="微软雅黑" w:cs="Times New Roman"/>
+          <w:b/>
+          <w:kern w:val="0"/>
+          <w:sz w:val="22"/>
+          <w:szCs w:val="22"/>
+        </w:rPr>
+        <w:t>的views.py</w:t>
+      </w:r>
+      <w:r>
+        <w:rPr>
+          <w:rFonts w:ascii="微软雅黑" w:eastAsia="微软雅黑" w:hAnsi="微软雅黑" w:cs="Times New Roman" w:hint="eastAsia"/>
+          <w:b/>
+          <w:kern w:val="0"/>
+          <w:sz w:val="22"/>
+          <w:szCs w:val="22"/>
+        </w:rPr>
+        <w:t>中的</w:t>
+      </w:r>
+      <w:r>
+        <w:t xml:space="preserve"> </w:t>
+      </w:r>
+      <w:proofErr w:type="spellStart"/>
+      <w:r>
+        <w:rPr>
+          <w:rFonts w:ascii="微软雅黑" w:eastAsia="微软雅黑" w:hAnsi="微软雅黑" w:cs="Times New Roman"/>
+          <w:b/>
+          <w:kern w:val="0"/>
+          <w:sz w:val="22"/>
+          <w:szCs w:val="22"/>
+        </w:rPr>
+        <w:t>questionnaire_publish_question</w:t>
+      </w:r>
+      <w:proofErr w:type="spellEnd"/>
+      <w:r>
+        <w:rPr>
+          <w:rFonts w:ascii="微软雅黑" w:eastAsia="微软雅黑" w:hAnsi="微软雅黑" w:cs="Times New Roman"/>
+          <w:b/>
+          <w:kern w:val="0"/>
+          <w:sz w:val="22"/>
+          <w:szCs w:val="22"/>
+        </w:rPr>
+        <w:t>()</w:t>
+      </w:r>
+      <w:r>
+        <w:rPr>
+          <w:rFonts w:ascii="微软雅黑" w:eastAsia="微软雅黑" w:hAnsi="微软雅黑" w:cs="Times New Roman" w:hint="eastAsia"/>
+          <w:b/>
+          <w:kern w:val="0"/>
+          <w:sz w:val="22"/>
+          <w:szCs w:val="22"/>
+        </w:rPr>
+        <w:t>函数在</w:t>
+      </w:r>
+      <w:r>
+        <w:rPr>
+          <w:rFonts w:ascii="微软雅黑" w:eastAsia="微软雅黑" w:hAnsi="微软雅黑" w:cs="Times New Roman"/>
+          <w:b/>
+          <w:kern w:val="0"/>
+          <w:sz w:val="22"/>
+          <w:szCs w:val="22"/>
+        </w:rPr>
+        <w:t>‘</w:t>
+      </w:r>
+      <w:proofErr w:type="spellStart"/>
+      <w:r>
+        <w:rPr>
+          <w:rFonts w:ascii="微软雅黑" w:eastAsia="微软雅黑" w:hAnsi="微软雅黑" w:cs="Times New Roman" w:hint="eastAsia"/>
+          <w:b/>
+          <w:kern w:val="0"/>
+          <w:sz w:val="22"/>
+          <w:szCs w:val="22"/>
+        </w:rPr>
+        <w:t>fillin</w:t>
+      </w:r>
+      <w:r>
+        <w:rPr>
+          <w:rFonts w:ascii="微软雅黑" w:eastAsia="微软雅黑" w:hAnsi="微软雅黑" w:cs="Times New Roman"/>
+          <w:b/>
+          <w:kern w:val="0"/>
+          <w:sz w:val="22"/>
+          <w:szCs w:val="22"/>
+        </w:rPr>
+        <w:t>_</w:t>
+      </w:r>
+      <w:r>
+        <w:rPr>
+          <w:rFonts w:ascii="微软雅黑" w:eastAsia="微软雅黑" w:hAnsi="微软雅黑" w:cs="Times New Roman" w:hint="eastAsia"/>
+          <w:b/>
+          <w:kern w:val="0"/>
+          <w:sz w:val="22"/>
+          <w:szCs w:val="22"/>
+        </w:rPr>
+        <w:t>id</w:t>
+      </w:r>
+      <w:proofErr w:type="spellEnd"/>
+      <w:r>
+        <w:rPr>
+          <w:rFonts w:ascii="微软雅黑" w:eastAsia="微软雅黑" w:hAnsi="微软雅黑" w:cs="Times New Roman"/>
+          <w:b/>
+          <w:kern w:val="0"/>
+          <w:sz w:val="22"/>
+          <w:szCs w:val="22"/>
+        </w:rPr>
+        <w:t>’</w:t>
+      </w:r>
+      <w:r>
+        <w:rPr>
+          <w:rFonts w:ascii="微软雅黑" w:eastAsia="微软雅黑" w:hAnsi="微软雅黑" w:cs="Times New Roman" w:hint="eastAsia"/>
+          <w:b/>
+          <w:kern w:val="0"/>
+          <w:sz w:val="22"/>
+          <w:szCs w:val="22"/>
+        </w:rPr>
+        <w:t>参数</w:t>
+      </w:r>
+      <w:r>
+        <w:rPr>
+          <w:rFonts w:ascii="微软雅黑" w:eastAsia="微软雅黑" w:hAnsi="微软雅黑" w:cs="Times New Roman"/>
+          <w:b/>
+          <w:kern w:val="0"/>
+          <w:sz w:val="22"/>
+          <w:szCs w:val="22"/>
+        </w:rPr>
+        <w:t>不为空时调用</w:t>
       </w:r>
     </w:p>
     <w:p>
@@ -8428,6 +8739,16 @@
           <w:szCs w:val="22"/>
         </w:rPr>
       </w:pPr>
+      <w:r>
+        <w:rPr>
+          <w:rFonts w:ascii="微软雅黑" w:eastAsia="微软雅黑" w:hAnsi="微软雅黑" w:cs="Times New Roman" w:hint="eastAsia"/>
+          <w:b/>
+          <w:kern w:val="0"/>
+          <w:sz w:val="22"/>
+          <w:szCs w:val="22"/>
+        </w:rPr>
+        <w:t>连接到</w:t>
+      </w:r>
       <w:proofErr w:type="spellStart"/>
       <w:r>
         <w:rPr>
@@ -8437,12 +8758,172 @@
           <w:sz w:val="22"/>
           <w:szCs w:val="22"/>
         </w:rPr>
-        <w:t>ip</w:t>
+        <w:t>api</w:t>
       </w:r>
       <w:proofErr w:type="spellEnd"/>
       <w:r>
         <w:rPr>
-          <w:rFonts w:ascii="微软雅黑" w:eastAsia="微软雅黑" w:hAnsi="微软雅黑" w:cs="Times New Roman" w:hint="eastAsia"/>
+          <w:rFonts w:ascii="微软雅黑" w:eastAsia="微软雅黑" w:hAnsi="微软雅黑" w:cs="Times New Roman"/>
+          <w:b/>
+          <w:kern w:val="0"/>
+          <w:sz w:val="22"/>
+          <w:szCs w:val="22"/>
+        </w:rPr>
+        <w:t>的</w:t>
+      </w:r>
+      <w:proofErr w:type="spellStart"/>
+      <w:r>
+        <w:rPr>
+          <w:rFonts w:ascii="微软雅黑" w:eastAsia="微软雅黑" w:hAnsi="微软雅黑" w:cs="Times New Roman"/>
+          <w:b/>
+          <w:kern w:val="0"/>
+          <w:sz w:val="22"/>
+          <w:szCs w:val="22"/>
+        </w:rPr>
+        <w:t>get_result_of_question</w:t>
+      </w:r>
+      <w:proofErr w:type="spellEnd"/>
+      <w:r>
+        <w:rPr>
+          <w:rFonts w:ascii="微软雅黑" w:eastAsia="微软雅黑" w:hAnsi="微软雅黑" w:cs="Times New Roman"/>
+          <w:b/>
+          <w:kern w:val="0"/>
+          <w:sz w:val="22"/>
+          <w:szCs w:val="22"/>
+        </w:rPr>
+        <w:t>(</w:t>
+      </w:r>
+      <w:proofErr w:type="spellStart"/>
+      <w:r>
+        <w:rPr>
+          <w:rFonts w:ascii="微软雅黑" w:eastAsia="微软雅黑" w:hAnsi="微软雅黑" w:cs="Times New Roman"/>
+          <w:b/>
+          <w:kern w:val="0"/>
+          <w:sz w:val="22"/>
+          <w:szCs w:val="22"/>
+        </w:rPr>
+        <w:t>act_id</w:t>
+      </w:r>
+      <w:proofErr w:type="spellEnd"/>
+      <w:r>
+        <w:rPr>
+          <w:rFonts w:ascii="微软雅黑" w:eastAsia="微软雅黑" w:hAnsi="微软雅黑" w:cs="Times New Roman"/>
+          <w:b/>
+          <w:kern w:val="0"/>
+          <w:sz w:val="22"/>
+          <w:szCs w:val="22"/>
+        </w:rPr>
+        <w:t xml:space="preserve">, </w:t>
+      </w:r>
+      <w:proofErr w:type="spellStart"/>
+      <w:r>
+        <w:rPr>
+          <w:rFonts w:ascii="微软雅黑" w:eastAsia="微软雅黑" w:hAnsi="微软雅黑" w:cs="Times New Roman"/>
+          <w:b/>
+          <w:kern w:val="0"/>
+          <w:sz w:val="22"/>
+          <w:szCs w:val="22"/>
+        </w:rPr>
+        <w:t>qst_id</w:t>
+      </w:r>
+      <w:proofErr w:type="spellEnd"/>
+      <w:r>
+        <w:rPr>
+          <w:rFonts w:ascii="微软雅黑" w:eastAsia="微软雅黑" w:hAnsi="微软雅黑" w:cs="Times New Roman"/>
+          <w:b/>
+          <w:kern w:val="0"/>
+          <w:sz w:val="22"/>
+          <w:szCs w:val="22"/>
+        </w:rPr>
+        <w:t xml:space="preserve">, </w:t>
+      </w:r>
+      <w:proofErr w:type="spellStart"/>
+      <w:r>
+        <w:rPr>
+          <w:rFonts w:ascii="微软雅黑" w:eastAsia="微软雅黑" w:hAnsi="微软雅黑" w:cs="Times New Roman"/>
+          <w:b/>
+          <w:kern w:val="0"/>
+          <w:sz w:val="22"/>
+          <w:szCs w:val="22"/>
+        </w:rPr>
+        <w:t>fillin_id</w:t>
+      </w:r>
+      <w:proofErr w:type="spellEnd"/>
+      <w:r>
+        <w:rPr>
+          <w:rFonts w:ascii="微软雅黑" w:eastAsia="微软雅黑" w:hAnsi="微软雅黑" w:cs="Times New Roman"/>
+          <w:b/>
+          <w:kern w:val="0"/>
+          <w:sz w:val="22"/>
+          <w:szCs w:val="22"/>
+        </w:rPr>
+        <w:t>)</w:t>
+      </w:r>
+      <w:r>
+        <w:rPr>
+          <w:rFonts w:ascii="微软雅黑" w:eastAsia="微软雅黑" w:hAnsi="微软雅黑" w:cs="Times New Roman"/>
+          <w:b/>
+          <w:kern w:val="0"/>
+          <w:sz w:val="22"/>
+          <w:szCs w:val="22"/>
+        </w:rPr>
+        <w:t>函数，</w:t>
+      </w:r>
+      <w:r>
+        <w:rPr>
+          <w:rFonts w:ascii="微软雅黑" w:eastAsia="微软雅黑" w:hAnsi="微软雅黑" w:cs="Times New Roman" w:hint="eastAsia"/>
+          <w:b/>
+          <w:kern w:val="0"/>
+          <w:sz w:val="22"/>
+          <w:szCs w:val="22"/>
+        </w:rPr>
+        <w:t>参数</w:t>
+      </w:r>
+      <w:r>
+        <w:rPr>
+          <w:rFonts w:ascii="微软雅黑" w:eastAsia="微软雅黑" w:hAnsi="微软雅黑" w:cs="Times New Roman"/>
+          <w:b/>
+          <w:kern w:val="0"/>
+          <w:sz w:val="22"/>
+          <w:szCs w:val="22"/>
+        </w:rPr>
+        <w:t>意义如下：</w:t>
+      </w:r>
+    </w:p>
+    <w:p>
+      <w:pPr>
+        <w:pStyle w:val="a4"/>
+        <w:widowControl/>
+        <w:numPr>
+          <w:ilvl w:val="3"/>
+          <w:numId w:val="12"/>
+        </w:numPr>
+        <w:ind w:firstLineChars="0"/>
+        <w:jc w:val="left"/>
+        <w:textAlignment w:val="center"/>
+        <w:rPr>
+          <w:rFonts w:ascii="微软雅黑" w:eastAsia="微软雅黑" w:hAnsi="微软雅黑" w:cs="Times New Roman"/>
+          <w:b/>
+          <w:kern w:val="0"/>
+          <w:sz w:val="22"/>
+          <w:szCs w:val="22"/>
+        </w:rPr>
+      </w:pPr>
+      <w:proofErr w:type="spellStart"/>
+      <w:r>
+        <w:rPr>
+          <w:rFonts w:ascii="微软雅黑" w:eastAsia="微软雅黑" w:hAnsi="微软雅黑" w:cs="Times New Roman" w:hint="eastAsia"/>
+          <w:b/>
+          <w:kern w:val="0"/>
+          <w:sz w:val="22"/>
+          <w:szCs w:val="22"/>
+        </w:rPr>
+        <w:t>act_id</w:t>
+      </w:r>
+      <w:proofErr w:type="spellEnd"/>
+      <w:r>
+        <w:rPr>
+          <w:rFonts w:ascii="微软雅黑" w:eastAsia="微软雅黑" w:hAnsi="微软雅黑" w:cs="Times New Roman"/>
           <w:b/>
           <w:kern w:val="0"/>
           <w:sz w:val="22"/>
@@ -8452,46 +8933,188 @@
       </w:r>
       <w:r>
         <w:rPr>
-          <w:rFonts w:ascii="微软雅黑" w:eastAsia="微软雅黑" w:hAnsi="微软雅黑" w:cs="Times New Roman"/>
-          <w:b/>
-          <w:kern w:val="0"/>
-          <w:sz w:val="22"/>
-          <w:szCs w:val="22"/>
-        </w:rPr>
-        <w:t>string类型</w:t>
-      </w:r>
-      <w:r>
-        <w:rPr>
-          <w:rFonts w:ascii="微软雅黑" w:eastAsia="微软雅黑" w:hAnsi="微软雅黑" w:cs="Times New Roman" w:hint="eastAsia"/>
-          <w:b/>
-          <w:kern w:val="0"/>
-          <w:sz w:val="22"/>
-          <w:szCs w:val="22"/>
-        </w:rPr>
-        <w:t>，</w:t>
-      </w:r>
-      <w:r>
-        <w:rPr>
-          <w:rFonts w:ascii="微软雅黑" w:eastAsia="微软雅黑" w:hAnsi="微软雅黑" w:cs="Times New Roman"/>
-          <w:b/>
-          <w:kern w:val="0"/>
-          <w:sz w:val="22"/>
-          <w:szCs w:val="22"/>
-        </w:rPr>
-        <w:t>填写的</w:t>
-      </w:r>
+          <w:rFonts w:ascii="微软雅黑" w:eastAsia="微软雅黑" w:hAnsi="微软雅黑" w:cs="Times New Roman" w:hint="eastAsia"/>
+          <w:b/>
+          <w:kern w:val="0"/>
+          <w:sz w:val="22"/>
+          <w:szCs w:val="22"/>
+        </w:rPr>
+        <w:t>问卷</w:t>
+      </w:r>
+      <w:r>
+        <w:rPr>
+          <w:rFonts w:ascii="微软雅黑" w:eastAsia="微软雅黑" w:hAnsi="微软雅黑" w:cs="Times New Roman"/>
+          <w:b/>
+          <w:kern w:val="0"/>
+          <w:sz w:val="22"/>
+          <w:szCs w:val="22"/>
+        </w:rPr>
+        <w:t>id</w:t>
+      </w:r>
+    </w:p>
+    <w:p>
+      <w:pPr>
+        <w:pStyle w:val="a4"/>
+        <w:widowControl/>
+        <w:numPr>
+          <w:ilvl w:val="3"/>
+          <w:numId w:val="12"/>
+        </w:numPr>
+        <w:ind w:firstLineChars="0"/>
+        <w:jc w:val="left"/>
+        <w:textAlignment w:val="center"/>
+        <w:rPr>
+          <w:rFonts w:ascii="微软雅黑" w:eastAsia="微软雅黑" w:hAnsi="微软雅黑" w:cs="Times New Roman"/>
+          <w:b/>
+          <w:kern w:val="0"/>
+          <w:sz w:val="22"/>
+          <w:szCs w:val="22"/>
+        </w:rPr>
+      </w:pPr>
       <w:proofErr w:type="spellStart"/>
       <w:r>
         <w:rPr>
-          <w:rFonts w:ascii="微软雅黑" w:eastAsia="微软雅黑" w:hAnsi="微软雅黑" w:cs="Times New Roman"/>
-          <w:b/>
-          <w:kern w:val="0"/>
-          <w:sz w:val="22"/>
-          <w:szCs w:val="22"/>
-        </w:rPr>
-        <w:t>ip</w:t>
+          <w:rFonts w:ascii="微软雅黑" w:eastAsia="微软雅黑" w:hAnsi="微软雅黑" w:cs="Times New Roman" w:hint="eastAsia"/>
+          <w:b/>
+          <w:kern w:val="0"/>
+          <w:sz w:val="22"/>
+          <w:szCs w:val="22"/>
+        </w:rPr>
+        <w:t>qst</w:t>
+      </w:r>
+      <w:r>
+        <w:rPr>
+          <w:rFonts w:ascii="微软雅黑" w:eastAsia="微软雅黑" w:hAnsi="微软雅黑" w:cs="Times New Roman"/>
+          <w:b/>
+          <w:kern w:val="0"/>
+          <w:sz w:val="22"/>
+          <w:szCs w:val="22"/>
+        </w:rPr>
+        <w:t>_</w:t>
+      </w:r>
+      <w:r>
+        <w:rPr>
+          <w:rFonts w:ascii="微软雅黑" w:eastAsia="微软雅黑" w:hAnsi="微软雅黑" w:cs="Times New Roman" w:hint="eastAsia"/>
+          <w:b/>
+          <w:kern w:val="0"/>
+          <w:sz w:val="22"/>
+          <w:szCs w:val="22"/>
+        </w:rPr>
+        <w:t>id</w:t>
       </w:r>
       <w:proofErr w:type="spellEnd"/>
+      <w:r>
+        <w:rPr>
+          <w:rFonts w:ascii="微软雅黑" w:eastAsia="微软雅黑" w:hAnsi="微软雅黑" w:cs="Times New Roman"/>
+          <w:b/>
+          <w:kern w:val="0"/>
+          <w:sz w:val="22"/>
+          <w:szCs w:val="22"/>
+        </w:rPr>
+        <w:t>：</w:t>
+      </w:r>
+      <w:r>
+        <w:rPr>
+          <w:rFonts w:ascii="微软雅黑" w:eastAsia="微软雅黑" w:hAnsi="微软雅黑" w:cs="Times New Roman" w:hint="eastAsia"/>
+          <w:b/>
+          <w:kern w:val="0"/>
+          <w:sz w:val="22"/>
+          <w:szCs w:val="22"/>
+        </w:rPr>
+        <w:t>问题</w:t>
+      </w:r>
+      <w:r>
+        <w:rPr>
+          <w:rFonts w:ascii="微软雅黑" w:eastAsia="微软雅黑" w:hAnsi="微软雅黑" w:cs="Times New Roman"/>
+          <w:b/>
+          <w:kern w:val="0"/>
+          <w:sz w:val="22"/>
+          <w:szCs w:val="22"/>
+        </w:rPr>
+        <w:t>id</w:t>
+      </w:r>
+    </w:p>
+    <w:p>
+      <w:pPr>
+        <w:pStyle w:val="a4"/>
+        <w:widowControl/>
+        <w:numPr>
+          <w:ilvl w:val="3"/>
+          <w:numId w:val="12"/>
+        </w:numPr>
+        <w:ind w:firstLineChars="0"/>
+        <w:jc w:val="left"/>
+        <w:textAlignment w:val="center"/>
+        <w:rPr>
+          <w:rFonts w:ascii="微软雅黑" w:eastAsia="微软雅黑" w:hAnsi="微软雅黑" w:cs="Times New Roman"/>
+          <w:b/>
+          <w:kern w:val="0"/>
+          <w:sz w:val="22"/>
+          <w:szCs w:val="22"/>
+        </w:rPr>
+      </w:pPr>
+      <w:proofErr w:type="spellStart"/>
+      <w:r>
+        <w:rPr>
+          <w:rFonts w:ascii="微软雅黑" w:eastAsia="微软雅黑" w:hAnsi="微软雅黑" w:cs="Times New Roman" w:hint="eastAsia"/>
+          <w:b/>
+          <w:kern w:val="0"/>
+          <w:sz w:val="22"/>
+          <w:szCs w:val="22"/>
+        </w:rPr>
+        <w:t>fillin</w:t>
+      </w:r>
+      <w:r>
+        <w:rPr>
+          <w:rFonts w:ascii="微软雅黑" w:eastAsia="微软雅黑" w:hAnsi="微软雅黑" w:cs="Times New Roman"/>
+          <w:b/>
+          <w:kern w:val="0"/>
+          <w:sz w:val="22"/>
+          <w:szCs w:val="22"/>
+        </w:rPr>
+        <w:t>_</w:t>
+      </w:r>
+      <w:r>
+        <w:rPr>
+          <w:rFonts w:ascii="微软雅黑" w:eastAsia="微软雅黑" w:hAnsi="微软雅黑" w:cs="Times New Roman" w:hint="eastAsia"/>
+          <w:b/>
+          <w:kern w:val="0"/>
+          <w:sz w:val="22"/>
+          <w:szCs w:val="22"/>
+        </w:rPr>
+        <w:t>id</w:t>
+      </w:r>
+      <w:proofErr w:type="spellEnd"/>
+      <w:r>
+        <w:rPr>
+          <w:rFonts w:ascii="微软雅黑" w:eastAsia="微软雅黑" w:hAnsi="微软雅黑" w:cs="Times New Roman"/>
+          <w:b/>
+          <w:kern w:val="0"/>
+          <w:sz w:val="22"/>
+          <w:szCs w:val="22"/>
+        </w:rPr>
+        <w:t>：</w:t>
+      </w:r>
+      <w:r>
+        <w:rPr>
+          <w:rFonts w:ascii="微软雅黑" w:eastAsia="微软雅黑" w:hAnsi="微软雅黑" w:cs="Times New Roman" w:hint="eastAsia"/>
+          <w:b/>
+          <w:kern w:val="0"/>
+          <w:sz w:val="22"/>
+          <w:szCs w:val="22"/>
+        </w:rPr>
+        <w:t>填写</w:t>
+      </w:r>
+      <w:r>
+        <w:rPr>
+          <w:rFonts w:ascii="微软雅黑" w:eastAsia="微软雅黑" w:hAnsi="微软雅黑" w:cs="Times New Roman"/>
+          <w:b/>
+          <w:kern w:val="0"/>
+          <w:sz w:val="22"/>
+          <w:szCs w:val="22"/>
+        </w:rPr>
+        <w:t>id</w:t>
+      </w:r>
     </w:p>
     <w:p>
       <w:pPr>
@@ -8514,72 +9137,360 @@
       </w:pPr>
       <w:r>
         <w:rPr>
-          <w:rFonts w:ascii="微软雅黑" w:eastAsia="微软雅黑" w:hAnsi="微软雅黑" w:cs="Times New Roman"/>
-          <w:b/>
-          <w:kern w:val="0"/>
-          <w:sz w:val="22"/>
-          <w:szCs w:val="22"/>
-        </w:rPr>
-        <w:t>city</w:t>
-      </w:r>
-      <w:r>
-        <w:rPr>
-          <w:rFonts w:ascii="微软雅黑" w:eastAsia="微软雅黑" w:hAnsi="微软雅黑" w:cs="Times New Roman" w:hint="eastAsia"/>
-          <w:b/>
-          <w:kern w:val="0"/>
-          <w:sz w:val="22"/>
-          <w:szCs w:val="22"/>
-        </w:rPr>
-        <w:t>：</w:t>
-      </w:r>
-      <w:r>
-        <w:rPr>
-          <w:rFonts w:ascii="微软雅黑" w:eastAsia="微软雅黑" w:hAnsi="微软雅黑" w:cs="Times New Roman"/>
-          <w:b/>
-          <w:kern w:val="0"/>
-          <w:sz w:val="22"/>
-          <w:szCs w:val="22"/>
-        </w:rPr>
-        <w:t>string类型</w:t>
-      </w:r>
-      <w:r>
-        <w:rPr>
-          <w:rFonts w:ascii="微软雅黑" w:eastAsia="微软雅黑" w:hAnsi="微软雅黑" w:cs="Times New Roman" w:hint="eastAsia"/>
-          <w:b/>
-          <w:kern w:val="0"/>
-          <w:sz w:val="22"/>
-          <w:szCs w:val="22"/>
-        </w:rPr>
-        <w:t>，</w:t>
-      </w:r>
-      <w:r>
-        <w:rPr>
-          <w:rFonts w:ascii="微软雅黑" w:eastAsia="微软雅黑" w:hAnsi="微软雅黑" w:cs="Times New Roman"/>
-          <w:b/>
-          <w:kern w:val="0"/>
-          <w:sz w:val="22"/>
-          <w:szCs w:val="22"/>
-        </w:rPr>
-        <w:t>填写的城市</w:t>
-      </w:r>
-      <w:r>
-        <w:rPr>
-          <w:rFonts w:ascii="微软雅黑" w:eastAsia="微软雅黑" w:hAnsi="微软雅黑" w:cs="Times New Roman" w:hint="eastAsia"/>
-          <w:b/>
-          <w:kern w:val="0"/>
-          <w:sz w:val="22"/>
-          <w:szCs w:val="22"/>
-        </w:rPr>
-        <w:t>（有中文）</w:t>
-      </w:r>
-    </w:p>
-    <w:p>
-      <w:pPr>
-        <w:widowControl/>
-        <w:jc w:val="left"/>
-        <w:textAlignment w:val="center"/>
-        <w:rPr>
-          <w:rFonts w:ascii="微软雅黑" w:eastAsia="微软雅黑" w:hAnsi="微软雅黑" w:cs="Times New Roman" w:hint="eastAsia"/>
+          <w:rFonts w:ascii="微软雅黑" w:eastAsia="微软雅黑" w:hAnsi="微软雅黑" w:cs="Times New Roman" w:hint="eastAsia"/>
+          <w:b/>
+          <w:kern w:val="0"/>
+          <w:sz w:val="22"/>
+          <w:szCs w:val="22"/>
+        </w:rPr>
+        <w:t>需要返回</w:t>
+      </w:r>
+      <w:r>
+        <w:rPr>
+          <w:rFonts w:ascii="微软雅黑" w:eastAsia="微软雅黑" w:hAnsi="微软雅黑" w:cs="Times New Roman"/>
+          <w:b/>
+          <w:kern w:val="0"/>
+          <w:sz w:val="22"/>
+          <w:szCs w:val="22"/>
+        </w:rPr>
+        <w:t>该用户</w:t>
+      </w:r>
+      <w:r>
+        <w:rPr>
+          <w:rFonts w:ascii="微软雅黑" w:eastAsia="微软雅黑" w:hAnsi="微软雅黑" w:cs="Times New Roman"/>
+          <w:b/>
+          <w:kern w:val="0"/>
+          <w:sz w:val="22"/>
+          <w:szCs w:val="22"/>
+        </w:rPr>
+        <w:t>对于该问题</w:t>
+      </w:r>
+      <w:r>
+        <w:rPr>
+          <w:rFonts w:ascii="微软雅黑" w:eastAsia="微软雅黑" w:hAnsi="微软雅黑" w:cs="Times New Roman"/>
+          <w:b/>
+          <w:kern w:val="0"/>
+          <w:sz w:val="22"/>
+          <w:szCs w:val="22"/>
+        </w:rPr>
+        <w:t>的回答</w:t>
+      </w:r>
+    </w:p>
+    <w:p>
+      <w:pPr>
+        <w:pStyle w:val="a4"/>
+        <w:widowControl/>
+        <w:numPr>
+          <w:ilvl w:val="3"/>
+          <w:numId w:val="12"/>
+        </w:numPr>
+        <w:ind w:firstLineChars="0"/>
+        <w:jc w:val="left"/>
+        <w:textAlignment w:val="center"/>
+        <w:rPr>
+          <w:rFonts w:ascii="微软雅黑" w:eastAsia="微软雅黑" w:hAnsi="微软雅黑" w:cs="Times New Roman"/>
+          <w:b/>
+          <w:kern w:val="0"/>
+          <w:sz w:val="22"/>
+          <w:szCs w:val="22"/>
+        </w:rPr>
+      </w:pPr>
+      <w:r>
+        <w:rPr>
+          <w:rFonts w:ascii="微软雅黑" w:eastAsia="微软雅黑" w:hAnsi="微软雅黑" w:cs="Times New Roman" w:hint="eastAsia"/>
+          <w:b/>
+          <w:kern w:val="0"/>
+          <w:sz w:val="22"/>
+          <w:szCs w:val="22"/>
+        </w:rPr>
+        <w:t>如果</w:t>
+      </w:r>
+      <w:r>
+        <w:rPr>
+          <w:rFonts w:ascii="微软雅黑" w:eastAsia="微软雅黑" w:hAnsi="微软雅黑" w:cs="Times New Roman"/>
+          <w:b/>
+          <w:kern w:val="0"/>
+          <w:sz w:val="22"/>
+          <w:szCs w:val="22"/>
+        </w:rPr>
+        <w:t>是单选题，</w:t>
+      </w:r>
+      <w:r>
+        <w:rPr>
+          <w:rFonts w:ascii="微软雅黑" w:eastAsia="微软雅黑" w:hAnsi="微软雅黑" w:cs="Times New Roman" w:hint="eastAsia"/>
+          <w:b/>
+          <w:kern w:val="0"/>
+          <w:sz w:val="22"/>
+          <w:szCs w:val="22"/>
+        </w:rPr>
+        <w:t>返回</w:t>
+      </w:r>
+      <w:r>
+        <w:rPr>
+          <w:rFonts w:ascii="微软雅黑" w:eastAsia="微软雅黑" w:hAnsi="微软雅黑" w:cs="Times New Roman"/>
+          <w:b/>
+          <w:kern w:val="0"/>
+          <w:sz w:val="22"/>
+          <w:szCs w:val="22"/>
+        </w:rPr>
+        <w:t>一个</w:t>
+      </w:r>
+      <w:proofErr w:type="spellStart"/>
+      <w:r>
+        <w:rPr>
+          <w:rFonts w:ascii="微软雅黑" w:eastAsia="微软雅黑" w:hAnsi="微软雅黑" w:cs="Times New Roman" w:hint="eastAsia"/>
+          <w:b/>
+          <w:kern w:val="0"/>
+          <w:sz w:val="22"/>
+          <w:szCs w:val="22"/>
+        </w:rPr>
+        <w:t>int</w:t>
+      </w:r>
+      <w:proofErr w:type="spellEnd"/>
+      <w:r>
+        <w:rPr>
+          <w:rFonts w:ascii="微软雅黑" w:eastAsia="微软雅黑" w:hAnsi="微软雅黑" w:cs="Times New Roman"/>
+          <w:b/>
+          <w:kern w:val="0"/>
+          <w:sz w:val="22"/>
+          <w:szCs w:val="22"/>
+        </w:rPr>
+        <w:t>类型，</w:t>
+      </w:r>
+      <w:r>
+        <w:rPr>
+          <w:rFonts w:ascii="微软雅黑" w:eastAsia="微软雅黑" w:hAnsi="微软雅黑" w:cs="Times New Roman" w:hint="eastAsia"/>
+          <w:b/>
+          <w:kern w:val="0"/>
+          <w:sz w:val="22"/>
+          <w:szCs w:val="22"/>
+        </w:rPr>
+        <w:t>表示</w:t>
+      </w:r>
+      <w:r>
+        <w:rPr>
+          <w:rFonts w:ascii="微软雅黑" w:eastAsia="微软雅黑" w:hAnsi="微软雅黑" w:cs="Times New Roman"/>
+          <w:b/>
+          <w:kern w:val="0"/>
+          <w:sz w:val="22"/>
+          <w:szCs w:val="22"/>
+        </w:rPr>
+        <w:t>第几个选项</w:t>
+      </w:r>
+    </w:p>
+    <w:p>
+      <w:pPr>
+        <w:pStyle w:val="a4"/>
+        <w:widowControl/>
+        <w:numPr>
+          <w:ilvl w:val="3"/>
+          <w:numId w:val="12"/>
+        </w:numPr>
+        <w:ind w:firstLineChars="0"/>
+        <w:jc w:val="left"/>
+        <w:textAlignment w:val="center"/>
+        <w:rPr>
+          <w:rFonts w:ascii="微软雅黑" w:eastAsia="微软雅黑" w:hAnsi="微软雅黑" w:cs="Times New Roman"/>
+          <w:b/>
+          <w:kern w:val="0"/>
+          <w:sz w:val="22"/>
+          <w:szCs w:val="22"/>
+        </w:rPr>
+      </w:pPr>
+      <w:r>
+        <w:rPr>
+          <w:rFonts w:ascii="微软雅黑" w:eastAsia="微软雅黑" w:hAnsi="微软雅黑" w:cs="Times New Roman" w:hint="eastAsia"/>
+          <w:b/>
+          <w:kern w:val="0"/>
+          <w:sz w:val="22"/>
+          <w:szCs w:val="22"/>
+        </w:rPr>
+        <w:t>如果</w:t>
+      </w:r>
+      <w:r>
+        <w:rPr>
+          <w:rFonts w:ascii="微软雅黑" w:eastAsia="微软雅黑" w:hAnsi="微软雅黑" w:cs="Times New Roman"/>
+          <w:b/>
+          <w:kern w:val="0"/>
+          <w:sz w:val="22"/>
+          <w:szCs w:val="22"/>
+        </w:rPr>
+        <w:t>是多选题，</w:t>
+      </w:r>
+      <w:r>
+        <w:rPr>
+          <w:rFonts w:ascii="微软雅黑" w:eastAsia="微软雅黑" w:hAnsi="微软雅黑" w:cs="Times New Roman" w:hint="eastAsia"/>
+          <w:b/>
+          <w:kern w:val="0"/>
+          <w:sz w:val="22"/>
+          <w:szCs w:val="22"/>
+        </w:rPr>
+        <w:t>返回</w:t>
+      </w:r>
+      <w:r>
+        <w:rPr>
+          <w:rFonts w:ascii="微软雅黑" w:eastAsia="微软雅黑" w:hAnsi="微软雅黑" w:cs="Times New Roman"/>
+          <w:b/>
+          <w:kern w:val="0"/>
+          <w:sz w:val="22"/>
+          <w:szCs w:val="22"/>
+        </w:rPr>
+        <w:t>一个数组，</w:t>
+      </w:r>
+      <w:r>
+        <w:rPr>
+          <w:rFonts w:ascii="微软雅黑" w:eastAsia="微软雅黑" w:hAnsi="微软雅黑" w:cs="Times New Roman" w:hint="eastAsia"/>
+          <w:b/>
+          <w:kern w:val="0"/>
+          <w:sz w:val="22"/>
+          <w:szCs w:val="22"/>
+        </w:rPr>
+        <w:t>每个是一个</w:t>
+      </w:r>
+      <w:proofErr w:type="spellStart"/>
+      <w:r>
+        <w:rPr>
+          <w:rFonts w:ascii="微软雅黑" w:eastAsia="微软雅黑" w:hAnsi="微软雅黑" w:cs="Times New Roman"/>
+          <w:b/>
+          <w:kern w:val="0"/>
+          <w:sz w:val="22"/>
+          <w:szCs w:val="22"/>
+        </w:rPr>
+        <w:t>int</w:t>
+      </w:r>
+      <w:proofErr w:type="spellEnd"/>
+      <w:r>
+        <w:rPr>
+          <w:rFonts w:ascii="微软雅黑" w:eastAsia="微软雅黑" w:hAnsi="微软雅黑" w:cs="Times New Roman"/>
+          <w:b/>
+          <w:kern w:val="0"/>
+          <w:sz w:val="22"/>
+          <w:szCs w:val="22"/>
+        </w:rPr>
+        <w:t>类型，</w:t>
+      </w:r>
+      <w:r>
+        <w:rPr>
+          <w:rFonts w:ascii="微软雅黑" w:eastAsia="微软雅黑" w:hAnsi="微软雅黑" w:cs="Times New Roman" w:hint="eastAsia"/>
+          <w:b/>
+          <w:kern w:val="0"/>
+          <w:sz w:val="22"/>
+          <w:szCs w:val="22"/>
+        </w:rPr>
+        <w:t>表示</w:t>
+      </w:r>
+      <w:r>
+        <w:rPr>
+          <w:rFonts w:ascii="微软雅黑" w:eastAsia="微软雅黑" w:hAnsi="微软雅黑" w:cs="Times New Roman"/>
+          <w:b/>
+          <w:kern w:val="0"/>
+          <w:sz w:val="22"/>
+          <w:szCs w:val="22"/>
+        </w:rPr>
+        <w:t>选了哪几个选项</w:t>
+      </w:r>
+    </w:p>
+    <w:p>
+      <w:pPr>
+        <w:pStyle w:val="a4"/>
+        <w:widowControl/>
+        <w:numPr>
+          <w:ilvl w:val="3"/>
+          <w:numId w:val="12"/>
+        </w:numPr>
+        <w:ind w:firstLineChars="0"/>
+        <w:jc w:val="left"/>
+        <w:textAlignment w:val="center"/>
+        <w:rPr>
+          <w:rFonts w:ascii="微软雅黑" w:eastAsia="微软雅黑" w:hAnsi="微软雅黑" w:cs="Times New Roman"/>
+          <w:b/>
+          <w:kern w:val="0"/>
+          <w:sz w:val="22"/>
+          <w:szCs w:val="22"/>
+        </w:rPr>
+      </w:pPr>
+      <w:r>
+        <w:rPr>
+          <w:rFonts w:ascii="微软雅黑" w:eastAsia="微软雅黑" w:hAnsi="微软雅黑" w:cs="Times New Roman" w:hint="eastAsia"/>
+          <w:b/>
+          <w:kern w:val="0"/>
+          <w:sz w:val="22"/>
+          <w:szCs w:val="22"/>
+        </w:rPr>
+        <w:t>如果</w:t>
+      </w:r>
+      <w:r>
+        <w:rPr>
+          <w:rFonts w:ascii="微软雅黑" w:eastAsia="微软雅黑" w:hAnsi="微软雅黑" w:cs="Times New Roman"/>
+          <w:b/>
+          <w:kern w:val="0"/>
+          <w:sz w:val="22"/>
+          <w:szCs w:val="22"/>
+        </w:rPr>
+        <w:t>是填空题，</w:t>
+      </w:r>
+      <w:r>
+        <w:rPr>
+          <w:rFonts w:ascii="微软雅黑" w:eastAsia="微软雅黑" w:hAnsi="微软雅黑" w:cs="Times New Roman" w:hint="eastAsia"/>
+          <w:b/>
+          <w:kern w:val="0"/>
+          <w:sz w:val="22"/>
+          <w:szCs w:val="22"/>
+        </w:rPr>
+        <w:t>返回一个</w:t>
+      </w:r>
+      <w:r>
+        <w:rPr>
+          <w:rFonts w:ascii="微软雅黑" w:eastAsia="微软雅黑" w:hAnsi="微软雅黑" w:cs="Times New Roman"/>
+          <w:b/>
+          <w:kern w:val="0"/>
+          <w:sz w:val="22"/>
+          <w:szCs w:val="22"/>
+        </w:rPr>
+        <w:t>string，</w:t>
+      </w:r>
+      <w:r>
+        <w:rPr>
+          <w:rFonts w:ascii="微软雅黑" w:eastAsia="微软雅黑" w:hAnsi="微软雅黑" w:cs="Times New Roman" w:hint="eastAsia"/>
+          <w:b/>
+          <w:kern w:val="0"/>
+          <w:sz w:val="22"/>
+          <w:szCs w:val="22"/>
+        </w:rPr>
+        <w:t>表示</w:t>
+      </w:r>
+      <w:r>
+        <w:rPr>
+          <w:rFonts w:ascii="微软雅黑" w:eastAsia="微软雅黑" w:hAnsi="微软雅黑" w:cs="Times New Roman"/>
+          <w:b/>
+          <w:kern w:val="0"/>
+          <w:sz w:val="22"/>
+          <w:szCs w:val="22"/>
+        </w:rPr>
+        <w:t>填写的内容</w:t>
+      </w:r>
+    </w:p>
+    <w:p>
+      <w:pPr>
+        <w:widowControl/>
+        <w:jc w:val="left"/>
+        <w:textAlignment w:val="center"/>
+        <w:rPr>
+          <w:rFonts w:ascii="微软雅黑" w:eastAsia="微软雅黑" w:hAnsi="微软雅黑" w:cs="Times New Roman"/>
+          <w:b/>
+          <w:kern w:val="0"/>
+          <w:sz w:val="22"/>
+          <w:szCs w:val="22"/>
+        </w:rPr>
+      </w:pPr>
+    </w:p>
+    <w:p>
+      <w:pPr>
+        <w:widowControl/>
+        <w:jc w:val="left"/>
+        <w:textAlignment w:val="center"/>
+        <w:rPr>
+          <w:rFonts w:ascii="微软雅黑" w:eastAsia="微软雅黑" w:hAnsi="微软雅黑" w:cs="Times New Roman"/>
           <w:kern w:val="0"/>
           <w:sz w:val="22"/>
           <w:szCs w:val="22"/>
@@ -8611,7 +9522,7 @@
 </file>
 
 <file path=word/numbering.xml><?xml version="1.0" encoding="utf-8"?>
-<w:numbering xmlns:wpc="http://schemas.microsoft.com/office/word/2010/wordprocessingCanvas" xmlns:mc="http://schemas.openxmlformats.org/markup-compatibility/2006" xmlns:o="urn:schemas-microsoft-com:office:office" xmlns:r="http://schemas.openxmlformats.org/officeDocument/2006/relationships" xmlns:m="http://schemas.openxmlformats.org/officeDocument/2006/math" xmlns:v="urn:schemas-microsoft-com:vml" xmlns:wp14="http://schemas.microsoft.com/office/word/2010/wordprocessingDrawing" xmlns:wp="http://schemas.openxmlformats.org/drawingml/2006/wordprocessingDrawing" xmlns:w10="urn:schemas-microsoft-com:office:word" xmlns:w="http://schemas.openxmlformats.org/wordprocessingml/2006/main" xmlns:w14="http://schemas.microsoft.com/office/word/2010/wordml" xmlns:w15="http://schemas.microsoft.com/office/word/2012/wordml" xmlns:wpg="http://schemas.microsoft.com/office/word/2010/wordprocessingGroup" xmlns:wpi="http://schemas.microsoft.com/office/word/2010/wordprocessingInk" xmlns:wne="http://schemas.microsoft.com/office/word/2006/wordml" xmlns:wps="http://schemas.microsoft.com/office/word/2010/wordprocessingShape" mc:Ignorable="w14 w15 wp14">
+<w:numbering xmlns:wpc="http://schemas.microsoft.com/office/word/2010/wordprocessingCanvas" xmlns:mo="http://schemas.microsoft.com/office/mac/office/2008/main" xmlns:mc="http://schemas.openxmlformats.org/markup-compatibility/2006" xmlns:mv="urn:schemas-microsoft-com:mac:vml" xmlns:o="urn:schemas-microsoft-com:office:office" xmlns:r="http://schemas.openxmlformats.org/officeDocument/2006/relationships" xmlns:m="http://schemas.openxmlformats.org/officeDocument/2006/math" xmlns:v="urn:schemas-microsoft-com:vml" xmlns:wp14="http://schemas.microsoft.com/office/word/2010/wordprocessingDrawing" xmlns:wp="http://schemas.openxmlformats.org/drawingml/2006/wordprocessingDrawing" xmlns:w10="urn:schemas-microsoft-com:office:word" xmlns:w="http://schemas.openxmlformats.org/wordprocessingml/2006/main" xmlns:w14="http://schemas.microsoft.com/office/word/2010/wordml" xmlns:w15="http://schemas.microsoft.com/office/word/2012/wordml" xmlns:wpg="http://schemas.microsoft.com/office/word/2010/wordprocessingGroup" xmlns:wpi="http://schemas.microsoft.com/office/word/2010/wordprocessingInk" xmlns:wne="http://schemas.microsoft.com/office/word/2006/wordml" xmlns:wps="http://schemas.microsoft.com/office/word/2010/wordprocessingShape" mc:Ignorable="w14 w15 wp14">
   <w:abstractNum w:abstractNumId="0">
     <w:nsid w:val="017763D4"/>
     <w:multiLevelType w:val="multilevel"/>
@@ -9959,7 +10870,7 @@
     </w:rPrDefault>
     <w:pPrDefault/>
   </w:docDefaults>
-  <w:latentStyles w:defLockedState="0" w:defUIPriority="99" w:defSemiHidden="0" w:defUnhideWhenUsed="0" w:defQFormat="0" w:count="371">
+  <w:latentStyles w:defLockedState="0" w:defUIPriority="99" w:defSemiHidden="0" w:defUnhideWhenUsed="0" w:defQFormat="0" w:count="380">
     <w:lsdException w:name="Normal" w:uiPriority="0" w:qFormat="1"/>
     <w:lsdException w:name="heading 1" w:uiPriority="9" w:qFormat="1"/>
     <w:lsdException w:name="heading 2" w:semiHidden="1" w:uiPriority="9" w:unhideWhenUsed="1" w:qFormat="1"/>

</xml_diff>

<commit_message>
add function to edit-modal
</commit_message>
<xml_diff>
--- a/doc/api文档.docx
+++ b/doc/api文档.docx
@@ -73,7 +73,27 @@
           <w:sz w:val="22"/>
           <w:szCs w:val="22"/>
         </w:rPr>
-        <w:t>请求（script.js的 loadContentOfItem() 中）</w:t>
+        <w:t xml:space="preserve">请求（script.js的 </w:t>
+      </w:r>
+      <w:proofErr w:type="spellStart"/>
+      <w:r>
+        <w:rPr>
+          <w:rFonts w:ascii="微软雅黑" w:eastAsia="微软雅黑" w:hAnsi="微软雅黑" w:cs="Times New Roman" w:hint="eastAsia"/>
+          <w:kern w:val="0"/>
+          <w:sz w:val="22"/>
+          <w:szCs w:val="22"/>
+        </w:rPr>
+        <w:t>loadContentOfItem</w:t>
+      </w:r>
+      <w:proofErr w:type="spellEnd"/>
+      <w:r>
+        <w:rPr>
+          <w:rFonts w:ascii="微软雅黑" w:eastAsia="微软雅黑" w:hAnsi="微软雅黑" w:cs="Times New Roman" w:hint="eastAsia"/>
+          <w:kern w:val="0"/>
+          <w:sz w:val="22"/>
+          <w:szCs w:val="22"/>
+        </w:rPr>
+        <w:t>() 中）</w:t>
       </w:r>
     </w:p>
     <w:p>
@@ -120,14 +140,45 @@
           <w:szCs w:val="22"/>
         </w:rPr>
       </w:pPr>
-      <w:r>
-        <w:rPr>
-          <w:rFonts w:ascii="微软雅黑" w:eastAsia="微软雅黑" w:hAnsi="微软雅黑" w:cs="Times New Roman" w:hint="eastAsia"/>
-          <w:kern w:val="0"/>
-          <w:sz w:val="22"/>
-          <w:szCs w:val="22"/>
-        </w:rPr>
-        <w:t>act_type: string类型，表示问卷的类型：enroll、recuit、vote</w:t>
+      <w:proofErr w:type="spellStart"/>
+      <w:r>
+        <w:rPr>
+          <w:rFonts w:ascii="微软雅黑" w:eastAsia="微软雅黑" w:hAnsi="微软雅黑" w:cs="Times New Roman" w:hint="eastAsia"/>
+          <w:kern w:val="0"/>
+          <w:sz w:val="22"/>
+          <w:szCs w:val="22"/>
+        </w:rPr>
+        <w:t>act_type</w:t>
+      </w:r>
+      <w:proofErr w:type="spellEnd"/>
+      <w:r>
+        <w:rPr>
+          <w:rFonts w:ascii="微软雅黑" w:eastAsia="微软雅黑" w:hAnsi="微软雅黑" w:cs="Times New Roman" w:hint="eastAsia"/>
+          <w:kern w:val="0"/>
+          <w:sz w:val="22"/>
+          <w:szCs w:val="22"/>
+        </w:rPr>
+        <w:t>: string类型，表示问卷的类型：enroll、</w:t>
+      </w:r>
+      <w:proofErr w:type="spellStart"/>
+      <w:r>
+        <w:rPr>
+          <w:rFonts w:ascii="微软雅黑" w:eastAsia="微软雅黑" w:hAnsi="微软雅黑" w:cs="Times New Roman" w:hint="eastAsia"/>
+          <w:kern w:val="0"/>
+          <w:sz w:val="22"/>
+          <w:szCs w:val="22"/>
+        </w:rPr>
+        <w:t>recuit</w:t>
+      </w:r>
+      <w:proofErr w:type="spellEnd"/>
+      <w:r>
+        <w:rPr>
+          <w:rFonts w:ascii="微软雅黑" w:eastAsia="微软雅黑" w:hAnsi="微软雅黑" w:cs="Times New Roman" w:hint="eastAsia"/>
+          <w:kern w:val="0"/>
+          <w:sz w:val="22"/>
+          <w:szCs w:val="22"/>
+        </w:rPr>
+        <w:t>、vote</w:t>
       </w:r>
     </w:p>
     <w:p>
@@ -154,7 +205,27 @@
           <w:sz w:val="22"/>
           <w:szCs w:val="22"/>
         </w:rPr>
-        <w:t>time: int类型，目前是2016，表示当前时间</w:t>
+        <w:t xml:space="preserve">time: </w:t>
+      </w:r>
+      <w:proofErr w:type="spellStart"/>
+      <w:r>
+        <w:rPr>
+          <w:rFonts w:ascii="微软雅黑" w:eastAsia="微软雅黑" w:hAnsi="微软雅黑" w:cs="Times New Roman" w:hint="eastAsia"/>
+          <w:kern w:val="0"/>
+          <w:sz w:val="22"/>
+          <w:szCs w:val="22"/>
+        </w:rPr>
+        <w:t>int</w:t>
+      </w:r>
+      <w:proofErr w:type="spellEnd"/>
+      <w:r>
+        <w:rPr>
+          <w:rFonts w:ascii="微软雅黑" w:eastAsia="微软雅黑" w:hAnsi="微软雅黑" w:cs="Times New Roman" w:hint="eastAsia"/>
+          <w:kern w:val="0"/>
+          <w:sz w:val="22"/>
+          <w:szCs w:val="22"/>
+        </w:rPr>
+        <w:t>类型，目前是2016，表示当前时间</w:t>
       </w:r>
     </w:p>
     <w:p>
@@ -174,14 +245,25 @@
           <w:szCs w:val="22"/>
         </w:rPr>
       </w:pPr>
-      <w:r>
-        <w:rPr>
-          <w:rFonts w:ascii="微软雅黑" w:eastAsia="微软雅黑" w:hAnsi="微软雅黑" w:cs="Times New Roman" w:hint="eastAsia"/>
-          <w:kern w:val="0"/>
-          <w:sz w:val="22"/>
-          <w:szCs w:val="22"/>
-        </w:rPr>
-        <w:t>user_id：</w:t>
+      <w:proofErr w:type="spellStart"/>
+      <w:r>
+        <w:rPr>
+          <w:rFonts w:ascii="微软雅黑" w:eastAsia="微软雅黑" w:hAnsi="微软雅黑" w:cs="Times New Roman" w:hint="eastAsia"/>
+          <w:kern w:val="0"/>
+          <w:sz w:val="22"/>
+          <w:szCs w:val="22"/>
+        </w:rPr>
+        <w:t>user_id</w:t>
+      </w:r>
+      <w:proofErr w:type="spellEnd"/>
+      <w:r>
+        <w:rPr>
+          <w:rFonts w:ascii="微软雅黑" w:eastAsia="微软雅黑" w:hAnsi="微软雅黑" w:cs="Times New Roman" w:hint="eastAsia"/>
+          <w:kern w:val="0"/>
+          <w:sz w:val="22"/>
+          <w:szCs w:val="22"/>
+        </w:rPr>
+        <w:t>：</w:t>
       </w:r>
       <w:r>
         <w:rPr>
@@ -244,7 +326,17 @@
           <w:sz w:val="22"/>
           <w:szCs w:val="22"/>
         </w:rPr>
-        <w:t>通过request</w:t>
+        <w:t>通过</w:t>
+      </w:r>
+      <w:proofErr w:type="spellStart"/>
+      <w:r>
+        <w:rPr>
+          <w:rFonts w:ascii="微软雅黑" w:eastAsia="微软雅黑" w:hAnsi="微软雅黑" w:cs="Times New Roman" w:hint="eastAsia"/>
+          <w:kern w:val="0"/>
+          <w:sz w:val="22"/>
+          <w:szCs w:val="22"/>
+        </w:rPr>
+        <w:t>request</w:t>
       </w:r>
       <w:r>
         <w:rPr>
@@ -253,7 +345,17 @@
           <w:sz w:val="22"/>
           <w:szCs w:val="22"/>
         </w:rPr>
-        <w:t>.POST['</w:t>
+        <w:t>.POST</w:t>
+      </w:r>
+      <w:proofErr w:type="spellEnd"/>
+      <w:r>
+        <w:rPr>
+          <w:rFonts w:ascii="Calibri" w:eastAsia="Times New Roman" w:hAnsi="Calibri" w:cs="Times New Roman"/>
+          <w:kern w:val="0"/>
+          <w:sz w:val="22"/>
+          <w:szCs w:val="22"/>
+        </w:rPr>
+        <w:t>['</w:t>
       </w:r>
       <w:r>
         <w:rPr>
@@ -307,7 +409,47 @@
           <w:sz w:val="22"/>
           <w:szCs w:val="22"/>
         </w:rPr>
-        <w:t>连接到api的views.py中create_new_act(request)函数</w:t>
+        <w:t>连接到</w:t>
+      </w:r>
+      <w:proofErr w:type="spellStart"/>
+      <w:r>
+        <w:rPr>
+          <w:rFonts w:ascii="微软雅黑" w:eastAsia="微软雅黑" w:hAnsi="微软雅黑" w:cs="Times New Roman" w:hint="eastAsia"/>
+          <w:kern w:val="0"/>
+          <w:sz w:val="22"/>
+          <w:szCs w:val="22"/>
+        </w:rPr>
+        <w:t>api</w:t>
+      </w:r>
+      <w:proofErr w:type="spellEnd"/>
+      <w:r>
+        <w:rPr>
+          <w:rFonts w:ascii="微软雅黑" w:eastAsia="微软雅黑" w:hAnsi="微软雅黑" w:cs="Times New Roman" w:hint="eastAsia"/>
+          <w:kern w:val="0"/>
+          <w:sz w:val="22"/>
+          <w:szCs w:val="22"/>
+        </w:rPr>
+        <w:t>的views.py中</w:t>
+      </w:r>
+      <w:proofErr w:type="spellStart"/>
+      <w:r>
+        <w:rPr>
+          <w:rFonts w:ascii="微软雅黑" w:eastAsia="微软雅黑" w:hAnsi="微软雅黑" w:cs="Times New Roman" w:hint="eastAsia"/>
+          <w:kern w:val="0"/>
+          <w:sz w:val="22"/>
+          <w:szCs w:val="22"/>
+        </w:rPr>
+        <w:t>create_new_act</w:t>
+      </w:r>
+      <w:proofErr w:type="spellEnd"/>
+      <w:r>
+        <w:rPr>
+          <w:rFonts w:ascii="微软雅黑" w:eastAsia="微软雅黑" w:hAnsi="微软雅黑" w:cs="Times New Roman" w:hint="eastAsia"/>
+          <w:kern w:val="0"/>
+          <w:sz w:val="22"/>
+          <w:szCs w:val="22"/>
+        </w:rPr>
+        <w:t>(request)函数</w:t>
       </w:r>
     </w:p>
     <w:p>
@@ -388,7 +530,27 @@
           <w:sz w:val="22"/>
           <w:szCs w:val="22"/>
         </w:rPr>
-        <w:t>id: int类型，表示问卷id</w:t>
+        <w:t xml:space="preserve">id: </w:t>
+      </w:r>
+      <w:proofErr w:type="spellStart"/>
+      <w:r>
+        <w:rPr>
+          <w:rFonts w:ascii="微软雅黑" w:eastAsia="微软雅黑" w:hAnsi="微软雅黑" w:cs="Times New Roman" w:hint="eastAsia"/>
+          <w:kern w:val="0"/>
+          <w:sz w:val="22"/>
+          <w:szCs w:val="22"/>
+        </w:rPr>
+        <w:t>int</w:t>
+      </w:r>
+      <w:proofErr w:type="spellEnd"/>
+      <w:r>
+        <w:rPr>
+          <w:rFonts w:ascii="微软雅黑" w:eastAsia="微软雅黑" w:hAnsi="微软雅黑" w:cs="Times New Roman" w:hint="eastAsia"/>
+          <w:kern w:val="0"/>
+          <w:sz w:val="22"/>
+          <w:szCs w:val="22"/>
+        </w:rPr>
+        <w:t>类型，表示问卷id</w:t>
       </w:r>
     </w:p>
     <w:p>
@@ -484,7 +646,47 @@
           <w:sz w:val="22"/>
           <w:szCs w:val="22"/>
         </w:rPr>
-        <w:t>请求（design.ajax.html中 createNewQst(qst_type) 函数）</w:t>
+        <w:t xml:space="preserve">请求（design.ajax.html中 </w:t>
+      </w:r>
+      <w:proofErr w:type="spellStart"/>
+      <w:r>
+        <w:rPr>
+          <w:rFonts w:ascii="微软雅黑" w:eastAsia="微软雅黑" w:hAnsi="微软雅黑" w:cs="Times New Roman" w:hint="eastAsia"/>
+          <w:kern w:val="0"/>
+          <w:sz w:val="22"/>
+          <w:szCs w:val="22"/>
+        </w:rPr>
+        <w:t>createNewQst</w:t>
+      </w:r>
+      <w:proofErr w:type="spellEnd"/>
+      <w:r>
+        <w:rPr>
+          <w:rFonts w:ascii="微软雅黑" w:eastAsia="微软雅黑" w:hAnsi="微软雅黑" w:cs="Times New Roman" w:hint="eastAsia"/>
+          <w:kern w:val="0"/>
+          <w:sz w:val="22"/>
+          <w:szCs w:val="22"/>
+        </w:rPr>
+        <w:t>(</w:t>
+      </w:r>
+      <w:proofErr w:type="spellStart"/>
+      <w:r>
+        <w:rPr>
+          <w:rFonts w:ascii="微软雅黑" w:eastAsia="微软雅黑" w:hAnsi="微软雅黑" w:cs="Times New Roman" w:hint="eastAsia"/>
+          <w:kern w:val="0"/>
+          <w:sz w:val="22"/>
+          <w:szCs w:val="22"/>
+        </w:rPr>
+        <w:t>qst_type</w:t>
+      </w:r>
+      <w:proofErr w:type="spellEnd"/>
+      <w:r>
+        <w:rPr>
+          <w:rFonts w:ascii="微软雅黑" w:eastAsia="微软雅黑" w:hAnsi="微软雅黑" w:cs="Times New Roman" w:hint="eastAsia"/>
+          <w:kern w:val="0"/>
+          <w:sz w:val="22"/>
+          <w:szCs w:val="22"/>
+        </w:rPr>
+        <w:t>) 函数）</w:t>
       </w:r>
     </w:p>
     <w:p>
@@ -531,14 +733,45 @@
           <w:szCs w:val="22"/>
         </w:rPr>
       </w:pPr>
-      <w:r>
-        <w:rPr>
-          <w:rFonts w:ascii="微软雅黑" w:eastAsia="微软雅黑" w:hAnsi="微软雅黑" w:cs="Times New Roman" w:hint="eastAsia"/>
-          <w:kern w:val="0"/>
-          <w:sz w:val="22"/>
-          <w:szCs w:val="22"/>
-        </w:rPr>
-        <w:t>act_id: int类型，表示所属问卷的id</w:t>
+      <w:proofErr w:type="spellStart"/>
+      <w:r>
+        <w:rPr>
+          <w:rFonts w:ascii="微软雅黑" w:eastAsia="微软雅黑" w:hAnsi="微软雅黑" w:cs="Times New Roman" w:hint="eastAsia"/>
+          <w:kern w:val="0"/>
+          <w:sz w:val="22"/>
+          <w:szCs w:val="22"/>
+        </w:rPr>
+        <w:t>act_id</w:t>
+      </w:r>
+      <w:proofErr w:type="spellEnd"/>
+      <w:r>
+        <w:rPr>
+          <w:rFonts w:ascii="微软雅黑" w:eastAsia="微软雅黑" w:hAnsi="微软雅黑" w:cs="Times New Roman" w:hint="eastAsia"/>
+          <w:kern w:val="0"/>
+          <w:sz w:val="22"/>
+          <w:szCs w:val="22"/>
+        </w:rPr>
+        <w:t xml:space="preserve">: </w:t>
+      </w:r>
+      <w:proofErr w:type="spellStart"/>
+      <w:r>
+        <w:rPr>
+          <w:rFonts w:ascii="微软雅黑" w:eastAsia="微软雅黑" w:hAnsi="微软雅黑" w:cs="Times New Roman" w:hint="eastAsia"/>
+          <w:kern w:val="0"/>
+          <w:sz w:val="22"/>
+          <w:szCs w:val="22"/>
+        </w:rPr>
+        <w:t>int</w:t>
+      </w:r>
+      <w:proofErr w:type="spellEnd"/>
+      <w:r>
+        <w:rPr>
+          <w:rFonts w:ascii="微软雅黑" w:eastAsia="微软雅黑" w:hAnsi="微软雅黑" w:cs="Times New Roman" w:hint="eastAsia"/>
+          <w:kern w:val="0"/>
+          <w:sz w:val="22"/>
+          <w:szCs w:val="22"/>
+        </w:rPr>
+        <w:t>类型，表示所属问卷的id</w:t>
       </w:r>
     </w:p>
     <w:p>
@@ -558,14 +791,45 @@
           <w:szCs w:val="22"/>
         </w:rPr>
       </w:pPr>
-      <w:r>
-        <w:rPr>
-          <w:rFonts w:ascii="微软雅黑" w:eastAsia="微软雅黑" w:hAnsi="微软雅黑" w:cs="Times New Roman" w:hint="eastAsia"/>
-          <w:kern w:val="0"/>
-          <w:sz w:val="22"/>
-          <w:szCs w:val="22"/>
-        </w:rPr>
-        <w:t>qst_type: string类型，表示问题类型：single、multi、fillin、vote、mark、sort</w:t>
+      <w:proofErr w:type="spellStart"/>
+      <w:r>
+        <w:rPr>
+          <w:rFonts w:ascii="微软雅黑" w:eastAsia="微软雅黑" w:hAnsi="微软雅黑" w:cs="Times New Roman" w:hint="eastAsia"/>
+          <w:kern w:val="0"/>
+          <w:sz w:val="22"/>
+          <w:szCs w:val="22"/>
+        </w:rPr>
+        <w:t>qst_type</w:t>
+      </w:r>
+      <w:proofErr w:type="spellEnd"/>
+      <w:r>
+        <w:rPr>
+          <w:rFonts w:ascii="微软雅黑" w:eastAsia="微软雅黑" w:hAnsi="微软雅黑" w:cs="Times New Roman" w:hint="eastAsia"/>
+          <w:kern w:val="0"/>
+          <w:sz w:val="22"/>
+          <w:szCs w:val="22"/>
+        </w:rPr>
+        <w:t>: string类型，表示问题类型：single、multi、</w:t>
+      </w:r>
+      <w:proofErr w:type="spellStart"/>
+      <w:r>
+        <w:rPr>
+          <w:rFonts w:ascii="微软雅黑" w:eastAsia="微软雅黑" w:hAnsi="微软雅黑" w:cs="Times New Roman" w:hint="eastAsia"/>
+          <w:kern w:val="0"/>
+          <w:sz w:val="22"/>
+          <w:szCs w:val="22"/>
+        </w:rPr>
+        <w:t>fillin</w:t>
+      </w:r>
+      <w:proofErr w:type="spellEnd"/>
+      <w:r>
+        <w:rPr>
+          <w:rFonts w:ascii="微软雅黑" w:eastAsia="微软雅黑" w:hAnsi="微软雅黑" w:cs="Times New Roman" w:hint="eastAsia"/>
+          <w:kern w:val="0"/>
+          <w:sz w:val="22"/>
+          <w:szCs w:val="22"/>
+        </w:rPr>
+        <w:t>、vote、mark、sort</w:t>
       </w:r>
     </w:p>
     <w:p>
@@ -585,6 +849,7 @@
           <w:szCs w:val="22"/>
         </w:rPr>
       </w:pPr>
+      <w:proofErr w:type="spellStart"/>
       <w:r>
         <w:rPr>
           <w:rFonts w:ascii="微软雅黑" w:eastAsia="微软雅黑" w:hAnsi="微软雅黑" w:cs="Times New Roman" w:hint="eastAsia"/>
@@ -594,7 +859,43 @@
           <w:sz w:val="22"/>
           <w:szCs w:val="22"/>
         </w:rPr>
-        <w:t>qst_rank: int类型，表示问题序号，从</w:t>
+        <w:t>qst_rank</w:t>
+      </w:r>
+      <w:proofErr w:type="spellEnd"/>
+      <w:r>
+        <w:rPr>
+          <w:rFonts w:ascii="微软雅黑" w:eastAsia="微软雅黑" w:hAnsi="微软雅黑" w:cs="Times New Roman" w:hint="eastAsia"/>
+          <w:b/>
+          <w:bCs/>
+          <w:kern w:val="0"/>
+          <w:sz w:val="22"/>
+          <w:szCs w:val="22"/>
+        </w:rPr>
+        <w:t xml:space="preserve">: </w:t>
+      </w:r>
+      <w:proofErr w:type="spellStart"/>
+      <w:r>
+        <w:rPr>
+          <w:rFonts w:ascii="微软雅黑" w:eastAsia="微软雅黑" w:hAnsi="微软雅黑" w:cs="Times New Roman" w:hint="eastAsia"/>
+          <w:b/>
+          <w:bCs/>
+          <w:kern w:val="0"/>
+          <w:sz w:val="22"/>
+          <w:szCs w:val="22"/>
+        </w:rPr>
+        <w:t>int</w:t>
+      </w:r>
+      <w:proofErr w:type="spellEnd"/>
+      <w:r>
+        <w:rPr>
+          <w:rFonts w:ascii="微软雅黑" w:eastAsia="微软雅黑" w:hAnsi="微软雅黑" w:cs="Times New Roman" w:hint="eastAsia"/>
+          <w:b/>
+          <w:bCs/>
+          <w:kern w:val="0"/>
+          <w:sz w:val="22"/>
+          <w:szCs w:val="22"/>
+        </w:rPr>
+        <w:t>类型，表示问题序号，从</w:t>
       </w:r>
       <w:r>
         <w:rPr>
@@ -643,7 +944,47 @@
           <w:sz w:val="22"/>
           <w:szCs w:val="22"/>
         </w:rPr>
-        <w:t>连接到api的create_new_qst(request) 函数</w:t>
+        <w:t>连接到</w:t>
+      </w:r>
+      <w:proofErr w:type="spellStart"/>
+      <w:r>
+        <w:rPr>
+          <w:rFonts w:ascii="微软雅黑" w:eastAsia="微软雅黑" w:hAnsi="微软雅黑" w:cs="Times New Roman" w:hint="eastAsia"/>
+          <w:kern w:val="0"/>
+          <w:sz w:val="22"/>
+          <w:szCs w:val="22"/>
+        </w:rPr>
+        <w:t>api</w:t>
+      </w:r>
+      <w:proofErr w:type="spellEnd"/>
+      <w:r>
+        <w:rPr>
+          <w:rFonts w:ascii="微软雅黑" w:eastAsia="微软雅黑" w:hAnsi="微软雅黑" w:cs="Times New Roman" w:hint="eastAsia"/>
+          <w:kern w:val="0"/>
+          <w:sz w:val="22"/>
+          <w:szCs w:val="22"/>
+        </w:rPr>
+        <w:t>的</w:t>
+      </w:r>
+      <w:proofErr w:type="spellStart"/>
+      <w:r>
+        <w:rPr>
+          <w:rFonts w:ascii="微软雅黑" w:eastAsia="微软雅黑" w:hAnsi="微软雅黑" w:cs="Times New Roman" w:hint="eastAsia"/>
+          <w:kern w:val="0"/>
+          <w:sz w:val="22"/>
+          <w:szCs w:val="22"/>
+        </w:rPr>
+        <w:t>create_new_qst</w:t>
+      </w:r>
+      <w:proofErr w:type="spellEnd"/>
+      <w:r>
+        <w:rPr>
+          <w:rFonts w:ascii="微软雅黑" w:eastAsia="微软雅黑" w:hAnsi="微软雅黑" w:cs="Times New Roman" w:hint="eastAsia"/>
+          <w:kern w:val="0"/>
+          <w:sz w:val="22"/>
+          <w:szCs w:val="22"/>
+        </w:rPr>
+        <w:t>(request) 函数</w:t>
       </w:r>
     </w:p>
     <w:p>
@@ -725,7 +1066,27 @@
           <w:sz w:val="22"/>
           <w:szCs w:val="22"/>
         </w:rPr>
-        <w:t>id: int类型，表示问题id</w:t>
+        <w:t xml:space="preserve">id: </w:t>
+      </w:r>
+      <w:proofErr w:type="spellStart"/>
+      <w:r>
+        <w:rPr>
+          <w:rFonts w:ascii="微软雅黑" w:eastAsia="微软雅黑" w:hAnsi="微软雅黑" w:cs="Times New Roman" w:hint="eastAsia"/>
+          <w:kern w:val="0"/>
+          <w:sz w:val="22"/>
+          <w:szCs w:val="22"/>
+        </w:rPr>
+        <w:t>int</w:t>
+      </w:r>
+      <w:proofErr w:type="spellEnd"/>
+      <w:r>
+        <w:rPr>
+          <w:rFonts w:ascii="微软雅黑" w:eastAsia="微软雅黑" w:hAnsi="微软雅黑" w:cs="Times New Roman" w:hint="eastAsia"/>
+          <w:kern w:val="0"/>
+          <w:sz w:val="22"/>
+          <w:szCs w:val="22"/>
+        </w:rPr>
+        <w:t>类型，表示问题id</w:t>
       </w:r>
     </w:p>
     <w:p>
@@ -821,14 +1182,25 @@
           <w:szCs w:val="22"/>
         </w:rPr>
       </w:pPr>
-      <w:r>
-        <w:rPr>
-          <w:rFonts w:ascii="微软雅黑" w:eastAsia="微软雅黑" w:hAnsi="微软雅黑" w:cs="Times New Roman" w:hint="eastAsia"/>
-          <w:kern w:val="0"/>
-          <w:sz w:val="22"/>
-          <w:szCs w:val="22"/>
-        </w:rPr>
-        <w:t>url参数：</w:t>
+      <w:proofErr w:type="spellStart"/>
+      <w:r>
+        <w:rPr>
+          <w:rFonts w:ascii="微软雅黑" w:eastAsia="微软雅黑" w:hAnsi="微软雅黑" w:cs="Times New Roman" w:hint="eastAsia"/>
+          <w:kern w:val="0"/>
+          <w:sz w:val="22"/>
+          <w:szCs w:val="22"/>
+        </w:rPr>
+        <w:t>url</w:t>
+      </w:r>
+      <w:proofErr w:type="spellEnd"/>
+      <w:r>
+        <w:rPr>
+          <w:rFonts w:ascii="微软雅黑" w:eastAsia="微软雅黑" w:hAnsi="微软雅黑" w:cs="Times New Roman" w:hint="eastAsia"/>
+          <w:kern w:val="0"/>
+          <w:sz w:val="22"/>
+          <w:szCs w:val="22"/>
+        </w:rPr>
+        <w:t>参数：</w:t>
       </w:r>
     </w:p>
     <w:p>
@@ -848,14 +1220,45 @@
           <w:szCs w:val="22"/>
         </w:rPr>
       </w:pPr>
-      <w:r>
-        <w:rPr>
-          <w:rFonts w:ascii="微软雅黑" w:eastAsia="微软雅黑" w:hAnsi="微软雅黑" w:cs="Times New Roman" w:hint="eastAsia"/>
-          <w:kern w:val="0"/>
-          <w:sz w:val="22"/>
-          <w:szCs w:val="22"/>
-        </w:rPr>
-        <w:t>qst_type：’qst_name‘</w:t>
+      <w:proofErr w:type="spellStart"/>
+      <w:r>
+        <w:rPr>
+          <w:rFonts w:ascii="微软雅黑" w:eastAsia="微软雅黑" w:hAnsi="微软雅黑" w:cs="Times New Roman" w:hint="eastAsia"/>
+          <w:kern w:val="0"/>
+          <w:sz w:val="22"/>
+          <w:szCs w:val="22"/>
+        </w:rPr>
+        <w:t>qst_type</w:t>
+      </w:r>
+      <w:proofErr w:type="spellEnd"/>
+      <w:r>
+        <w:rPr>
+          <w:rFonts w:ascii="微软雅黑" w:eastAsia="微软雅黑" w:hAnsi="微软雅黑" w:cs="Times New Roman" w:hint="eastAsia"/>
+          <w:kern w:val="0"/>
+          <w:sz w:val="22"/>
+          <w:szCs w:val="22"/>
+        </w:rPr>
+        <w:t>：’</w:t>
+      </w:r>
+      <w:proofErr w:type="spellStart"/>
+      <w:r>
+        <w:rPr>
+          <w:rFonts w:ascii="微软雅黑" w:eastAsia="微软雅黑" w:hAnsi="微软雅黑" w:cs="Times New Roman" w:hint="eastAsia"/>
+          <w:kern w:val="0"/>
+          <w:sz w:val="22"/>
+          <w:szCs w:val="22"/>
+        </w:rPr>
+        <w:t>qst_name</w:t>
+      </w:r>
+      <w:proofErr w:type="spellEnd"/>
+      <w:r>
+        <w:rPr>
+          <w:rFonts w:ascii="微软雅黑" w:eastAsia="微软雅黑" w:hAnsi="微软雅黑" w:cs="Times New Roman" w:hint="eastAsia"/>
+          <w:kern w:val="0"/>
+          <w:sz w:val="22"/>
+          <w:szCs w:val="22"/>
+        </w:rPr>
+        <w:t>‘</w:t>
       </w:r>
     </w:p>
     <w:p>
@@ -875,15 +1278,37 @@
           <w:szCs w:val="22"/>
         </w:rPr>
       </w:pPr>
-      <w:r>
-        <w:rPr>
-          <w:rFonts w:ascii="微软雅黑" w:eastAsia="微软雅黑" w:hAnsi="微软雅黑" w:cs="Times New Roman" w:hint="eastAsia"/>
-          <w:kern w:val="0"/>
-          <w:sz w:val="22"/>
-          <w:szCs w:val="22"/>
-        </w:rPr>
-        <w:t>act_id：问卷中存的act_id</w:t>
-      </w:r>
+      <w:proofErr w:type="spellStart"/>
+      <w:r>
+        <w:rPr>
+          <w:rFonts w:ascii="微软雅黑" w:eastAsia="微软雅黑" w:hAnsi="微软雅黑" w:cs="Times New Roman" w:hint="eastAsia"/>
+          <w:kern w:val="0"/>
+          <w:sz w:val="22"/>
+          <w:szCs w:val="22"/>
+        </w:rPr>
+        <w:t>act_id</w:t>
+      </w:r>
+      <w:proofErr w:type="spellEnd"/>
+      <w:r>
+        <w:rPr>
+          <w:rFonts w:ascii="微软雅黑" w:eastAsia="微软雅黑" w:hAnsi="微软雅黑" w:cs="Times New Roman" w:hint="eastAsia"/>
+          <w:kern w:val="0"/>
+          <w:sz w:val="22"/>
+          <w:szCs w:val="22"/>
+        </w:rPr>
+        <w:t>：问卷中存的</w:t>
+      </w:r>
+      <w:proofErr w:type="spellStart"/>
+      <w:r>
+        <w:rPr>
+          <w:rFonts w:ascii="微软雅黑" w:eastAsia="微软雅黑" w:hAnsi="微软雅黑" w:cs="Times New Roman" w:hint="eastAsia"/>
+          <w:kern w:val="0"/>
+          <w:sz w:val="22"/>
+          <w:szCs w:val="22"/>
+        </w:rPr>
+        <w:t>act_id</w:t>
+      </w:r>
+      <w:proofErr w:type="spellEnd"/>
     </w:p>
     <w:p>
       <w:pPr>
@@ -1008,7 +1433,27 @@
           <w:sz w:val="22"/>
           <w:szCs w:val="22"/>
         </w:rPr>
-        <w:t>使用handleFormPost，form字典格式：</w:t>
+        <w:t>使用</w:t>
+      </w:r>
+      <w:proofErr w:type="spellStart"/>
+      <w:r>
+        <w:rPr>
+          <w:rFonts w:ascii="微软雅黑" w:eastAsia="微软雅黑" w:hAnsi="微软雅黑" w:cs="Times New Roman" w:hint="eastAsia"/>
+          <w:kern w:val="0"/>
+          <w:sz w:val="22"/>
+          <w:szCs w:val="22"/>
+        </w:rPr>
+        <w:t>handleFormPost</w:t>
+      </w:r>
+      <w:proofErr w:type="spellEnd"/>
+      <w:r>
+        <w:rPr>
+          <w:rFonts w:ascii="微软雅黑" w:eastAsia="微软雅黑" w:hAnsi="微软雅黑" w:cs="Times New Roman" w:hint="eastAsia"/>
+          <w:kern w:val="0"/>
+          <w:sz w:val="22"/>
+          <w:szCs w:val="22"/>
+        </w:rPr>
+        <w:t>，form字典格式：</w:t>
       </w:r>
     </w:p>
     <w:p>
@@ -1055,14 +1500,25 @@
           <w:szCs w:val="22"/>
         </w:rPr>
       </w:pPr>
-      <w:r>
-        <w:rPr>
-          <w:rFonts w:ascii="微软雅黑" w:eastAsia="微软雅黑" w:hAnsi="微软雅黑" w:cs="Times New Roman" w:hint="eastAsia"/>
-          <w:kern w:val="0"/>
-          <w:sz w:val="22"/>
-          <w:szCs w:val="22"/>
-        </w:rPr>
-        <w:t>act_id：问卷id</w:t>
+      <w:proofErr w:type="spellStart"/>
+      <w:r>
+        <w:rPr>
+          <w:rFonts w:ascii="微软雅黑" w:eastAsia="微软雅黑" w:hAnsi="微软雅黑" w:cs="Times New Roman" w:hint="eastAsia"/>
+          <w:kern w:val="0"/>
+          <w:sz w:val="22"/>
+          <w:szCs w:val="22"/>
+        </w:rPr>
+        <w:t>act_id</w:t>
+      </w:r>
+      <w:proofErr w:type="spellEnd"/>
+      <w:r>
+        <w:rPr>
+          <w:rFonts w:ascii="微软雅黑" w:eastAsia="微软雅黑" w:hAnsi="微软雅黑" w:cs="Times New Roman" w:hint="eastAsia"/>
+          <w:kern w:val="0"/>
+          <w:sz w:val="22"/>
+          <w:szCs w:val="22"/>
+        </w:rPr>
+        <w:t>：问卷id</w:t>
       </w:r>
     </w:p>
     <w:p>
@@ -1082,14 +1538,25 @@
           <w:szCs w:val="22"/>
         </w:rPr>
       </w:pPr>
-      <w:r>
-        <w:rPr>
-          <w:rFonts w:ascii="微软雅黑" w:eastAsia="微软雅黑" w:hAnsi="微软雅黑" w:cs="Times New Roman" w:hint="eastAsia"/>
-          <w:kern w:val="0"/>
-          <w:sz w:val="22"/>
-          <w:szCs w:val="22"/>
-        </w:rPr>
-        <w:t>csrfmiddlewaretoken：不懂</w:t>
+      <w:proofErr w:type="spellStart"/>
+      <w:r>
+        <w:rPr>
+          <w:rFonts w:ascii="微软雅黑" w:eastAsia="微软雅黑" w:hAnsi="微软雅黑" w:cs="Times New Roman" w:hint="eastAsia"/>
+          <w:kern w:val="0"/>
+          <w:sz w:val="22"/>
+          <w:szCs w:val="22"/>
+        </w:rPr>
+        <w:t>csrfmiddlewaretoken</w:t>
+      </w:r>
+      <w:proofErr w:type="spellEnd"/>
+      <w:r>
+        <w:rPr>
+          <w:rFonts w:ascii="微软雅黑" w:eastAsia="微软雅黑" w:hAnsi="微软雅黑" w:cs="Times New Roman" w:hint="eastAsia"/>
+          <w:kern w:val="0"/>
+          <w:sz w:val="22"/>
+          <w:szCs w:val="22"/>
+        </w:rPr>
+        <w:t>：不懂</w:t>
       </w:r>
     </w:p>
     <w:p>
@@ -1170,7 +1637,47 @@
           <w:sz w:val="22"/>
           <w:szCs w:val="22"/>
         </w:rPr>
-        <w:t>连接到api的modify_name（request）函数</w:t>
+        <w:t>连接到</w:t>
+      </w:r>
+      <w:proofErr w:type="spellStart"/>
+      <w:r>
+        <w:rPr>
+          <w:rFonts w:ascii="微软雅黑" w:eastAsia="微软雅黑" w:hAnsi="微软雅黑" w:cs="Times New Roman" w:hint="eastAsia"/>
+          <w:kern w:val="0"/>
+          <w:sz w:val="22"/>
+          <w:szCs w:val="22"/>
+        </w:rPr>
+        <w:t>api</w:t>
+      </w:r>
+      <w:proofErr w:type="spellEnd"/>
+      <w:r>
+        <w:rPr>
+          <w:rFonts w:ascii="微软雅黑" w:eastAsia="微软雅黑" w:hAnsi="微软雅黑" w:cs="Times New Roman" w:hint="eastAsia"/>
+          <w:kern w:val="0"/>
+          <w:sz w:val="22"/>
+          <w:szCs w:val="22"/>
+        </w:rPr>
+        <w:t>的</w:t>
+      </w:r>
+      <w:proofErr w:type="spellStart"/>
+      <w:r>
+        <w:rPr>
+          <w:rFonts w:ascii="微软雅黑" w:eastAsia="微软雅黑" w:hAnsi="微软雅黑" w:cs="Times New Roman" w:hint="eastAsia"/>
+          <w:kern w:val="0"/>
+          <w:sz w:val="22"/>
+          <w:szCs w:val="22"/>
+        </w:rPr>
+        <w:t>modify_name</w:t>
+      </w:r>
+      <w:proofErr w:type="spellEnd"/>
+      <w:r>
+        <w:rPr>
+          <w:rFonts w:ascii="微软雅黑" w:eastAsia="微软雅黑" w:hAnsi="微软雅黑" w:cs="Times New Roman" w:hint="eastAsia"/>
+          <w:kern w:val="0"/>
+          <w:sz w:val="22"/>
+          <w:szCs w:val="22"/>
+        </w:rPr>
+        <w:t>（request）函数</w:t>
       </w:r>
     </w:p>
     <w:p>
@@ -1197,7 +1704,27 @@
           <w:sz w:val="22"/>
           <w:szCs w:val="22"/>
         </w:rPr>
-        <w:t>其中的dict表示上述字典</w:t>
+        <w:t>其中的</w:t>
+      </w:r>
+      <w:proofErr w:type="spellStart"/>
+      <w:r>
+        <w:rPr>
+          <w:rFonts w:ascii="微软雅黑" w:eastAsia="微软雅黑" w:hAnsi="微软雅黑" w:cs="Times New Roman" w:hint="eastAsia"/>
+          <w:kern w:val="0"/>
+          <w:sz w:val="22"/>
+          <w:szCs w:val="22"/>
+        </w:rPr>
+        <w:t>dict</w:t>
+      </w:r>
+      <w:proofErr w:type="spellEnd"/>
+      <w:r>
+        <w:rPr>
+          <w:rFonts w:ascii="微软雅黑" w:eastAsia="微软雅黑" w:hAnsi="微软雅黑" w:cs="Times New Roman" w:hint="eastAsia"/>
+          <w:kern w:val="0"/>
+          <w:sz w:val="22"/>
+          <w:szCs w:val="22"/>
+        </w:rPr>
+        <w:t>表示上述字典</w:t>
       </w:r>
     </w:p>
     <w:p>
@@ -1387,7 +1914,29 @@
           <w:sz w:val="22"/>
           <w:szCs w:val="22"/>
         </w:rPr>
-        <w:t>文件夹中index.html的operation_qst（operation）函数）</w:t>
+        <w:t>文件夹中index.html的</w:t>
+      </w:r>
+      <w:proofErr w:type="spellStart"/>
+      <w:r>
+        <w:rPr>
+          <w:rFonts w:ascii="微软雅黑" w:eastAsia="微软雅黑" w:hAnsi="微软雅黑" w:cs="Times New Roman" w:hint="eastAsia"/>
+          <w:bCs/>
+          <w:kern w:val="0"/>
+          <w:sz w:val="22"/>
+          <w:szCs w:val="22"/>
+        </w:rPr>
+        <w:t>operation_qst</w:t>
+      </w:r>
+      <w:proofErr w:type="spellEnd"/>
+      <w:r>
+        <w:rPr>
+          <w:rFonts w:ascii="微软雅黑" w:eastAsia="微软雅黑" w:hAnsi="微软雅黑" w:cs="Times New Roman" w:hint="eastAsia"/>
+          <w:bCs/>
+          <w:kern w:val="0"/>
+          <w:sz w:val="22"/>
+          <w:szCs w:val="22"/>
+        </w:rPr>
+        <w:t>（operation）函数）</w:t>
       </w:r>
     </w:p>
     <w:p>
@@ -1435,6 +1984,7 @@
           <w:szCs w:val="22"/>
         </w:rPr>
       </w:pPr>
+      <w:proofErr w:type="spellStart"/>
       <w:r>
         <w:rPr>
           <w:rFonts w:ascii="微软雅黑" w:eastAsia="微软雅黑" w:hAnsi="微软雅黑" w:cs="Times New Roman" w:hint="eastAsia"/>
@@ -1443,7 +1993,40 @@
           <w:sz w:val="22"/>
           <w:szCs w:val="22"/>
         </w:rPr>
-        <w:t>act_id：int类型，表示问卷id</w:t>
+        <w:t>act_id</w:t>
+      </w:r>
+      <w:proofErr w:type="spellEnd"/>
+      <w:r>
+        <w:rPr>
+          <w:rFonts w:ascii="微软雅黑" w:eastAsia="微软雅黑" w:hAnsi="微软雅黑" w:cs="Times New Roman" w:hint="eastAsia"/>
+          <w:bCs/>
+          <w:kern w:val="0"/>
+          <w:sz w:val="22"/>
+          <w:szCs w:val="22"/>
+        </w:rPr>
+        <w:t>：</w:t>
+      </w:r>
+      <w:proofErr w:type="spellStart"/>
+      <w:r>
+        <w:rPr>
+          <w:rFonts w:ascii="微软雅黑" w:eastAsia="微软雅黑" w:hAnsi="微软雅黑" w:cs="Times New Roman" w:hint="eastAsia"/>
+          <w:bCs/>
+          <w:kern w:val="0"/>
+          <w:sz w:val="22"/>
+          <w:szCs w:val="22"/>
+        </w:rPr>
+        <w:t>int</w:t>
+      </w:r>
+      <w:proofErr w:type="spellEnd"/>
+      <w:r>
+        <w:rPr>
+          <w:rFonts w:ascii="微软雅黑" w:eastAsia="微软雅黑" w:hAnsi="微软雅黑" w:cs="Times New Roman" w:hint="eastAsia"/>
+          <w:bCs/>
+          <w:kern w:val="0"/>
+          <w:sz w:val="22"/>
+          <w:szCs w:val="22"/>
+        </w:rPr>
+        <w:t>类型，表示问卷id</w:t>
       </w:r>
     </w:p>
     <w:p>
@@ -1463,6 +2046,7 @@
           <w:szCs w:val="22"/>
         </w:rPr>
       </w:pPr>
+      <w:proofErr w:type="spellStart"/>
       <w:r>
         <w:rPr>
           <w:rFonts w:ascii="微软雅黑" w:eastAsia="微软雅黑" w:hAnsi="微软雅黑" w:cs="Times New Roman" w:hint="eastAsia"/>
@@ -1471,7 +2055,40 @@
           <w:sz w:val="22"/>
           <w:szCs w:val="22"/>
         </w:rPr>
-        <w:t>qst_id：int类型，表示问题id</w:t>
+        <w:t>qst_id</w:t>
+      </w:r>
+      <w:proofErr w:type="spellEnd"/>
+      <w:r>
+        <w:rPr>
+          <w:rFonts w:ascii="微软雅黑" w:eastAsia="微软雅黑" w:hAnsi="微软雅黑" w:cs="Times New Roman" w:hint="eastAsia"/>
+          <w:bCs/>
+          <w:kern w:val="0"/>
+          <w:sz w:val="22"/>
+          <w:szCs w:val="22"/>
+        </w:rPr>
+        <w:t>：</w:t>
+      </w:r>
+      <w:proofErr w:type="spellStart"/>
+      <w:r>
+        <w:rPr>
+          <w:rFonts w:ascii="微软雅黑" w:eastAsia="微软雅黑" w:hAnsi="微软雅黑" w:cs="Times New Roman" w:hint="eastAsia"/>
+          <w:bCs/>
+          <w:kern w:val="0"/>
+          <w:sz w:val="22"/>
+          <w:szCs w:val="22"/>
+        </w:rPr>
+        <w:t>int</w:t>
+      </w:r>
+      <w:proofErr w:type="spellEnd"/>
+      <w:r>
+        <w:rPr>
+          <w:rFonts w:ascii="微软雅黑" w:eastAsia="微软雅黑" w:hAnsi="微软雅黑" w:cs="Times New Roman" w:hint="eastAsia"/>
+          <w:bCs/>
+          <w:kern w:val="0"/>
+          <w:sz w:val="22"/>
+          <w:szCs w:val="22"/>
+        </w:rPr>
+        <w:t>类型，表示问题id</w:t>
       </w:r>
     </w:p>
     <w:p>
@@ -1643,6 +2260,7 @@
         </w:rPr>
         <w:t>连接到</w:t>
       </w:r>
+      <w:proofErr w:type="spellStart"/>
       <w:r>
         <w:rPr>
           <w:rFonts w:ascii="Calibri" w:eastAsia="Times New Roman" w:hAnsi="Calibri" w:cs="Times New Roman"/>
@@ -1653,6 +2271,7 @@
         </w:rPr>
         <w:t>api</w:t>
       </w:r>
+      <w:proofErr w:type="spellEnd"/>
       <w:r>
         <w:rPr>
           <w:rFonts w:ascii="微软雅黑" w:eastAsia="微软雅黑" w:hAnsi="微软雅黑" w:cs="Times New Roman" w:hint="eastAsia"/>
@@ -1663,6 +2282,7 @@
         </w:rPr>
         <w:t>的</w:t>
       </w:r>
+      <w:proofErr w:type="spellStart"/>
       <w:r>
         <w:rPr>
           <w:rFonts w:ascii="Calibri" w:eastAsia="Times New Roman" w:hAnsi="Calibri" w:cs="Times New Roman"/>
@@ -1673,6 +2293,7 @@
         </w:rPr>
         <w:t>operation_qst</w:t>
       </w:r>
+      <w:proofErr w:type="spellEnd"/>
       <w:r>
         <w:rPr>
           <w:rFonts w:ascii="微软雅黑" w:eastAsia="微软雅黑" w:hAnsi="微软雅黑" w:cs="Times New Roman" w:hint="eastAsia"/>
@@ -1827,7 +2448,73 @@
           <w:sz w:val="22"/>
           <w:szCs w:val="22"/>
         </w:rPr>
-        <w:t>发GET请求（script.js中的remove_act（act_id, url）函数）</w:t>
+        <w:t>发GET请求（script.js中的</w:t>
+      </w:r>
+      <w:proofErr w:type="spellStart"/>
+      <w:r>
+        <w:rPr>
+          <w:rFonts w:ascii="微软雅黑" w:eastAsia="微软雅黑" w:hAnsi="微软雅黑" w:cs="Times New Roman" w:hint="eastAsia"/>
+          <w:bCs/>
+          <w:kern w:val="0"/>
+          <w:sz w:val="22"/>
+          <w:szCs w:val="22"/>
+        </w:rPr>
+        <w:t>remove_act</w:t>
+      </w:r>
+      <w:proofErr w:type="spellEnd"/>
+      <w:r>
+        <w:rPr>
+          <w:rFonts w:ascii="微软雅黑" w:eastAsia="微软雅黑" w:hAnsi="微软雅黑" w:cs="Times New Roman" w:hint="eastAsia"/>
+          <w:bCs/>
+          <w:kern w:val="0"/>
+          <w:sz w:val="22"/>
+          <w:szCs w:val="22"/>
+        </w:rPr>
+        <w:t>（</w:t>
+      </w:r>
+      <w:proofErr w:type="spellStart"/>
+      <w:r>
+        <w:rPr>
+          <w:rFonts w:ascii="微软雅黑" w:eastAsia="微软雅黑" w:hAnsi="微软雅黑" w:cs="Times New Roman" w:hint="eastAsia"/>
+          <w:bCs/>
+          <w:kern w:val="0"/>
+          <w:sz w:val="22"/>
+          <w:szCs w:val="22"/>
+        </w:rPr>
+        <w:t>act_id</w:t>
+      </w:r>
+      <w:proofErr w:type="spellEnd"/>
+      <w:r>
+        <w:rPr>
+          <w:rFonts w:ascii="微软雅黑" w:eastAsia="微软雅黑" w:hAnsi="微软雅黑" w:cs="Times New Roman" w:hint="eastAsia"/>
+          <w:bCs/>
+          <w:kern w:val="0"/>
+          <w:sz w:val="22"/>
+          <w:szCs w:val="22"/>
+        </w:rPr>
+        <w:t xml:space="preserve">, </w:t>
+      </w:r>
+      <w:proofErr w:type="spellStart"/>
+      <w:r>
+        <w:rPr>
+          <w:rFonts w:ascii="微软雅黑" w:eastAsia="微软雅黑" w:hAnsi="微软雅黑" w:cs="Times New Roman" w:hint="eastAsia"/>
+          <w:bCs/>
+          <w:kern w:val="0"/>
+          <w:sz w:val="22"/>
+          <w:szCs w:val="22"/>
+        </w:rPr>
+        <w:t>url</w:t>
+      </w:r>
+      <w:proofErr w:type="spellEnd"/>
+      <w:r>
+        <w:rPr>
+          <w:rFonts w:ascii="微软雅黑" w:eastAsia="微软雅黑" w:hAnsi="微软雅黑" w:cs="Times New Roman" w:hint="eastAsia"/>
+          <w:bCs/>
+          <w:kern w:val="0"/>
+          <w:sz w:val="22"/>
+          <w:szCs w:val="22"/>
+        </w:rPr>
+        <w:t>）函数）</w:t>
       </w:r>
     </w:p>
     <w:p>
@@ -1875,6 +2562,7 @@
           <w:szCs w:val="22"/>
         </w:rPr>
       </w:pPr>
+      <w:proofErr w:type="spellStart"/>
       <w:r>
         <w:rPr>
           <w:rFonts w:ascii="微软雅黑" w:eastAsia="微软雅黑" w:hAnsi="微软雅黑" w:cs="Times New Roman" w:hint="eastAsia"/>
@@ -1883,7 +2571,40 @@
           <w:sz w:val="22"/>
           <w:szCs w:val="22"/>
         </w:rPr>
-        <w:t>act_id：int类型，表示要删除的问卷id</w:t>
+        <w:t>act_id</w:t>
+      </w:r>
+      <w:proofErr w:type="spellEnd"/>
+      <w:r>
+        <w:rPr>
+          <w:rFonts w:ascii="微软雅黑" w:eastAsia="微软雅黑" w:hAnsi="微软雅黑" w:cs="Times New Roman" w:hint="eastAsia"/>
+          <w:bCs/>
+          <w:kern w:val="0"/>
+          <w:sz w:val="22"/>
+          <w:szCs w:val="22"/>
+        </w:rPr>
+        <w:t>：</w:t>
+      </w:r>
+      <w:proofErr w:type="spellStart"/>
+      <w:r>
+        <w:rPr>
+          <w:rFonts w:ascii="微软雅黑" w:eastAsia="微软雅黑" w:hAnsi="微软雅黑" w:cs="Times New Roman" w:hint="eastAsia"/>
+          <w:bCs/>
+          <w:kern w:val="0"/>
+          <w:sz w:val="22"/>
+          <w:szCs w:val="22"/>
+        </w:rPr>
+        <w:t>int</w:t>
+      </w:r>
+      <w:proofErr w:type="spellEnd"/>
+      <w:r>
+        <w:rPr>
+          <w:rFonts w:ascii="微软雅黑" w:eastAsia="微软雅黑" w:hAnsi="微软雅黑" w:cs="Times New Roman" w:hint="eastAsia"/>
+          <w:bCs/>
+          <w:kern w:val="0"/>
+          <w:sz w:val="22"/>
+          <w:szCs w:val="22"/>
+        </w:rPr>
+        <w:t>类型，表示要删除的问卷id</w:t>
       </w:r>
     </w:p>
     <w:p>
@@ -1911,7 +2632,51 @@
           <w:sz w:val="22"/>
           <w:szCs w:val="22"/>
         </w:rPr>
-        <w:t>连接到api的remove_act（request）函数</w:t>
+        <w:t>连接到</w:t>
+      </w:r>
+      <w:proofErr w:type="spellStart"/>
+      <w:r>
+        <w:rPr>
+          <w:rFonts w:ascii="微软雅黑" w:eastAsia="微软雅黑" w:hAnsi="微软雅黑" w:cs="Times New Roman" w:hint="eastAsia"/>
+          <w:bCs/>
+          <w:kern w:val="0"/>
+          <w:sz w:val="22"/>
+          <w:szCs w:val="22"/>
+        </w:rPr>
+        <w:t>api</w:t>
+      </w:r>
+      <w:proofErr w:type="spellEnd"/>
+      <w:r>
+        <w:rPr>
+          <w:rFonts w:ascii="微软雅黑" w:eastAsia="微软雅黑" w:hAnsi="微软雅黑" w:cs="Times New Roman" w:hint="eastAsia"/>
+          <w:bCs/>
+          <w:kern w:val="0"/>
+          <w:sz w:val="22"/>
+          <w:szCs w:val="22"/>
+        </w:rPr>
+        <w:t>的</w:t>
+      </w:r>
+      <w:proofErr w:type="spellStart"/>
+      <w:r>
+        <w:rPr>
+          <w:rFonts w:ascii="微软雅黑" w:eastAsia="微软雅黑" w:hAnsi="微软雅黑" w:cs="Times New Roman" w:hint="eastAsia"/>
+          <w:bCs/>
+          <w:kern w:val="0"/>
+          <w:sz w:val="22"/>
+          <w:szCs w:val="22"/>
+        </w:rPr>
+        <w:t>remove_act</w:t>
+      </w:r>
+      <w:proofErr w:type="spellEnd"/>
+      <w:r>
+        <w:rPr>
+          <w:rFonts w:ascii="微软雅黑" w:eastAsia="微软雅黑" w:hAnsi="微软雅黑" w:cs="Times New Roman" w:hint="eastAsia"/>
+          <w:bCs/>
+          <w:kern w:val="0"/>
+          <w:sz w:val="22"/>
+          <w:szCs w:val="22"/>
+        </w:rPr>
+        <w:t>（request）函数</w:t>
       </w:r>
     </w:p>
     <w:p>
@@ -2071,16 +2836,36 @@
           <w:sz w:val="22"/>
           <w:szCs w:val="22"/>
         </w:rPr>
-        <w:t>GET请求（design</w:t>
-      </w:r>
-      <w:r>
-        <w:rPr>
-          <w:rFonts w:ascii="微软雅黑" w:eastAsia="微软雅黑" w:hAnsi="微软雅黑" w:cs="Times New Roman"/>
-          <w:kern w:val="0"/>
-          <w:sz w:val="22"/>
-          <w:szCs w:val="22"/>
-        </w:rPr>
-        <w:t>.ajax中的script</w:t>
+        <w:t>GET请求（</w:t>
+      </w:r>
+      <w:proofErr w:type="spellStart"/>
+      <w:r>
+        <w:rPr>
+          <w:rFonts w:ascii="微软雅黑" w:eastAsia="微软雅黑" w:hAnsi="微软雅黑" w:cs="Times New Roman" w:hint="eastAsia"/>
+          <w:kern w:val="0"/>
+          <w:sz w:val="22"/>
+          <w:szCs w:val="22"/>
+        </w:rPr>
+        <w:t>design</w:t>
+      </w:r>
+      <w:r>
+        <w:rPr>
+          <w:rFonts w:ascii="微软雅黑" w:eastAsia="微软雅黑" w:hAnsi="微软雅黑" w:cs="Times New Roman"/>
+          <w:kern w:val="0"/>
+          <w:sz w:val="22"/>
+          <w:szCs w:val="22"/>
+        </w:rPr>
+        <w:t>.ajax</w:t>
+      </w:r>
+      <w:proofErr w:type="spellEnd"/>
+      <w:r>
+        <w:rPr>
+          <w:rFonts w:ascii="微软雅黑" w:eastAsia="微软雅黑" w:hAnsi="微软雅黑" w:cs="Times New Roman"/>
+          <w:kern w:val="0"/>
+          <w:sz w:val="22"/>
+          <w:szCs w:val="22"/>
+        </w:rPr>
+        <w:t>中的script</w:t>
       </w:r>
       <w:r>
         <w:rPr>
@@ -2143,6 +2928,7 @@
           <w:szCs w:val="22"/>
         </w:rPr>
       </w:pPr>
+      <w:proofErr w:type="spellStart"/>
       <w:r>
         <w:rPr>
           <w:rFonts w:ascii="微软雅黑" w:eastAsia="微软雅黑" w:hAnsi="微软雅黑" w:cs="Times New Roman"/>
@@ -2152,6 +2938,7 @@
         </w:rPr>
         <w:t>act_id</w:t>
       </w:r>
+      <w:proofErr w:type="spellEnd"/>
       <w:r>
         <w:rPr>
           <w:rFonts w:ascii="微软雅黑" w:eastAsia="微软雅黑" w:hAnsi="微软雅黑" w:cs="Times New Roman" w:hint="eastAsia"/>
@@ -2161,14 +2948,25 @@
         </w:rPr>
         <w:t>：</w:t>
       </w:r>
-      <w:r>
-        <w:rPr>
-          <w:rFonts w:ascii="微软雅黑" w:eastAsia="微软雅黑" w:hAnsi="微软雅黑" w:cs="Times New Roman"/>
-          <w:kern w:val="0"/>
-          <w:sz w:val="22"/>
-          <w:szCs w:val="22"/>
-        </w:rPr>
-        <w:t>int类型</w:t>
+      <w:proofErr w:type="spellStart"/>
+      <w:r>
+        <w:rPr>
+          <w:rFonts w:ascii="微软雅黑" w:eastAsia="微软雅黑" w:hAnsi="微软雅黑" w:cs="Times New Roman"/>
+          <w:kern w:val="0"/>
+          <w:sz w:val="22"/>
+          <w:szCs w:val="22"/>
+        </w:rPr>
+        <w:t>int</w:t>
+      </w:r>
+      <w:proofErr w:type="spellEnd"/>
+      <w:r>
+        <w:rPr>
+          <w:rFonts w:ascii="微软雅黑" w:eastAsia="微软雅黑" w:hAnsi="微软雅黑" w:cs="Times New Roman"/>
+          <w:kern w:val="0"/>
+          <w:sz w:val="22"/>
+          <w:szCs w:val="22"/>
+        </w:rPr>
+        <w:t>类型</w:t>
       </w:r>
       <w:r>
         <w:rPr>
@@ -2212,16 +3010,67 @@
           <w:sz w:val="22"/>
           <w:szCs w:val="22"/>
         </w:rPr>
-        <w:t>分别连接到api的save_act</w:t>
-      </w:r>
-      <w:r>
-        <w:rPr>
-          <w:rFonts w:ascii="微软雅黑" w:eastAsia="微软雅黑" w:hAnsi="微软雅黑" w:cs="Times New Roman" w:hint="eastAsia"/>
-          <w:kern w:val="0"/>
-          <w:sz w:val="22"/>
-          <w:szCs w:val="22"/>
-        </w:rPr>
-        <w:t>(request)和publish_act(request)函数</w:t>
+        <w:t>分别连接到</w:t>
+      </w:r>
+      <w:proofErr w:type="spellStart"/>
+      <w:r>
+        <w:rPr>
+          <w:rFonts w:ascii="微软雅黑" w:eastAsia="微软雅黑" w:hAnsi="微软雅黑" w:cs="Times New Roman"/>
+          <w:kern w:val="0"/>
+          <w:sz w:val="22"/>
+          <w:szCs w:val="22"/>
+        </w:rPr>
+        <w:t>api</w:t>
+      </w:r>
+      <w:proofErr w:type="spellEnd"/>
+      <w:r>
+        <w:rPr>
+          <w:rFonts w:ascii="微软雅黑" w:eastAsia="微软雅黑" w:hAnsi="微软雅黑" w:cs="Times New Roman"/>
+          <w:kern w:val="0"/>
+          <w:sz w:val="22"/>
+          <w:szCs w:val="22"/>
+        </w:rPr>
+        <w:t>的</w:t>
+      </w:r>
+      <w:proofErr w:type="spellStart"/>
+      <w:r>
+        <w:rPr>
+          <w:rFonts w:ascii="微软雅黑" w:eastAsia="微软雅黑" w:hAnsi="微软雅黑" w:cs="Times New Roman"/>
+          <w:kern w:val="0"/>
+          <w:sz w:val="22"/>
+          <w:szCs w:val="22"/>
+        </w:rPr>
+        <w:t>save_act</w:t>
+      </w:r>
+      <w:proofErr w:type="spellEnd"/>
+      <w:r>
+        <w:rPr>
+          <w:rFonts w:ascii="微软雅黑" w:eastAsia="微软雅黑" w:hAnsi="微软雅黑" w:cs="Times New Roman" w:hint="eastAsia"/>
+          <w:kern w:val="0"/>
+          <w:sz w:val="22"/>
+          <w:szCs w:val="22"/>
+        </w:rPr>
+        <w:t>(request)和</w:t>
+      </w:r>
+      <w:proofErr w:type="spellStart"/>
+      <w:r>
+        <w:rPr>
+          <w:rFonts w:ascii="微软雅黑" w:eastAsia="微软雅黑" w:hAnsi="微软雅黑" w:cs="Times New Roman" w:hint="eastAsia"/>
+          <w:kern w:val="0"/>
+          <w:sz w:val="22"/>
+          <w:szCs w:val="22"/>
+        </w:rPr>
+        <w:t>publish_act</w:t>
+      </w:r>
+      <w:proofErr w:type="spellEnd"/>
+      <w:r>
+        <w:rPr>
+          <w:rFonts w:ascii="微软雅黑" w:eastAsia="微软雅黑" w:hAnsi="微软雅黑" w:cs="Times New Roman" w:hint="eastAsia"/>
+          <w:kern w:val="0"/>
+          <w:sz w:val="22"/>
+          <w:szCs w:val="22"/>
+        </w:rPr>
+        <w:t>(request)函数</w:t>
       </w:r>
     </w:p>
     <w:p>
@@ -2412,17 +3261,39 @@
           <w:sz w:val="22"/>
           <w:szCs w:val="22"/>
         </w:rPr>
-        <w:t>POST请求（single</w:t>
-      </w:r>
-      <w:r>
-        <w:rPr>
-          <w:rFonts w:ascii="微软雅黑" w:eastAsia="微软雅黑" w:hAnsi="微软雅黑" w:cs="Times New Roman"/>
-          <w:b/>
-          <w:kern w:val="0"/>
-          <w:sz w:val="22"/>
-          <w:szCs w:val="22"/>
-        </w:rPr>
-        <w:t>_modal中的script</w:t>
+        <w:t>POST请求（</w:t>
+      </w:r>
+      <w:proofErr w:type="spellStart"/>
+      <w:r>
+        <w:rPr>
+          <w:rFonts w:ascii="微软雅黑" w:eastAsia="微软雅黑" w:hAnsi="微软雅黑" w:cs="Times New Roman" w:hint="eastAsia"/>
+          <w:b/>
+          <w:kern w:val="0"/>
+          <w:sz w:val="22"/>
+          <w:szCs w:val="22"/>
+        </w:rPr>
+        <w:t>single</w:t>
+      </w:r>
+      <w:r>
+        <w:rPr>
+          <w:rFonts w:ascii="微软雅黑" w:eastAsia="微软雅黑" w:hAnsi="微软雅黑" w:cs="Times New Roman"/>
+          <w:b/>
+          <w:kern w:val="0"/>
+          <w:sz w:val="22"/>
+          <w:szCs w:val="22"/>
+        </w:rPr>
+        <w:t>_modal</w:t>
+      </w:r>
+      <w:proofErr w:type="spellEnd"/>
+      <w:r>
+        <w:rPr>
+          <w:rFonts w:ascii="微软雅黑" w:eastAsia="微软雅黑" w:hAnsi="微软雅黑" w:cs="Times New Roman"/>
+          <w:b/>
+          <w:kern w:val="0"/>
+          <w:sz w:val="22"/>
+          <w:szCs w:val="22"/>
+        </w:rPr>
+        <w:t>中的script</w:t>
       </w:r>
       <w:r>
         <w:rPr>
@@ -2462,8 +3333,20 @@
           <w:sz w:val="22"/>
           <w:szCs w:val="22"/>
         </w:rPr>
-        <w:t>使用handleFormPost</w:t>
-      </w:r>
+        <w:t>使用</w:t>
+      </w:r>
+      <w:proofErr w:type="spellStart"/>
+      <w:r>
+        <w:rPr>
+          <w:rFonts w:ascii="微软雅黑" w:eastAsia="微软雅黑" w:hAnsi="微软雅黑" w:cs="Times New Roman"/>
+          <w:b/>
+          <w:kern w:val="0"/>
+          <w:sz w:val="22"/>
+          <w:szCs w:val="22"/>
+        </w:rPr>
+        <w:t>handleFormPost</w:t>
+      </w:r>
+      <w:proofErr w:type="spellEnd"/>
       <w:r>
         <w:rPr>
           <w:rFonts w:ascii="微软雅黑" w:eastAsia="微软雅黑" w:hAnsi="微软雅黑" w:cs="Times New Roman" w:hint="eastAsia"/>
@@ -2564,6 +3447,7 @@
           <w:szCs w:val="22"/>
         </w:rPr>
       </w:pPr>
+      <w:proofErr w:type="spellStart"/>
       <w:r>
         <w:rPr>
           <w:rFonts w:ascii="微软雅黑" w:eastAsia="微软雅黑" w:hAnsi="微软雅黑" w:cs="Times New Roman"/>
@@ -2574,6 +3458,7 @@
         </w:rPr>
         <w:t>qst_type</w:t>
       </w:r>
+      <w:proofErr w:type="spellEnd"/>
       <w:r>
         <w:rPr>
           <w:rFonts w:ascii="微软雅黑" w:eastAsia="微软雅黑" w:hAnsi="微软雅黑" w:cs="Times New Roman" w:hint="eastAsia"/>
@@ -2634,6 +3519,7 @@
           <w:szCs w:val="22"/>
         </w:rPr>
       </w:pPr>
+      <w:proofErr w:type="spellStart"/>
       <w:r>
         <w:rPr>
           <w:rFonts w:ascii="微软雅黑" w:eastAsia="微软雅黑" w:hAnsi="微软雅黑" w:cs="Times New Roman"/>
@@ -2644,6 +3530,7 @@
         </w:rPr>
         <w:t>questions_id</w:t>
       </w:r>
+      <w:proofErr w:type="spellEnd"/>
       <w:r>
         <w:rPr>
           <w:rFonts w:ascii="微软雅黑" w:eastAsia="微软雅黑" w:hAnsi="微软雅黑" w:cs="Times New Roman" w:hint="eastAsia"/>
@@ -2654,15 +3541,27 @@
         </w:rPr>
         <w:t>：</w:t>
       </w:r>
-      <w:r>
-        <w:rPr>
-          <w:rFonts w:ascii="微软雅黑" w:eastAsia="微软雅黑" w:hAnsi="微软雅黑" w:cs="Times New Roman" w:hint="eastAsia"/>
-          <w:b/>
-          <w:kern w:val="0"/>
-          <w:sz w:val="22"/>
-          <w:szCs w:val="22"/>
-        </w:rPr>
-        <w:t>int类型，</w:t>
+      <w:proofErr w:type="spellStart"/>
+      <w:r>
+        <w:rPr>
+          <w:rFonts w:ascii="微软雅黑" w:eastAsia="微软雅黑" w:hAnsi="微软雅黑" w:cs="Times New Roman" w:hint="eastAsia"/>
+          <w:b/>
+          <w:kern w:val="0"/>
+          <w:sz w:val="22"/>
+          <w:szCs w:val="22"/>
+        </w:rPr>
+        <w:t>int</w:t>
+      </w:r>
+      <w:proofErr w:type="spellEnd"/>
+      <w:r>
+        <w:rPr>
+          <w:rFonts w:ascii="微软雅黑" w:eastAsia="微软雅黑" w:hAnsi="微软雅黑" w:cs="Times New Roman" w:hint="eastAsia"/>
+          <w:b/>
+          <w:kern w:val="0"/>
+          <w:sz w:val="22"/>
+          <w:szCs w:val="22"/>
+        </w:rPr>
+        <w:t>类型，</w:t>
       </w:r>
       <w:r>
         <w:rPr>
@@ -2704,6 +3603,7 @@
           <w:szCs w:val="22"/>
         </w:rPr>
       </w:pPr>
+      <w:proofErr w:type="spellStart"/>
       <w:r>
         <w:rPr>
           <w:rFonts w:ascii="微软雅黑" w:eastAsia="微软雅黑" w:hAnsi="微软雅黑" w:cs="Times New Roman"/>
@@ -2722,17 +3622,40 @@
           <w:sz w:val="22"/>
           <w:szCs w:val="22"/>
         </w:rPr>
-        <w:t>_num：</w:t>
-      </w:r>
-      <w:r>
-        <w:rPr>
-          <w:rFonts w:ascii="微软雅黑" w:eastAsia="微软雅黑" w:hAnsi="微软雅黑" w:cs="Times New Roman" w:hint="eastAsia"/>
-          <w:b/>
-          <w:kern w:val="0"/>
-          <w:sz w:val="22"/>
-          <w:szCs w:val="22"/>
-        </w:rPr>
-        <w:t>int类型，</w:t>
+        <w:t>_num</w:t>
+      </w:r>
+      <w:proofErr w:type="spellEnd"/>
+      <w:r>
+        <w:rPr>
+          <w:rFonts w:ascii="微软雅黑" w:eastAsia="微软雅黑" w:hAnsi="微软雅黑" w:cs="Times New Roman" w:hint="eastAsia"/>
+          <w:b/>
+          <w:kern w:val="0"/>
+          <w:sz w:val="22"/>
+          <w:szCs w:val="22"/>
+        </w:rPr>
+        <w:t>：</w:t>
+      </w:r>
+      <w:proofErr w:type="spellStart"/>
+      <w:r>
+        <w:rPr>
+          <w:rFonts w:ascii="微软雅黑" w:eastAsia="微软雅黑" w:hAnsi="微软雅黑" w:cs="Times New Roman" w:hint="eastAsia"/>
+          <w:b/>
+          <w:kern w:val="0"/>
+          <w:sz w:val="22"/>
+          <w:szCs w:val="22"/>
+        </w:rPr>
+        <w:t>int</w:t>
+      </w:r>
+      <w:proofErr w:type="spellEnd"/>
+      <w:r>
+        <w:rPr>
+          <w:rFonts w:ascii="微软雅黑" w:eastAsia="微软雅黑" w:hAnsi="微软雅黑" w:cs="Times New Roman" w:hint="eastAsia"/>
+          <w:b/>
+          <w:kern w:val="0"/>
+          <w:sz w:val="22"/>
+          <w:szCs w:val="22"/>
+        </w:rPr>
+        <w:t>类型，</w:t>
       </w:r>
       <w:r>
         <w:rPr>
@@ -2764,15 +3687,27 @@
           <w:szCs w:val="22"/>
         </w:rPr>
       </w:pPr>
-      <w:r>
-        <w:rPr>
-          <w:rFonts w:ascii="微软雅黑" w:eastAsia="微软雅黑" w:hAnsi="微软雅黑" w:cs="Times New Roman" w:hint="eastAsia"/>
-          <w:b/>
-          <w:kern w:val="0"/>
-          <w:sz w:val="22"/>
-          <w:szCs w:val="22"/>
-        </w:rPr>
-        <w:t>csrfmiddlewaretoken：没用</w:t>
+      <w:proofErr w:type="spellStart"/>
+      <w:r>
+        <w:rPr>
+          <w:rFonts w:ascii="微软雅黑" w:eastAsia="微软雅黑" w:hAnsi="微软雅黑" w:cs="Times New Roman" w:hint="eastAsia"/>
+          <w:b/>
+          <w:kern w:val="0"/>
+          <w:sz w:val="22"/>
+          <w:szCs w:val="22"/>
+        </w:rPr>
+        <w:t>csrfmiddlewaretoken</w:t>
+      </w:r>
+      <w:proofErr w:type="spellEnd"/>
+      <w:r>
+        <w:rPr>
+          <w:rFonts w:ascii="微软雅黑" w:eastAsia="微软雅黑" w:hAnsi="微软雅黑" w:cs="Times New Roman" w:hint="eastAsia"/>
+          <w:b/>
+          <w:kern w:val="0"/>
+          <w:sz w:val="22"/>
+          <w:szCs w:val="22"/>
+        </w:rPr>
+        <w:t>：没用</w:t>
       </w:r>
     </w:p>
     <w:p>
@@ -2794,6 +3729,7 @@
           <w:szCs w:val="22"/>
         </w:rPr>
       </w:pPr>
+      <w:proofErr w:type="spellStart"/>
       <w:r>
         <w:rPr>
           <w:rFonts w:ascii="微软雅黑" w:eastAsia="微软雅黑" w:hAnsi="微软雅黑" w:cs="Times New Roman" w:hint="eastAsia"/>
@@ -2814,6 +3750,7 @@
         </w:rPr>
         <w:t>_title</w:t>
       </w:r>
+      <w:proofErr w:type="spellEnd"/>
       <w:r>
         <w:rPr>
           <w:rFonts w:ascii="微软雅黑" w:eastAsia="微软雅黑" w:hAnsi="微软雅黑" w:cs="Times New Roman" w:hint="eastAsia"/>
@@ -2914,6 +3851,7 @@
         </w:rPr>
         <w:t>]为可变数字，取值从1到</w:t>
       </w:r>
+      <w:proofErr w:type="spellStart"/>
       <w:r>
         <w:rPr>
           <w:rFonts w:ascii="微软雅黑" w:eastAsia="微软雅黑" w:hAnsi="微软雅黑" w:cs="Times New Roman" w:hint="eastAsia"/>
@@ -2935,6 +3873,7 @@
         </w:rPr>
         <w:t>_num</w:t>
       </w:r>
+      <w:proofErr w:type="spellEnd"/>
       <w:r>
         <w:rPr>
           <w:rFonts w:ascii="微软雅黑" w:eastAsia="微软雅黑" w:hAnsi="微软雅黑" w:cs="Times New Roman" w:hint="eastAsia"/>
@@ -3023,8 +3962,42 @@
           <w:sz w:val="22"/>
           <w:szCs w:val="22"/>
         </w:rPr>
-        <w:t>连接到api的modify_qst</w:t>
-      </w:r>
+        <w:t>连接到</w:t>
+      </w:r>
+      <w:proofErr w:type="spellStart"/>
+      <w:r>
+        <w:rPr>
+          <w:rFonts w:ascii="微软雅黑" w:eastAsia="微软雅黑" w:hAnsi="微软雅黑" w:cs="Times New Roman"/>
+          <w:b/>
+          <w:kern w:val="0"/>
+          <w:sz w:val="22"/>
+          <w:szCs w:val="22"/>
+        </w:rPr>
+        <w:t>api</w:t>
+      </w:r>
+      <w:proofErr w:type="spellEnd"/>
+      <w:r>
+        <w:rPr>
+          <w:rFonts w:ascii="微软雅黑" w:eastAsia="微软雅黑" w:hAnsi="微软雅黑" w:cs="Times New Roman"/>
+          <w:b/>
+          <w:kern w:val="0"/>
+          <w:sz w:val="22"/>
+          <w:szCs w:val="22"/>
+        </w:rPr>
+        <w:t>的</w:t>
+      </w:r>
+      <w:proofErr w:type="spellStart"/>
+      <w:r>
+        <w:rPr>
+          <w:rFonts w:ascii="微软雅黑" w:eastAsia="微软雅黑" w:hAnsi="微软雅黑" w:cs="Times New Roman"/>
+          <w:b/>
+          <w:kern w:val="0"/>
+          <w:sz w:val="22"/>
+          <w:szCs w:val="22"/>
+        </w:rPr>
+        <w:t>modify_qst</w:t>
+      </w:r>
+      <w:proofErr w:type="spellEnd"/>
       <w:r>
         <w:rPr>
           <w:rFonts w:ascii="微软雅黑" w:eastAsia="微软雅黑" w:hAnsi="微软雅黑" w:cs="Times New Roman" w:hint="eastAsia"/>
@@ -3063,7 +4036,29 @@
           <w:sz w:val="22"/>
           <w:szCs w:val="22"/>
         </w:rPr>
-        <w:t>其中的dict表示上述字典</w:t>
+        <w:t>其中的</w:t>
+      </w:r>
+      <w:proofErr w:type="spellStart"/>
+      <w:r>
+        <w:rPr>
+          <w:rFonts w:ascii="微软雅黑" w:eastAsia="微软雅黑" w:hAnsi="微软雅黑" w:cs="Times New Roman"/>
+          <w:b/>
+          <w:kern w:val="0"/>
+          <w:sz w:val="22"/>
+          <w:szCs w:val="22"/>
+        </w:rPr>
+        <w:t>dict</w:t>
+      </w:r>
+      <w:proofErr w:type="spellEnd"/>
+      <w:r>
+        <w:rPr>
+          <w:rFonts w:ascii="微软雅黑" w:eastAsia="微软雅黑" w:hAnsi="微软雅黑" w:cs="Times New Roman"/>
+          <w:b/>
+          <w:kern w:val="0"/>
+          <w:sz w:val="22"/>
+          <w:szCs w:val="22"/>
+        </w:rPr>
+        <w:t>表示上述字典</w:t>
       </w:r>
     </w:p>
     <w:p>
@@ -3497,6 +4492,7 @@
           <w:szCs w:val="22"/>
         </w:rPr>
       </w:pPr>
+      <w:proofErr w:type="spellStart"/>
       <w:r>
         <w:rPr>
           <w:rFonts w:ascii="微软雅黑" w:eastAsia="微软雅黑" w:hAnsi="微软雅黑" w:cs="Times New Roman" w:hint="eastAsia"/>
@@ -3527,6 +4523,7 @@
         </w:rPr>
         <w:t>time</w:t>
       </w:r>
+      <w:proofErr w:type="spellEnd"/>
       <w:r>
         <w:rPr>
           <w:rFonts w:ascii="微软雅黑" w:eastAsia="微软雅黑" w:hAnsi="微软雅黑" w:cs="Times New Roman"/>
@@ -3785,7 +4782,29 @@
           <w:sz w:val="22"/>
           <w:szCs w:val="22"/>
         </w:rPr>
-        <w:t>id：int类型，</w:t>
+        <w:t>id：</w:t>
+      </w:r>
+      <w:proofErr w:type="spellStart"/>
+      <w:r>
+        <w:rPr>
+          <w:rFonts w:ascii="微软雅黑" w:eastAsia="微软雅黑" w:hAnsi="微软雅黑" w:cs="Times New Roman"/>
+          <w:b/>
+          <w:kern w:val="0"/>
+          <w:sz w:val="22"/>
+          <w:szCs w:val="22"/>
+        </w:rPr>
+        <w:t>int</w:t>
+      </w:r>
+      <w:proofErr w:type="spellEnd"/>
+      <w:r>
+        <w:rPr>
+          <w:rFonts w:ascii="微软雅黑" w:eastAsia="微软雅黑" w:hAnsi="微软雅黑" w:cs="Times New Roman"/>
+          <w:b/>
+          <w:kern w:val="0"/>
+          <w:sz w:val="22"/>
+          <w:szCs w:val="22"/>
+        </w:rPr>
+        <w:t>类型，</w:t>
       </w:r>
       <w:r>
         <w:rPr>
@@ -3887,15 +4906,49 @@
           <w:szCs w:val="22"/>
         </w:rPr>
       </w:pPr>
-      <w:r>
-        <w:rPr>
-          <w:rFonts w:ascii="微软雅黑" w:eastAsia="微软雅黑" w:hAnsi="微软雅黑" w:cs="Times New Roman"/>
-          <w:b/>
-          <w:kern w:val="0"/>
-          <w:sz w:val="22"/>
-          <w:szCs w:val="22"/>
-        </w:rPr>
-        <w:t>fillin：int类型，</w:t>
+      <w:proofErr w:type="spellStart"/>
+      <w:r>
+        <w:rPr>
+          <w:rFonts w:ascii="微软雅黑" w:eastAsia="微软雅黑" w:hAnsi="微软雅黑" w:cs="Times New Roman"/>
+          <w:b/>
+          <w:kern w:val="0"/>
+          <w:sz w:val="22"/>
+          <w:szCs w:val="22"/>
+        </w:rPr>
+        <w:t>fillin</w:t>
+      </w:r>
+      <w:proofErr w:type="spellEnd"/>
+      <w:r>
+        <w:rPr>
+          <w:rFonts w:ascii="微软雅黑" w:eastAsia="微软雅黑" w:hAnsi="微软雅黑" w:cs="Times New Roman"/>
+          <w:b/>
+          <w:kern w:val="0"/>
+          <w:sz w:val="22"/>
+          <w:szCs w:val="22"/>
+        </w:rPr>
+        <w:t>：</w:t>
+      </w:r>
+      <w:proofErr w:type="spellStart"/>
+      <w:r>
+        <w:rPr>
+          <w:rFonts w:ascii="微软雅黑" w:eastAsia="微软雅黑" w:hAnsi="微软雅黑" w:cs="Times New Roman"/>
+          <w:b/>
+          <w:kern w:val="0"/>
+          <w:sz w:val="22"/>
+          <w:szCs w:val="22"/>
+        </w:rPr>
+        <w:t>int</w:t>
+      </w:r>
+      <w:proofErr w:type="spellEnd"/>
+      <w:r>
+        <w:rPr>
+          <w:rFonts w:ascii="微软雅黑" w:eastAsia="微软雅黑" w:hAnsi="微软雅黑" w:cs="Times New Roman"/>
+          <w:b/>
+          <w:kern w:val="0"/>
+          <w:sz w:val="22"/>
+          <w:szCs w:val="22"/>
+        </w:rPr>
+        <w:t>类型，</w:t>
       </w:r>
       <w:r>
         <w:rPr>
@@ -4041,15 +5094,27 @@
         </w:rPr>
         <w:t>传入一个</w:t>
       </w:r>
-      <w:r>
-        <w:rPr>
-          <w:rFonts w:ascii="微软雅黑" w:eastAsia="微软雅黑" w:hAnsi="微软雅黑" w:cs="Times New Roman"/>
-          <w:b/>
-          <w:kern w:val="0"/>
-          <w:sz w:val="22"/>
-          <w:szCs w:val="22"/>
-        </w:rPr>
-        <w:t>int，</w:t>
+      <w:proofErr w:type="spellStart"/>
+      <w:r>
+        <w:rPr>
+          <w:rFonts w:ascii="微软雅黑" w:eastAsia="微软雅黑" w:hAnsi="微软雅黑" w:cs="Times New Roman"/>
+          <w:b/>
+          <w:kern w:val="0"/>
+          <w:sz w:val="22"/>
+          <w:szCs w:val="22"/>
+        </w:rPr>
+        <w:t>int</w:t>
+      </w:r>
+      <w:proofErr w:type="spellEnd"/>
+      <w:r>
+        <w:rPr>
+          <w:rFonts w:ascii="微软雅黑" w:eastAsia="微软雅黑" w:hAnsi="微软雅黑" w:cs="Times New Roman"/>
+          <w:b/>
+          <w:kern w:val="0"/>
+          <w:sz w:val="22"/>
+          <w:szCs w:val="22"/>
+        </w:rPr>
+        <w:t>，</w:t>
       </w:r>
       <w:r>
         <w:rPr>
@@ -4171,6 +5236,7 @@
           <w:szCs w:val="22"/>
         </w:rPr>
       </w:pPr>
+      <w:proofErr w:type="spellStart"/>
       <w:r>
         <w:rPr>
           <w:rFonts w:ascii="微软雅黑" w:eastAsia="微软雅黑" w:hAnsi="微软雅黑" w:cs="Times New Roman"/>
@@ -4180,7 +5246,18 @@
           <w:szCs w:val="22"/>
         </w:rPr>
         <w:lastRenderedPageBreak/>
-        <w:t>act_type：</w:t>
+        <w:t>act_type</w:t>
+      </w:r>
+      <w:proofErr w:type="spellEnd"/>
+      <w:r>
+        <w:rPr>
+          <w:rFonts w:ascii="微软雅黑" w:eastAsia="微软雅黑" w:hAnsi="微软雅黑" w:cs="Times New Roman"/>
+          <w:b/>
+          <w:kern w:val="0"/>
+          <w:sz w:val="22"/>
+          <w:szCs w:val="22"/>
+        </w:rPr>
+        <w:t>：</w:t>
       </w:r>
       <w:r>
         <w:rPr>
@@ -4292,15 +5369,27 @@
           <w:szCs w:val="22"/>
         </w:rPr>
       </w:pPr>
-      <w:r>
-        <w:rPr>
-          <w:rFonts w:ascii="微软雅黑" w:eastAsia="微软雅黑" w:hAnsi="微软雅黑" w:cs="Times New Roman"/>
-          <w:b/>
-          <w:kern w:val="0"/>
-          <w:sz w:val="22"/>
-          <w:szCs w:val="22"/>
-        </w:rPr>
-        <w:t>act_status：</w:t>
+      <w:proofErr w:type="spellStart"/>
+      <w:r>
+        <w:rPr>
+          <w:rFonts w:ascii="微软雅黑" w:eastAsia="微软雅黑" w:hAnsi="微软雅黑" w:cs="Times New Roman"/>
+          <w:b/>
+          <w:kern w:val="0"/>
+          <w:sz w:val="22"/>
+          <w:szCs w:val="22"/>
+        </w:rPr>
+        <w:t>act_status</w:t>
+      </w:r>
+      <w:proofErr w:type="spellEnd"/>
+      <w:r>
+        <w:rPr>
+          <w:rFonts w:ascii="微软雅黑" w:eastAsia="微软雅黑" w:hAnsi="微软雅黑" w:cs="Times New Roman"/>
+          <w:b/>
+          <w:kern w:val="0"/>
+          <w:sz w:val="22"/>
+          <w:szCs w:val="22"/>
+        </w:rPr>
+        <w:t>：</w:t>
       </w:r>
       <w:r>
         <w:rPr>
@@ -4412,15 +5501,27 @@
           <w:szCs w:val="22"/>
         </w:rPr>
       </w:pPr>
-      <w:r>
-        <w:rPr>
-          <w:rFonts w:ascii="微软雅黑" w:eastAsia="微软雅黑" w:hAnsi="微软雅黑" w:cs="Times New Roman"/>
-          <w:b/>
-          <w:kern w:val="0"/>
-          <w:sz w:val="22"/>
-          <w:szCs w:val="22"/>
-        </w:rPr>
-        <w:t>act_title：</w:t>
+      <w:proofErr w:type="spellStart"/>
+      <w:r>
+        <w:rPr>
+          <w:rFonts w:ascii="微软雅黑" w:eastAsia="微软雅黑" w:hAnsi="微软雅黑" w:cs="Times New Roman"/>
+          <w:b/>
+          <w:kern w:val="0"/>
+          <w:sz w:val="22"/>
+          <w:szCs w:val="22"/>
+        </w:rPr>
+        <w:t>act_title</w:t>
+      </w:r>
+      <w:proofErr w:type="spellEnd"/>
+      <w:r>
+        <w:rPr>
+          <w:rFonts w:ascii="微软雅黑" w:eastAsia="微软雅黑" w:hAnsi="微软雅黑" w:cs="Times New Roman"/>
+          <w:b/>
+          <w:kern w:val="0"/>
+          <w:sz w:val="22"/>
+          <w:szCs w:val="22"/>
+        </w:rPr>
+        <w:t>：</w:t>
       </w:r>
       <w:r>
         <w:rPr>
@@ -4482,6 +5583,7 @@
           <w:szCs w:val="22"/>
         </w:rPr>
       </w:pPr>
+      <w:proofErr w:type="spellStart"/>
       <w:r>
         <w:rPr>
           <w:rFonts w:ascii="微软雅黑" w:eastAsia="微软雅黑" w:hAnsi="微软雅黑" w:cs="Times New Roman" w:hint="eastAsia"/>
@@ -4512,6 +5614,7 @@
         </w:rPr>
         <w:t>description</w:t>
       </w:r>
+      <w:proofErr w:type="spellEnd"/>
       <w:r>
         <w:rPr>
           <w:rFonts w:ascii="微软雅黑" w:eastAsia="微软雅黑" w:hAnsi="微软雅黑" w:cs="Times New Roman"/>
@@ -4582,6 +5685,7 @@
           <w:szCs w:val="22"/>
         </w:rPr>
       </w:pPr>
+      <w:proofErr w:type="spellStart"/>
       <w:r>
         <w:rPr>
           <w:rFonts w:ascii="微软雅黑" w:eastAsia="微软雅黑" w:hAnsi="微软雅黑" w:cs="Times New Roman"/>
@@ -4602,15 +5706,38 @@
         </w:rPr>
         <w:t>num</w:t>
       </w:r>
-      <w:r>
-        <w:rPr>
-          <w:rFonts w:ascii="微软雅黑" w:eastAsia="微软雅黑" w:hAnsi="微软雅黑" w:cs="Times New Roman"/>
-          <w:b/>
-          <w:kern w:val="0"/>
-          <w:sz w:val="22"/>
-          <w:szCs w:val="22"/>
-        </w:rPr>
-        <w:t>：int类型，</w:t>
+      <w:proofErr w:type="spellEnd"/>
+      <w:r>
+        <w:rPr>
+          <w:rFonts w:ascii="微软雅黑" w:eastAsia="微软雅黑" w:hAnsi="微软雅黑" w:cs="Times New Roman"/>
+          <w:b/>
+          <w:kern w:val="0"/>
+          <w:sz w:val="22"/>
+          <w:szCs w:val="22"/>
+        </w:rPr>
+        <w:t>：</w:t>
+      </w:r>
+      <w:proofErr w:type="spellStart"/>
+      <w:r>
+        <w:rPr>
+          <w:rFonts w:ascii="微软雅黑" w:eastAsia="微软雅黑" w:hAnsi="微软雅黑" w:cs="Times New Roman"/>
+          <w:b/>
+          <w:kern w:val="0"/>
+          <w:sz w:val="22"/>
+          <w:szCs w:val="22"/>
+        </w:rPr>
+        <w:t>int</w:t>
+      </w:r>
+      <w:proofErr w:type="spellEnd"/>
+      <w:r>
+        <w:rPr>
+          <w:rFonts w:ascii="微软雅黑" w:eastAsia="微软雅黑" w:hAnsi="微软雅黑" w:cs="Times New Roman"/>
+          <w:b/>
+          <w:kern w:val="0"/>
+          <w:sz w:val="22"/>
+          <w:szCs w:val="22"/>
+        </w:rPr>
+        <w:t>类型，</w:t>
       </w:r>
       <w:r>
         <w:rPr>
@@ -4762,6 +5889,7 @@
           <w:szCs w:val="22"/>
         </w:rPr>
       </w:pPr>
+      <w:proofErr w:type="spellStart"/>
       <w:r>
         <w:rPr>
           <w:rFonts w:ascii="微软雅黑" w:eastAsia="微软雅黑" w:hAnsi="微软雅黑" w:cs="Times New Roman"/>
@@ -4782,6 +5910,7 @@
         </w:rPr>
         <w:t>type</w:t>
       </w:r>
+      <w:proofErr w:type="spellEnd"/>
       <w:r>
         <w:rPr>
           <w:rFonts w:ascii="微软雅黑" w:eastAsia="微软雅黑" w:hAnsi="微软雅黑" w:cs="Times New Roman"/>
@@ -4872,6 +6001,7 @@
           <w:szCs w:val="22"/>
         </w:rPr>
       </w:pPr>
+      <w:proofErr w:type="spellStart"/>
       <w:r>
         <w:rPr>
           <w:rFonts w:ascii="微软雅黑" w:eastAsia="微软雅黑" w:hAnsi="微软雅黑" w:cs="Times New Roman"/>
@@ -4892,6 +6022,7 @@
         </w:rPr>
         <w:t>title</w:t>
       </w:r>
+      <w:proofErr w:type="spellEnd"/>
       <w:r>
         <w:rPr>
           <w:rFonts w:ascii="微软雅黑" w:eastAsia="微软雅黑" w:hAnsi="微软雅黑" w:cs="Times New Roman"/>
@@ -4972,6 +6103,7 @@
           <w:szCs w:val="22"/>
         </w:rPr>
       </w:pPr>
+      <w:proofErr w:type="spellStart"/>
       <w:r>
         <w:rPr>
           <w:rFonts w:ascii="微软雅黑" w:eastAsia="微软雅黑" w:hAnsi="微软雅黑" w:cs="Times New Roman"/>
@@ -4992,6 +6124,7 @@
         </w:rPr>
         <w:t>id</w:t>
       </w:r>
+      <w:proofErr w:type="spellEnd"/>
       <w:r>
         <w:rPr>
           <w:rFonts w:ascii="微软雅黑" w:eastAsia="微软雅黑" w:hAnsi="微软雅黑" w:cs="Times New Roman"/>
@@ -5002,6 +6135,7 @@
         </w:rPr>
         <w:t>：</w:t>
       </w:r>
+      <w:proofErr w:type="spellStart"/>
       <w:r>
         <w:rPr>
           <w:rFonts w:ascii="微软雅黑" w:eastAsia="微软雅黑" w:hAnsi="微软雅黑" w:cs="Times New Roman" w:hint="eastAsia"/>
@@ -5012,6 +6146,7 @@
         </w:rPr>
         <w:t>int</w:t>
       </w:r>
+      <w:proofErr w:type="spellEnd"/>
       <w:r>
         <w:rPr>
           <w:rFonts w:ascii="微软雅黑" w:eastAsia="微软雅黑" w:hAnsi="微软雅黑" w:cs="Times New Roman"/>
@@ -5062,6 +6197,7 @@
           <w:szCs w:val="22"/>
         </w:rPr>
       </w:pPr>
+      <w:proofErr w:type="spellStart"/>
       <w:r>
         <w:rPr>
           <w:rFonts w:ascii="微软雅黑" w:eastAsia="微软雅黑" w:hAnsi="微软雅黑" w:cs="Times New Roman"/>
@@ -5082,6 +6218,7 @@
         </w:rPr>
         <w:t>num</w:t>
       </w:r>
+      <w:proofErr w:type="spellEnd"/>
       <w:r>
         <w:rPr>
           <w:rFonts w:ascii="微软雅黑" w:eastAsia="微软雅黑" w:hAnsi="微软雅黑" w:cs="Times New Roman"/>
@@ -5092,6 +6229,7 @@
         </w:rPr>
         <w:t>：</w:t>
       </w:r>
+      <w:proofErr w:type="spellStart"/>
       <w:r>
         <w:rPr>
           <w:rFonts w:ascii="微软雅黑" w:eastAsia="微软雅黑" w:hAnsi="微软雅黑" w:cs="Times New Roman" w:hint="eastAsia"/>
@@ -5102,6 +6240,7 @@
         </w:rPr>
         <w:t>int</w:t>
       </w:r>
+      <w:proofErr w:type="spellEnd"/>
       <w:r>
         <w:rPr>
           <w:rFonts w:ascii="微软雅黑" w:eastAsia="微软雅黑" w:hAnsi="微软雅黑" w:cs="Times New Roman"/>
@@ -5192,6 +6331,7 @@
         </w:rPr>
         <w:t>rows：</w:t>
       </w:r>
+      <w:proofErr w:type="spellStart"/>
       <w:r>
         <w:rPr>
           <w:rFonts w:ascii="微软雅黑" w:eastAsia="微软雅黑" w:hAnsi="微软雅黑" w:cs="Times New Roman" w:hint="eastAsia"/>
@@ -5202,6 +6342,7 @@
         </w:rPr>
         <w:t>int</w:t>
       </w:r>
+      <w:proofErr w:type="spellEnd"/>
       <w:r>
         <w:rPr>
           <w:rFonts w:ascii="微软雅黑" w:eastAsia="微软雅黑" w:hAnsi="微软雅黑" w:cs="Times New Roman"/>
@@ -5869,17 +7010,39 @@
           <w:sz w:val="22"/>
           <w:szCs w:val="22"/>
         </w:rPr>
-        <w:t>POST请求（fillin</w:t>
-      </w:r>
-      <w:r>
-        <w:rPr>
-          <w:rFonts w:ascii="微软雅黑" w:eastAsia="微软雅黑" w:hAnsi="微软雅黑" w:cs="Times New Roman"/>
-          <w:b/>
-          <w:kern w:val="0"/>
-          <w:sz w:val="22"/>
-          <w:szCs w:val="22"/>
-        </w:rPr>
-        <w:t>_modal中的script</w:t>
+        <w:t>POST请求（</w:t>
+      </w:r>
+      <w:proofErr w:type="spellStart"/>
+      <w:r>
+        <w:rPr>
+          <w:rFonts w:ascii="微软雅黑" w:eastAsia="微软雅黑" w:hAnsi="微软雅黑" w:cs="Times New Roman" w:hint="eastAsia"/>
+          <w:b/>
+          <w:kern w:val="0"/>
+          <w:sz w:val="22"/>
+          <w:szCs w:val="22"/>
+        </w:rPr>
+        <w:t>fillin</w:t>
+      </w:r>
+      <w:r>
+        <w:rPr>
+          <w:rFonts w:ascii="微软雅黑" w:eastAsia="微软雅黑" w:hAnsi="微软雅黑" w:cs="Times New Roman"/>
+          <w:b/>
+          <w:kern w:val="0"/>
+          <w:sz w:val="22"/>
+          <w:szCs w:val="22"/>
+        </w:rPr>
+        <w:t>_modal</w:t>
+      </w:r>
+      <w:proofErr w:type="spellEnd"/>
+      <w:r>
+        <w:rPr>
+          <w:rFonts w:ascii="微软雅黑" w:eastAsia="微软雅黑" w:hAnsi="微软雅黑" w:cs="Times New Roman"/>
+          <w:b/>
+          <w:kern w:val="0"/>
+          <w:sz w:val="22"/>
+          <w:szCs w:val="22"/>
+        </w:rPr>
+        <w:t>中的script</w:t>
       </w:r>
       <w:r>
         <w:rPr>
@@ -5919,8 +7082,20 @@
           <w:sz w:val="22"/>
           <w:szCs w:val="22"/>
         </w:rPr>
-        <w:t>使用handleFormPost</w:t>
-      </w:r>
+        <w:t>使用</w:t>
+      </w:r>
+      <w:proofErr w:type="spellStart"/>
+      <w:r>
+        <w:rPr>
+          <w:rFonts w:ascii="微软雅黑" w:eastAsia="微软雅黑" w:hAnsi="微软雅黑" w:cs="Times New Roman"/>
+          <w:b/>
+          <w:kern w:val="0"/>
+          <w:sz w:val="22"/>
+          <w:szCs w:val="22"/>
+        </w:rPr>
+        <w:t>handleFormPost</w:t>
+      </w:r>
+      <w:proofErr w:type="spellEnd"/>
       <w:r>
         <w:rPr>
           <w:rFonts w:ascii="微软雅黑" w:eastAsia="微软雅黑" w:hAnsi="微软雅黑" w:cs="Times New Roman" w:hint="eastAsia"/>
@@ -6021,6 +7196,7 @@
           <w:szCs w:val="22"/>
         </w:rPr>
       </w:pPr>
+      <w:proofErr w:type="spellStart"/>
       <w:r>
         <w:rPr>
           <w:rFonts w:ascii="微软雅黑" w:eastAsia="微软雅黑" w:hAnsi="微软雅黑" w:cs="Times New Roman"/>
@@ -6031,6 +7207,7 @@
         </w:rPr>
         <w:t>qst_type</w:t>
       </w:r>
+      <w:proofErr w:type="spellEnd"/>
       <w:r>
         <w:rPr>
           <w:rFonts w:ascii="微软雅黑" w:eastAsia="微软雅黑" w:hAnsi="微软雅黑" w:cs="Times New Roman" w:hint="eastAsia"/>
@@ -6059,7 +7236,29 @@
           <w:sz w:val="22"/>
           <w:szCs w:val="22"/>
         </w:rPr>
-        <w:t>（即fillin）</w:t>
+        <w:t>（即</w:t>
+      </w:r>
+      <w:proofErr w:type="spellStart"/>
+      <w:r>
+        <w:rPr>
+          <w:rFonts w:ascii="微软雅黑" w:eastAsia="微软雅黑" w:hAnsi="微软雅黑" w:cs="Times New Roman" w:hint="eastAsia"/>
+          <w:b/>
+          <w:kern w:val="0"/>
+          <w:sz w:val="22"/>
+          <w:szCs w:val="22"/>
+        </w:rPr>
+        <w:t>fillin</w:t>
+      </w:r>
+      <w:proofErr w:type="spellEnd"/>
+      <w:r>
+        <w:rPr>
+          <w:rFonts w:ascii="微软雅黑" w:eastAsia="微软雅黑" w:hAnsi="微软雅黑" w:cs="Times New Roman" w:hint="eastAsia"/>
+          <w:b/>
+          <w:kern w:val="0"/>
+          <w:sz w:val="22"/>
+          <w:szCs w:val="22"/>
+        </w:rPr>
+        <w:t>）</w:t>
       </w:r>
     </w:p>
     <w:p>
@@ -6081,6 +7280,7 @@
           <w:szCs w:val="22"/>
         </w:rPr>
       </w:pPr>
+      <w:proofErr w:type="spellStart"/>
       <w:r>
         <w:rPr>
           <w:rFonts w:ascii="微软雅黑" w:eastAsia="微软雅黑" w:hAnsi="微软雅黑" w:cs="Times New Roman"/>
@@ -6091,15 +7291,38 @@
         </w:rPr>
         <w:t>questions_id</w:t>
       </w:r>
-      <w:r>
-        <w:rPr>
-          <w:rFonts w:ascii="微软雅黑" w:eastAsia="微软雅黑" w:hAnsi="微软雅黑" w:cs="Times New Roman" w:hint="eastAsia"/>
-          <w:b/>
-          <w:kern w:val="0"/>
-          <w:sz w:val="22"/>
-          <w:szCs w:val="22"/>
-        </w:rPr>
-        <w:t>：int类型，当前问题</w:t>
+      <w:proofErr w:type="spellEnd"/>
+      <w:r>
+        <w:rPr>
+          <w:rFonts w:ascii="微软雅黑" w:eastAsia="微软雅黑" w:hAnsi="微软雅黑" w:cs="Times New Roman" w:hint="eastAsia"/>
+          <w:b/>
+          <w:kern w:val="0"/>
+          <w:sz w:val="22"/>
+          <w:szCs w:val="22"/>
+        </w:rPr>
+        <w:t>：</w:t>
+      </w:r>
+      <w:proofErr w:type="spellStart"/>
+      <w:r>
+        <w:rPr>
+          <w:rFonts w:ascii="微软雅黑" w:eastAsia="微软雅黑" w:hAnsi="微软雅黑" w:cs="Times New Roman" w:hint="eastAsia"/>
+          <w:b/>
+          <w:kern w:val="0"/>
+          <w:sz w:val="22"/>
+          <w:szCs w:val="22"/>
+        </w:rPr>
+        <w:t>int</w:t>
+      </w:r>
+      <w:proofErr w:type="spellEnd"/>
+      <w:r>
+        <w:rPr>
+          <w:rFonts w:ascii="微软雅黑" w:eastAsia="微软雅黑" w:hAnsi="微软雅黑" w:cs="Times New Roman" w:hint="eastAsia"/>
+          <w:b/>
+          <w:kern w:val="0"/>
+          <w:sz w:val="22"/>
+          <w:szCs w:val="22"/>
+        </w:rPr>
+        <w:t>类型，当前问题</w:t>
       </w:r>
       <w:r>
         <w:rPr>
@@ -6131,6 +7354,7 @@
           <w:szCs w:val="22"/>
         </w:rPr>
       </w:pPr>
+      <w:proofErr w:type="spellStart"/>
       <w:r>
         <w:rPr>
           <w:rFonts w:ascii="微软雅黑" w:eastAsia="微软雅黑" w:hAnsi="微软雅黑" w:cs="Times New Roman"/>
@@ -6149,7 +7373,40 @@
           <w:sz w:val="22"/>
           <w:szCs w:val="22"/>
         </w:rPr>
-        <w:t>row：int类型，</w:t>
+        <w:t>row</w:t>
+      </w:r>
+      <w:proofErr w:type="spellEnd"/>
+      <w:r>
+        <w:rPr>
+          <w:rFonts w:ascii="微软雅黑" w:eastAsia="微软雅黑" w:hAnsi="微软雅黑" w:cs="Times New Roman" w:hint="eastAsia"/>
+          <w:b/>
+          <w:kern w:val="0"/>
+          <w:sz w:val="22"/>
+          <w:szCs w:val="22"/>
+        </w:rPr>
+        <w:t>：</w:t>
+      </w:r>
+      <w:proofErr w:type="spellStart"/>
+      <w:r>
+        <w:rPr>
+          <w:rFonts w:ascii="微软雅黑" w:eastAsia="微软雅黑" w:hAnsi="微软雅黑" w:cs="Times New Roman" w:hint="eastAsia"/>
+          <w:b/>
+          <w:kern w:val="0"/>
+          <w:sz w:val="22"/>
+          <w:szCs w:val="22"/>
+        </w:rPr>
+        <w:t>int</w:t>
+      </w:r>
+      <w:proofErr w:type="spellEnd"/>
+      <w:r>
+        <w:rPr>
+          <w:rFonts w:ascii="微软雅黑" w:eastAsia="微软雅黑" w:hAnsi="微软雅黑" w:cs="Times New Roman" w:hint="eastAsia"/>
+          <w:b/>
+          <w:kern w:val="0"/>
+          <w:sz w:val="22"/>
+          <w:szCs w:val="22"/>
+        </w:rPr>
+        <w:t>类型，</w:t>
       </w:r>
       <w:r>
         <w:rPr>
@@ -6181,15 +7438,27 @@
           <w:szCs w:val="22"/>
         </w:rPr>
       </w:pPr>
-      <w:r>
-        <w:rPr>
-          <w:rFonts w:ascii="微软雅黑" w:eastAsia="微软雅黑" w:hAnsi="微软雅黑" w:cs="Times New Roman" w:hint="eastAsia"/>
-          <w:b/>
-          <w:kern w:val="0"/>
-          <w:sz w:val="22"/>
-          <w:szCs w:val="22"/>
-        </w:rPr>
-        <w:t>csrfmiddlewaretoken：没用</w:t>
+      <w:proofErr w:type="spellStart"/>
+      <w:r>
+        <w:rPr>
+          <w:rFonts w:ascii="微软雅黑" w:eastAsia="微软雅黑" w:hAnsi="微软雅黑" w:cs="Times New Roman" w:hint="eastAsia"/>
+          <w:b/>
+          <w:kern w:val="0"/>
+          <w:sz w:val="22"/>
+          <w:szCs w:val="22"/>
+        </w:rPr>
+        <w:t>csrfmiddlewaretoken</w:t>
+      </w:r>
+      <w:proofErr w:type="spellEnd"/>
+      <w:r>
+        <w:rPr>
+          <w:rFonts w:ascii="微软雅黑" w:eastAsia="微软雅黑" w:hAnsi="微软雅黑" w:cs="Times New Roman" w:hint="eastAsia"/>
+          <w:b/>
+          <w:kern w:val="0"/>
+          <w:sz w:val="22"/>
+          <w:szCs w:val="22"/>
+        </w:rPr>
+        <w:t>：没用</w:t>
       </w:r>
     </w:p>
     <w:p>
@@ -6211,6 +7480,7 @@
           <w:szCs w:val="22"/>
         </w:rPr>
       </w:pPr>
+      <w:proofErr w:type="spellStart"/>
       <w:r>
         <w:rPr>
           <w:rFonts w:ascii="微软雅黑" w:eastAsia="微软雅黑" w:hAnsi="微软雅黑" w:cs="Times New Roman" w:hint="eastAsia"/>
@@ -6231,6 +7501,7 @@
         </w:rPr>
         <w:t>_title</w:t>
       </w:r>
+      <w:proofErr w:type="spellEnd"/>
       <w:r>
         <w:rPr>
           <w:rFonts w:ascii="微软雅黑" w:eastAsia="微软雅黑" w:hAnsi="微软雅黑" w:cs="Times New Roman" w:hint="eastAsia"/>
@@ -6291,6 +7562,7 @@
           <w:szCs w:val="22"/>
         </w:rPr>
       </w:pPr>
+      <w:proofErr w:type="spellStart"/>
       <w:r>
         <w:rPr>
           <w:rFonts w:ascii="微软雅黑" w:eastAsia="微软雅黑" w:hAnsi="微软雅黑" w:cs="Times New Roman"/>
@@ -6301,6 +7573,7 @@
         </w:rPr>
         <w:t>fillin_check</w:t>
       </w:r>
+      <w:proofErr w:type="spellEnd"/>
       <w:r>
         <w:rPr>
           <w:rFonts w:ascii="微软雅黑" w:eastAsia="微软雅黑" w:hAnsi="微软雅黑" w:cs="Times New Roman" w:hint="eastAsia"/>
@@ -6341,6 +7614,7 @@
           <w:szCs w:val="22"/>
         </w:rPr>
       </w:pPr>
+      <w:proofErr w:type="spellStart"/>
       <w:r>
         <w:rPr>
           <w:rFonts w:ascii="微软雅黑" w:eastAsia="微软雅黑" w:hAnsi="微软雅黑" w:cs="Times New Roman"/>
@@ -6361,6 +7635,7 @@
         </w:rPr>
         <w:t>hint</w:t>
       </w:r>
+      <w:proofErr w:type="spellEnd"/>
       <w:r>
         <w:rPr>
           <w:rFonts w:ascii="微软雅黑" w:eastAsia="微软雅黑" w:hAnsi="微软雅黑" w:cs="Times New Roman"/>
@@ -6439,8 +7714,42 @@
           <w:sz w:val="22"/>
           <w:szCs w:val="22"/>
         </w:rPr>
-        <w:t>连接到api的modify_qst</w:t>
-      </w:r>
+        <w:t>连接到</w:t>
+      </w:r>
+      <w:proofErr w:type="spellStart"/>
+      <w:r>
+        <w:rPr>
+          <w:rFonts w:ascii="微软雅黑" w:eastAsia="微软雅黑" w:hAnsi="微软雅黑" w:cs="Times New Roman"/>
+          <w:b/>
+          <w:kern w:val="0"/>
+          <w:sz w:val="22"/>
+          <w:szCs w:val="22"/>
+        </w:rPr>
+        <w:t>api</w:t>
+      </w:r>
+      <w:proofErr w:type="spellEnd"/>
+      <w:r>
+        <w:rPr>
+          <w:rFonts w:ascii="微软雅黑" w:eastAsia="微软雅黑" w:hAnsi="微软雅黑" w:cs="Times New Roman"/>
+          <w:b/>
+          <w:kern w:val="0"/>
+          <w:sz w:val="22"/>
+          <w:szCs w:val="22"/>
+        </w:rPr>
+        <w:t>的</w:t>
+      </w:r>
+      <w:proofErr w:type="spellStart"/>
+      <w:r>
+        <w:rPr>
+          <w:rFonts w:ascii="微软雅黑" w:eastAsia="微软雅黑" w:hAnsi="微软雅黑" w:cs="Times New Roman"/>
+          <w:b/>
+          <w:kern w:val="0"/>
+          <w:sz w:val="22"/>
+          <w:szCs w:val="22"/>
+        </w:rPr>
+        <w:t>modify_qst</w:t>
+      </w:r>
+      <w:proofErr w:type="spellEnd"/>
       <w:r>
         <w:rPr>
           <w:rFonts w:ascii="微软雅黑" w:eastAsia="微软雅黑" w:hAnsi="微软雅黑" w:cs="Times New Roman" w:hint="eastAsia"/>
@@ -6479,7 +7788,29 @@
           <w:sz w:val="22"/>
           <w:szCs w:val="22"/>
         </w:rPr>
-        <w:t>其中的dict表示上述字典</w:t>
+        <w:t>其中的</w:t>
+      </w:r>
+      <w:proofErr w:type="spellStart"/>
+      <w:r>
+        <w:rPr>
+          <w:rFonts w:ascii="微软雅黑" w:eastAsia="微软雅黑" w:hAnsi="微软雅黑" w:cs="Times New Roman"/>
+          <w:b/>
+          <w:kern w:val="0"/>
+          <w:sz w:val="22"/>
+          <w:szCs w:val="22"/>
+        </w:rPr>
+        <w:t>dict</w:t>
+      </w:r>
+      <w:proofErr w:type="spellEnd"/>
+      <w:r>
+        <w:rPr>
+          <w:rFonts w:ascii="微软雅黑" w:eastAsia="微软雅黑" w:hAnsi="微软雅黑" w:cs="Times New Roman"/>
+          <w:b/>
+          <w:kern w:val="0"/>
+          <w:sz w:val="22"/>
+          <w:szCs w:val="22"/>
+        </w:rPr>
+        <w:t>表示上述字典</w:t>
       </w:r>
     </w:p>
     <w:p>
@@ -6660,8 +7991,64 @@
           <w:sz w:val="22"/>
           <w:szCs w:val="22"/>
         </w:rPr>
-        <w:t>连接到api的get_participants(act_id</w:t>
-      </w:r>
+        <w:t>连接到</w:t>
+      </w:r>
+      <w:proofErr w:type="spellStart"/>
+      <w:r>
+        <w:rPr>
+          <w:rFonts w:ascii="微软雅黑" w:eastAsia="微软雅黑" w:hAnsi="微软雅黑" w:cs="Times New Roman"/>
+          <w:b/>
+          <w:kern w:val="0"/>
+          <w:sz w:val="22"/>
+          <w:szCs w:val="22"/>
+        </w:rPr>
+        <w:t>api</w:t>
+      </w:r>
+      <w:proofErr w:type="spellEnd"/>
+      <w:r>
+        <w:rPr>
+          <w:rFonts w:ascii="微软雅黑" w:eastAsia="微软雅黑" w:hAnsi="微软雅黑" w:cs="Times New Roman"/>
+          <w:b/>
+          <w:kern w:val="0"/>
+          <w:sz w:val="22"/>
+          <w:szCs w:val="22"/>
+        </w:rPr>
+        <w:t>的</w:t>
+      </w:r>
+      <w:proofErr w:type="spellStart"/>
+      <w:r>
+        <w:rPr>
+          <w:rFonts w:ascii="微软雅黑" w:eastAsia="微软雅黑" w:hAnsi="微软雅黑" w:cs="Times New Roman"/>
+          <w:b/>
+          <w:kern w:val="0"/>
+          <w:sz w:val="22"/>
+          <w:szCs w:val="22"/>
+        </w:rPr>
+        <w:t>get_participants</w:t>
+      </w:r>
+      <w:proofErr w:type="spellEnd"/>
+      <w:r>
+        <w:rPr>
+          <w:rFonts w:ascii="微软雅黑" w:eastAsia="微软雅黑" w:hAnsi="微软雅黑" w:cs="Times New Roman"/>
+          <w:b/>
+          <w:kern w:val="0"/>
+          <w:sz w:val="22"/>
+          <w:szCs w:val="22"/>
+        </w:rPr>
+        <w:t>(</w:t>
+      </w:r>
+      <w:proofErr w:type="spellStart"/>
+      <w:r>
+        <w:rPr>
+          <w:rFonts w:ascii="微软雅黑" w:eastAsia="微软雅黑" w:hAnsi="微软雅黑" w:cs="Times New Roman"/>
+          <w:b/>
+          <w:kern w:val="0"/>
+          <w:sz w:val="22"/>
+          <w:szCs w:val="22"/>
+        </w:rPr>
+        <w:t>act_id</w:t>
+      </w:r>
+      <w:proofErr w:type="spellEnd"/>
       <w:r>
         <w:rPr>
           <w:rFonts w:ascii="微软雅黑" w:eastAsia="微软雅黑" w:hAnsi="微软雅黑" w:cs="Times New Roman" w:hint="eastAsia"/>
@@ -6821,8 +8208,20 @@
           <w:sz w:val="22"/>
           <w:szCs w:val="22"/>
         </w:rPr>
-        <w:t>：int</w:t>
-      </w:r>
+        <w:t>：</w:t>
+      </w:r>
+      <w:proofErr w:type="spellStart"/>
+      <w:r>
+        <w:rPr>
+          <w:rFonts w:ascii="微软雅黑" w:eastAsia="微软雅黑" w:hAnsi="微软雅黑" w:cs="Times New Roman" w:hint="eastAsia"/>
+          <w:b/>
+          <w:kern w:val="0"/>
+          <w:sz w:val="22"/>
+          <w:szCs w:val="22"/>
+        </w:rPr>
+        <w:t>int</w:t>
+      </w:r>
+      <w:proofErr w:type="spellEnd"/>
       <w:r>
         <w:rPr>
           <w:rFonts w:ascii="微软雅黑" w:eastAsia="微软雅黑" w:hAnsi="微软雅黑" w:cs="Times New Roman" w:hint="eastAsia"/>
@@ -6863,16 +8262,18 @@
           <w:szCs w:val="22"/>
         </w:rPr>
       </w:pPr>
-      <w:r>
-        <w:rPr>
-          <w:rFonts w:ascii="微软雅黑" w:eastAsia="微软雅黑" w:hAnsi="微软雅黑" w:cs="Times New Roman"/>
-          <w:b/>
-          <w:kern w:val="0"/>
-          <w:sz w:val="22"/>
-          <w:szCs w:val="22"/>
-        </w:rPr>
-        <w:t>填写时间</w:t>
-      </w:r>
+      <w:proofErr w:type="spellStart"/>
+      <w:r>
+        <w:rPr>
+          <w:rFonts w:ascii="微软雅黑" w:eastAsia="微软雅黑" w:hAnsi="微软雅黑" w:cs="Times New Roman"/>
+          <w:b/>
+          <w:kern w:val="0"/>
+          <w:sz w:val="22"/>
+          <w:szCs w:val="22"/>
+        </w:rPr>
+        <w:t>fillin_time</w:t>
+      </w:r>
+      <w:proofErr w:type="spellEnd"/>
       <w:r>
         <w:rPr>
           <w:rFonts w:ascii="微软雅黑" w:eastAsia="微软雅黑" w:hAnsi="微软雅黑" w:cs="Times New Roman" w:hint="eastAsia"/>
@@ -6933,6 +8334,7 @@
           <w:szCs w:val="22"/>
         </w:rPr>
       </w:pPr>
+      <w:proofErr w:type="spellStart"/>
       <w:r>
         <w:rPr>
           <w:rFonts w:ascii="微软雅黑" w:eastAsia="微软雅黑" w:hAnsi="微软雅黑" w:cs="Times New Roman"/>
@@ -6943,6 +8345,7 @@
         </w:rPr>
         <w:t>ip</w:t>
       </w:r>
+      <w:proofErr w:type="spellEnd"/>
       <w:r>
         <w:rPr>
           <w:rFonts w:ascii="微软雅黑" w:eastAsia="微软雅黑" w:hAnsi="微软雅黑" w:cs="Times New Roman" w:hint="eastAsia"/>
@@ -6981,8 +8384,20 @@
           <w:sz w:val="22"/>
           <w:szCs w:val="22"/>
         </w:rPr>
-        <w:t>填写的ip</w:t>
-      </w:r>
+        <w:t>填写的</w:t>
+      </w:r>
+      <w:proofErr w:type="spellStart"/>
+      <w:r>
+        <w:rPr>
+          <w:rFonts w:ascii="微软雅黑" w:eastAsia="微软雅黑" w:hAnsi="微软雅黑" w:cs="Times New Roman"/>
+          <w:b/>
+          <w:kern w:val="0"/>
+          <w:sz w:val="22"/>
+          <w:szCs w:val="22"/>
+        </w:rPr>
+        <w:t>ip</w:t>
+      </w:r>
+      <w:proofErr w:type="spellEnd"/>
     </w:p>
     <w:p>
       <w:pPr>
@@ -7200,6 +8615,7 @@
       <w:r>
         <w:t xml:space="preserve"> </w:t>
       </w:r>
+      <w:proofErr w:type="spellStart"/>
       <w:r>
         <w:rPr>
           <w:rFonts w:ascii="微软雅黑" w:eastAsia="微软雅黑" w:hAnsi="微软雅黑" w:cs="Times New Roman"/>
@@ -7210,6 +8626,7 @@
         </w:rPr>
         <w:t>questionnaire_publish_question</w:t>
       </w:r>
+      <w:proofErr w:type="spellEnd"/>
       <w:r>
         <w:rPr>
           <w:rFonts w:ascii="微软雅黑" w:eastAsia="微软雅黑" w:hAnsi="微软雅黑" w:cs="Times New Roman"/>
@@ -7240,6 +8657,7 @@
         </w:rPr>
         <w:t>‘</w:t>
       </w:r>
+      <w:proofErr w:type="spellStart"/>
       <w:r>
         <w:rPr>
           <w:rFonts w:ascii="微软雅黑" w:eastAsia="微软雅黑" w:hAnsi="微软雅黑" w:cs="Times New Roman" w:hint="eastAsia"/>
@@ -7270,6 +8688,7 @@
         </w:rPr>
         <w:t>id</w:t>
       </w:r>
+      <w:proofErr w:type="spellEnd"/>
       <w:r>
         <w:rPr>
           <w:rFonts w:ascii="微软雅黑" w:eastAsia="微软雅黑" w:hAnsi="微软雅黑" w:cs="Times New Roman"/>
@@ -7330,25 +8749,115 @@
         </w:rPr>
         <w:t>连接到</w:t>
       </w:r>
-      <w:r>
-        <w:rPr>
-          <w:rFonts w:ascii="微软雅黑" w:eastAsia="微软雅黑" w:hAnsi="微软雅黑" w:cs="Times New Roman"/>
-          <w:b/>
-          <w:kern w:val="0"/>
-          <w:sz w:val="22"/>
-          <w:szCs w:val="22"/>
-        </w:rPr>
-        <w:t>api的</w:t>
-      </w:r>
-      <w:r>
-        <w:rPr>
-          <w:rFonts w:ascii="微软雅黑" w:eastAsia="微软雅黑" w:hAnsi="微软雅黑" w:cs="Times New Roman"/>
-          <w:b/>
-          <w:kern w:val="0"/>
-          <w:sz w:val="22"/>
-          <w:szCs w:val="22"/>
-        </w:rPr>
-        <w:t>get_result_of_question(act_id, qst_id, fillin_id)</w:t>
+      <w:proofErr w:type="spellStart"/>
+      <w:r>
+        <w:rPr>
+          <w:rFonts w:ascii="微软雅黑" w:eastAsia="微软雅黑" w:hAnsi="微软雅黑" w:cs="Times New Roman"/>
+          <w:b/>
+          <w:kern w:val="0"/>
+          <w:sz w:val="22"/>
+          <w:szCs w:val="22"/>
+        </w:rPr>
+        <w:t>api</w:t>
+      </w:r>
+      <w:proofErr w:type="spellEnd"/>
+      <w:r>
+        <w:rPr>
+          <w:rFonts w:ascii="微软雅黑" w:eastAsia="微软雅黑" w:hAnsi="微软雅黑" w:cs="Times New Roman"/>
+          <w:b/>
+          <w:kern w:val="0"/>
+          <w:sz w:val="22"/>
+          <w:szCs w:val="22"/>
+        </w:rPr>
+        <w:t>的</w:t>
+      </w:r>
+      <w:proofErr w:type="spellStart"/>
+      <w:r>
+        <w:rPr>
+          <w:rFonts w:ascii="微软雅黑" w:eastAsia="微软雅黑" w:hAnsi="微软雅黑" w:cs="Times New Roman"/>
+          <w:b/>
+          <w:kern w:val="0"/>
+          <w:sz w:val="22"/>
+          <w:szCs w:val="22"/>
+        </w:rPr>
+        <w:t>get_result_of_question</w:t>
+      </w:r>
+      <w:proofErr w:type="spellEnd"/>
+      <w:r>
+        <w:rPr>
+          <w:rFonts w:ascii="微软雅黑" w:eastAsia="微软雅黑" w:hAnsi="微软雅黑" w:cs="Times New Roman"/>
+          <w:b/>
+          <w:kern w:val="0"/>
+          <w:sz w:val="22"/>
+          <w:szCs w:val="22"/>
+        </w:rPr>
+        <w:t>(</w:t>
+      </w:r>
+      <w:proofErr w:type="spellStart"/>
+      <w:r>
+        <w:rPr>
+          <w:rFonts w:ascii="微软雅黑" w:eastAsia="微软雅黑" w:hAnsi="微软雅黑" w:cs="Times New Roman"/>
+          <w:b/>
+          <w:kern w:val="0"/>
+          <w:sz w:val="22"/>
+          <w:szCs w:val="22"/>
+        </w:rPr>
+        <w:t>act_id</w:t>
+      </w:r>
+      <w:proofErr w:type="spellEnd"/>
+      <w:r>
+        <w:rPr>
+          <w:rFonts w:ascii="微软雅黑" w:eastAsia="微软雅黑" w:hAnsi="微软雅黑" w:cs="Times New Roman"/>
+          <w:b/>
+          <w:kern w:val="0"/>
+          <w:sz w:val="22"/>
+          <w:szCs w:val="22"/>
+        </w:rPr>
+        <w:t xml:space="preserve">, </w:t>
+      </w:r>
+      <w:proofErr w:type="spellStart"/>
+      <w:r>
+        <w:rPr>
+          <w:rFonts w:ascii="微软雅黑" w:eastAsia="微软雅黑" w:hAnsi="微软雅黑" w:cs="Times New Roman"/>
+          <w:b/>
+          <w:kern w:val="0"/>
+          <w:sz w:val="22"/>
+          <w:szCs w:val="22"/>
+        </w:rPr>
+        <w:t>qst_id</w:t>
+      </w:r>
+      <w:proofErr w:type="spellEnd"/>
+      <w:r>
+        <w:rPr>
+          <w:rFonts w:ascii="微软雅黑" w:eastAsia="微软雅黑" w:hAnsi="微软雅黑" w:cs="Times New Roman"/>
+          <w:b/>
+          <w:kern w:val="0"/>
+          <w:sz w:val="22"/>
+          <w:szCs w:val="22"/>
+        </w:rPr>
+        <w:t xml:space="preserve">, </w:t>
+      </w:r>
+      <w:proofErr w:type="spellStart"/>
+      <w:r>
+        <w:rPr>
+          <w:rFonts w:ascii="微软雅黑" w:eastAsia="微软雅黑" w:hAnsi="微软雅黑" w:cs="Times New Roman"/>
+          <w:b/>
+          <w:kern w:val="0"/>
+          <w:sz w:val="22"/>
+          <w:szCs w:val="22"/>
+        </w:rPr>
+        <w:t>fillin_id</w:t>
+      </w:r>
+      <w:proofErr w:type="spellEnd"/>
+      <w:r>
+        <w:rPr>
+          <w:rFonts w:ascii="微软雅黑" w:eastAsia="微软雅黑" w:hAnsi="微软雅黑" w:cs="Times New Roman"/>
+          <w:b/>
+          <w:kern w:val="0"/>
+          <w:sz w:val="22"/>
+          <w:szCs w:val="22"/>
+        </w:rPr>
+        <w:t>)</w:t>
       </w:r>
       <w:r>
         <w:rPr>
@@ -7400,6 +8909,7 @@
           <w:szCs w:val="22"/>
         </w:rPr>
       </w:pPr>
+      <w:proofErr w:type="spellStart"/>
       <w:r>
         <w:rPr>
           <w:rFonts w:ascii="微软雅黑" w:eastAsia="微软雅黑" w:hAnsi="微软雅黑" w:cs="Times New Roman" w:hint="eastAsia"/>
@@ -7410,6 +8920,7 @@
         </w:rPr>
         <w:t>act_id</w:t>
       </w:r>
+      <w:proofErr w:type="spellEnd"/>
       <w:r>
         <w:rPr>
           <w:rFonts w:ascii="微软雅黑" w:eastAsia="微软雅黑" w:hAnsi="微软雅黑" w:cs="Times New Roman"/>
@@ -7460,6 +8971,7 @@
           <w:szCs w:val="22"/>
         </w:rPr>
       </w:pPr>
+      <w:proofErr w:type="spellStart"/>
       <w:r>
         <w:rPr>
           <w:rFonts w:ascii="微软雅黑" w:eastAsia="微软雅黑" w:hAnsi="微软雅黑" w:cs="Times New Roman" w:hint="eastAsia"/>
@@ -7490,6 +9002,7 @@
         </w:rPr>
         <w:t>id</w:t>
       </w:r>
+      <w:proofErr w:type="spellEnd"/>
       <w:r>
         <w:rPr>
           <w:rFonts w:ascii="微软雅黑" w:eastAsia="微软雅黑" w:hAnsi="微软雅黑" w:cs="Times New Roman"/>
@@ -7540,6 +9053,7 @@
           <w:szCs w:val="22"/>
         </w:rPr>
       </w:pPr>
+      <w:proofErr w:type="spellStart"/>
       <w:r>
         <w:rPr>
           <w:rFonts w:ascii="微软雅黑" w:eastAsia="微软雅黑" w:hAnsi="微软雅黑" w:cs="Times New Roman" w:hint="eastAsia"/>
@@ -7570,6 +9084,7 @@
         </w:rPr>
         <w:t>id</w:t>
       </w:r>
+      <w:proofErr w:type="spellEnd"/>
       <w:r>
         <w:rPr>
           <w:rFonts w:ascii="微软雅黑" w:eastAsia="微软雅黑" w:hAnsi="微软雅黑" w:cs="Times New Roman"/>
@@ -7720,6 +9235,7 @@
         </w:rPr>
         <w:t>一个</w:t>
       </w:r>
+      <w:proofErr w:type="spellStart"/>
       <w:r>
         <w:rPr>
           <w:rFonts w:ascii="微软雅黑" w:eastAsia="微软雅黑" w:hAnsi="微软雅黑" w:cs="Times New Roman" w:hint="eastAsia"/>
@@ -7730,6 +9246,7 @@
         </w:rPr>
         <w:t>int</w:t>
       </w:r>
+      <w:proofErr w:type="spellEnd"/>
       <w:r>
         <w:rPr>
           <w:rFonts w:ascii="微软雅黑" w:eastAsia="微软雅黑" w:hAnsi="微软雅黑" w:cs="Times New Roman"/>
@@ -7830,15 +9347,27 @@
         </w:rPr>
         <w:t>每个是一个</w:t>
       </w:r>
-      <w:r>
-        <w:rPr>
-          <w:rFonts w:ascii="微软雅黑" w:eastAsia="微软雅黑" w:hAnsi="微软雅黑" w:cs="Times New Roman"/>
-          <w:b/>
-          <w:kern w:val="0"/>
-          <w:sz w:val="22"/>
-          <w:szCs w:val="22"/>
-        </w:rPr>
-        <w:t>int类型，</w:t>
+      <w:proofErr w:type="spellStart"/>
+      <w:r>
+        <w:rPr>
+          <w:rFonts w:ascii="微软雅黑" w:eastAsia="微软雅黑" w:hAnsi="微软雅黑" w:cs="Times New Roman"/>
+          <w:b/>
+          <w:kern w:val="0"/>
+          <w:sz w:val="22"/>
+          <w:szCs w:val="22"/>
+        </w:rPr>
+        <w:t>int</w:t>
+      </w:r>
+      <w:proofErr w:type="spellEnd"/>
+      <w:r>
+        <w:rPr>
+          <w:rFonts w:ascii="微软雅黑" w:eastAsia="微软雅黑" w:hAnsi="微软雅黑" w:cs="Times New Roman"/>
+          <w:b/>
+          <w:kern w:val="0"/>
+          <w:sz w:val="22"/>
+          <w:szCs w:val="22"/>
+        </w:rPr>
+        <w:t>类型，</w:t>
       </w:r>
       <w:r>
         <w:rPr>
@@ -7949,7 +9478,7 @@
         <w:jc w:val="left"/>
         <w:textAlignment w:val="center"/>
         <w:rPr>
-          <w:rFonts w:ascii="微软雅黑" w:eastAsia="微软雅黑" w:hAnsi="微软雅黑" w:cs="Times New Roman" w:hint="eastAsia"/>
+          <w:rFonts w:ascii="微软雅黑" w:eastAsia="微软雅黑" w:hAnsi="微软雅黑" w:cs="Times New Roman"/>
           <w:b/>
           <w:kern w:val="0"/>
           <w:sz w:val="22"/>
@@ -7965,7 +9494,7 @@
         <w:jc w:val="left"/>
         <w:textAlignment w:val="center"/>
         <w:rPr>
-          <w:rFonts w:ascii="微软雅黑" w:eastAsia="微软雅黑" w:hAnsi="微软雅黑" w:cs="Times New Roman" w:hint="eastAsia"/>
+          <w:rFonts w:ascii="微软雅黑" w:eastAsia="微软雅黑" w:hAnsi="微软雅黑" w:cs="Times New Roman"/>
           <w:b/>
           <w:kern w:val="0"/>
           <w:sz w:val="22"/>
@@ -8073,6 +9602,7 @@
         </w:rPr>
         <w:t>在</w:t>
       </w:r>
+      <w:proofErr w:type="spellStart"/>
       <w:r>
         <w:rPr>
           <w:rFonts w:ascii="微软雅黑" w:eastAsia="微软雅黑" w:hAnsi="微软雅黑" w:cs="Times New Roman"/>
@@ -8083,6 +9613,7 @@
         </w:rPr>
         <w:t>statistics_question_list</w:t>
       </w:r>
+      <w:proofErr w:type="spellEnd"/>
       <w:r>
         <w:rPr>
           <w:rFonts w:ascii="微软雅黑" w:eastAsia="微软雅黑" w:hAnsi="微软雅黑" w:cs="Times New Roman"/>
@@ -8143,25 +9674,71 @@
         </w:rPr>
         <w:t>连接到</w:t>
       </w:r>
-      <w:r>
-        <w:rPr>
-          <w:rFonts w:ascii="微软雅黑" w:eastAsia="微软雅黑" w:hAnsi="微软雅黑" w:cs="Times New Roman"/>
-          <w:b/>
-          <w:kern w:val="0"/>
-          <w:sz w:val="22"/>
-          <w:szCs w:val="22"/>
-        </w:rPr>
-        <w:t>api的</w:t>
-      </w:r>
-      <w:r>
-        <w:rPr>
-          <w:rFonts w:ascii="微软雅黑" w:eastAsia="微软雅黑" w:hAnsi="微软雅黑" w:cs="Times New Roman"/>
-          <w:b/>
-          <w:kern w:val="0"/>
-          <w:sz w:val="22"/>
-          <w:szCs w:val="22"/>
-        </w:rPr>
-        <w:t>get_statistics_of_question(qst_id)</w:t>
+      <w:proofErr w:type="spellStart"/>
+      <w:r>
+        <w:rPr>
+          <w:rFonts w:ascii="微软雅黑" w:eastAsia="微软雅黑" w:hAnsi="微软雅黑" w:cs="Times New Roman"/>
+          <w:b/>
+          <w:kern w:val="0"/>
+          <w:sz w:val="22"/>
+          <w:szCs w:val="22"/>
+        </w:rPr>
+        <w:t>api</w:t>
+      </w:r>
+      <w:proofErr w:type="spellEnd"/>
+      <w:r>
+        <w:rPr>
+          <w:rFonts w:ascii="微软雅黑" w:eastAsia="微软雅黑" w:hAnsi="微软雅黑" w:cs="Times New Roman"/>
+          <w:b/>
+          <w:kern w:val="0"/>
+          <w:sz w:val="22"/>
+          <w:szCs w:val="22"/>
+        </w:rPr>
+        <w:t>的</w:t>
+      </w:r>
+      <w:proofErr w:type="spellStart"/>
+      <w:r>
+        <w:rPr>
+          <w:rFonts w:ascii="微软雅黑" w:eastAsia="微软雅黑" w:hAnsi="微软雅黑" w:cs="Times New Roman"/>
+          <w:b/>
+          <w:kern w:val="0"/>
+          <w:sz w:val="22"/>
+          <w:szCs w:val="22"/>
+        </w:rPr>
+        <w:t>get_statistics_of_question</w:t>
+      </w:r>
+      <w:proofErr w:type="spellEnd"/>
+      <w:r>
+        <w:rPr>
+          <w:rFonts w:ascii="微软雅黑" w:eastAsia="微软雅黑" w:hAnsi="微软雅黑" w:cs="Times New Roman"/>
+          <w:b/>
+          <w:kern w:val="0"/>
+          <w:sz w:val="22"/>
+          <w:szCs w:val="22"/>
+        </w:rPr>
+        <w:t>(</w:t>
+      </w:r>
+      <w:proofErr w:type="spellStart"/>
+      <w:r>
+        <w:rPr>
+          <w:rFonts w:ascii="微软雅黑" w:eastAsia="微软雅黑" w:hAnsi="微软雅黑" w:cs="Times New Roman"/>
+          <w:b/>
+          <w:kern w:val="0"/>
+          <w:sz w:val="22"/>
+          <w:szCs w:val="22"/>
+        </w:rPr>
+        <w:t>qst_id</w:t>
+      </w:r>
+      <w:proofErr w:type="spellEnd"/>
+      <w:r>
+        <w:rPr>
+          <w:rFonts w:ascii="微软雅黑" w:eastAsia="微软雅黑" w:hAnsi="微软雅黑" w:cs="Times New Roman"/>
+          <w:b/>
+          <w:kern w:val="0"/>
+          <w:sz w:val="22"/>
+          <w:szCs w:val="22"/>
+        </w:rPr>
+        <w:t>)</w:t>
       </w:r>
       <w:r>
         <w:rPr>
@@ -8203,6 +9780,7 @@
         </w:rPr>
         <w:t>参数</w:t>
       </w:r>
+      <w:proofErr w:type="spellStart"/>
       <w:r>
         <w:rPr>
           <w:rFonts w:ascii="微软雅黑" w:eastAsia="微软雅黑" w:hAnsi="微软雅黑" w:cs="Times New Roman"/>
@@ -8223,6 +9801,7 @@
         </w:rPr>
         <w:t>id</w:t>
       </w:r>
+      <w:proofErr w:type="spellEnd"/>
       <w:r>
         <w:rPr>
           <w:rFonts w:ascii="微软雅黑" w:eastAsia="微软雅黑" w:hAnsi="微软雅黑" w:cs="Times New Roman"/>
@@ -8381,7 +9960,29 @@
           <w:sz w:val="22"/>
           <w:szCs w:val="22"/>
         </w:rPr>
-        <w:t>id：int类型，</w:t>
+        <w:t>id：</w:t>
+      </w:r>
+      <w:proofErr w:type="spellStart"/>
+      <w:r>
+        <w:rPr>
+          <w:rFonts w:ascii="微软雅黑" w:eastAsia="微软雅黑" w:hAnsi="微软雅黑" w:cs="Times New Roman"/>
+          <w:b/>
+          <w:kern w:val="0"/>
+          <w:sz w:val="22"/>
+          <w:szCs w:val="22"/>
+        </w:rPr>
+        <w:t>int</w:t>
+      </w:r>
+      <w:proofErr w:type="spellEnd"/>
+      <w:r>
+        <w:rPr>
+          <w:rFonts w:ascii="微软雅黑" w:eastAsia="微软雅黑" w:hAnsi="微软雅黑" w:cs="Times New Roman"/>
+          <w:b/>
+          <w:kern w:val="0"/>
+          <w:sz w:val="22"/>
+          <w:szCs w:val="22"/>
+        </w:rPr>
+        <w:t>类型，</w:t>
       </w:r>
       <w:r>
         <w:rPr>
@@ -8543,6 +10144,7 @@
         </w:rPr>
         <w:t>count：</w:t>
       </w:r>
+      <w:proofErr w:type="spellStart"/>
       <w:r>
         <w:rPr>
           <w:rFonts w:ascii="微软雅黑" w:eastAsia="微软雅黑" w:hAnsi="微软雅黑" w:cs="Times New Roman" w:hint="eastAsia"/>
@@ -8553,6 +10155,7 @@
         </w:rPr>
         <w:t>int</w:t>
       </w:r>
+      <w:proofErr w:type="spellEnd"/>
       <w:r>
         <w:rPr>
           <w:rFonts w:ascii="微软雅黑" w:eastAsia="微软雅黑" w:hAnsi="微软雅黑" w:cs="Times New Roman"/>
@@ -8643,6 +10246,7 @@
         </w:rPr>
         <w:t>：</w:t>
       </w:r>
+      <w:proofErr w:type="spellStart"/>
       <w:r>
         <w:rPr>
           <w:rFonts w:ascii="微软雅黑" w:eastAsia="微软雅黑" w:hAnsi="微软雅黑" w:cs="Times New Roman" w:hint="eastAsia"/>
@@ -8653,6 +10257,7 @@
         </w:rPr>
         <w:t>int</w:t>
       </w:r>
+      <w:proofErr w:type="spellEnd"/>
       <w:r>
         <w:rPr>
           <w:rFonts w:ascii="微软雅黑" w:eastAsia="微软雅黑" w:hAnsi="微软雅黑" w:cs="Times New Roman"/>
@@ -8723,6 +10328,7 @@
         </w:rPr>
         <w:t>：</w:t>
       </w:r>
+      <w:proofErr w:type="spellStart"/>
       <w:r>
         <w:rPr>
           <w:rFonts w:ascii="微软雅黑" w:eastAsia="微软雅黑" w:hAnsi="微软雅黑" w:cs="Times New Roman" w:hint="eastAsia"/>
@@ -8733,6 +10339,7 @@
         </w:rPr>
         <w:t>int</w:t>
       </w:r>
+      <w:proofErr w:type="spellEnd"/>
       <w:r>
         <w:rPr>
           <w:rFonts w:ascii="微软雅黑" w:eastAsia="微软雅黑" w:hAnsi="微软雅黑" w:cs="Times New Roman"/>
@@ -8821,36 +10428,426 @@
           <w:sz w:val="22"/>
           <w:szCs w:val="22"/>
         </w:rPr>
-        <w:t>0-100</w:t>
+        <w:t>0-100）</w:t>
+      </w:r>
+    </w:p>
+    <w:p>
+      <w:pPr>
+        <w:pStyle w:val="a4"/>
+        <w:widowControl/>
+        <w:ind w:left="2880" w:firstLineChars="0" w:firstLine="0"/>
+        <w:jc w:val="left"/>
+        <w:textAlignment w:val="center"/>
+        <w:rPr>
+          <w:rFonts w:ascii="微软雅黑" w:eastAsia="微软雅黑" w:hAnsi="微软雅黑" w:cs="Times New Roman"/>
+          <w:b/>
+          <w:kern w:val="0"/>
+          <w:sz w:val="22"/>
+          <w:szCs w:val="22"/>
+        </w:rPr>
+      </w:pPr>
+    </w:p>
+    <w:p>
+      <w:pPr>
+        <w:widowControl/>
+        <w:numPr>
+          <w:ilvl w:val="0"/>
+          <w:numId w:val="12"/>
+        </w:numPr>
+        <w:ind w:left="540"/>
+        <w:jc w:val="left"/>
+        <w:textAlignment w:val="center"/>
+        <w:rPr>
+          <w:rFonts w:ascii="Calibri" w:eastAsia="Times New Roman" w:hAnsi="Calibri" w:cs="Times New Roman"/>
+          <w:kern w:val="0"/>
+          <w:sz w:val="22"/>
+          <w:szCs w:val="22"/>
+        </w:rPr>
+      </w:pPr>
+      <w:r>
+        <w:rPr>
+          <w:rFonts w:ascii="微软雅黑" w:eastAsia="微软雅黑" w:hAnsi="微软雅黑" w:cs="Times New Roman" w:hint="eastAsia"/>
+          <w:bCs/>
+          <w:kern w:val="0"/>
+          <w:sz w:val="22"/>
+          <w:szCs w:val="22"/>
+        </w:rPr>
+        <w:t>点击每个问卷操作中的“停止</w:t>
+      </w:r>
+      <w:r>
+        <w:rPr>
+          <w:rFonts w:ascii="微软雅黑" w:eastAsia="微软雅黑" w:hAnsi="微软雅黑" w:cs="Times New Roman" w:hint="eastAsia"/>
+          <w:bCs/>
+          <w:kern w:val="0"/>
+          <w:sz w:val="22"/>
+          <w:szCs w:val="22"/>
+        </w:rPr>
+        <w:t>”</w:t>
+      </w:r>
+    </w:p>
+    <w:p>
+      <w:pPr>
+        <w:widowControl/>
+        <w:numPr>
+          <w:ilvl w:val="1"/>
+          <w:numId w:val="12"/>
+        </w:numPr>
+        <w:ind w:left="1080"/>
+        <w:jc w:val="left"/>
+        <w:textAlignment w:val="center"/>
+        <w:rPr>
+          <w:rFonts w:ascii="Calibri" w:eastAsia="Times New Roman" w:hAnsi="Calibri" w:cs="Times New Roman"/>
+          <w:kern w:val="0"/>
+          <w:sz w:val="22"/>
+          <w:szCs w:val="22"/>
+        </w:rPr>
+      </w:pPr>
+      <w:r>
+        <w:rPr>
+          <w:rFonts w:ascii="微软雅黑" w:eastAsia="微软雅黑" w:hAnsi="微软雅黑" w:cs="Times New Roman" w:hint="eastAsia"/>
+          <w:bCs/>
+          <w:kern w:val="0"/>
+          <w:sz w:val="22"/>
+          <w:szCs w:val="22"/>
+        </w:rPr>
+        <w:t>发GET请求（script.js中的</w:t>
+      </w:r>
+      <w:proofErr w:type="spellStart"/>
+      <w:r>
+        <w:rPr>
+          <w:rFonts w:ascii="微软雅黑" w:eastAsia="微软雅黑" w:hAnsi="微软雅黑" w:cs="Times New Roman"/>
+          <w:bCs/>
+          <w:kern w:val="0"/>
+          <w:sz w:val="22"/>
+          <w:szCs w:val="22"/>
+        </w:rPr>
+        <w:t>stop</w:t>
+      </w:r>
+      <w:r>
+        <w:rPr>
+          <w:rFonts w:ascii="微软雅黑" w:eastAsia="微软雅黑" w:hAnsi="微软雅黑" w:cs="Times New Roman" w:hint="eastAsia"/>
+          <w:bCs/>
+          <w:kern w:val="0"/>
+          <w:sz w:val="22"/>
+          <w:szCs w:val="22"/>
+        </w:rPr>
+        <w:t>_act</w:t>
+      </w:r>
+      <w:proofErr w:type="spellEnd"/>
+      <w:r>
+        <w:rPr>
+          <w:rFonts w:ascii="微软雅黑" w:eastAsia="微软雅黑" w:hAnsi="微软雅黑" w:cs="Times New Roman" w:hint="eastAsia"/>
+          <w:bCs/>
+          <w:kern w:val="0"/>
+          <w:sz w:val="22"/>
+          <w:szCs w:val="22"/>
+        </w:rPr>
+        <w:t>（</w:t>
+      </w:r>
+      <w:proofErr w:type="spellStart"/>
+      <w:r>
+        <w:rPr>
+          <w:rFonts w:ascii="微软雅黑" w:eastAsia="微软雅黑" w:hAnsi="微软雅黑" w:cs="Times New Roman" w:hint="eastAsia"/>
+          <w:bCs/>
+          <w:kern w:val="0"/>
+          <w:sz w:val="22"/>
+          <w:szCs w:val="22"/>
+        </w:rPr>
+        <w:t>act_id</w:t>
+      </w:r>
+      <w:proofErr w:type="spellEnd"/>
+      <w:r>
+        <w:rPr>
+          <w:rFonts w:ascii="微软雅黑" w:eastAsia="微软雅黑" w:hAnsi="微软雅黑" w:cs="Times New Roman" w:hint="eastAsia"/>
+          <w:bCs/>
+          <w:kern w:val="0"/>
+          <w:sz w:val="22"/>
+          <w:szCs w:val="22"/>
+        </w:rPr>
+        <w:t xml:space="preserve">, </w:t>
+      </w:r>
+      <w:proofErr w:type="spellStart"/>
+      <w:r>
+        <w:rPr>
+          <w:rFonts w:ascii="微软雅黑" w:eastAsia="微软雅黑" w:hAnsi="微软雅黑" w:cs="Times New Roman" w:hint="eastAsia"/>
+          <w:bCs/>
+          <w:kern w:val="0"/>
+          <w:sz w:val="22"/>
+          <w:szCs w:val="22"/>
+        </w:rPr>
+        <w:t>url</w:t>
+      </w:r>
+      <w:proofErr w:type="spellEnd"/>
+      <w:r>
+        <w:rPr>
+          <w:rFonts w:ascii="微软雅黑" w:eastAsia="微软雅黑" w:hAnsi="微软雅黑" w:cs="Times New Roman"/>
+          <w:bCs/>
+          <w:kern w:val="0"/>
+          <w:sz w:val="22"/>
+          <w:szCs w:val="22"/>
+        </w:rPr>
+        <w:t>, item</w:t>
+      </w:r>
+      <w:r>
+        <w:rPr>
+          <w:rFonts w:ascii="微软雅黑" w:eastAsia="微软雅黑" w:hAnsi="微软雅黑" w:cs="Times New Roman" w:hint="eastAsia"/>
+          <w:bCs/>
+          <w:kern w:val="0"/>
+          <w:sz w:val="22"/>
+          <w:szCs w:val="22"/>
+        </w:rPr>
+        <w:t>）函数）</w:t>
+      </w:r>
+    </w:p>
+    <w:p>
+      <w:pPr>
+        <w:widowControl/>
+        <w:numPr>
+          <w:ilvl w:val="2"/>
+          <w:numId w:val="12"/>
+        </w:numPr>
+        <w:ind w:left="1620"/>
+        <w:jc w:val="left"/>
+        <w:textAlignment w:val="center"/>
+        <w:rPr>
+          <w:rFonts w:ascii="Calibri" w:eastAsia="Times New Roman" w:hAnsi="Calibri" w:cs="Times New Roman"/>
+          <w:kern w:val="0"/>
+          <w:sz w:val="22"/>
+          <w:szCs w:val="22"/>
+        </w:rPr>
+      </w:pPr>
+      <w:r>
+        <w:rPr>
+          <w:rFonts w:ascii="微软雅黑" w:eastAsia="微软雅黑" w:hAnsi="微软雅黑" w:cs="Times New Roman" w:hint="eastAsia"/>
+          <w:bCs/>
+          <w:kern w:val="0"/>
+          <w:sz w:val="22"/>
+          <w:szCs w:val="22"/>
+        </w:rPr>
+        <w:t>参数列表：</w:t>
+      </w:r>
+    </w:p>
+    <w:p>
+      <w:pPr>
+        <w:widowControl/>
+        <w:numPr>
+          <w:ilvl w:val="3"/>
+          <w:numId w:val="12"/>
+        </w:numPr>
+        <w:ind w:left="2160"/>
+        <w:jc w:val="left"/>
+        <w:textAlignment w:val="center"/>
+        <w:rPr>
+          <w:rFonts w:ascii="Calibri" w:eastAsia="Times New Roman" w:hAnsi="Calibri" w:cs="Times New Roman"/>
+          <w:kern w:val="0"/>
+          <w:sz w:val="22"/>
+          <w:szCs w:val="22"/>
+        </w:rPr>
+      </w:pPr>
+      <w:proofErr w:type="spellStart"/>
+      <w:r>
+        <w:rPr>
+          <w:rFonts w:ascii="微软雅黑" w:eastAsia="微软雅黑" w:hAnsi="微软雅黑" w:cs="Times New Roman" w:hint="eastAsia"/>
+          <w:bCs/>
+          <w:kern w:val="0"/>
+          <w:sz w:val="22"/>
+          <w:szCs w:val="22"/>
+        </w:rPr>
+        <w:t>act_id</w:t>
+      </w:r>
+      <w:proofErr w:type="spellEnd"/>
+      <w:r>
+        <w:rPr>
+          <w:rFonts w:ascii="微软雅黑" w:eastAsia="微软雅黑" w:hAnsi="微软雅黑" w:cs="Times New Roman" w:hint="eastAsia"/>
+          <w:bCs/>
+          <w:kern w:val="0"/>
+          <w:sz w:val="22"/>
+          <w:szCs w:val="22"/>
+        </w:rPr>
+        <w:t>：</w:t>
+      </w:r>
+      <w:proofErr w:type="spellStart"/>
+      <w:r>
+        <w:rPr>
+          <w:rFonts w:ascii="微软雅黑" w:eastAsia="微软雅黑" w:hAnsi="微软雅黑" w:cs="Times New Roman" w:hint="eastAsia"/>
+          <w:bCs/>
+          <w:kern w:val="0"/>
+          <w:sz w:val="22"/>
+          <w:szCs w:val="22"/>
+        </w:rPr>
+        <w:t>int</w:t>
+      </w:r>
+      <w:proofErr w:type="spellEnd"/>
+      <w:r>
+        <w:rPr>
+          <w:rFonts w:ascii="微软雅黑" w:eastAsia="微软雅黑" w:hAnsi="微软雅黑" w:cs="Times New Roman" w:hint="eastAsia"/>
+          <w:bCs/>
+          <w:kern w:val="0"/>
+          <w:sz w:val="22"/>
+          <w:szCs w:val="22"/>
+        </w:rPr>
+        <w:t>类型，表示要删除的问卷id</w:t>
+      </w:r>
+    </w:p>
+    <w:p>
+      <w:pPr>
+        <w:widowControl/>
+        <w:numPr>
+          <w:ilvl w:val="1"/>
+          <w:numId w:val="12"/>
+        </w:numPr>
+        <w:ind w:left="1080"/>
+        <w:jc w:val="left"/>
+        <w:textAlignment w:val="center"/>
+        <w:rPr>
+          <w:rFonts w:ascii="Calibri" w:eastAsia="Times New Roman" w:hAnsi="Calibri" w:cs="Times New Roman"/>
+          <w:kern w:val="0"/>
+          <w:sz w:val="22"/>
+          <w:szCs w:val="22"/>
+        </w:rPr>
+      </w:pPr>
+      <w:r>
+        <w:rPr>
+          <w:rFonts w:ascii="微软雅黑" w:eastAsia="微软雅黑" w:hAnsi="微软雅黑" w:cs="Times New Roman" w:hint="eastAsia"/>
+          <w:bCs/>
+          <w:kern w:val="0"/>
+          <w:sz w:val="22"/>
+          <w:szCs w:val="22"/>
+        </w:rPr>
+        <w:t>连接到</w:t>
+      </w:r>
+      <w:proofErr w:type="spellStart"/>
+      <w:r>
+        <w:rPr>
+          <w:rFonts w:ascii="微软雅黑" w:eastAsia="微软雅黑" w:hAnsi="微软雅黑" w:cs="Times New Roman" w:hint="eastAsia"/>
+          <w:bCs/>
+          <w:kern w:val="0"/>
+          <w:sz w:val="22"/>
+          <w:szCs w:val="22"/>
+        </w:rPr>
+        <w:t>api</w:t>
+      </w:r>
+      <w:proofErr w:type="spellEnd"/>
+      <w:r>
+        <w:rPr>
+          <w:rFonts w:ascii="微软雅黑" w:eastAsia="微软雅黑" w:hAnsi="微软雅黑" w:cs="Times New Roman" w:hint="eastAsia"/>
+          <w:bCs/>
+          <w:kern w:val="0"/>
+          <w:sz w:val="22"/>
+          <w:szCs w:val="22"/>
+        </w:rPr>
+        <w:t>的</w:t>
+      </w:r>
+      <w:proofErr w:type="spellStart"/>
+      <w:r>
+        <w:rPr>
+          <w:rFonts w:ascii="微软雅黑" w:eastAsia="微软雅黑" w:hAnsi="微软雅黑" w:cs="Times New Roman"/>
+          <w:bCs/>
+          <w:kern w:val="0"/>
+          <w:sz w:val="22"/>
+          <w:szCs w:val="22"/>
+        </w:rPr>
+        <w:t>stop</w:t>
+      </w:r>
+      <w:r>
+        <w:rPr>
+          <w:rFonts w:ascii="微软雅黑" w:eastAsia="微软雅黑" w:hAnsi="微软雅黑" w:cs="Times New Roman" w:hint="eastAsia"/>
+          <w:bCs/>
+          <w:kern w:val="0"/>
+          <w:sz w:val="22"/>
+          <w:szCs w:val="22"/>
+        </w:rPr>
+        <w:t>_act</w:t>
+      </w:r>
+      <w:proofErr w:type="spellEnd"/>
+      <w:r>
+        <w:rPr>
+          <w:rFonts w:ascii="微软雅黑" w:eastAsia="微软雅黑" w:hAnsi="微软雅黑" w:cs="Times New Roman" w:hint="eastAsia"/>
+          <w:bCs/>
+          <w:kern w:val="0"/>
+          <w:sz w:val="22"/>
+          <w:szCs w:val="22"/>
+        </w:rPr>
+        <w:t>（request）函数</w:t>
+      </w:r>
+    </w:p>
+    <w:p>
+      <w:pPr>
+        <w:widowControl/>
+        <w:numPr>
+          <w:ilvl w:val="2"/>
+          <w:numId w:val="12"/>
+        </w:numPr>
+        <w:ind w:left="1620"/>
+        <w:jc w:val="left"/>
+        <w:textAlignment w:val="center"/>
+        <w:rPr>
+          <w:rFonts w:ascii="Calibri" w:eastAsia="Times New Roman" w:hAnsi="Calibri" w:cs="Times New Roman"/>
+          <w:kern w:val="0"/>
+          <w:sz w:val="22"/>
+          <w:szCs w:val="22"/>
+        </w:rPr>
+      </w:pPr>
+      <w:r>
+        <w:rPr>
+          <w:rFonts w:ascii="微软雅黑" w:eastAsia="微软雅黑" w:hAnsi="微软雅黑" w:cs="Times New Roman" w:hint="eastAsia"/>
+          <w:bCs/>
+          <w:kern w:val="0"/>
+          <w:sz w:val="22"/>
+          <w:szCs w:val="22"/>
+        </w:rPr>
+        <w:t>需要返回</w:t>
+      </w:r>
+      <w:r>
+        <w:rPr>
+          <w:rFonts w:ascii="Calibri" w:eastAsia="Times New Roman" w:hAnsi="Calibri" w:cs="Times New Roman"/>
+          <w:bCs/>
+          <w:kern w:val="0"/>
+          <w:sz w:val="22"/>
+          <w:szCs w:val="22"/>
+        </w:rPr>
+        <w:t>JSON</w:t>
+      </w:r>
+      <w:r>
+        <w:rPr>
+          <w:rFonts w:ascii="微软雅黑" w:eastAsia="微软雅黑" w:hAnsi="微软雅黑" w:cs="Times New Roman" w:hint="eastAsia"/>
+          <w:bCs/>
+          <w:kern w:val="0"/>
+          <w:sz w:val="22"/>
+          <w:szCs w:val="22"/>
+        </w:rPr>
+        <w:t>：</w:t>
       </w:r>
       <w:bookmarkStart w:id="0" w:name="_GoBack"/>
       <w:bookmarkEnd w:id="0"/>
-      <w:r>
-        <w:rPr>
-          <w:rFonts w:ascii="微软雅黑" w:eastAsia="微软雅黑" w:hAnsi="微软雅黑" w:cs="Times New Roman"/>
-          <w:b/>
-          <w:kern w:val="0"/>
-          <w:sz w:val="22"/>
-          <w:szCs w:val="22"/>
-        </w:rPr>
-        <w:t>）</w:t>
-      </w:r>
-    </w:p>
-    <w:p>
-      <w:pPr>
-        <w:pStyle w:val="a4"/>
-        <w:widowControl/>
-        <w:ind w:left="2880" w:firstLineChars="0" w:firstLine="0"/>
-        <w:jc w:val="left"/>
-        <w:textAlignment w:val="center"/>
-        <w:rPr>
-          <w:rFonts w:ascii="微软雅黑" w:eastAsia="微软雅黑" w:hAnsi="微软雅黑" w:cs="Times New Roman"/>
-          <w:b/>
-          <w:kern w:val="0"/>
-          <w:sz w:val="22"/>
-          <w:szCs w:val="22"/>
-        </w:rPr>
-      </w:pPr>
+    </w:p>
+    <w:p>
+      <w:pPr>
+        <w:widowControl/>
+        <w:numPr>
+          <w:ilvl w:val="3"/>
+          <w:numId w:val="12"/>
+        </w:numPr>
+        <w:ind w:left="2160"/>
+        <w:jc w:val="left"/>
+        <w:textAlignment w:val="center"/>
+        <w:rPr>
+          <w:rFonts w:ascii="Calibri" w:eastAsia="Times New Roman" w:hAnsi="Calibri" w:cs="Times New Roman"/>
+          <w:kern w:val="0"/>
+          <w:sz w:val="22"/>
+          <w:szCs w:val="22"/>
+        </w:rPr>
+      </w:pPr>
+      <w:r>
+        <w:rPr>
+          <w:rFonts w:ascii="微软雅黑" w:eastAsia="微软雅黑" w:hAnsi="微软雅黑" w:cs="Times New Roman" w:hint="eastAsia"/>
+          <w:bCs/>
+          <w:kern w:val="0"/>
+          <w:sz w:val="22"/>
+          <w:szCs w:val="22"/>
+        </w:rPr>
+        <w:t>status：string类型，需要为“ok”</w:t>
+      </w:r>
     </w:p>
     <w:p>
       <w:pPr>

</xml_diff>